<commit_message>
Modificato modello E/R Traccia.docx
</commit_message>
<xml_diff>
--- a/Traccia.docx
+++ b/Traccia.docx
@@ -853,7 +853,27 @@
           <w:szCs w:val="24"/>
           <w:lang w:eastAsia="it-IT"/>
         </w:rPr>
-        <w:t xml:space="preserve"> deve effettuare 5 </w:t>
+        <w:t xml:space="preserve"> deve effettuare </w:t>
+      </w:r>
+      <w:proofErr w:type="gramStart"/>
+      <w:r>
+        <w:rPr>
+          <w:rFonts w:ascii="Times New Roman" w:eastAsia="Times New Roman" w:hAnsi="Times New Roman" w:cs="Times New Roman"/>
+          <w:sz w:val="24"/>
+          <w:szCs w:val="24"/>
+          <w:lang w:eastAsia="it-IT"/>
+        </w:rPr>
+        <w:t>5</w:t>
+      </w:r>
+      <w:proofErr w:type="gramEnd"/>
+      <w:r>
+        <w:rPr>
+          <w:rFonts w:ascii="Times New Roman" w:eastAsia="Times New Roman" w:hAnsi="Times New Roman" w:cs="Times New Roman"/>
+          <w:sz w:val="24"/>
+          <w:szCs w:val="24"/>
+          <w:lang w:eastAsia="it-IT"/>
+        </w:rPr>
+        <w:t xml:space="preserve"> </w:t>
       </w:r>
       <w:r>
         <w:rPr>
@@ -1140,7 +1160,27 @@
           <w:szCs w:val="24"/>
           <w:lang w:eastAsia="it-IT"/>
         </w:rPr>
-        <w:t xml:space="preserve"> è equipaggiato di un dispositivo GPS che, ogni 5 secondi, comunica le </w:t>
+        <w:t xml:space="preserve"> è equipaggiato di un dispositivo GPS che, ogni </w:t>
+      </w:r>
+      <w:proofErr w:type="gramStart"/>
+      <w:r>
+        <w:rPr>
+          <w:rFonts w:ascii="Times New Roman" w:eastAsia="Times New Roman" w:hAnsi="Times New Roman" w:cs="Times New Roman"/>
+          <w:sz w:val="24"/>
+          <w:szCs w:val="24"/>
+          <w:lang w:eastAsia="it-IT"/>
+        </w:rPr>
+        <w:t>5</w:t>
+      </w:r>
+      <w:proofErr w:type="gramEnd"/>
+      <w:r>
+        <w:rPr>
+          <w:rFonts w:ascii="Times New Roman" w:eastAsia="Times New Roman" w:hAnsi="Times New Roman" w:cs="Times New Roman"/>
+          <w:sz w:val="24"/>
+          <w:szCs w:val="24"/>
+          <w:lang w:eastAsia="it-IT"/>
+        </w:rPr>
+        <w:t xml:space="preserve"> secondi, comunica le </w:t>
       </w:r>
     </w:p>
     <w:p>
@@ -2302,7 +2342,27 @@
           <w:szCs w:val="24"/>
           <w:lang w:eastAsia="it-IT"/>
         </w:rPr>
-        <w:t xml:space="preserve"> viene amministrata dai </w:t>
+        <w:t xml:space="preserve"> </w:t>
+      </w:r>
+      <w:proofErr w:type="gramStart"/>
+      <w:r>
+        <w:rPr>
+          <w:rFonts w:ascii="Times New Roman" w:eastAsia="Times New Roman" w:hAnsi="Times New Roman" w:cs="Times New Roman"/>
+          <w:sz w:val="24"/>
+          <w:szCs w:val="24"/>
+          <w:lang w:eastAsia="it-IT"/>
+        </w:rPr>
+        <w:t>viene amministrata</w:t>
+      </w:r>
+      <w:proofErr w:type="gramEnd"/>
+      <w:r>
+        <w:rPr>
+          <w:rFonts w:ascii="Times New Roman" w:eastAsia="Times New Roman" w:hAnsi="Times New Roman" w:cs="Times New Roman"/>
+          <w:sz w:val="24"/>
+          <w:szCs w:val="24"/>
+          <w:lang w:eastAsia="it-IT"/>
+        </w:rPr>
+        <w:t xml:space="preserve"> dai </w:t>
       </w:r>
       <w:r>
         <w:rPr>
@@ -3551,7 +3611,27 @@
           <w:szCs w:val="24"/>
           <w:lang w:eastAsia="it-IT"/>
         </w:rPr>
-        <w:t xml:space="preserve"> deve effettuare 5 </w:t>
+        <w:t xml:space="preserve"> deve effettuare </w:t>
+      </w:r>
+      <w:proofErr w:type="gramStart"/>
+      <w:r>
+        <w:rPr>
+          <w:rFonts w:ascii="Times New Roman" w:eastAsia="Times New Roman" w:hAnsi="Times New Roman" w:cs="Times New Roman"/>
+          <w:sz w:val="24"/>
+          <w:szCs w:val="24"/>
+          <w:lang w:eastAsia="it-IT"/>
+        </w:rPr>
+        <w:t>5</w:t>
+      </w:r>
+      <w:proofErr w:type="gramEnd"/>
+      <w:r>
+        <w:rPr>
+          <w:rFonts w:ascii="Times New Roman" w:eastAsia="Times New Roman" w:hAnsi="Times New Roman" w:cs="Times New Roman"/>
+          <w:sz w:val="24"/>
+          <w:szCs w:val="24"/>
+          <w:lang w:eastAsia="it-IT"/>
+        </w:rPr>
+        <w:t xml:space="preserve"> </w:t>
       </w:r>
       <w:r>
         <w:rPr>
@@ -3874,7 +3954,27 @@
           <w:szCs w:val="24"/>
           <w:lang w:eastAsia="it-IT"/>
         </w:rPr>
-        <w:t xml:space="preserve"> è equipaggiato di un dispositivo GPS che, ogni 5 secondi, comunica le </w:t>
+        <w:t xml:space="preserve"> è equipaggiato di un dispositivo GPS che, ogni </w:t>
+      </w:r>
+      <w:proofErr w:type="gramStart"/>
+      <w:r>
+        <w:rPr>
+          <w:rFonts w:ascii="Times New Roman" w:eastAsia="Times New Roman" w:hAnsi="Times New Roman" w:cs="Times New Roman"/>
+          <w:sz w:val="24"/>
+          <w:szCs w:val="24"/>
+          <w:lang w:eastAsia="it-IT"/>
+        </w:rPr>
+        <w:t>5</w:t>
+      </w:r>
+      <w:proofErr w:type="gramEnd"/>
+      <w:r>
+        <w:rPr>
+          <w:rFonts w:ascii="Times New Roman" w:eastAsia="Times New Roman" w:hAnsi="Times New Roman" w:cs="Times New Roman"/>
+          <w:sz w:val="24"/>
+          <w:szCs w:val="24"/>
+          <w:lang w:eastAsia="it-IT"/>
+        </w:rPr>
+        <w:t xml:space="preserve"> secondi, comunica le </w:t>
       </w:r>
     </w:p>
     <w:p>
@@ -3902,6 +4002,7 @@
         <w:t xml:space="preserve">coordinate geografiche in cui si trova il </w:t>
       </w:r>
       <w:proofErr w:type="spellStart"/>
+      <w:proofErr w:type="gramStart"/>
       <w:r>
         <w:rPr>
           <w:rFonts w:ascii="Times New Roman" w:eastAsia="Times New Roman" w:hAnsi="Times New Roman" w:cs="Times New Roman"/>
@@ -3931,6 +4032,7 @@
         <w:t>I</w:t>
       </w:r>
       <w:proofErr w:type="spellEnd"/>
+      <w:proofErr w:type="gramEnd"/>
       <w:r>
         <w:rPr>
           <w:rFonts w:ascii="Times New Roman" w:eastAsia="Times New Roman" w:hAnsi="Times New Roman" w:cs="Times New Roman"/>
@@ -4983,7 +5085,17 @@
           <w:szCs w:val="24"/>
           <w:lang w:eastAsia="it-IT"/>
         </w:rPr>
-        <w:t>nuovi biglietti viene</w:t>
+        <w:t xml:space="preserve">nuovi biglietti </w:t>
+      </w:r>
+      <w:proofErr w:type="gramStart"/>
+      <w:r>
+        <w:rPr>
+          <w:rFonts w:ascii="Times New Roman" w:eastAsia="Times New Roman" w:hAnsi="Times New Roman" w:cs="Times New Roman"/>
+          <w:sz w:val="24"/>
+          <w:szCs w:val="24"/>
+          <w:lang w:eastAsia="it-IT"/>
+        </w:rPr>
+        <w:t>viene</w:t>
       </w:r>
       <w:r>
         <w:rPr>
@@ -5001,7 +5113,17 @@
           <w:szCs w:val="24"/>
           <w:lang w:eastAsia="it-IT"/>
         </w:rPr>
-        <w:t xml:space="preserve">amministrata dagli </w:t>
+        <w:t>amministrata</w:t>
+      </w:r>
+      <w:proofErr w:type="gramEnd"/>
+      <w:r>
+        <w:rPr>
+          <w:rFonts w:ascii="Times New Roman" w:eastAsia="Times New Roman" w:hAnsi="Times New Roman" w:cs="Times New Roman"/>
+          <w:sz w:val="24"/>
+          <w:szCs w:val="24"/>
+          <w:lang w:eastAsia="it-IT"/>
+        </w:rPr>
+        <w:t xml:space="preserve"> dagli </w:t>
       </w:r>
       <w:r>
         <w:rPr>
@@ -5728,7 +5850,27 @@
           <w:szCs w:val="24"/>
           <w:lang w:eastAsia="it-IT"/>
         </w:rPr>
-        <w:t xml:space="preserve"> è equipaggiato di un dispositivo GPS che, ogni 5 secondi, comunica le </w:t>
+        <w:t xml:space="preserve"> è equipaggiato di un dispositivo GPS che, ogni </w:t>
+      </w:r>
+      <w:proofErr w:type="gramStart"/>
+      <w:r>
+        <w:rPr>
+          <w:rFonts w:ascii="Times New Roman" w:eastAsia="Times New Roman" w:hAnsi="Times New Roman" w:cs="Times New Roman"/>
+          <w:sz w:val="24"/>
+          <w:szCs w:val="24"/>
+          <w:lang w:eastAsia="it-IT"/>
+        </w:rPr>
+        <w:t>5</w:t>
+      </w:r>
+      <w:proofErr w:type="gramEnd"/>
+      <w:r>
+        <w:rPr>
+          <w:rFonts w:ascii="Times New Roman" w:eastAsia="Times New Roman" w:hAnsi="Times New Roman" w:cs="Times New Roman"/>
+          <w:sz w:val="24"/>
+          <w:szCs w:val="24"/>
+          <w:lang w:eastAsia="it-IT"/>
+        </w:rPr>
+        <w:t xml:space="preserve"> secondi, comunica le </w:t>
       </w:r>
     </w:p>
     <w:p>
@@ -5872,6 +6014,7 @@
         </w:rPr>
         <w:t xml:space="preserve">, la cui associazione viene gestita dagli </w:t>
       </w:r>
+      <w:proofErr w:type="gramStart"/>
       <w:r>
         <w:rPr>
           <w:rFonts w:ascii="Times New Roman" w:eastAsia="Times New Roman" w:hAnsi="Times New Roman" w:cs="Times New Roman"/>
@@ -5891,6 +6034,7 @@
         </w:rPr>
         <w:t xml:space="preserve"> .</w:t>
       </w:r>
+      <w:proofErr w:type="gramEnd"/>
     </w:p>
     <w:p>
       <w:pPr>
@@ -6307,6 +6451,7 @@
         <w:t xml:space="preserve">, identificati da un codice </w:t>
       </w:r>
       <w:proofErr w:type="spellStart"/>
+      <w:proofErr w:type="gramStart"/>
       <w:r>
         <w:rPr>
           <w:rFonts w:ascii="Times New Roman" w:eastAsia="Times New Roman" w:hAnsi="Times New Roman" w:cs="Times New Roman"/>
@@ -6317,6 +6462,7 @@
         <w:t>fiscale,un</w:t>
       </w:r>
       <w:proofErr w:type="spellEnd"/>
+      <w:proofErr w:type="gramEnd"/>
       <w:r>
         <w:rPr>
           <w:rFonts w:ascii="Times New Roman" w:eastAsia="Times New Roman" w:hAnsi="Times New Roman" w:cs="Times New Roman"/>
@@ -6442,7 +6588,27 @@
           <w:szCs w:val="24"/>
           <w:lang w:eastAsia="it-IT"/>
         </w:rPr>
-        <w:t xml:space="preserve"> deve effettuare 5 </w:t>
+        <w:t xml:space="preserve"> deve effettuare </w:t>
+      </w:r>
+      <w:proofErr w:type="gramStart"/>
+      <w:r>
+        <w:rPr>
+          <w:rFonts w:ascii="Times New Roman" w:eastAsia="Times New Roman" w:hAnsi="Times New Roman" w:cs="Times New Roman"/>
+          <w:sz w:val="24"/>
+          <w:szCs w:val="24"/>
+          <w:lang w:eastAsia="it-IT"/>
+        </w:rPr>
+        <w:t>5</w:t>
+      </w:r>
+      <w:proofErr w:type="gramEnd"/>
+      <w:r>
+        <w:rPr>
+          <w:rFonts w:ascii="Times New Roman" w:eastAsia="Times New Roman" w:hAnsi="Times New Roman" w:cs="Times New Roman"/>
+          <w:sz w:val="24"/>
+          <w:szCs w:val="24"/>
+          <w:lang w:eastAsia="it-IT"/>
+        </w:rPr>
+        <w:t xml:space="preserve"> </w:t>
       </w:r>
       <w:r>
         <w:rPr>
@@ -6724,7 +6890,27 @@
           <w:szCs w:val="24"/>
           <w:lang w:eastAsia="it-IT"/>
         </w:rPr>
-        <w:t xml:space="preserve"> deve effettuare 5 </w:t>
+        <w:t xml:space="preserve"> deve effettuare </w:t>
+      </w:r>
+      <w:proofErr w:type="gramStart"/>
+      <w:r>
+        <w:rPr>
+          <w:rFonts w:ascii="Times New Roman" w:eastAsia="Times New Roman" w:hAnsi="Times New Roman" w:cs="Times New Roman"/>
+          <w:sz w:val="24"/>
+          <w:szCs w:val="24"/>
+          <w:lang w:eastAsia="it-IT"/>
+        </w:rPr>
+        <w:t>5</w:t>
+      </w:r>
+      <w:proofErr w:type="gramEnd"/>
+      <w:r>
+        <w:rPr>
+          <w:rFonts w:ascii="Times New Roman" w:eastAsia="Times New Roman" w:hAnsi="Times New Roman" w:cs="Times New Roman"/>
+          <w:sz w:val="24"/>
+          <w:szCs w:val="24"/>
+          <w:lang w:eastAsia="it-IT"/>
+        </w:rPr>
+        <w:t xml:space="preserve"> </w:t>
       </w:r>
       <w:r>
         <w:rPr>
@@ -8071,7 +8257,27 @@
           <w:szCs w:val="24"/>
           <w:lang w:eastAsia="it-IT"/>
         </w:rPr>
-        <w:t xml:space="preserve"> ogni 5 secondi la sua </w:t>
+        <w:t xml:space="preserve"> ogni </w:t>
+      </w:r>
+      <w:proofErr w:type="gramStart"/>
+      <w:r>
+        <w:rPr>
+          <w:rFonts w:ascii="Times New Roman" w:eastAsia="Times New Roman" w:hAnsi="Times New Roman" w:cs="Times New Roman"/>
+          <w:sz w:val="24"/>
+          <w:szCs w:val="24"/>
+          <w:lang w:eastAsia="it-IT"/>
+        </w:rPr>
+        <w:t>5</w:t>
+      </w:r>
+      <w:proofErr w:type="gramEnd"/>
+      <w:r>
+        <w:rPr>
+          <w:rFonts w:ascii="Times New Roman" w:eastAsia="Times New Roman" w:hAnsi="Times New Roman" w:cs="Times New Roman"/>
+          <w:sz w:val="24"/>
+          <w:szCs w:val="24"/>
+          <w:lang w:eastAsia="it-IT"/>
+        </w:rPr>
+        <w:t xml:space="preserve"> secondi la sua </w:t>
       </w:r>
       <w:proofErr w:type="spellStart"/>
       <w:r>
@@ -8106,7 +8312,27 @@
           <w:szCs w:val="24"/>
           <w:lang w:eastAsia="it-IT"/>
         </w:rPr>
-        <w:t>Ogni conducente deve effettuare 5 turni a settimana</w:t>
+        <w:t xml:space="preserve">Ogni conducente deve effettuare </w:t>
+      </w:r>
+      <w:proofErr w:type="gramStart"/>
+      <w:r>
+        <w:rPr>
+          <w:rFonts w:ascii="Times New Roman" w:eastAsia="Times New Roman" w:hAnsi="Times New Roman" w:cs="Times New Roman"/>
+          <w:sz w:val="24"/>
+          <w:szCs w:val="24"/>
+          <w:lang w:eastAsia="it-IT"/>
+        </w:rPr>
+        <w:t>5</w:t>
+      </w:r>
+      <w:proofErr w:type="gramEnd"/>
+      <w:r>
+        <w:rPr>
+          <w:rFonts w:ascii="Times New Roman" w:eastAsia="Times New Roman" w:hAnsi="Times New Roman" w:cs="Times New Roman"/>
+          <w:sz w:val="24"/>
+          <w:szCs w:val="24"/>
+          <w:lang w:eastAsia="it-IT"/>
+        </w:rPr>
+        <w:t xml:space="preserve"> turni a settimana</w:t>
       </w:r>
     </w:p>
     <w:p>
@@ -8130,7 +8356,27 @@
           <w:szCs w:val="24"/>
           <w:lang w:eastAsia="it-IT"/>
         </w:rPr>
-        <w:t>Ogni turno deve essere di 8 ore</w:t>
+        <w:t xml:space="preserve">Ogni turno deve essere di </w:t>
+      </w:r>
+      <w:proofErr w:type="gramStart"/>
+      <w:r>
+        <w:rPr>
+          <w:rFonts w:ascii="Times New Roman" w:eastAsia="Times New Roman" w:hAnsi="Times New Roman" w:cs="Times New Roman"/>
+          <w:sz w:val="24"/>
+          <w:szCs w:val="24"/>
+          <w:lang w:eastAsia="it-IT"/>
+        </w:rPr>
+        <w:t>8</w:t>
+      </w:r>
+      <w:proofErr w:type="gramEnd"/>
+      <w:r>
+        <w:rPr>
+          <w:rFonts w:ascii="Times New Roman" w:eastAsia="Times New Roman" w:hAnsi="Times New Roman" w:cs="Times New Roman"/>
+          <w:sz w:val="24"/>
+          <w:szCs w:val="24"/>
+          <w:lang w:eastAsia="it-IT"/>
+        </w:rPr>
+        <w:t xml:space="preserve"> ore</w:t>
       </w:r>
     </w:p>
     <w:p>
@@ -8540,6 +8786,7 @@
         <w:t xml:space="preserve">Il sistema </w:t>
       </w:r>
       <w:proofErr w:type="spellStart"/>
+      <w:proofErr w:type="gramStart"/>
       <w:r>
         <w:rPr>
           <w:rFonts w:ascii="Times New Roman" w:eastAsia="Times New Roman" w:hAnsi="Times New Roman" w:cs="Times New Roman"/>
@@ -8550,6 +8797,7 @@
         <w:t>deve,dato</w:t>
       </w:r>
       <w:proofErr w:type="spellEnd"/>
+      <w:proofErr w:type="gramEnd"/>
       <w:r>
         <w:rPr>
           <w:rFonts w:ascii="Times New Roman" w:eastAsia="Times New Roman" w:hAnsi="Times New Roman" w:cs="Times New Roman"/>
@@ -8604,6 +8852,7 @@
         <w:t xml:space="preserve">Il sistema </w:t>
       </w:r>
       <w:proofErr w:type="spellStart"/>
+      <w:proofErr w:type="gramStart"/>
       <w:r>
         <w:rPr>
           <w:rFonts w:ascii="Times New Roman" w:eastAsia="Times New Roman" w:hAnsi="Times New Roman" w:cs="Times New Roman"/>
@@ -8614,6 +8863,7 @@
         <w:t>deve,una</w:t>
       </w:r>
       <w:proofErr w:type="spellEnd"/>
+      <w:proofErr w:type="gramEnd"/>
       <w:r>
         <w:rPr>
           <w:rFonts w:ascii="Times New Roman" w:eastAsia="Times New Roman" w:hAnsi="Times New Roman" w:cs="Times New Roman"/>
@@ -9011,7 +9261,25 @@
           <w:sz w:val="24"/>
           <w:szCs w:val="24"/>
         </w:rPr>
-        <w:t xml:space="preserve"> comunica ogni 5 secondi le coordinate del veicolo</w:t>
+        <w:t xml:space="preserve"> comunica ogni </w:t>
+      </w:r>
+      <w:proofErr w:type="gramStart"/>
+      <w:r>
+        <w:rPr>
+          <w:rFonts w:ascii="Times New Roman" w:hAnsi="Times New Roman" w:cs="Times New Roman"/>
+          <w:sz w:val="24"/>
+          <w:szCs w:val="24"/>
+        </w:rPr>
+        <w:t>5</w:t>
+      </w:r>
+      <w:proofErr w:type="gramEnd"/>
+      <w:r>
+        <w:rPr>
+          <w:rFonts w:ascii="Times New Roman" w:hAnsi="Times New Roman" w:cs="Times New Roman"/>
+          <w:sz w:val="24"/>
+          <w:szCs w:val="24"/>
+        </w:rPr>
+        <w:t xml:space="preserve"> secondi le coordinate del veicolo</w:t>
       </w:r>
     </w:p>
     <w:p>
@@ -9114,7 +9382,25 @@
           <w:sz w:val="24"/>
           <w:szCs w:val="24"/>
         </w:rPr>
-        <w:t>Ogni conducente deve effettuare 5 turni a settimana</w:t>
+        <w:t xml:space="preserve">Ogni conducente deve effettuare </w:t>
+      </w:r>
+      <w:proofErr w:type="gramStart"/>
+      <w:r>
+        <w:rPr>
+          <w:rFonts w:ascii="Times New Roman" w:hAnsi="Times New Roman" w:cs="Times New Roman"/>
+          <w:sz w:val="24"/>
+          <w:szCs w:val="24"/>
+        </w:rPr>
+        <w:t>5</w:t>
+      </w:r>
+      <w:proofErr w:type="gramEnd"/>
+      <w:r>
+        <w:rPr>
+          <w:rFonts w:ascii="Times New Roman" w:hAnsi="Times New Roman" w:cs="Times New Roman"/>
+          <w:sz w:val="24"/>
+          <w:szCs w:val="24"/>
+        </w:rPr>
+        <w:t xml:space="preserve"> turni a settimana</w:t>
       </w:r>
     </w:p>
     <w:p>
@@ -9155,6 +9441,7 @@
         <w:t xml:space="preserve"> </w:t>
       </w:r>
       <w:proofErr w:type="spellStart"/>
+      <w:proofErr w:type="gramStart"/>
       <w:r>
         <w:rPr>
           <w:rFonts w:ascii="Times New Roman" w:hAnsi="Times New Roman" w:cs="Times New Roman"/>
@@ -9164,6 +9451,7 @@
         <w:t>e’</w:t>
       </w:r>
       <w:proofErr w:type="spellEnd"/>
+      <w:proofErr w:type="gramEnd"/>
       <w:r>
         <w:rPr>
           <w:rFonts w:ascii="Times New Roman" w:hAnsi="Times New Roman" w:cs="Times New Roman"/>
@@ -10215,7 +10503,27 @@
           <w:szCs w:val="24"/>
           <w:lang w:eastAsia="it-IT"/>
         </w:rPr>
-        <w:t xml:space="preserve">Se nel testo non è indicato sapere quante patenti ha , mi serve </w:t>
+        <w:t xml:space="preserve">Se nel testo non è indicato sapere quante patenti </w:t>
+      </w:r>
+      <w:proofErr w:type="gramStart"/>
+      <w:r>
+        <w:rPr>
+          <w:rFonts w:ascii="Times New Roman" w:eastAsia="Times New Roman" w:hAnsi="Times New Roman" w:cs="Times New Roman"/>
+          <w:sz w:val="24"/>
+          <w:szCs w:val="24"/>
+          <w:lang w:eastAsia="it-IT"/>
+        </w:rPr>
+        <w:t>ha ,</w:t>
+      </w:r>
+      <w:proofErr w:type="gramEnd"/>
+      <w:r>
+        <w:rPr>
+          <w:rFonts w:ascii="Times New Roman" w:eastAsia="Times New Roman" w:hAnsi="Times New Roman" w:cs="Times New Roman"/>
+          <w:sz w:val="24"/>
+          <w:szCs w:val="24"/>
+          <w:lang w:eastAsia="it-IT"/>
+        </w:rPr>
+        <w:t xml:space="preserve"> mi serve </w:t>
       </w:r>
       <w:proofErr w:type="spellStart"/>
       <w:r>
@@ -10359,7 +10667,27 @@
           <w:szCs w:val="24"/>
           <w:lang w:eastAsia="it-IT"/>
         </w:rPr>
-        <w:t xml:space="preserve"> amministratori ? (Nel modello E/R ho assunto che possono avere un unico amministratore)</w:t>
+        <w:t xml:space="preserve"> </w:t>
+      </w:r>
+      <w:proofErr w:type="gramStart"/>
+      <w:r>
+        <w:rPr>
+          <w:rFonts w:ascii="Times New Roman" w:eastAsia="Times New Roman" w:hAnsi="Times New Roman" w:cs="Times New Roman"/>
+          <w:sz w:val="24"/>
+          <w:szCs w:val="24"/>
+          <w:lang w:eastAsia="it-IT"/>
+        </w:rPr>
+        <w:t>amministratori ?</w:t>
+      </w:r>
+      <w:proofErr w:type="gramEnd"/>
+      <w:r>
+        <w:rPr>
+          <w:rFonts w:ascii="Times New Roman" w:eastAsia="Times New Roman" w:hAnsi="Times New Roman" w:cs="Times New Roman"/>
+          <w:sz w:val="24"/>
+          <w:szCs w:val="24"/>
+          <w:lang w:eastAsia="it-IT"/>
+        </w:rPr>
+        <w:t xml:space="preserve"> (Nel modello E/R ho assunto che possono avere un unico amministratore)</w:t>
       </w:r>
     </w:p>
     <w:p>
@@ -10394,8 +10722,19 @@
           <w:szCs w:val="24"/>
           <w:lang w:eastAsia="it-IT"/>
         </w:rPr>
-        <w:t xml:space="preserve"> una generalizzazione non avere attributi ?</w:t>
-      </w:r>
+        <w:t xml:space="preserve"> una generalizzazione non avere </w:t>
+      </w:r>
+      <w:proofErr w:type="gramStart"/>
+      <w:r>
+        <w:rPr>
+          <w:rFonts w:ascii="Times New Roman" w:eastAsia="Times New Roman" w:hAnsi="Times New Roman" w:cs="Times New Roman"/>
+          <w:sz w:val="24"/>
+          <w:szCs w:val="24"/>
+          <w:lang w:eastAsia="it-IT"/>
+        </w:rPr>
+        <w:t>attributi ?</w:t>
+      </w:r>
+      <w:proofErr w:type="gramEnd"/>
     </w:p>
     <w:p>
       <w:pPr>
@@ -10438,7 +10777,27 @@
           <w:szCs w:val="24"/>
           <w:lang w:eastAsia="it-IT"/>
         </w:rPr>
-        <w:t xml:space="preserve"> debole senza attributi ? </w:t>
+        <w:t xml:space="preserve"> debole senza </w:t>
+      </w:r>
+      <w:proofErr w:type="gramStart"/>
+      <w:r>
+        <w:rPr>
+          <w:rFonts w:ascii="Times New Roman" w:eastAsia="Times New Roman" w:hAnsi="Times New Roman" w:cs="Times New Roman"/>
+          <w:sz w:val="24"/>
+          <w:szCs w:val="24"/>
+          <w:lang w:eastAsia="it-IT"/>
+        </w:rPr>
+        <w:t>attributi ?</w:t>
+      </w:r>
+      <w:proofErr w:type="gramEnd"/>
+      <w:r>
+        <w:rPr>
+          <w:rFonts w:ascii="Times New Roman" w:eastAsia="Times New Roman" w:hAnsi="Times New Roman" w:cs="Times New Roman"/>
+          <w:sz w:val="24"/>
+          <w:szCs w:val="24"/>
+          <w:lang w:eastAsia="it-IT"/>
+        </w:rPr>
+        <w:t xml:space="preserve"> </w:t>
       </w:r>
     </w:p>
     <w:p>
@@ -10506,7 +10865,27 @@
           <w:szCs w:val="24"/>
           <w:lang w:eastAsia="it-IT"/>
         </w:rPr>
-        <w:t>Posso avere attributi con lo stesso nome ? (potrei avere problemi con il dizionario dei dati)</w:t>
+        <w:t xml:space="preserve">Posso avere attributi con lo stesso </w:t>
+      </w:r>
+      <w:proofErr w:type="gramStart"/>
+      <w:r>
+        <w:rPr>
+          <w:rFonts w:ascii="Times New Roman" w:eastAsia="Times New Roman" w:hAnsi="Times New Roman" w:cs="Times New Roman"/>
+          <w:sz w:val="24"/>
+          <w:szCs w:val="24"/>
+          <w:lang w:eastAsia="it-IT"/>
+        </w:rPr>
+        <w:t>nome ?</w:t>
+      </w:r>
+      <w:proofErr w:type="gramEnd"/>
+      <w:r>
+        <w:rPr>
+          <w:rFonts w:ascii="Times New Roman" w:eastAsia="Times New Roman" w:hAnsi="Times New Roman" w:cs="Times New Roman"/>
+          <w:sz w:val="24"/>
+          <w:szCs w:val="24"/>
+          <w:lang w:eastAsia="it-IT"/>
+        </w:rPr>
+        <w:t xml:space="preserve"> (potrei avere problemi con il dizionario dei dati)</w:t>
       </w:r>
     </w:p>
     <w:p>
@@ -10672,7 +11051,25 @@
           <w:sz w:val="24"/>
           <w:szCs w:val="24"/>
         </w:rPr>
-        <w:t>Devo sapere se , data una tratta , devo sapere quale conducente ci sta lavorando</w:t>
+        <w:t xml:space="preserve">Devo sapere </w:t>
+      </w:r>
+      <w:proofErr w:type="gramStart"/>
+      <w:r>
+        <w:rPr>
+          <w:rFonts w:ascii="Times New Roman" w:hAnsi="Times New Roman" w:cs="Times New Roman"/>
+          <w:sz w:val="24"/>
+          <w:szCs w:val="24"/>
+        </w:rPr>
+        <w:t>se ,</w:t>
+      </w:r>
+      <w:proofErr w:type="gramEnd"/>
+      <w:r>
+        <w:rPr>
+          <w:rFonts w:ascii="Times New Roman" w:hAnsi="Times New Roman" w:cs="Times New Roman"/>
+          <w:sz w:val="24"/>
+          <w:szCs w:val="24"/>
+        </w:rPr>
+        <w:t xml:space="preserve"> data una tratta , devo sapere quale conducente ci sta lavorando</w:t>
       </w:r>
     </w:p>
     <w:p>
@@ -10697,6 +11094,7 @@
         <w:t xml:space="preserve">Devo sapere se il percorso tra una fermata e l’altra </w:t>
       </w:r>
       <w:proofErr w:type="spellStart"/>
+      <w:proofErr w:type="gramStart"/>
       <w:r>
         <w:rPr>
           <w:rFonts w:ascii="Times New Roman" w:hAnsi="Times New Roman" w:cs="Times New Roman"/>
@@ -10706,6 +11104,7 @@
         <w:t>e’</w:t>
       </w:r>
       <w:proofErr w:type="spellEnd"/>
+      <w:proofErr w:type="gramEnd"/>
       <w:r>
         <w:rPr>
           <w:rFonts w:ascii="Times New Roman" w:hAnsi="Times New Roman" w:cs="Times New Roman"/>
@@ -10909,8 +11308,6 @@
           <w:lang w:eastAsia="it-IT"/>
         </w:rPr>
       </w:pPr>
-      <w:bookmarkStart w:id="3" w:name="_GoBack"/>
-      <w:bookmarkEnd w:id="3"/>
     </w:p>
     <w:p>
       <w:pPr>
@@ -10966,15 +11363,16 @@
           <w:lang w:eastAsia="it-IT"/>
         </w:rPr>
       </w:pPr>
+      <w:bookmarkStart w:id="3" w:name="_GoBack"/>
       <w:r>
         <w:rPr>
           <w:noProof/>
         </w:rPr>
         <w:drawing>
-          <wp:inline distT="0" distB="0" distL="0" distR="0" wp14:anchorId="7BFC1533" wp14:editId="7DBD1246">
-            <wp:extent cx="6451366" cy="6008914"/>
-            <wp:effectExtent l="0" t="0" r="6985" b="0"/>
-            <wp:docPr id="1" name="Immagine 1"/>
+          <wp:inline distT="0" distB="0" distL="0" distR="0" wp14:anchorId="600EE8BE" wp14:editId="4BB378FF">
+            <wp:extent cx="6120130" cy="6096267"/>
+            <wp:effectExtent l="0" t="0" r="0" b="0"/>
+            <wp:docPr id="6" name="Immagine 6"/>
             <wp:cNvGraphicFramePr>
               <a:graphicFrameLocks xmlns:a="http://schemas.openxmlformats.org/drawingml/2006/main" noChangeAspect="1"/>
             </wp:cNvGraphicFramePr>
@@ -10994,7 +11392,7 @@
                   <pic:spPr>
                     <a:xfrm>
                       <a:off x="0" y="0"/>
-                      <a:ext cx="6465505" cy="6022083"/>
+                      <a:ext cx="6120130" cy="6096267"/>
                     </a:xfrm>
                     <a:prstGeom prst="rect">
                       <a:avLst/>
@@ -11006,6 +11404,7 @@
           </wp:inline>
         </w:drawing>
       </w:r>
+      <w:bookmarkEnd w:id="3"/>
     </w:p>
     <w:p>
       <w:pPr>

</xml_diff>

<commit_message>
Aggiornato template-progetto.docx, Traccia.docx; inserito Untitled Diagram.drawio
</commit_message>
<xml_diff>
--- a/Traccia.docx
+++ b/Traccia.docx
@@ -2673,8 +2673,6 @@
       <w:r>
         <w:rPr>
           <w:rFonts w:ascii="Times New Roman" w:eastAsia="Times New Roman" w:hAnsi="Times New Roman" w:cs="Times New Roman"/>
-          <w:b/>
-          <w:bCs/>
           <w:sz w:val="24"/>
           <w:szCs w:val="24"/>
           <w:lang w:eastAsia="it-IT"/>
@@ -11363,16 +11361,15 @@
           <w:lang w:eastAsia="it-IT"/>
         </w:rPr>
       </w:pPr>
-      <w:bookmarkStart w:id="3" w:name="_GoBack"/>
       <w:r>
         <w:rPr>
           <w:noProof/>
         </w:rPr>
         <w:drawing>
-          <wp:inline distT="0" distB="0" distL="0" distR="0" wp14:anchorId="600EE8BE" wp14:editId="4BB378FF">
-            <wp:extent cx="6120130" cy="6096267"/>
-            <wp:effectExtent l="0" t="0" r="0" b="0"/>
-            <wp:docPr id="6" name="Immagine 6"/>
+          <wp:inline distT="0" distB="0" distL="0" distR="0" wp14:anchorId="66275E41" wp14:editId="77704126">
+            <wp:extent cx="6120130" cy="5847080"/>
+            <wp:effectExtent l="0" t="0" r="0" b="1270"/>
+            <wp:docPr id="1" name="Immagine 1"/>
             <wp:cNvGraphicFramePr>
               <a:graphicFrameLocks xmlns:a="http://schemas.openxmlformats.org/drawingml/2006/main" noChangeAspect="1"/>
             </wp:cNvGraphicFramePr>
@@ -11392,7 +11389,7 @@
                   <pic:spPr>
                     <a:xfrm>
                       <a:off x="0" y="0"/>
-                      <a:ext cx="6120130" cy="6096267"/>
+                      <a:ext cx="6120130" cy="5847080"/>
                     </a:xfrm>
                     <a:prstGeom prst="rect">
                       <a:avLst/>
@@ -11404,116 +11401,1051 @@
           </wp:inline>
         </w:drawing>
       </w:r>
+    </w:p>
+    <w:p>
+      <w:pPr>
+        <w:rPr>
+          <w:rFonts w:ascii="Times New Roman" w:eastAsia="Times New Roman" w:hAnsi="Times New Roman" w:cs="Times New Roman"/>
+          <w:sz w:val="24"/>
+          <w:szCs w:val="24"/>
+          <w:lang w:eastAsia="it-IT"/>
+        </w:rPr>
+      </w:pPr>
+    </w:p>
+    <w:p>
+      <w:pPr>
+        <w:rPr>
+          <w:rFonts w:ascii="Times New Roman" w:eastAsia="Times New Roman" w:hAnsi="Times New Roman" w:cs="Times New Roman"/>
+          <w:sz w:val="24"/>
+          <w:szCs w:val="24"/>
+          <w:lang w:eastAsia="it-IT"/>
+        </w:rPr>
+      </w:pPr>
+    </w:p>
+    <w:p>
+      <w:pPr>
+        <w:rPr>
+          <w:rFonts w:ascii="Times New Roman" w:eastAsia="Times New Roman" w:hAnsi="Times New Roman" w:cs="Times New Roman"/>
+          <w:sz w:val="24"/>
+          <w:szCs w:val="24"/>
+          <w:lang w:eastAsia="it-IT"/>
+        </w:rPr>
+      </w:pPr>
+    </w:p>
+    <w:p>
+      <w:pPr>
+        <w:rPr>
+          <w:rFonts w:ascii="Times New Roman" w:eastAsia="Times New Roman" w:hAnsi="Times New Roman" w:cs="Times New Roman"/>
+          <w:sz w:val="24"/>
+          <w:szCs w:val="24"/>
+          <w:lang w:eastAsia="it-IT"/>
+        </w:rPr>
+      </w:pPr>
+    </w:p>
+    <w:p>
+      <w:pPr>
+        <w:rPr>
+          <w:rFonts w:ascii="Times New Roman" w:eastAsia="Times New Roman" w:hAnsi="Times New Roman" w:cs="Times New Roman"/>
+          <w:sz w:val="24"/>
+          <w:szCs w:val="24"/>
+          <w:lang w:eastAsia="it-IT"/>
+        </w:rPr>
+      </w:pPr>
+    </w:p>
+    <w:p>
+      <w:pPr>
+        <w:rPr>
+          <w:rFonts w:ascii="Times New Roman" w:eastAsia="Times New Roman" w:hAnsi="Times New Roman" w:cs="Times New Roman"/>
+          <w:sz w:val="24"/>
+          <w:szCs w:val="24"/>
+          <w:lang w:eastAsia="it-IT"/>
+        </w:rPr>
+      </w:pPr>
+    </w:p>
+    <w:p>
+      <w:pPr>
+        <w:rPr>
+          <w:rFonts w:ascii="Times New Roman" w:eastAsia="Times New Roman" w:hAnsi="Times New Roman" w:cs="Times New Roman"/>
+          <w:sz w:val="24"/>
+          <w:szCs w:val="24"/>
+          <w:lang w:eastAsia="it-IT"/>
+        </w:rPr>
+      </w:pPr>
+    </w:p>
+    <w:p>
+      <w:pPr>
+        <w:rPr>
+          <w:rFonts w:ascii="Times New Roman" w:eastAsia="Times New Roman" w:hAnsi="Times New Roman" w:cs="Times New Roman"/>
+          <w:sz w:val="24"/>
+          <w:szCs w:val="24"/>
+          <w:lang w:eastAsia="it-IT"/>
+        </w:rPr>
+      </w:pPr>
+    </w:p>
+    <w:p>
+      <w:pPr>
+        <w:rPr>
+          <w:rFonts w:ascii="Times New Roman" w:eastAsia="Times New Roman" w:hAnsi="Times New Roman" w:cs="Times New Roman"/>
+          <w:sz w:val="24"/>
+          <w:szCs w:val="24"/>
+          <w:lang w:eastAsia="it-IT"/>
+        </w:rPr>
+      </w:pPr>
+    </w:p>
+    <w:p>
+      <w:pPr>
+        <w:rPr>
+          <w:rFonts w:ascii="Times New Roman" w:eastAsia="Times New Roman" w:hAnsi="Times New Roman" w:cs="Times New Roman"/>
+          <w:b/>
+          <w:bCs/>
+          <w:sz w:val="24"/>
+          <w:szCs w:val="24"/>
+          <w:lang w:eastAsia="it-IT"/>
+        </w:rPr>
+      </w:pPr>
+      <w:r>
+        <w:rPr>
+          <w:rFonts w:ascii="Times New Roman" w:eastAsia="Times New Roman" w:hAnsi="Times New Roman" w:cs="Times New Roman"/>
+          <w:sz w:val="24"/>
+          <w:szCs w:val="24"/>
+          <w:lang w:eastAsia="it-IT"/>
+        </w:rPr>
+        <w:br w:type="page"/>
+      </w:r>
+      <w:r>
+        <w:rPr>
+          <w:rFonts w:ascii="Times New Roman" w:eastAsia="Times New Roman" w:hAnsi="Times New Roman" w:cs="Times New Roman"/>
+          <w:b/>
+          <w:bCs/>
+          <w:sz w:val="24"/>
+          <w:szCs w:val="24"/>
+          <w:lang w:eastAsia="it-IT"/>
+        </w:rPr>
+        <w:lastRenderedPageBreak/>
+        <w:t>IPOTESI DEI VOLUMI</w:t>
+      </w:r>
+    </w:p>
+    <w:p>
+      <w:pPr>
+        <w:rPr>
+          <w:rFonts w:ascii="Times New Roman" w:eastAsia="Times New Roman" w:hAnsi="Times New Roman" w:cs="Times New Roman"/>
+          <w:b/>
+          <w:bCs/>
+          <w:sz w:val="24"/>
+          <w:szCs w:val="24"/>
+          <w:lang w:eastAsia="it-IT"/>
+        </w:rPr>
+      </w:pPr>
+      <w:proofErr w:type="spellStart"/>
+      <w:r>
+        <w:rPr>
+          <w:rFonts w:ascii="Times New Roman" w:eastAsia="Times New Roman" w:hAnsi="Times New Roman" w:cs="Times New Roman"/>
+          <w:b/>
+          <w:bCs/>
+          <w:sz w:val="24"/>
+          <w:szCs w:val="24"/>
+          <w:lang w:eastAsia="it-IT"/>
+        </w:rPr>
+        <w:t>Entita</w:t>
+      </w:r>
+      <w:proofErr w:type="spellEnd"/>
+      <w:r>
+        <w:rPr>
+          <w:rFonts w:ascii="Times New Roman" w:eastAsia="Times New Roman" w:hAnsi="Times New Roman" w:cs="Times New Roman"/>
+          <w:b/>
+          <w:bCs/>
+          <w:sz w:val="24"/>
+          <w:szCs w:val="24"/>
+          <w:lang w:eastAsia="it-IT"/>
+        </w:rPr>
+        <w:t>:</w:t>
+      </w:r>
+    </w:p>
+    <w:p>
+      <w:pPr>
+        <w:rPr>
+          <w:rFonts w:ascii="Times New Roman" w:eastAsia="Times New Roman" w:hAnsi="Times New Roman" w:cs="Times New Roman"/>
+          <w:sz w:val="24"/>
+          <w:szCs w:val="24"/>
+          <w:lang w:eastAsia="it-IT"/>
+        </w:rPr>
+      </w:pPr>
+      <w:r>
+        <w:rPr>
+          <w:rFonts w:ascii="Times New Roman" w:eastAsia="Times New Roman" w:hAnsi="Times New Roman" w:cs="Times New Roman"/>
+          <w:sz w:val="24"/>
+          <w:szCs w:val="24"/>
+          <w:lang w:eastAsia="it-IT"/>
+        </w:rPr>
+        <w:t>Tratta</w:t>
+      </w:r>
+    </w:p>
+    <w:p>
+      <w:pPr>
+        <w:rPr>
+          <w:rFonts w:ascii="Times New Roman" w:eastAsia="Times New Roman" w:hAnsi="Times New Roman" w:cs="Times New Roman"/>
+          <w:sz w:val="24"/>
+          <w:szCs w:val="24"/>
+          <w:lang w:eastAsia="it-IT"/>
+        </w:rPr>
+      </w:pPr>
+      <w:r>
+        <w:rPr>
+          <w:rFonts w:ascii="Times New Roman" w:eastAsia="Times New Roman" w:hAnsi="Times New Roman" w:cs="Times New Roman"/>
+          <w:sz w:val="24"/>
+          <w:szCs w:val="24"/>
+          <w:lang w:eastAsia="it-IT"/>
+        </w:rPr>
+        <w:t>Fermata</w:t>
+      </w:r>
+    </w:p>
+    <w:p>
+      <w:pPr>
+        <w:rPr>
+          <w:rFonts w:ascii="Times New Roman" w:eastAsia="Times New Roman" w:hAnsi="Times New Roman" w:cs="Times New Roman"/>
+          <w:sz w:val="24"/>
+          <w:szCs w:val="24"/>
+          <w:lang w:eastAsia="it-IT"/>
+        </w:rPr>
+      </w:pPr>
+      <w:r>
+        <w:rPr>
+          <w:rFonts w:ascii="Times New Roman" w:eastAsia="Times New Roman" w:hAnsi="Times New Roman" w:cs="Times New Roman"/>
+          <w:sz w:val="24"/>
+          <w:szCs w:val="24"/>
+          <w:lang w:eastAsia="it-IT"/>
+        </w:rPr>
+        <w:t>Fermata intermedia</w:t>
+      </w:r>
+    </w:p>
+    <w:p>
+      <w:pPr>
+        <w:rPr>
+          <w:rFonts w:ascii="Times New Roman" w:eastAsia="Times New Roman" w:hAnsi="Times New Roman" w:cs="Times New Roman"/>
+          <w:sz w:val="24"/>
+          <w:szCs w:val="24"/>
+          <w:lang w:eastAsia="it-IT"/>
+        </w:rPr>
+      </w:pPr>
+      <w:r>
+        <w:rPr>
+          <w:rFonts w:ascii="Times New Roman" w:eastAsia="Times New Roman" w:hAnsi="Times New Roman" w:cs="Times New Roman"/>
+          <w:sz w:val="24"/>
+          <w:szCs w:val="24"/>
+          <w:lang w:eastAsia="it-IT"/>
+        </w:rPr>
+        <w:t>Capolinea iniziale</w:t>
+      </w:r>
+    </w:p>
+    <w:p>
+      <w:pPr>
+        <w:rPr>
+          <w:rFonts w:ascii="Times New Roman" w:eastAsia="Times New Roman" w:hAnsi="Times New Roman" w:cs="Times New Roman"/>
+          <w:sz w:val="24"/>
+          <w:szCs w:val="24"/>
+          <w:lang w:eastAsia="it-IT"/>
+        </w:rPr>
+      </w:pPr>
+      <w:r>
+        <w:rPr>
+          <w:rFonts w:ascii="Times New Roman" w:eastAsia="Times New Roman" w:hAnsi="Times New Roman" w:cs="Times New Roman"/>
+          <w:sz w:val="24"/>
+          <w:szCs w:val="24"/>
+          <w:lang w:eastAsia="it-IT"/>
+        </w:rPr>
+        <w:t>Capolinea finale</w:t>
+      </w:r>
+    </w:p>
+    <w:p>
+      <w:pPr>
+        <w:rPr>
+          <w:rFonts w:ascii="Times New Roman" w:eastAsia="Times New Roman" w:hAnsi="Times New Roman" w:cs="Times New Roman"/>
+          <w:sz w:val="24"/>
+          <w:szCs w:val="24"/>
+          <w:lang w:eastAsia="it-IT"/>
+        </w:rPr>
+      </w:pPr>
+      <w:r>
+        <w:rPr>
+          <w:rFonts w:ascii="Times New Roman" w:eastAsia="Times New Roman" w:hAnsi="Times New Roman" w:cs="Times New Roman"/>
+          <w:sz w:val="24"/>
+          <w:szCs w:val="24"/>
+          <w:lang w:eastAsia="it-IT"/>
+        </w:rPr>
+        <w:t>Veicolo</w:t>
+      </w:r>
+    </w:p>
+    <w:p>
+      <w:pPr>
+        <w:rPr>
+          <w:rFonts w:ascii="Times New Roman" w:eastAsia="Times New Roman" w:hAnsi="Times New Roman" w:cs="Times New Roman"/>
+          <w:sz w:val="24"/>
+          <w:szCs w:val="24"/>
+          <w:lang w:eastAsia="it-IT"/>
+        </w:rPr>
+      </w:pPr>
+      <w:proofErr w:type="spellStart"/>
+      <w:r>
+        <w:rPr>
+          <w:rFonts w:ascii="Times New Roman" w:eastAsia="Times New Roman" w:hAnsi="Times New Roman" w:cs="Times New Roman"/>
+          <w:sz w:val="24"/>
+          <w:szCs w:val="24"/>
+          <w:lang w:eastAsia="it-IT"/>
+        </w:rPr>
+        <w:t>Waypoint</w:t>
+      </w:r>
+      <w:proofErr w:type="spellEnd"/>
+    </w:p>
+    <w:p>
+      <w:pPr>
+        <w:rPr>
+          <w:rFonts w:ascii="Times New Roman" w:eastAsia="Times New Roman" w:hAnsi="Times New Roman" w:cs="Times New Roman"/>
+          <w:sz w:val="24"/>
+          <w:szCs w:val="24"/>
+          <w:lang w:eastAsia="it-IT"/>
+        </w:rPr>
+      </w:pPr>
+      <w:r>
+        <w:rPr>
+          <w:rFonts w:ascii="Times New Roman" w:eastAsia="Times New Roman" w:hAnsi="Times New Roman" w:cs="Times New Roman"/>
+          <w:sz w:val="24"/>
+          <w:szCs w:val="24"/>
+          <w:lang w:eastAsia="it-IT"/>
+        </w:rPr>
+        <w:t>Amministratore</w:t>
+      </w:r>
+    </w:p>
+    <w:p>
+      <w:pPr>
+        <w:rPr>
+          <w:rFonts w:ascii="Times New Roman" w:eastAsia="Times New Roman" w:hAnsi="Times New Roman" w:cs="Times New Roman"/>
+          <w:sz w:val="24"/>
+          <w:szCs w:val="24"/>
+          <w:lang w:eastAsia="it-IT"/>
+        </w:rPr>
+      </w:pPr>
+      <w:r>
+        <w:rPr>
+          <w:rFonts w:ascii="Times New Roman" w:eastAsia="Times New Roman" w:hAnsi="Times New Roman" w:cs="Times New Roman"/>
+          <w:sz w:val="24"/>
+          <w:szCs w:val="24"/>
+          <w:lang w:eastAsia="it-IT"/>
+        </w:rPr>
+        <w:t>Conducente</w:t>
+      </w:r>
+    </w:p>
+    <w:p>
+      <w:pPr>
+        <w:rPr>
+          <w:rFonts w:ascii="Times New Roman" w:eastAsia="Times New Roman" w:hAnsi="Times New Roman" w:cs="Times New Roman"/>
+          <w:sz w:val="24"/>
+          <w:szCs w:val="24"/>
+          <w:lang w:eastAsia="it-IT"/>
+        </w:rPr>
+      </w:pPr>
+      <w:r>
+        <w:rPr>
+          <w:rFonts w:ascii="Times New Roman" w:eastAsia="Times New Roman" w:hAnsi="Times New Roman" w:cs="Times New Roman"/>
+          <w:sz w:val="24"/>
+          <w:szCs w:val="24"/>
+          <w:lang w:eastAsia="it-IT"/>
+        </w:rPr>
+        <w:t>Dipendente</w:t>
+      </w:r>
+    </w:p>
+    <w:p>
+      <w:pPr>
+        <w:rPr>
+          <w:rFonts w:ascii="Times New Roman" w:eastAsia="Times New Roman" w:hAnsi="Times New Roman" w:cs="Times New Roman"/>
+          <w:sz w:val="24"/>
+          <w:szCs w:val="24"/>
+          <w:lang w:eastAsia="it-IT"/>
+        </w:rPr>
+      </w:pPr>
+      <w:r>
+        <w:rPr>
+          <w:rFonts w:ascii="Times New Roman" w:eastAsia="Times New Roman" w:hAnsi="Times New Roman" w:cs="Times New Roman"/>
+          <w:sz w:val="24"/>
+          <w:szCs w:val="24"/>
+          <w:lang w:eastAsia="it-IT"/>
+        </w:rPr>
+        <w:t>Turno</w:t>
+      </w:r>
+    </w:p>
+    <w:p>
+      <w:pPr>
+        <w:rPr>
+          <w:rFonts w:ascii="Times New Roman" w:eastAsia="Times New Roman" w:hAnsi="Times New Roman" w:cs="Times New Roman"/>
+          <w:b/>
+          <w:bCs/>
+          <w:sz w:val="24"/>
+          <w:szCs w:val="24"/>
+          <w:lang w:eastAsia="it-IT"/>
+        </w:rPr>
+      </w:pPr>
+      <w:proofErr w:type="gramStart"/>
+      <w:r>
+        <w:rPr>
+          <w:rFonts w:ascii="Times New Roman" w:eastAsia="Times New Roman" w:hAnsi="Times New Roman" w:cs="Times New Roman"/>
+          <w:b/>
+          <w:bCs/>
+          <w:sz w:val="24"/>
+          <w:szCs w:val="24"/>
+          <w:lang w:eastAsia="it-IT"/>
+        </w:rPr>
+        <w:t>Relazioni :</w:t>
+      </w:r>
+      <w:proofErr w:type="gramEnd"/>
+    </w:p>
+    <w:p>
+      <w:pPr>
+        <w:rPr>
+          <w:rFonts w:ascii="Times New Roman" w:eastAsia="Times New Roman" w:hAnsi="Times New Roman" w:cs="Times New Roman"/>
+          <w:sz w:val="24"/>
+          <w:szCs w:val="24"/>
+          <w:lang w:eastAsia="it-IT"/>
+        </w:rPr>
+      </w:pPr>
+      <w:r>
+        <w:rPr>
+          <w:rFonts w:ascii="Times New Roman" w:eastAsia="Times New Roman" w:hAnsi="Times New Roman" w:cs="Times New Roman"/>
+          <w:sz w:val="24"/>
+          <w:szCs w:val="24"/>
+          <w:lang w:eastAsia="it-IT"/>
+        </w:rPr>
+        <w:t>Presente</w:t>
+      </w:r>
+    </w:p>
+    <w:p>
+      <w:pPr>
+        <w:rPr>
+          <w:rFonts w:ascii="Times New Roman" w:eastAsia="Times New Roman" w:hAnsi="Times New Roman" w:cs="Times New Roman"/>
+          <w:sz w:val="24"/>
+          <w:szCs w:val="24"/>
+          <w:lang w:eastAsia="it-IT"/>
+        </w:rPr>
+      </w:pPr>
+      <w:r>
+        <w:rPr>
+          <w:rFonts w:ascii="Times New Roman" w:eastAsia="Times New Roman" w:hAnsi="Times New Roman" w:cs="Times New Roman"/>
+          <w:sz w:val="24"/>
+          <w:szCs w:val="24"/>
+          <w:lang w:eastAsia="it-IT"/>
+        </w:rPr>
+        <w:t>Inizia</w:t>
+      </w:r>
+    </w:p>
+    <w:p>
+      <w:pPr>
+        <w:rPr>
+          <w:rFonts w:ascii="Times New Roman" w:eastAsia="Times New Roman" w:hAnsi="Times New Roman" w:cs="Times New Roman"/>
+          <w:sz w:val="24"/>
+          <w:szCs w:val="24"/>
+          <w:lang w:eastAsia="it-IT"/>
+        </w:rPr>
+      </w:pPr>
+      <w:r>
+        <w:rPr>
+          <w:rFonts w:ascii="Times New Roman" w:eastAsia="Times New Roman" w:hAnsi="Times New Roman" w:cs="Times New Roman"/>
+          <w:sz w:val="24"/>
+          <w:szCs w:val="24"/>
+          <w:lang w:eastAsia="it-IT"/>
+        </w:rPr>
+        <w:t>Finisce</w:t>
+      </w:r>
+    </w:p>
+    <w:p>
+      <w:pPr>
+        <w:rPr>
+          <w:rFonts w:ascii="Times New Roman" w:eastAsia="Times New Roman" w:hAnsi="Times New Roman" w:cs="Times New Roman"/>
+          <w:sz w:val="24"/>
+          <w:szCs w:val="24"/>
+          <w:lang w:eastAsia="it-IT"/>
+        </w:rPr>
+      </w:pPr>
+      <w:r>
+        <w:rPr>
+          <w:rFonts w:ascii="Times New Roman" w:eastAsia="Times New Roman" w:hAnsi="Times New Roman" w:cs="Times New Roman"/>
+          <w:sz w:val="24"/>
+          <w:szCs w:val="24"/>
+          <w:lang w:eastAsia="it-IT"/>
+        </w:rPr>
+        <w:t>Formata</w:t>
+      </w:r>
+    </w:p>
+    <w:p>
+      <w:pPr>
+        <w:rPr>
+          <w:rFonts w:ascii="Times New Roman" w:eastAsia="Times New Roman" w:hAnsi="Times New Roman" w:cs="Times New Roman"/>
+          <w:sz w:val="24"/>
+          <w:szCs w:val="24"/>
+          <w:lang w:eastAsia="it-IT"/>
+        </w:rPr>
+      </w:pPr>
+      <w:r>
+        <w:rPr>
+          <w:rFonts w:ascii="Times New Roman" w:eastAsia="Times New Roman" w:hAnsi="Times New Roman" w:cs="Times New Roman"/>
+          <w:sz w:val="24"/>
+          <w:szCs w:val="24"/>
+          <w:lang w:eastAsia="it-IT"/>
+        </w:rPr>
+        <w:t>Effettua</w:t>
+      </w:r>
+    </w:p>
+    <w:p>
+      <w:pPr>
+        <w:rPr>
+          <w:rFonts w:ascii="Times New Roman" w:eastAsia="Times New Roman" w:hAnsi="Times New Roman" w:cs="Times New Roman"/>
+          <w:sz w:val="24"/>
+          <w:szCs w:val="24"/>
+          <w:lang w:eastAsia="it-IT"/>
+        </w:rPr>
+      </w:pPr>
+      <w:r>
+        <w:rPr>
+          <w:rFonts w:ascii="Times New Roman" w:eastAsia="Times New Roman" w:hAnsi="Times New Roman" w:cs="Times New Roman"/>
+          <w:sz w:val="24"/>
+          <w:szCs w:val="24"/>
+          <w:lang w:eastAsia="it-IT"/>
+        </w:rPr>
+        <w:t>Coperta</w:t>
+      </w:r>
+    </w:p>
+    <w:p>
+      <w:pPr>
+        <w:rPr>
+          <w:rFonts w:ascii="Times New Roman" w:eastAsia="Times New Roman" w:hAnsi="Times New Roman" w:cs="Times New Roman"/>
+          <w:sz w:val="24"/>
+          <w:szCs w:val="24"/>
+          <w:lang w:eastAsia="it-IT"/>
+        </w:rPr>
+      </w:pPr>
+      <w:r>
+        <w:rPr>
+          <w:rFonts w:ascii="Times New Roman" w:eastAsia="Times New Roman" w:hAnsi="Times New Roman" w:cs="Times New Roman"/>
+          <w:sz w:val="24"/>
+          <w:szCs w:val="24"/>
+          <w:lang w:eastAsia="it-IT"/>
+        </w:rPr>
+        <w:t>Associa</w:t>
+      </w:r>
+    </w:p>
+    <w:p>
+      <w:pPr>
+        <w:rPr>
+          <w:rFonts w:ascii="Times New Roman" w:eastAsia="Times New Roman" w:hAnsi="Times New Roman" w:cs="Times New Roman"/>
+          <w:sz w:val="24"/>
+          <w:szCs w:val="24"/>
+          <w:lang w:eastAsia="it-IT"/>
+        </w:rPr>
+      </w:pPr>
+      <w:r>
+        <w:rPr>
+          <w:rFonts w:ascii="Times New Roman" w:eastAsia="Times New Roman" w:hAnsi="Times New Roman" w:cs="Times New Roman"/>
+          <w:sz w:val="24"/>
+          <w:szCs w:val="24"/>
+          <w:lang w:eastAsia="it-IT"/>
+        </w:rPr>
+        <w:t>Gestisce</w:t>
+      </w:r>
+    </w:p>
+    <w:p>
+      <w:pPr>
+        <w:rPr>
+          <w:rFonts w:ascii="Times New Roman" w:eastAsia="Times New Roman" w:hAnsi="Times New Roman" w:cs="Times New Roman"/>
+          <w:sz w:val="24"/>
+          <w:szCs w:val="24"/>
+          <w:lang w:eastAsia="it-IT"/>
+        </w:rPr>
+      </w:pPr>
+      <w:r>
+        <w:rPr>
+          <w:rFonts w:ascii="Times New Roman" w:eastAsia="Times New Roman" w:hAnsi="Times New Roman" w:cs="Times New Roman"/>
+          <w:sz w:val="24"/>
+          <w:szCs w:val="24"/>
+          <w:lang w:eastAsia="it-IT"/>
+        </w:rPr>
+        <w:t>Amministra</w:t>
+      </w:r>
+    </w:p>
+    <w:p>
+      <w:pPr>
+        <w:rPr>
+          <w:rFonts w:ascii="Times New Roman" w:eastAsia="Times New Roman" w:hAnsi="Times New Roman" w:cs="Times New Roman"/>
+          <w:sz w:val="24"/>
+          <w:szCs w:val="24"/>
+          <w:lang w:eastAsia="it-IT"/>
+        </w:rPr>
+      </w:pPr>
+      <w:r>
+        <w:rPr>
+          <w:rFonts w:ascii="Times New Roman" w:eastAsia="Times New Roman" w:hAnsi="Times New Roman" w:cs="Times New Roman"/>
+          <w:sz w:val="24"/>
+          <w:szCs w:val="24"/>
+          <w:lang w:eastAsia="it-IT"/>
+        </w:rPr>
+        <w:t>Lavora</w:t>
+      </w:r>
+    </w:p>
+    <w:p>
+      <w:pPr>
+        <w:rPr>
+          <w:rFonts w:ascii="Times New Roman" w:eastAsia="Times New Roman" w:hAnsi="Times New Roman" w:cs="Times New Roman"/>
+          <w:sz w:val="24"/>
+          <w:szCs w:val="24"/>
+          <w:lang w:eastAsia="it-IT"/>
+        </w:rPr>
+      </w:pPr>
+      <w:r>
+        <w:rPr>
+          <w:rFonts w:ascii="Times New Roman" w:eastAsia="Times New Roman" w:hAnsi="Times New Roman" w:cs="Times New Roman"/>
+          <w:sz w:val="24"/>
+          <w:szCs w:val="24"/>
+          <w:lang w:eastAsia="it-IT"/>
+        </w:rPr>
+        <w:t>Crea</w:t>
+      </w:r>
+    </w:p>
+    <w:p>
+      <w:pPr>
+        <w:rPr>
+          <w:rFonts w:ascii="Times New Roman" w:eastAsia="Times New Roman" w:hAnsi="Times New Roman" w:cs="Times New Roman"/>
+          <w:sz w:val="24"/>
+          <w:szCs w:val="24"/>
+          <w:lang w:eastAsia="it-IT"/>
+        </w:rPr>
+      </w:pPr>
+      <w:r>
+        <w:rPr>
+          <w:rFonts w:ascii="Times New Roman" w:eastAsia="Times New Roman" w:hAnsi="Times New Roman" w:cs="Times New Roman"/>
+          <w:sz w:val="24"/>
+          <w:szCs w:val="24"/>
+          <w:lang w:eastAsia="it-IT"/>
+        </w:rPr>
+        <w:t>Composto</w:t>
+      </w:r>
+    </w:p>
+    <w:p>
+      <w:pPr>
+        <w:rPr>
+          <w:rFonts w:ascii="Times New Roman" w:eastAsia="Times New Roman" w:hAnsi="Times New Roman" w:cs="Times New Roman"/>
+          <w:sz w:val="24"/>
+          <w:szCs w:val="24"/>
+          <w:lang w:eastAsia="it-IT"/>
+        </w:rPr>
+      </w:pPr>
+    </w:p>
+    <w:p>
+      <w:pPr>
+        <w:rPr>
+          <w:rFonts w:ascii="Times New Roman" w:eastAsia="Times New Roman" w:hAnsi="Times New Roman" w:cs="Times New Roman"/>
+          <w:sz w:val="24"/>
+          <w:szCs w:val="24"/>
+          <w:lang w:eastAsia="it-IT"/>
+        </w:rPr>
+      </w:pPr>
+    </w:p>
+    <w:p>
+      <w:pPr>
+        <w:rPr>
+          <w:rFonts w:ascii="Times New Roman" w:eastAsia="Times New Roman" w:hAnsi="Times New Roman" w:cs="Times New Roman"/>
+          <w:sz w:val="24"/>
+          <w:szCs w:val="24"/>
+          <w:lang w:eastAsia="it-IT"/>
+        </w:rPr>
+      </w:pPr>
+    </w:p>
+    <w:p>
+      <w:pPr>
+        <w:rPr>
+          <w:rFonts w:ascii="Times New Roman" w:eastAsia="Times New Roman" w:hAnsi="Times New Roman" w:cs="Times New Roman"/>
+          <w:sz w:val="24"/>
+          <w:szCs w:val="24"/>
+          <w:lang w:eastAsia="it-IT"/>
+        </w:rPr>
+      </w:pPr>
+    </w:p>
+    <w:p>
+      <w:pPr>
+        <w:rPr>
+          <w:rFonts w:ascii="Times New Roman" w:eastAsia="Times New Roman" w:hAnsi="Times New Roman" w:cs="Times New Roman"/>
+          <w:sz w:val="24"/>
+          <w:szCs w:val="24"/>
+          <w:lang w:eastAsia="it-IT"/>
+        </w:rPr>
+      </w:pPr>
+      <w:bookmarkStart w:id="3" w:name="_GoBack"/>
       <w:bookmarkEnd w:id="3"/>
     </w:p>
     <w:p>
       <w:pPr>
         <w:rPr>
           <w:rFonts w:ascii="Times New Roman" w:eastAsia="Times New Roman" w:hAnsi="Times New Roman" w:cs="Times New Roman"/>
-          <w:sz w:val="24"/>
-          <w:szCs w:val="24"/>
-          <w:lang w:eastAsia="it-IT"/>
-        </w:rPr>
-      </w:pPr>
-    </w:p>
-    <w:p>
-      <w:pPr>
-        <w:rPr>
-          <w:rFonts w:ascii="Times New Roman" w:eastAsia="Times New Roman" w:hAnsi="Times New Roman" w:cs="Times New Roman"/>
-          <w:sz w:val="24"/>
-          <w:szCs w:val="24"/>
-          <w:lang w:eastAsia="it-IT"/>
-        </w:rPr>
-      </w:pPr>
-    </w:p>
-    <w:p>
-      <w:pPr>
-        <w:rPr>
-          <w:rFonts w:ascii="Times New Roman" w:eastAsia="Times New Roman" w:hAnsi="Times New Roman" w:cs="Times New Roman"/>
-          <w:sz w:val="24"/>
-          <w:szCs w:val="24"/>
-          <w:lang w:eastAsia="it-IT"/>
-        </w:rPr>
-      </w:pPr>
-    </w:p>
-    <w:p>
-      <w:pPr>
-        <w:rPr>
-          <w:rFonts w:ascii="Times New Roman" w:eastAsia="Times New Roman" w:hAnsi="Times New Roman" w:cs="Times New Roman"/>
-          <w:sz w:val="24"/>
-          <w:szCs w:val="24"/>
-          <w:lang w:eastAsia="it-IT"/>
-        </w:rPr>
-      </w:pPr>
-    </w:p>
-    <w:p>
-      <w:pPr>
-        <w:rPr>
-          <w:rFonts w:ascii="Times New Roman" w:eastAsia="Times New Roman" w:hAnsi="Times New Roman" w:cs="Times New Roman"/>
-          <w:sz w:val="24"/>
-          <w:szCs w:val="24"/>
-          <w:lang w:eastAsia="it-IT"/>
-        </w:rPr>
-      </w:pPr>
-    </w:p>
-    <w:p>
-      <w:pPr>
-        <w:rPr>
-          <w:rFonts w:ascii="Times New Roman" w:eastAsia="Times New Roman" w:hAnsi="Times New Roman" w:cs="Times New Roman"/>
-          <w:sz w:val="24"/>
-          <w:szCs w:val="24"/>
-          <w:lang w:eastAsia="it-IT"/>
-        </w:rPr>
-      </w:pPr>
-    </w:p>
-    <w:p>
-      <w:pPr>
-        <w:rPr>
-          <w:rFonts w:ascii="Times New Roman" w:eastAsia="Times New Roman" w:hAnsi="Times New Roman" w:cs="Times New Roman"/>
-          <w:sz w:val="24"/>
-          <w:szCs w:val="24"/>
-          <w:lang w:eastAsia="it-IT"/>
-        </w:rPr>
-      </w:pPr>
-    </w:p>
-    <w:p>
-      <w:pPr>
-        <w:rPr>
-          <w:rFonts w:ascii="Times New Roman" w:eastAsia="Times New Roman" w:hAnsi="Times New Roman" w:cs="Times New Roman"/>
-          <w:sz w:val="24"/>
-          <w:szCs w:val="24"/>
-          <w:lang w:eastAsia="it-IT"/>
-        </w:rPr>
-      </w:pPr>
-    </w:p>
-    <w:p>
-      <w:pPr>
-        <w:rPr>
-          <w:rFonts w:ascii="Times New Roman" w:eastAsia="Times New Roman" w:hAnsi="Times New Roman" w:cs="Times New Roman"/>
-          <w:sz w:val="24"/>
-          <w:szCs w:val="24"/>
-          <w:lang w:eastAsia="it-IT"/>
-        </w:rPr>
-      </w:pPr>
-    </w:p>
-    <w:p>
-      <w:pPr>
-        <w:rPr>
-          <w:rFonts w:ascii="Times New Roman" w:eastAsia="Times New Roman" w:hAnsi="Times New Roman" w:cs="Times New Roman"/>
-          <w:sz w:val="24"/>
-          <w:szCs w:val="24"/>
-          <w:lang w:eastAsia="it-IT"/>
-        </w:rPr>
-      </w:pPr>
-      <w:r>
-        <w:rPr>
-          <w:rFonts w:ascii="Times New Roman" w:eastAsia="Times New Roman" w:hAnsi="Times New Roman" w:cs="Times New Roman"/>
-          <w:sz w:val="24"/>
-          <w:szCs w:val="24"/>
-          <w:lang w:eastAsia="it-IT"/>
-        </w:rPr>
-        <w:br w:type="page"/>
-      </w:r>
+          <w:b/>
+          <w:bCs/>
+          <w:sz w:val="24"/>
+          <w:szCs w:val="24"/>
+          <w:lang w:eastAsia="it-IT"/>
+        </w:rPr>
+      </w:pPr>
+      <w:r>
+        <w:rPr>
+          <w:rFonts w:ascii="Times New Roman" w:eastAsia="Times New Roman" w:hAnsi="Times New Roman" w:cs="Times New Roman"/>
+          <w:b/>
+          <w:bCs/>
+          <w:sz w:val="24"/>
+          <w:szCs w:val="24"/>
+          <w:lang w:eastAsia="it-IT"/>
+        </w:rPr>
+        <w:lastRenderedPageBreak/>
+        <w:t>IPOTESI DELLE OPERAZIONI</w:t>
+      </w:r>
+    </w:p>
+    <w:p>
+      <w:pPr>
+        <w:rPr>
+          <w:rFonts w:ascii="Times New Roman" w:eastAsia="Times New Roman" w:hAnsi="Times New Roman" w:cs="Times New Roman"/>
+          <w:sz w:val="24"/>
+          <w:szCs w:val="24"/>
+          <w:lang w:eastAsia="it-IT"/>
+        </w:rPr>
+      </w:pPr>
+      <w:r>
+        <w:rPr>
+          <w:rFonts w:ascii="Times New Roman" w:eastAsia="Times New Roman" w:hAnsi="Times New Roman" w:cs="Times New Roman"/>
+          <w:sz w:val="24"/>
+          <w:szCs w:val="24"/>
+          <w:lang w:eastAsia="it-IT"/>
+        </w:rPr>
+        <w:t>Aggiungere una nuova tratta</w:t>
+      </w:r>
+    </w:p>
+    <w:p>
+      <w:pPr>
+        <w:rPr>
+          <w:rFonts w:ascii="Times New Roman" w:eastAsia="Times New Roman" w:hAnsi="Times New Roman" w:cs="Times New Roman"/>
+          <w:sz w:val="24"/>
+          <w:szCs w:val="24"/>
+          <w:lang w:eastAsia="it-IT"/>
+        </w:rPr>
+      </w:pPr>
+      <w:r>
+        <w:rPr>
+          <w:rFonts w:ascii="Times New Roman" w:eastAsia="Times New Roman" w:hAnsi="Times New Roman" w:cs="Times New Roman"/>
+          <w:sz w:val="24"/>
+          <w:szCs w:val="24"/>
+          <w:lang w:eastAsia="it-IT"/>
+        </w:rPr>
+        <w:t>Aggiungere una nuova fermata</w:t>
+      </w:r>
+    </w:p>
+    <w:p>
+      <w:pPr>
+        <w:rPr>
+          <w:rFonts w:ascii="Times New Roman" w:eastAsia="Times New Roman" w:hAnsi="Times New Roman" w:cs="Times New Roman"/>
+          <w:sz w:val="24"/>
+          <w:szCs w:val="24"/>
+          <w:lang w:eastAsia="it-IT"/>
+        </w:rPr>
+      </w:pPr>
+      <w:r>
+        <w:rPr>
+          <w:rFonts w:ascii="Times New Roman" w:eastAsia="Times New Roman" w:hAnsi="Times New Roman" w:cs="Times New Roman"/>
+          <w:sz w:val="24"/>
+          <w:szCs w:val="24"/>
+          <w:lang w:eastAsia="it-IT"/>
+        </w:rPr>
+        <w:t>Aggiungere una nuova fermata intermedia</w:t>
+      </w:r>
+    </w:p>
+    <w:p>
+      <w:pPr>
+        <w:rPr>
+          <w:rFonts w:ascii="Times New Roman" w:eastAsia="Times New Roman" w:hAnsi="Times New Roman" w:cs="Times New Roman"/>
+          <w:sz w:val="24"/>
+          <w:szCs w:val="24"/>
+          <w:lang w:eastAsia="it-IT"/>
+        </w:rPr>
+      </w:pPr>
+      <w:r>
+        <w:rPr>
+          <w:rFonts w:ascii="Times New Roman" w:eastAsia="Times New Roman" w:hAnsi="Times New Roman" w:cs="Times New Roman"/>
+          <w:sz w:val="24"/>
+          <w:szCs w:val="24"/>
+          <w:lang w:eastAsia="it-IT"/>
+        </w:rPr>
+        <w:t>Aggiungere un nuovo capolinea</w:t>
+      </w:r>
+    </w:p>
+    <w:p>
+      <w:pPr>
+        <w:rPr>
+          <w:rFonts w:ascii="Times New Roman" w:eastAsia="Times New Roman" w:hAnsi="Times New Roman" w:cs="Times New Roman"/>
+          <w:sz w:val="24"/>
+          <w:szCs w:val="24"/>
+          <w:lang w:eastAsia="it-IT"/>
+        </w:rPr>
+      </w:pPr>
+      <w:r>
+        <w:rPr>
+          <w:rFonts w:ascii="Times New Roman" w:eastAsia="Times New Roman" w:hAnsi="Times New Roman" w:cs="Times New Roman"/>
+          <w:sz w:val="24"/>
+          <w:szCs w:val="24"/>
+          <w:lang w:eastAsia="it-IT"/>
+        </w:rPr>
+        <w:t>Aggiungere un nuovo veicolo</w:t>
+      </w:r>
+    </w:p>
+    <w:p>
+      <w:pPr>
+        <w:rPr>
+          <w:rFonts w:ascii="Times New Roman" w:eastAsia="Times New Roman" w:hAnsi="Times New Roman" w:cs="Times New Roman"/>
+          <w:sz w:val="24"/>
+          <w:szCs w:val="24"/>
+          <w:lang w:eastAsia="it-IT"/>
+        </w:rPr>
+      </w:pPr>
+      <w:r>
+        <w:rPr>
+          <w:rFonts w:ascii="Times New Roman" w:eastAsia="Times New Roman" w:hAnsi="Times New Roman" w:cs="Times New Roman"/>
+          <w:sz w:val="24"/>
+          <w:szCs w:val="24"/>
+          <w:lang w:eastAsia="it-IT"/>
+        </w:rPr>
+        <w:t xml:space="preserve">Aggiungere nuovi </w:t>
+      </w:r>
+      <w:proofErr w:type="spellStart"/>
+      <w:r>
+        <w:rPr>
+          <w:rFonts w:ascii="Times New Roman" w:eastAsia="Times New Roman" w:hAnsi="Times New Roman" w:cs="Times New Roman"/>
+          <w:sz w:val="24"/>
+          <w:szCs w:val="24"/>
+          <w:lang w:eastAsia="it-IT"/>
+        </w:rPr>
+        <w:t>waypoint</w:t>
+      </w:r>
+      <w:proofErr w:type="spellEnd"/>
+    </w:p>
+    <w:p>
+      <w:pPr>
+        <w:rPr>
+          <w:rFonts w:ascii="Times New Roman" w:eastAsia="Times New Roman" w:hAnsi="Times New Roman" w:cs="Times New Roman"/>
+          <w:sz w:val="24"/>
+          <w:szCs w:val="24"/>
+          <w:lang w:eastAsia="it-IT"/>
+        </w:rPr>
+      </w:pPr>
+      <w:r>
+        <w:rPr>
+          <w:rFonts w:ascii="Times New Roman" w:eastAsia="Times New Roman" w:hAnsi="Times New Roman" w:cs="Times New Roman"/>
+          <w:sz w:val="24"/>
+          <w:szCs w:val="24"/>
+          <w:lang w:eastAsia="it-IT"/>
+        </w:rPr>
+        <w:t xml:space="preserve">Aggiungere nuovi </w:t>
+      </w:r>
+      <w:r>
+        <w:rPr>
+          <w:rFonts w:ascii="Times New Roman" w:eastAsia="Times New Roman" w:hAnsi="Times New Roman" w:cs="Times New Roman"/>
+          <w:sz w:val="24"/>
+          <w:szCs w:val="24"/>
+          <w:lang w:eastAsia="it-IT"/>
+        </w:rPr>
+        <w:t>conducenti</w:t>
+      </w:r>
+    </w:p>
+    <w:p>
+      <w:pPr>
+        <w:rPr>
+          <w:rFonts w:ascii="Times New Roman" w:eastAsia="Times New Roman" w:hAnsi="Times New Roman" w:cs="Times New Roman"/>
+          <w:sz w:val="24"/>
+          <w:szCs w:val="24"/>
+          <w:lang w:eastAsia="it-IT"/>
+        </w:rPr>
+      </w:pPr>
+      <w:r>
+        <w:rPr>
+          <w:rFonts w:ascii="Times New Roman" w:eastAsia="Times New Roman" w:hAnsi="Times New Roman" w:cs="Times New Roman"/>
+          <w:sz w:val="24"/>
+          <w:szCs w:val="24"/>
+          <w:lang w:eastAsia="it-IT"/>
+        </w:rPr>
+        <w:t xml:space="preserve">Aggiungere nuovi </w:t>
+      </w:r>
+      <w:r>
+        <w:rPr>
+          <w:rFonts w:ascii="Times New Roman" w:eastAsia="Times New Roman" w:hAnsi="Times New Roman" w:cs="Times New Roman"/>
+          <w:sz w:val="24"/>
+          <w:szCs w:val="24"/>
+          <w:lang w:eastAsia="it-IT"/>
+        </w:rPr>
+        <w:t>amministratori</w:t>
+      </w:r>
+    </w:p>
+    <w:p>
+      <w:pPr>
+        <w:rPr>
+          <w:rFonts w:ascii="Times New Roman" w:eastAsia="Times New Roman" w:hAnsi="Times New Roman" w:cs="Times New Roman"/>
+          <w:sz w:val="24"/>
+          <w:szCs w:val="24"/>
+          <w:lang w:eastAsia="it-IT"/>
+        </w:rPr>
+      </w:pPr>
+      <w:r>
+        <w:rPr>
+          <w:rFonts w:ascii="Times New Roman" w:eastAsia="Times New Roman" w:hAnsi="Times New Roman" w:cs="Times New Roman"/>
+          <w:sz w:val="24"/>
+          <w:szCs w:val="24"/>
+          <w:lang w:eastAsia="it-IT"/>
+        </w:rPr>
+        <w:t xml:space="preserve">Aggiungere nuovi </w:t>
+      </w:r>
+      <w:proofErr w:type="spellStart"/>
+      <w:r>
+        <w:rPr>
+          <w:rFonts w:ascii="Times New Roman" w:eastAsia="Times New Roman" w:hAnsi="Times New Roman" w:cs="Times New Roman"/>
+          <w:sz w:val="24"/>
+          <w:szCs w:val="24"/>
+          <w:lang w:eastAsia="it-IT"/>
+        </w:rPr>
+        <w:t>waypoint</w:t>
+      </w:r>
+      <w:proofErr w:type="spellEnd"/>
+    </w:p>
+    <w:p>
+      <w:pPr>
+        <w:rPr>
+          <w:rFonts w:ascii="Times New Roman" w:eastAsia="Times New Roman" w:hAnsi="Times New Roman" w:cs="Times New Roman"/>
+          <w:sz w:val="24"/>
+          <w:szCs w:val="24"/>
+          <w:lang w:eastAsia="it-IT"/>
+        </w:rPr>
+      </w:pPr>
+      <w:r>
+        <w:rPr>
+          <w:rFonts w:ascii="Times New Roman" w:eastAsia="Times New Roman" w:hAnsi="Times New Roman" w:cs="Times New Roman"/>
+          <w:sz w:val="24"/>
+          <w:szCs w:val="24"/>
+          <w:lang w:eastAsia="it-IT"/>
+        </w:rPr>
+        <w:t xml:space="preserve">Aggiungere nuovo </w:t>
+      </w:r>
+      <w:proofErr w:type="spellStart"/>
+      <w:r>
+        <w:rPr>
+          <w:rFonts w:ascii="Times New Roman" w:eastAsia="Times New Roman" w:hAnsi="Times New Roman" w:cs="Times New Roman"/>
+          <w:sz w:val="24"/>
+          <w:szCs w:val="24"/>
+          <w:lang w:eastAsia="it-IT"/>
+        </w:rPr>
+        <w:t>tunro</w:t>
+      </w:r>
+      <w:proofErr w:type="spellEnd"/>
+    </w:p>
+    <w:p>
+      <w:pPr>
+        <w:rPr>
+          <w:rFonts w:ascii="Times New Roman" w:eastAsia="Times New Roman" w:hAnsi="Times New Roman" w:cs="Times New Roman"/>
+          <w:sz w:val="24"/>
+          <w:szCs w:val="24"/>
+          <w:lang w:eastAsia="it-IT"/>
+        </w:rPr>
+      </w:pPr>
+      <w:r>
+        <w:rPr>
+          <w:rFonts w:ascii="Times New Roman" w:eastAsia="Times New Roman" w:hAnsi="Times New Roman" w:cs="Times New Roman"/>
+          <w:sz w:val="24"/>
+          <w:szCs w:val="24"/>
+          <w:lang w:eastAsia="it-IT"/>
+        </w:rPr>
+        <w:t>Aggiornare turno causa malattia</w:t>
+      </w:r>
+    </w:p>
+    <w:p>
+      <w:pPr>
+        <w:rPr>
+          <w:rFonts w:ascii="Times New Roman" w:eastAsia="Times New Roman" w:hAnsi="Times New Roman" w:cs="Times New Roman"/>
+          <w:sz w:val="24"/>
+          <w:szCs w:val="24"/>
+          <w:lang w:eastAsia="it-IT"/>
+        </w:rPr>
+      </w:pPr>
+      <w:r>
+        <w:rPr>
+          <w:rFonts w:ascii="Times New Roman" w:eastAsia="Times New Roman" w:hAnsi="Times New Roman" w:cs="Times New Roman"/>
+          <w:sz w:val="24"/>
+          <w:szCs w:val="24"/>
+          <w:lang w:eastAsia="it-IT"/>
+        </w:rPr>
+        <w:t>Cancellare una tratta effettiva</w:t>
+      </w:r>
+    </w:p>
+    <w:p>
+      <w:pPr>
+        <w:rPr>
+          <w:rFonts w:ascii="Times New Roman" w:eastAsia="Times New Roman" w:hAnsi="Times New Roman" w:cs="Times New Roman"/>
+          <w:sz w:val="24"/>
+          <w:szCs w:val="24"/>
+          <w:lang w:eastAsia="it-IT"/>
+        </w:rPr>
+      </w:pPr>
+      <w:r>
+        <w:rPr>
+          <w:rFonts w:ascii="Times New Roman" w:eastAsia="Times New Roman" w:hAnsi="Times New Roman" w:cs="Times New Roman"/>
+          <w:sz w:val="24"/>
+          <w:szCs w:val="24"/>
+          <w:lang w:eastAsia="it-IT"/>
+        </w:rPr>
+        <w:t xml:space="preserve">Visualizzare </w:t>
+      </w:r>
+      <w:r>
+        <w:rPr>
+          <w:rFonts w:ascii="Times New Roman" w:eastAsia="Times New Roman" w:hAnsi="Times New Roman" w:cs="Times New Roman"/>
+          <w:sz w:val="24"/>
+          <w:szCs w:val="24"/>
+          <w:lang w:eastAsia="it-IT"/>
+        </w:rPr>
+        <w:t>tratta successiva del veicolo</w:t>
+      </w:r>
+    </w:p>
+    <w:p>
+      <w:pPr>
+        <w:rPr>
+          <w:rFonts w:ascii="Times New Roman" w:eastAsia="Times New Roman" w:hAnsi="Times New Roman" w:cs="Times New Roman"/>
+          <w:sz w:val="24"/>
+          <w:szCs w:val="24"/>
+          <w:lang w:eastAsia="it-IT"/>
+        </w:rPr>
+      </w:pPr>
+      <w:r>
+        <w:rPr>
+          <w:rFonts w:ascii="Times New Roman" w:eastAsia="Times New Roman" w:hAnsi="Times New Roman" w:cs="Times New Roman"/>
+          <w:sz w:val="24"/>
+          <w:szCs w:val="24"/>
+          <w:lang w:eastAsia="it-IT"/>
+        </w:rPr>
+        <w:t>Visualizzare la posizione del veicolo</w:t>
+      </w:r>
+    </w:p>
+    <w:p>
+      <w:pPr>
+        <w:rPr>
+          <w:rFonts w:ascii="Times New Roman" w:eastAsia="Times New Roman" w:hAnsi="Times New Roman" w:cs="Times New Roman"/>
+          <w:sz w:val="24"/>
+          <w:szCs w:val="24"/>
+          <w:lang w:eastAsia="it-IT"/>
+        </w:rPr>
+      </w:pPr>
+    </w:p>
+    <w:p>
+      <w:pPr>
+        <w:rPr>
+          <w:rFonts w:ascii="Times New Roman" w:eastAsia="Times New Roman" w:hAnsi="Times New Roman" w:cs="Times New Roman"/>
+          <w:sz w:val="24"/>
+          <w:szCs w:val="24"/>
+          <w:lang w:eastAsia="it-IT"/>
+        </w:rPr>
+      </w:pPr>
     </w:p>
     <w:sectPr>
       <w:pgSz w:w="11906" w:h="16838"/>
@@ -13092,8 +14024,8 @@
   <w:abstractNum w:abstractNumId="16" w15:restartNumberingAfterBreak="0">
     <w:nsid w:val="5B285E01"/>
     <w:multiLevelType w:val="hybridMultilevel"/>
-    <w:tmpl w:val="52E0B5DC"/>
-    <w:lvl w:ilvl="0" w:tplc="5342842C">
+    <w:tmpl w:val="E910A812"/>
+    <w:lvl w:ilvl="0" w:tplc="29D4FF8C">
       <w:start w:val="1"/>
       <w:numFmt w:val="decimal"/>
       <w:lvlText w:val="%1."/>
@@ -13102,6 +14034,8 @@
         <w:ind w:left="720" w:hanging="360"/>
       </w:pPr>
       <w:rPr>
+        <w:b w:val="0"/>
+        <w:bCs w:val="0"/>
         <w:color w:val="auto"/>
       </w:rPr>
     </w:lvl>

</xml_diff>

<commit_message>
Aggiornato: template-progetto.docx Traccia.docx Creato: ER_RiduzioneSpazio.drawio
</commit_message>
<xml_diff>
--- a/Traccia.docx
+++ b/Traccia.docx
@@ -840,27 +840,7 @@
           <w:szCs w:val="24"/>
           <w:lang w:eastAsia="it-IT"/>
         </w:rPr>
-        <w:t xml:space="preserve"> deve effettuare </w:t>
-      </w:r>
-      <w:proofErr w:type="gramStart"/>
-      <w:r>
-        <w:rPr>
-          <w:rFonts w:ascii="Times New Roman" w:eastAsia="Times New Roman" w:hAnsi="Times New Roman" w:cs="Times New Roman"/>
-          <w:sz w:val="24"/>
-          <w:szCs w:val="24"/>
-          <w:lang w:eastAsia="it-IT"/>
-        </w:rPr>
-        <w:t>5</w:t>
-      </w:r>
-      <w:proofErr w:type="gramEnd"/>
-      <w:r>
-        <w:rPr>
-          <w:rFonts w:ascii="Times New Roman" w:eastAsia="Times New Roman" w:hAnsi="Times New Roman" w:cs="Times New Roman"/>
-          <w:sz w:val="24"/>
-          <w:szCs w:val="24"/>
-          <w:lang w:eastAsia="it-IT"/>
-        </w:rPr>
-        <w:t xml:space="preserve"> </w:t>
+        <w:t xml:space="preserve"> deve effettuare 5 </w:t>
       </w:r>
       <w:r>
         <w:rPr>
@@ -1147,27 +1127,7 @@
           <w:szCs w:val="24"/>
           <w:lang w:eastAsia="it-IT"/>
         </w:rPr>
-        <w:t xml:space="preserve"> è equipaggiato di un dispositivo GPS che, ogni </w:t>
-      </w:r>
-      <w:proofErr w:type="gramStart"/>
-      <w:r>
-        <w:rPr>
-          <w:rFonts w:ascii="Times New Roman" w:eastAsia="Times New Roman" w:hAnsi="Times New Roman" w:cs="Times New Roman"/>
-          <w:sz w:val="24"/>
-          <w:szCs w:val="24"/>
-          <w:lang w:eastAsia="it-IT"/>
-        </w:rPr>
-        <w:t>5</w:t>
-      </w:r>
-      <w:proofErr w:type="gramEnd"/>
-      <w:r>
-        <w:rPr>
-          <w:rFonts w:ascii="Times New Roman" w:eastAsia="Times New Roman" w:hAnsi="Times New Roman" w:cs="Times New Roman"/>
-          <w:sz w:val="24"/>
-          <w:szCs w:val="24"/>
-          <w:lang w:eastAsia="it-IT"/>
-        </w:rPr>
-        <w:t xml:space="preserve"> secondi, comunica le </w:t>
+        <w:t xml:space="preserve"> è equipaggiato di un dispositivo GPS che, ogni 5 secondi, comunica le </w:t>
       </w:r>
     </w:p>
     <w:p>
@@ -2307,27 +2267,7 @@
           <w:szCs w:val="24"/>
           <w:lang w:eastAsia="it-IT"/>
         </w:rPr>
-        <w:t xml:space="preserve"> </w:t>
-      </w:r>
-      <w:proofErr w:type="gramStart"/>
-      <w:r>
-        <w:rPr>
-          <w:rFonts w:ascii="Times New Roman" w:eastAsia="Times New Roman" w:hAnsi="Times New Roman" w:cs="Times New Roman"/>
-          <w:sz w:val="24"/>
-          <w:szCs w:val="24"/>
-          <w:lang w:eastAsia="it-IT"/>
-        </w:rPr>
-        <w:t>viene amministrata</w:t>
-      </w:r>
-      <w:proofErr w:type="gramEnd"/>
-      <w:r>
-        <w:rPr>
-          <w:rFonts w:ascii="Times New Roman" w:eastAsia="Times New Roman" w:hAnsi="Times New Roman" w:cs="Times New Roman"/>
-          <w:sz w:val="24"/>
-          <w:szCs w:val="24"/>
-          <w:lang w:eastAsia="it-IT"/>
-        </w:rPr>
-        <w:t xml:space="preserve"> dai </w:t>
+        <w:t xml:space="preserve"> viene amministrata dai </w:t>
       </w:r>
       <w:r>
         <w:rPr>
@@ -2521,25 +2461,7 @@
           <w:b/>
           <w:bCs/>
         </w:rPr>
-        <w:t xml:space="preserve">GESTORI DEL </w:t>
-      </w:r>
-      <w:proofErr w:type="gramStart"/>
-      <w:r>
-        <w:rPr>
-          <w:rFonts w:ascii="Times New Roman" w:hAnsi="Times New Roman" w:cs="Times New Roman"/>
-          <w:b/>
-          <w:bCs/>
-        </w:rPr>
-        <w:t>SERVIZIO,AMMINISTRATORI</w:t>
-      </w:r>
-      <w:proofErr w:type="gramEnd"/>
-      <w:r>
-        <w:rPr>
-          <w:rFonts w:ascii="Times New Roman" w:hAnsi="Times New Roman" w:cs="Times New Roman"/>
-          <w:b/>
-          <w:bCs/>
-        </w:rPr>
-        <w:t xml:space="preserve"> DEL SERVIZIO,UTENTI SONO PERSONE CHE UTILIZZANO IL SISTEMA E QUINDI NON RAPPRESENTABILI NEL MODELLO E/R</w:t>
+        <w:t>GESTORI DEL SERVIZIO,AMMINISTRATORI DEL SERVIZIO,UTENTI SONO PERSONE CHE UTILIZZANO IL SISTEMA E QUINDI NON RAPPRESENTABILI NEL MODELLO E/R</w:t>
       </w:r>
     </w:p>
     <w:p>
@@ -3590,27 +3512,7 @@
           <w:szCs w:val="24"/>
           <w:lang w:eastAsia="it-IT"/>
         </w:rPr>
-        <w:t xml:space="preserve"> deve effettuare </w:t>
-      </w:r>
-      <w:proofErr w:type="gramStart"/>
-      <w:r>
-        <w:rPr>
-          <w:rFonts w:ascii="Times New Roman" w:eastAsia="Times New Roman" w:hAnsi="Times New Roman" w:cs="Times New Roman"/>
-          <w:sz w:val="24"/>
-          <w:szCs w:val="24"/>
-          <w:lang w:eastAsia="it-IT"/>
-        </w:rPr>
-        <w:t>5</w:t>
-      </w:r>
-      <w:proofErr w:type="gramEnd"/>
-      <w:r>
-        <w:rPr>
-          <w:rFonts w:ascii="Times New Roman" w:eastAsia="Times New Roman" w:hAnsi="Times New Roman" w:cs="Times New Roman"/>
-          <w:sz w:val="24"/>
-          <w:szCs w:val="24"/>
-          <w:lang w:eastAsia="it-IT"/>
-        </w:rPr>
-        <w:t xml:space="preserve"> </w:t>
+        <w:t xml:space="preserve"> deve effettuare 5 </w:t>
       </w:r>
       <w:r>
         <w:rPr>
@@ -3949,27 +3851,7 @@
           <w:szCs w:val="24"/>
           <w:lang w:eastAsia="it-IT"/>
         </w:rPr>
-        <w:t xml:space="preserve"> è equipaggiato di un dispositivo GPS che, ogni </w:t>
-      </w:r>
-      <w:proofErr w:type="gramStart"/>
-      <w:r>
-        <w:rPr>
-          <w:rFonts w:ascii="Times New Roman" w:eastAsia="Times New Roman" w:hAnsi="Times New Roman" w:cs="Times New Roman"/>
-          <w:sz w:val="24"/>
-          <w:szCs w:val="24"/>
-          <w:lang w:eastAsia="it-IT"/>
-        </w:rPr>
-        <w:t>5</w:t>
-      </w:r>
-      <w:proofErr w:type="gramEnd"/>
-      <w:r>
-        <w:rPr>
-          <w:rFonts w:ascii="Times New Roman" w:eastAsia="Times New Roman" w:hAnsi="Times New Roman" w:cs="Times New Roman"/>
-          <w:sz w:val="24"/>
-          <w:szCs w:val="24"/>
-          <w:lang w:eastAsia="it-IT"/>
-        </w:rPr>
-        <w:t xml:space="preserve"> secondi, comunica le </w:t>
+        <w:t xml:space="preserve"> è equipaggiato di un dispositivo GPS che, ogni 5 secondi, comunica le </w:t>
       </w:r>
     </w:p>
     <w:p>
@@ -3996,7 +3878,6 @@
         </w:rPr>
         <w:t xml:space="preserve">coordinate geografiche in cui si trova il </w:t>
       </w:r>
-      <w:proofErr w:type="gramStart"/>
       <w:r>
         <w:rPr>
           <w:rFonts w:ascii="Times New Roman" w:eastAsia="Times New Roman" w:hAnsi="Times New Roman" w:cs="Times New Roman"/>
@@ -4025,7 +3906,6 @@
         </w:rPr>
         <w:t>I</w:t>
       </w:r>
-      <w:proofErr w:type="gramEnd"/>
       <w:r>
         <w:rPr>
           <w:rFonts w:ascii="Times New Roman" w:eastAsia="Times New Roman" w:hAnsi="Times New Roman" w:cs="Times New Roman"/>
@@ -5184,7 +5064,6 @@
         </w:rPr>
         <w:t xml:space="preserve"> </w:t>
       </w:r>
-      <w:proofErr w:type="gramStart"/>
       <w:r>
         <w:rPr>
           <w:rFonts w:ascii="Times New Roman" w:eastAsia="Times New Roman" w:hAnsi="Times New Roman" w:cs="Times New Roman"/>
@@ -5210,17 +5089,7 @@
           <w:szCs w:val="24"/>
           <w:lang w:eastAsia="it-IT"/>
         </w:rPr>
-        <w:t>amministrata</w:t>
-      </w:r>
-      <w:proofErr w:type="gramEnd"/>
-      <w:r>
-        <w:rPr>
-          <w:rFonts w:ascii="Times New Roman" w:eastAsia="Times New Roman" w:hAnsi="Times New Roman" w:cs="Times New Roman"/>
-          <w:sz w:val="24"/>
-          <w:szCs w:val="24"/>
-          <w:lang w:eastAsia="it-IT"/>
-        </w:rPr>
-        <w:t xml:space="preserve"> dagli </w:t>
+        <w:t xml:space="preserve">amministrata dagli </w:t>
       </w:r>
       <w:r>
         <w:rPr>
@@ -5938,27 +5807,7 @@
           <w:szCs w:val="24"/>
           <w:lang w:eastAsia="it-IT"/>
         </w:rPr>
-        <w:t xml:space="preserve"> è equipaggiato di un dispositivo GPS che, ogni </w:t>
-      </w:r>
-      <w:proofErr w:type="gramStart"/>
-      <w:r>
-        <w:rPr>
-          <w:rFonts w:ascii="Times New Roman" w:eastAsia="Times New Roman" w:hAnsi="Times New Roman" w:cs="Times New Roman"/>
-          <w:sz w:val="24"/>
-          <w:szCs w:val="24"/>
-          <w:lang w:eastAsia="it-IT"/>
-        </w:rPr>
-        <w:t>5</w:t>
-      </w:r>
-      <w:proofErr w:type="gramEnd"/>
-      <w:r>
-        <w:rPr>
-          <w:rFonts w:ascii="Times New Roman" w:eastAsia="Times New Roman" w:hAnsi="Times New Roman" w:cs="Times New Roman"/>
-          <w:sz w:val="24"/>
-          <w:szCs w:val="24"/>
-          <w:lang w:eastAsia="it-IT"/>
-        </w:rPr>
-        <w:t xml:space="preserve"> secondi, comunica le </w:t>
+        <w:t xml:space="preserve"> è equipaggiato di un dispositivo GPS che, ogni 5 secondi, comunica le </w:t>
       </w:r>
     </w:p>
     <w:p>
@@ -6108,20 +5957,8 @@
           <w:szCs w:val="24"/>
           <w:lang w:eastAsia="it-IT"/>
         </w:rPr>
-        <w:t xml:space="preserve">, la cui associazione viene gestita dagli </w:t>
-      </w:r>
-      <w:proofErr w:type="gramStart"/>
-      <w:r>
-        <w:rPr>
-          <w:rFonts w:ascii="Times New Roman" w:eastAsia="Times New Roman" w:hAnsi="Times New Roman" w:cs="Times New Roman"/>
-          <w:color w:val="E7E6E6" w:themeColor="background2"/>
-          <w:sz w:val="24"/>
-          <w:szCs w:val="24"/>
-          <w:lang w:eastAsia="it-IT"/>
-        </w:rPr>
-        <w:t>amministratori .</w:t>
-      </w:r>
-      <w:proofErr w:type="gramEnd"/>
+        <w:t>, la cui associazione viene gestita dagli amministratori .</w:t>
+      </w:r>
     </w:p>
     <w:p>
       <w:pPr>
@@ -6480,27 +6317,7 @@
           <w:szCs w:val="24"/>
           <w:lang w:eastAsia="it-IT"/>
         </w:rPr>
-        <w:t xml:space="preserve">, identificati da un codice </w:t>
-      </w:r>
-      <w:proofErr w:type="gramStart"/>
-      <w:r>
-        <w:rPr>
-          <w:rFonts w:ascii="Times New Roman" w:eastAsia="Times New Roman" w:hAnsi="Times New Roman" w:cs="Times New Roman"/>
-          <w:sz w:val="24"/>
-          <w:szCs w:val="24"/>
-          <w:lang w:eastAsia="it-IT"/>
-        </w:rPr>
-        <w:t>fiscale,un</w:t>
-      </w:r>
-      <w:proofErr w:type="gramEnd"/>
-      <w:r>
-        <w:rPr>
-          <w:rFonts w:ascii="Times New Roman" w:eastAsia="Times New Roman" w:hAnsi="Times New Roman" w:cs="Times New Roman"/>
-          <w:sz w:val="24"/>
-          <w:szCs w:val="24"/>
-          <w:lang w:eastAsia="it-IT"/>
-        </w:rPr>
-        <w:t xml:space="preserve"> nome, un cognome, una data di nascita ed un luogo di nascita. Di ogni </w:t>
+        <w:t xml:space="preserve">, identificati da un codice fiscale,un nome, un cognome, una data di nascita ed un luogo di nascita. Di ogni </w:t>
       </w:r>
       <w:r>
         <w:rPr>
@@ -6618,27 +6435,7 @@
           <w:szCs w:val="24"/>
           <w:lang w:eastAsia="it-IT"/>
         </w:rPr>
-        <w:t xml:space="preserve"> deve effettuare </w:t>
-      </w:r>
-      <w:proofErr w:type="gramStart"/>
-      <w:r>
-        <w:rPr>
-          <w:rFonts w:ascii="Times New Roman" w:eastAsia="Times New Roman" w:hAnsi="Times New Roman" w:cs="Times New Roman"/>
-          <w:sz w:val="24"/>
-          <w:szCs w:val="24"/>
-          <w:lang w:eastAsia="it-IT"/>
-        </w:rPr>
-        <w:t>5</w:t>
-      </w:r>
-      <w:proofErr w:type="gramEnd"/>
-      <w:r>
-        <w:rPr>
-          <w:rFonts w:ascii="Times New Roman" w:eastAsia="Times New Roman" w:hAnsi="Times New Roman" w:cs="Times New Roman"/>
-          <w:sz w:val="24"/>
-          <w:szCs w:val="24"/>
-          <w:lang w:eastAsia="it-IT"/>
-        </w:rPr>
-        <w:t xml:space="preserve"> </w:t>
+        <w:t xml:space="preserve"> deve effettuare 5 </w:t>
       </w:r>
       <w:r>
         <w:rPr>
@@ -6920,27 +6717,7 @@
           <w:szCs w:val="24"/>
           <w:lang w:eastAsia="it-IT"/>
         </w:rPr>
-        <w:t xml:space="preserve"> deve effettuare </w:t>
-      </w:r>
-      <w:proofErr w:type="gramStart"/>
-      <w:r>
-        <w:rPr>
-          <w:rFonts w:ascii="Times New Roman" w:eastAsia="Times New Roman" w:hAnsi="Times New Roman" w:cs="Times New Roman"/>
-          <w:sz w:val="24"/>
-          <w:szCs w:val="24"/>
-          <w:lang w:eastAsia="it-IT"/>
-        </w:rPr>
-        <w:t>5</w:t>
-      </w:r>
-      <w:proofErr w:type="gramEnd"/>
-      <w:r>
-        <w:rPr>
-          <w:rFonts w:ascii="Times New Roman" w:eastAsia="Times New Roman" w:hAnsi="Times New Roman" w:cs="Times New Roman"/>
-          <w:sz w:val="24"/>
-          <w:szCs w:val="24"/>
-          <w:lang w:eastAsia="it-IT"/>
-        </w:rPr>
-        <w:t xml:space="preserve"> </w:t>
+        <w:t xml:space="preserve"> deve effettuare 5 </w:t>
       </w:r>
       <w:r>
         <w:rPr>
@@ -7922,17 +7699,7 @@
           <w:szCs w:val="24"/>
           <w:lang w:eastAsia="it-IT"/>
         </w:rPr>
-        <w:t xml:space="preserve"> viene amministrata dagli amministratori. Nel caso dell’utilizzo di </w:t>
-      </w:r>
-      <w:proofErr w:type="gramStart"/>
-      <w:r>
-        <w:rPr>
-          <w:rFonts w:ascii="Times New Roman" w:eastAsia="Times New Roman" w:hAnsi="Times New Roman" w:cs="Times New Roman"/>
-          <w:sz w:val="24"/>
-          <w:szCs w:val="24"/>
-          <w:lang w:eastAsia="it-IT"/>
-        </w:rPr>
-        <w:t xml:space="preserve">un </w:t>
+        <w:t xml:space="preserve"> viene amministrata dagli amministratori. Nel caso dell’utilizzo di un </w:t>
       </w:r>
       <w:r>
         <w:rPr>
@@ -7953,7 +7720,6 @@
         </w:rPr>
         <w:t>abbonamento</w:t>
       </w:r>
-      <w:proofErr w:type="gramEnd"/>
       <w:r>
         <w:rPr>
           <w:rFonts w:ascii="Times New Roman" w:eastAsia="Times New Roman" w:hAnsi="Times New Roman" w:cs="Times New Roman"/>
@@ -8383,27 +8149,7 @@
           <w:szCs w:val="24"/>
           <w:lang w:eastAsia="it-IT"/>
         </w:rPr>
-        <w:t xml:space="preserve">Il GPS deve cominicare ogni </w:t>
-      </w:r>
-      <w:proofErr w:type="gramStart"/>
-      <w:r>
-        <w:rPr>
-          <w:rFonts w:ascii="Times New Roman" w:eastAsia="Times New Roman" w:hAnsi="Times New Roman" w:cs="Times New Roman"/>
-          <w:sz w:val="24"/>
-          <w:szCs w:val="24"/>
-          <w:lang w:eastAsia="it-IT"/>
-        </w:rPr>
-        <w:t>5</w:t>
-      </w:r>
-      <w:proofErr w:type="gramEnd"/>
-      <w:r>
-        <w:rPr>
-          <w:rFonts w:ascii="Times New Roman" w:eastAsia="Times New Roman" w:hAnsi="Times New Roman" w:cs="Times New Roman"/>
-          <w:sz w:val="24"/>
-          <w:szCs w:val="24"/>
-          <w:lang w:eastAsia="it-IT"/>
-        </w:rPr>
-        <w:t xml:space="preserve"> secondi la sua posizone</w:t>
+        <w:t>Il GPS deve cominicare ogni 5 secondi la sua posizone</w:t>
       </w:r>
     </w:p>
     <w:p>
@@ -8427,27 +8173,7 @@
           <w:szCs w:val="24"/>
           <w:lang w:eastAsia="it-IT"/>
         </w:rPr>
-        <w:t xml:space="preserve">Ogni conducente deve effettuare </w:t>
-      </w:r>
-      <w:proofErr w:type="gramStart"/>
-      <w:r>
-        <w:rPr>
-          <w:rFonts w:ascii="Times New Roman" w:eastAsia="Times New Roman" w:hAnsi="Times New Roman" w:cs="Times New Roman"/>
-          <w:sz w:val="24"/>
-          <w:szCs w:val="24"/>
-          <w:lang w:eastAsia="it-IT"/>
-        </w:rPr>
-        <w:t>5</w:t>
-      </w:r>
-      <w:proofErr w:type="gramEnd"/>
-      <w:r>
-        <w:rPr>
-          <w:rFonts w:ascii="Times New Roman" w:eastAsia="Times New Roman" w:hAnsi="Times New Roman" w:cs="Times New Roman"/>
-          <w:sz w:val="24"/>
-          <w:szCs w:val="24"/>
-          <w:lang w:eastAsia="it-IT"/>
-        </w:rPr>
-        <w:t xml:space="preserve"> turni a settimana</w:t>
+        <w:t>Ogni conducente deve effettuare 5 turni a settimana</w:t>
       </w:r>
     </w:p>
     <w:p>
@@ -8471,27 +8197,7 @@
           <w:szCs w:val="24"/>
           <w:lang w:eastAsia="it-IT"/>
         </w:rPr>
-        <w:t xml:space="preserve">Ogni turno deve essere di </w:t>
-      </w:r>
-      <w:proofErr w:type="gramStart"/>
-      <w:r>
-        <w:rPr>
-          <w:rFonts w:ascii="Times New Roman" w:eastAsia="Times New Roman" w:hAnsi="Times New Roman" w:cs="Times New Roman"/>
-          <w:sz w:val="24"/>
-          <w:szCs w:val="24"/>
-          <w:lang w:eastAsia="it-IT"/>
-        </w:rPr>
-        <w:t>8</w:t>
-      </w:r>
-      <w:proofErr w:type="gramEnd"/>
-      <w:r>
-        <w:rPr>
-          <w:rFonts w:ascii="Times New Roman" w:eastAsia="Times New Roman" w:hAnsi="Times New Roman" w:cs="Times New Roman"/>
-          <w:sz w:val="24"/>
-          <w:szCs w:val="24"/>
-          <w:lang w:eastAsia="it-IT"/>
-        </w:rPr>
-        <w:t xml:space="preserve"> ore</w:t>
+        <w:t>Ogni turno deve essere di 8 ore</w:t>
       </w:r>
     </w:p>
     <w:p>
@@ -8827,27 +8533,7 @@
           <w:szCs w:val="24"/>
           <w:lang w:eastAsia="it-IT"/>
         </w:rPr>
-        <w:t xml:space="preserve">Il sistema </w:t>
-      </w:r>
-      <w:proofErr w:type="gramStart"/>
-      <w:r>
-        <w:rPr>
-          <w:rFonts w:ascii="Times New Roman" w:eastAsia="Times New Roman" w:hAnsi="Times New Roman" w:cs="Times New Roman"/>
-          <w:sz w:val="24"/>
-          <w:szCs w:val="24"/>
-          <w:lang w:eastAsia="it-IT"/>
-        </w:rPr>
-        <w:t>deve,dato</w:t>
-      </w:r>
-      <w:proofErr w:type="gramEnd"/>
-      <w:r>
-        <w:rPr>
-          <w:rFonts w:ascii="Times New Roman" w:eastAsia="Times New Roman" w:hAnsi="Times New Roman" w:cs="Times New Roman"/>
-          <w:sz w:val="24"/>
-          <w:szCs w:val="24"/>
-          <w:lang w:eastAsia="it-IT"/>
-        </w:rPr>
-        <w:t xml:space="preserve"> un abbonamento,tenere traccia dell’ultimo utilizzo</w:t>
+        <w:t>Il sistema deve,dato un abbonamento,tenere traccia dell’ultimo utilizzo</w:t>
       </w:r>
     </w:p>
     <w:p>
@@ -8871,27 +8557,7 @@
           <w:szCs w:val="24"/>
           <w:lang w:eastAsia="it-IT"/>
         </w:rPr>
-        <w:t xml:space="preserve">Il sistema </w:t>
-      </w:r>
-      <w:proofErr w:type="gramStart"/>
-      <w:r>
-        <w:rPr>
-          <w:rFonts w:ascii="Times New Roman" w:eastAsia="Times New Roman" w:hAnsi="Times New Roman" w:cs="Times New Roman"/>
-          <w:sz w:val="24"/>
-          <w:szCs w:val="24"/>
-          <w:lang w:eastAsia="it-IT"/>
-        </w:rPr>
-        <w:t>deve,una</w:t>
-      </w:r>
-      <w:proofErr w:type="gramEnd"/>
-      <w:r>
-        <w:rPr>
-          <w:rFonts w:ascii="Times New Roman" w:eastAsia="Times New Roman" w:hAnsi="Times New Roman" w:cs="Times New Roman"/>
-          <w:sz w:val="24"/>
-          <w:szCs w:val="24"/>
-          <w:lang w:eastAsia="it-IT"/>
-        </w:rPr>
-        <w:t xml:space="preserve"> volta arrivati al capolinea,forneire al conducente la prossima partenza del veicolo che guida</w:t>
+        <w:t>Il sistema deve,una volta arrivati al capolinea,forneire al conducente la prossima partenza del veicolo che guida</w:t>
       </w:r>
     </w:p>
     <w:p>
@@ -9211,25 +8877,7 @@
           <w:sz w:val="24"/>
           <w:szCs w:val="24"/>
         </w:rPr>
-        <w:t xml:space="preserve"> comunica ogni </w:t>
-      </w:r>
-      <w:proofErr w:type="gramStart"/>
-      <w:r>
-        <w:rPr>
-          <w:rFonts w:ascii="Times New Roman" w:hAnsi="Times New Roman" w:cs="Times New Roman"/>
-          <w:sz w:val="24"/>
-          <w:szCs w:val="24"/>
-        </w:rPr>
-        <w:t>5</w:t>
-      </w:r>
-      <w:proofErr w:type="gramEnd"/>
-      <w:r>
-        <w:rPr>
-          <w:rFonts w:ascii="Times New Roman" w:hAnsi="Times New Roman" w:cs="Times New Roman"/>
-          <w:sz w:val="24"/>
-          <w:szCs w:val="24"/>
-        </w:rPr>
-        <w:t xml:space="preserve"> secondi le coordinate del veicolo</w:t>
+        <w:t xml:space="preserve"> comunica ogni 5 secondi le coordinate del veicolo</w:t>
       </w:r>
     </w:p>
     <w:p>
@@ -9314,25 +8962,7 @@
           <w:sz w:val="24"/>
           <w:szCs w:val="24"/>
         </w:rPr>
-        <w:t xml:space="preserve">Ogni conducente deve effettuare </w:t>
-      </w:r>
-      <w:proofErr w:type="gramStart"/>
-      <w:r>
-        <w:rPr>
-          <w:rFonts w:ascii="Times New Roman" w:hAnsi="Times New Roman" w:cs="Times New Roman"/>
-          <w:sz w:val="24"/>
-          <w:szCs w:val="24"/>
-        </w:rPr>
-        <w:t>5</w:t>
-      </w:r>
-      <w:proofErr w:type="gramEnd"/>
-      <w:r>
-        <w:rPr>
-          <w:rFonts w:ascii="Times New Roman" w:hAnsi="Times New Roman" w:cs="Times New Roman"/>
-          <w:sz w:val="24"/>
-          <w:szCs w:val="24"/>
-        </w:rPr>
-        <w:t xml:space="preserve"> turni a settimana</w:t>
+        <w:t>Ogni conducente deve effettuare 5 turni a settimana</w:t>
       </w:r>
     </w:p>
     <w:p>
@@ -9370,25 +9000,7 @@
           <w:sz w:val="24"/>
           <w:szCs w:val="24"/>
         </w:rPr>
-        <w:t xml:space="preserve"> </w:t>
-      </w:r>
-      <w:proofErr w:type="gramStart"/>
-      <w:r>
-        <w:rPr>
-          <w:rFonts w:ascii="Times New Roman" w:hAnsi="Times New Roman" w:cs="Times New Roman"/>
-          <w:sz w:val="24"/>
-          <w:szCs w:val="24"/>
-        </w:rPr>
-        <w:t>e’</w:t>
-      </w:r>
-      <w:proofErr w:type="gramEnd"/>
-      <w:r>
-        <w:rPr>
-          <w:rFonts w:ascii="Times New Roman" w:hAnsi="Times New Roman" w:cs="Times New Roman"/>
-          <w:sz w:val="24"/>
-          <w:szCs w:val="24"/>
-        </w:rPr>
-        <w:t xml:space="preserve"> </w:t>
+        <w:t xml:space="preserve"> e’ </w:t>
       </w:r>
       <w:r>
         <w:rPr>
@@ -10137,27 +9749,7 @@
           <w:szCs w:val="24"/>
           <w:lang w:eastAsia="it-IT"/>
         </w:rPr>
-        <w:t xml:space="preserve">Se nel testo non è indicato sapere quante patenti </w:t>
-      </w:r>
-      <w:proofErr w:type="gramStart"/>
-      <w:r>
-        <w:rPr>
-          <w:rFonts w:ascii="Times New Roman" w:eastAsia="Times New Roman" w:hAnsi="Times New Roman" w:cs="Times New Roman"/>
-          <w:sz w:val="24"/>
-          <w:szCs w:val="24"/>
-          <w:lang w:eastAsia="it-IT"/>
-        </w:rPr>
-        <w:t>ha ,</w:t>
-      </w:r>
-      <w:proofErr w:type="gramEnd"/>
-      <w:r>
-        <w:rPr>
-          <w:rFonts w:ascii="Times New Roman" w:eastAsia="Times New Roman" w:hAnsi="Times New Roman" w:cs="Times New Roman"/>
-          <w:sz w:val="24"/>
-          <w:szCs w:val="24"/>
-          <w:lang w:eastAsia="it-IT"/>
-        </w:rPr>
-        <w:t xml:space="preserve"> mi serve chiaruire il fatto che possa averne piu di una con piu relative date di scadenza ?</w:t>
+        <w:t>Se nel testo non è indicato sapere quante patenti ha , mi serve chiaruire il fatto che possa averne piu di una con piu relative date di scadenza ?</w:t>
       </w:r>
     </w:p>
     <w:p>
@@ -10725,27 +10317,7 @@
           <w:szCs w:val="24"/>
           <w:lang w:eastAsia="it-IT"/>
         </w:rPr>
-        <w:t xml:space="preserve">Il GPS deve cominicare ogni </w:t>
-      </w:r>
-      <w:proofErr w:type="gramStart"/>
-      <w:r>
-        <w:rPr>
-          <w:rFonts w:ascii="Times New Roman" w:eastAsia="Times New Roman" w:hAnsi="Times New Roman" w:cs="Times New Roman"/>
-          <w:sz w:val="24"/>
-          <w:szCs w:val="24"/>
-          <w:lang w:eastAsia="it-IT"/>
-        </w:rPr>
-        <w:t>5</w:t>
-      </w:r>
-      <w:proofErr w:type="gramEnd"/>
-      <w:r>
-        <w:rPr>
-          <w:rFonts w:ascii="Times New Roman" w:eastAsia="Times New Roman" w:hAnsi="Times New Roman" w:cs="Times New Roman"/>
-          <w:sz w:val="24"/>
-          <w:szCs w:val="24"/>
-          <w:lang w:eastAsia="it-IT"/>
-        </w:rPr>
-        <w:t xml:space="preserve"> secondi la sua posizone</w:t>
+        <w:t>Il GPS deve cominicare ogni 5 secondi la sua posizone</w:t>
       </w:r>
     </w:p>
     <w:p>
@@ -10769,27 +10341,7 @@
           <w:szCs w:val="24"/>
           <w:lang w:eastAsia="it-IT"/>
         </w:rPr>
-        <w:t xml:space="preserve">Ogni conducente deve effettuare </w:t>
-      </w:r>
-      <w:proofErr w:type="gramStart"/>
-      <w:r>
-        <w:rPr>
-          <w:rFonts w:ascii="Times New Roman" w:eastAsia="Times New Roman" w:hAnsi="Times New Roman" w:cs="Times New Roman"/>
-          <w:sz w:val="24"/>
-          <w:szCs w:val="24"/>
-          <w:lang w:eastAsia="it-IT"/>
-        </w:rPr>
-        <w:t>5</w:t>
-      </w:r>
-      <w:proofErr w:type="gramEnd"/>
-      <w:r>
-        <w:rPr>
-          <w:rFonts w:ascii="Times New Roman" w:eastAsia="Times New Roman" w:hAnsi="Times New Roman" w:cs="Times New Roman"/>
-          <w:sz w:val="24"/>
-          <w:szCs w:val="24"/>
-          <w:lang w:eastAsia="it-IT"/>
-        </w:rPr>
-        <w:t xml:space="preserve"> turni a settimana</w:t>
+        <w:t>Ogni conducente deve effettuare 5 turni a settimana</w:t>
       </w:r>
     </w:p>
     <w:p>
@@ -10813,27 +10365,7 @@
           <w:szCs w:val="24"/>
           <w:lang w:eastAsia="it-IT"/>
         </w:rPr>
-        <w:t xml:space="preserve">Ogni turno deve essere di </w:t>
-      </w:r>
-      <w:proofErr w:type="gramStart"/>
-      <w:r>
-        <w:rPr>
-          <w:rFonts w:ascii="Times New Roman" w:eastAsia="Times New Roman" w:hAnsi="Times New Roman" w:cs="Times New Roman"/>
-          <w:sz w:val="24"/>
-          <w:szCs w:val="24"/>
-          <w:lang w:eastAsia="it-IT"/>
-        </w:rPr>
-        <w:t>8</w:t>
-      </w:r>
-      <w:proofErr w:type="gramEnd"/>
-      <w:r>
-        <w:rPr>
-          <w:rFonts w:ascii="Times New Roman" w:eastAsia="Times New Roman" w:hAnsi="Times New Roman" w:cs="Times New Roman"/>
-          <w:sz w:val="24"/>
-          <w:szCs w:val="24"/>
-          <w:lang w:eastAsia="it-IT"/>
-        </w:rPr>
-        <w:t xml:space="preserve"> ore</w:t>
+        <w:t>Ogni turno deve essere di 8 ore</w:t>
       </w:r>
     </w:p>
     <w:p>
@@ -11244,27 +10776,7 @@
           <w:szCs w:val="24"/>
           <w:lang w:eastAsia="it-IT"/>
         </w:rPr>
-        <w:t xml:space="preserve">Il prossimo turno del conducente </w:t>
-      </w:r>
-      <w:proofErr w:type="gramStart"/>
-      <w:r>
-        <w:rPr>
-          <w:rFonts w:ascii="Times New Roman" w:eastAsia="Times New Roman" w:hAnsi="Times New Roman" w:cs="Times New Roman"/>
-          <w:sz w:val="24"/>
-          <w:szCs w:val="24"/>
-          <w:lang w:eastAsia="it-IT"/>
-        </w:rPr>
-        <w:t>e’</w:t>
-      </w:r>
-      <w:proofErr w:type="gramEnd"/>
-      <w:r>
-        <w:rPr>
-          <w:rFonts w:ascii="Times New Roman" w:eastAsia="Times New Roman" w:hAnsi="Times New Roman" w:cs="Times New Roman"/>
-          <w:sz w:val="24"/>
-          <w:szCs w:val="24"/>
-          <w:lang w:eastAsia="it-IT"/>
-        </w:rPr>
-        <w:t xml:space="preserve"> ottenuto andando a vedere la prossima tratta relativa al veicolo che sta guidando</w:t>
+        <w:t>Il prossimo turno del conducente e’ ottenuto andando a vedere la prossima tratta relativa al veicolo che sta guidando</w:t>
       </w:r>
     </w:p>
     <w:p>
@@ -11597,7 +11109,6 @@
           <w:lang w:eastAsia="it-IT"/>
         </w:rPr>
       </w:pPr>
-      <w:proofErr w:type="gramStart"/>
       <w:r>
         <w:rPr>
           <w:rFonts w:ascii="Times New Roman" w:eastAsia="Times New Roman" w:hAnsi="Times New Roman" w:cs="Times New Roman"/>
@@ -11609,7 +11120,6 @@
         </w:rPr>
         <w:t>Relazioni :</w:t>
       </w:r>
-      <w:proofErr w:type="gramEnd"/>
     </w:p>
     <w:p>
       <w:pPr>
@@ -23263,19 +22773,7 @@
               <w:rPr>
                 <w:b/>
               </w:rPr>
-              <w:t>Operazione 2</w:t>
-            </w:r>
-            <w:r>
-              <w:rPr>
-                <w:b/>
-              </w:rPr>
-              <w:t>7</w:t>
-            </w:r>
-            <w:r>
-              <w:rPr>
-                <w:b/>
-              </w:rPr>
-              <w:t xml:space="preserve"> </w:t>
+              <w:t xml:space="preserve">Operazione 27 </w:t>
             </w:r>
             <w:r>
               <w:rPr>
@@ -23287,13 +22785,7 @@
               <w:rPr>
                 <w:b/>
               </w:rPr>
-              <w:t xml:space="preserve"> costo </w:t>
-            </w:r>
-            <w:r>
-              <w:rPr>
-                <w:b/>
-              </w:rPr>
-              <w:t>182.350</w:t>
+              <w:t xml:space="preserve"> costo 182.350</w:t>
             </w:r>
           </w:p>
         </w:tc>
@@ -23814,19 +23306,7 @@
               <w:rPr>
                 <w:b/>
               </w:rPr>
-              <w:t>Operazione 2</w:t>
-            </w:r>
-            <w:r>
-              <w:rPr>
-                <w:b/>
-              </w:rPr>
-              <w:t>8</w:t>
-            </w:r>
-            <w:r>
-              <w:rPr>
-                <w:b/>
-              </w:rPr>
-              <w:t xml:space="preserve"> </w:t>
+              <w:t xml:space="preserve">Operazione 28 </w:t>
             </w:r>
             <w:r>
               <w:rPr>
@@ -23838,13 +23318,7 @@
               <w:rPr>
                 <w:b/>
               </w:rPr>
-              <w:t xml:space="preserve"> costo </w:t>
-            </w:r>
-            <w:r>
-              <w:rPr>
-                <w:b/>
-              </w:rPr>
-              <w:t>11.000</w:t>
+              <w:t xml:space="preserve"> costo 11.000</w:t>
             </w:r>
           </w:p>
         </w:tc>
@@ -24042,10 +23516,7 @@
               <w:jc w:val="center"/>
             </w:pPr>
             <w:r>
-              <w:t>1</w:t>
-            </w:r>
-            <w:r>
-              <w:t>1.000</w:t>
+              <w:t>11.000</w:t>
             </w:r>
           </w:p>
         </w:tc>
@@ -24099,19 +23570,7 @@
                 <w:b/>
               </w:rPr>
               <w:lastRenderedPageBreak/>
-              <w:t>Operazione 2</w:t>
-            </w:r>
-            <w:r>
-              <w:rPr>
-                <w:b/>
-              </w:rPr>
-              <w:t>9</w:t>
-            </w:r>
-            <w:r>
-              <w:rPr>
-                <w:b/>
-              </w:rPr>
-              <w:t xml:space="preserve"> </w:t>
+              <w:t xml:space="preserve">Operazione 29 </w:t>
             </w:r>
             <w:r>
               <w:rPr>
@@ -24123,13 +23582,7 @@
               <w:rPr>
                 <w:b/>
               </w:rPr>
-              <w:t xml:space="preserve"> costo </w:t>
-            </w:r>
-            <w:r>
-              <w:rPr>
-                <w:b/>
-              </w:rPr>
-              <w:t>780.000</w:t>
+              <w:t xml:space="preserve"> costo 780.000</w:t>
             </w:r>
           </w:p>
         </w:tc>
@@ -24380,19 +23833,7 @@
               <w:rPr>
                 <w:b/>
               </w:rPr>
-              <w:t xml:space="preserve">Operazione </w:t>
-            </w:r>
-            <w:r>
-              <w:rPr>
-                <w:b/>
-              </w:rPr>
-              <w:t>30</w:t>
-            </w:r>
-            <w:r>
-              <w:rPr>
-                <w:b/>
-              </w:rPr>
-              <w:t xml:space="preserve"> </w:t>
+              <w:t xml:space="preserve">Operazione 30 </w:t>
             </w:r>
             <w:r>
               <w:rPr>
@@ -24404,13 +23845,7 @@
               <w:rPr>
                 <w:b/>
               </w:rPr>
-              <w:t xml:space="preserve"> costo </w:t>
-            </w:r>
-            <w:r>
-              <w:rPr>
-                <w:b/>
-              </w:rPr>
-              <w:t>520.000</w:t>
+              <w:t xml:space="preserve"> costo 520.000</w:t>
             </w:r>
           </w:p>
         </w:tc>
@@ -24661,19 +24096,7 @@
               <w:rPr>
                 <w:b/>
               </w:rPr>
-              <w:t xml:space="preserve">Operazione </w:t>
-            </w:r>
-            <w:r>
-              <w:rPr>
-                <w:b/>
-              </w:rPr>
-              <w:t>31</w:t>
-            </w:r>
-            <w:r>
-              <w:rPr>
-                <w:b/>
-              </w:rPr>
-              <w:t xml:space="preserve"> </w:t>
+              <w:t xml:space="preserve">Operazione 31 </w:t>
             </w:r>
             <w:r>
               <w:rPr>
@@ -24685,13 +24108,7 @@
               <w:rPr>
                 <w:b/>
               </w:rPr>
-              <w:t xml:space="preserve"> costo </w:t>
-            </w:r>
-            <w:r>
-              <w:rPr>
-                <w:b/>
-              </w:rPr>
-              <w:t>260</w:t>
+              <w:t xml:space="preserve"> costo 260</w:t>
             </w:r>
           </w:p>
         </w:tc>
@@ -24916,6 +24333,814 @@
           </w:p>
         </w:tc>
       </w:tr>
+      <w:tr>
+        <w:tc>
+          <w:tcPr>
+            <w:tcW w:w="9214" w:type="dxa"/>
+            <w:gridSpan w:val="5"/>
+            <w:tcBorders>
+              <w:top w:val="single" w:sz="4" w:space="0" w:color="auto"/>
+              <w:left w:val="single" w:sz="4" w:space="0" w:color="auto"/>
+              <w:bottom w:val="single" w:sz="4" w:space="0" w:color="auto"/>
+              <w:right w:val="single" w:sz="4" w:space="0" w:color="auto"/>
+              <w:tl2br w:val="nil"/>
+              <w:tr2bl w:val="nil"/>
+            </w:tcBorders>
+            <w:shd w:val="clear" w:color="auto" w:fill="BCBCBC"/>
+          </w:tcPr>
+          <w:p>
+            <w:pPr>
+              <w:spacing w:line="240" w:lineRule="auto"/>
+              <w:rPr>
+                <w:b/>
+              </w:rPr>
+            </w:pPr>
+            <w:r>
+              <w:rPr>
+                <w:b/>
+              </w:rPr>
+              <w:t>Operazione 32</w:t>
+            </w:r>
+            <w:r>
+              <w:rPr>
+                <w:b/>
+              </w:rPr>
+              <w:sym w:font="Wingdings" w:char="F0E0"/>
+            </w:r>
+            <w:r>
+              <w:rPr>
+                <w:b/>
+              </w:rPr>
+              <w:t xml:space="preserve"> costo 4</w:t>
+            </w:r>
+          </w:p>
+        </w:tc>
+      </w:tr>
+      <w:tr>
+        <w:trPr>
+          <w:gridAfter w:val="1"/>
+          <w:wAfter w:w="10" w:type="dxa"/>
+        </w:trPr>
+        <w:tc>
+          <w:tcPr>
+            <w:tcW w:w="1407" w:type="dxa"/>
+            <w:tcBorders>
+              <w:top w:val="single" w:sz="4" w:space="0" w:color="auto"/>
+              <w:left w:val="single" w:sz="4" w:space="0" w:color="auto"/>
+              <w:bottom w:val="single" w:sz="4" w:space="0" w:color="auto"/>
+              <w:right w:val="single" w:sz="4" w:space="0" w:color="auto"/>
+              <w:tl2br w:val="nil"/>
+              <w:tr2bl w:val="nil"/>
+            </w:tcBorders>
+          </w:tcPr>
+          <w:p>
+            <w:pPr>
+              <w:spacing w:line="240" w:lineRule="auto"/>
+              <w:jc w:val="center"/>
+              <w:rPr>
+                <w:b/>
+                <w:bCs/>
+              </w:rPr>
+            </w:pPr>
+            <w:r>
+              <w:rPr>
+                <w:b/>
+                <w:bCs/>
+              </w:rPr>
+              <w:t>Concetto</w:t>
+            </w:r>
+          </w:p>
+        </w:tc>
+        <w:tc>
+          <w:tcPr>
+            <w:tcW w:w="2904" w:type="dxa"/>
+            <w:tcBorders>
+              <w:top w:val="single" w:sz="4" w:space="0" w:color="auto"/>
+              <w:left w:val="single" w:sz="4" w:space="0" w:color="auto"/>
+              <w:bottom w:val="single" w:sz="4" w:space="0" w:color="auto"/>
+              <w:right w:val="single" w:sz="4" w:space="0" w:color="auto"/>
+              <w:tl2br w:val="nil"/>
+              <w:tr2bl w:val="nil"/>
+            </w:tcBorders>
+          </w:tcPr>
+          <w:p>
+            <w:pPr>
+              <w:spacing w:line="240" w:lineRule="auto"/>
+              <w:jc w:val="center"/>
+              <w:rPr>
+                <w:b/>
+                <w:bCs/>
+              </w:rPr>
+            </w:pPr>
+            <w:r>
+              <w:rPr>
+                <w:b/>
+                <w:bCs/>
+              </w:rPr>
+              <w:t>Costrutto</w:t>
+            </w:r>
+          </w:p>
+        </w:tc>
+        <w:tc>
+          <w:tcPr>
+            <w:tcW w:w="2394" w:type="dxa"/>
+            <w:tcBorders>
+              <w:top w:val="single" w:sz="4" w:space="0" w:color="auto"/>
+              <w:left w:val="single" w:sz="4" w:space="0" w:color="auto"/>
+              <w:bottom w:val="single" w:sz="4" w:space="0" w:color="auto"/>
+              <w:right w:val="single" w:sz="4" w:space="0" w:color="auto"/>
+              <w:tl2br w:val="nil"/>
+              <w:tr2bl w:val="nil"/>
+            </w:tcBorders>
+          </w:tcPr>
+          <w:p>
+            <w:pPr>
+              <w:spacing w:line="240" w:lineRule="auto"/>
+              <w:jc w:val="center"/>
+              <w:rPr>
+                <w:b/>
+                <w:bCs/>
+              </w:rPr>
+            </w:pPr>
+            <w:r>
+              <w:rPr>
+                <w:b/>
+                <w:bCs/>
+              </w:rPr>
+              <w:t>Accessi</w:t>
+            </w:r>
+          </w:p>
+        </w:tc>
+        <w:tc>
+          <w:tcPr>
+            <w:tcW w:w="2499" w:type="dxa"/>
+            <w:tcBorders>
+              <w:top w:val="single" w:sz="4" w:space="0" w:color="auto"/>
+              <w:left w:val="single" w:sz="4" w:space="0" w:color="auto"/>
+              <w:bottom w:val="single" w:sz="4" w:space="0" w:color="auto"/>
+              <w:right w:val="single" w:sz="4" w:space="0" w:color="auto"/>
+              <w:tl2br w:val="nil"/>
+              <w:tr2bl w:val="nil"/>
+            </w:tcBorders>
+          </w:tcPr>
+          <w:p>
+            <w:pPr>
+              <w:spacing w:line="240" w:lineRule="auto"/>
+              <w:jc w:val="center"/>
+              <w:rPr>
+                <w:b/>
+                <w:bCs/>
+              </w:rPr>
+            </w:pPr>
+            <w:r>
+              <w:rPr>
+                <w:b/>
+                <w:bCs/>
+              </w:rPr>
+              <w:t>Tipo</w:t>
+            </w:r>
+          </w:p>
+        </w:tc>
+      </w:tr>
+      <w:tr>
+        <w:trPr>
+          <w:gridAfter w:val="1"/>
+          <w:wAfter w:w="10" w:type="dxa"/>
+        </w:trPr>
+        <w:tc>
+          <w:tcPr>
+            <w:tcW w:w="1407" w:type="dxa"/>
+            <w:tcBorders>
+              <w:top w:val="single" w:sz="4" w:space="0" w:color="auto"/>
+              <w:left w:val="single" w:sz="4" w:space="0" w:color="auto"/>
+              <w:bottom w:val="single" w:sz="4" w:space="0" w:color="auto"/>
+              <w:right w:val="single" w:sz="4" w:space="0" w:color="auto"/>
+              <w:tl2br w:val="nil"/>
+              <w:tr2bl w:val="nil"/>
+            </w:tcBorders>
+          </w:tcPr>
+          <w:p>
+            <w:pPr>
+              <w:spacing w:line="240" w:lineRule="auto"/>
+              <w:jc w:val="center"/>
+            </w:pPr>
+            <w:r>
+              <w:t>Titolo</w:t>
+            </w:r>
+          </w:p>
+        </w:tc>
+        <w:tc>
+          <w:tcPr>
+            <w:tcW w:w="2904" w:type="dxa"/>
+            <w:tcBorders>
+              <w:top w:val="single" w:sz="4" w:space="0" w:color="auto"/>
+              <w:left w:val="single" w:sz="4" w:space="0" w:color="auto"/>
+              <w:bottom w:val="single" w:sz="4" w:space="0" w:color="auto"/>
+              <w:right w:val="single" w:sz="4" w:space="0" w:color="auto"/>
+              <w:tl2br w:val="nil"/>
+              <w:tr2bl w:val="nil"/>
+            </w:tcBorders>
+          </w:tcPr>
+          <w:p>
+            <w:pPr>
+              <w:spacing w:line="240" w:lineRule="auto"/>
+              <w:jc w:val="center"/>
+            </w:pPr>
+            <w:r>
+              <w:t>E</w:t>
+            </w:r>
+          </w:p>
+        </w:tc>
+        <w:tc>
+          <w:tcPr>
+            <w:tcW w:w="2394" w:type="dxa"/>
+            <w:tcBorders>
+              <w:top w:val="single" w:sz="4" w:space="0" w:color="auto"/>
+              <w:left w:val="single" w:sz="4" w:space="0" w:color="auto"/>
+              <w:bottom w:val="single" w:sz="4" w:space="0" w:color="auto"/>
+              <w:right w:val="single" w:sz="4" w:space="0" w:color="auto"/>
+              <w:tl2br w:val="nil"/>
+              <w:tr2bl w:val="nil"/>
+            </w:tcBorders>
+          </w:tcPr>
+          <w:p>
+            <w:pPr>
+              <w:spacing w:line="240" w:lineRule="auto"/>
+              <w:jc w:val="center"/>
+            </w:pPr>
+            <w:r>
+              <w:t>1</w:t>
+            </w:r>
+          </w:p>
+        </w:tc>
+        <w:tc>
+          <w:tcPr>
+            <w:tcW w:w="2499" w:type="dxa"/>
+            <w:tcBorders>
+              <w:top w:val="single" w:sz="4" w:space="0" w:color="auto"/>
+              <w:left w:val="single" w:sz="4" w:space="0" w:color="auto"/>
+              <w:bottom w:val="single" w:sz="4" w:space="0" w:color="auto"/>
+              <w:right w:val="single" w:sz="4" w:space="0" w:color="auto"/>
+              <w:tl2br w:val="nil"/>
+              <w:tr2bl w:val="nil"/>
+            </w:tcBorders>
+          </w:tcPr>
+          <w:p>
+            <w:pPr>
+              <w:spacing w:line="240" w:lineRule="auto"/>
+              <w:jc w:val="center"/>
+            </w:pPr>
+            <w:r>
+              <w:t>S</w:t>
+            </w:r>
+          </w:p>
+        </w:tc>
+      </w:tr>
+      <w:tr>
+        <w:trPr>
+          <w:gridAfter w:val="1"/>
+          <w:wAfter w:w="10" w:type="dxa"/>
+        </w:trPr>
+        <w:tc>
+          <w:tcPr>
+            <w:tcW w:w="1407" w:type="dxa"/>
+            <w:tcBorders>
+              <w:top w:val="single" w:sz="4" w:space="0" w:color="auto"/>
+              <w:left w:val="single" w:sz="4" w:space="0" w:color="auto"/>
+              <w:bottom w:val="single" w:sz="4" w:space="0" w:color="auto"/>
+              <w:right w:val="single" w:sz="4" w:space="0" w:color="auto"/>
+              <w:tl2br w:val="nil"/>
+              <w:tr2bl w:val="nil"/>
+            </w:tcBorders>
+          </w:tcPr>
+          <w:p>
+            <w:pPr>
+              <w:spacing w:line="240" w:lineRule="auto"/>
+              <w:jc w:val="center"/>
+            </w:pPr>
+            <w:r>
+              <w:t>Abbonamenti</w:t>
+            </w:r>
+          </w:p>
+        </w:tc>
+        <w:tc>
+          <w:tcPr>
+            <w:tcW w:w="2904" w:type="dxa"/>
+            <w:tcBorders>
+              <w:top w:val="single" w:sz="4" w:space="0" w:color="auto"/>
+              <w:left w:val="single" w:sz="4" w:space="0" w:color="auto"/>
+              <w:bottom w:val="single" w:sz="4" w:space="0" w:color="auto"/>
+              <w:right w:val="single" w:sz="4" w:space="0" w:color="auto"/>
+              <w:tl2br w:val="nil"/>
+              <w:tr2bl w:val="nil"/>
+            </w:tcBorders>
+          </w:tcPr>
+          <w:p>
+            <w:pPr>
+              <w:spacing w:line="240" w:lineRule="auto"/>
+              <w:jc w:val="center"/>
+            </w:pPr>
+            <w:r>
+              <w:t>E</w:t>
+            </w:r>
+          </w:p>
+        </w:tc>
+        <w:tc>
+          <w:tcPr>
+            <w:tcW w:w="2394" w:type="dxa"/>
+            <w:tcBorders>
+              <w:top w:val="single" w:sz="4" w:space="0" w:color="auto"/>
+              <w:left w:val="single" w:sz="4" w:space="0" w:color="auto"/>
+              <w:bottom w:val="single" w:sz="4" w:space="0" w:color="auto"/>
+              <w:right w:val="single" w:sz="4" w:space="0" w:color="auto"/>
+              <w:tl2br w:val="nil"/>
+              <w:tr2bl w:val="nil"/>
+            </w:tcBorders>
+          </w:tcPr>
+          <w:p>
+            <w:pPr>
+              <w:spacing w:line="240" w:lineRule="auto"/>
+              <w:jc w:val="center"/>
+            </w:pPr>
+            <w:r>
+              <w:t>1</w:t>
+            </w:r>
+          </w:p>
+        </w:tc>
+        <w:tc>
+          <w:tcPr>
+            <w:tcW w:w="2499" w:type="dxa"/>
+            <w:tcBorders>
+              <w:top w:val="single" w:sz="4" w:space="0" w:color="auto"/>
+              <w:left w:val="single" w:sz="4" w:space="0" w:color="auto"/>
+              <w:bottom w:val="single" w:sz="4" w:space="0" w:color="auto"/>
+              <w:right w:val="single" w:sz="4" w:space="0" w:color="auto"/>
+              <w:tl2br w:val="nil"/>
+              <w:tr2bl w:val="nil"/>
+            </w:tcBorders>
+          </w:tcPr>
+          <w:p>
+            <w:pPr>
+              <w:spacing w:line="240" w:lineRule="auto"/>
+              <w:jc w:val="center"/>
+            </w:pPr>
+            <w:r>
+              <w:t>S</w:t>
+            </w:r>
+          </w:p>
+        </w:tc>
+      </w:tr>
+      <w:tr>
+        <w:tc>
+          <w:tcPr>
+            <w:tcW w:w="9214" w:type="dxa"/>
+            <w:gridSpan w:val="5"/>
+            <w:tcBorders>
+              <w:top w:val="single" w:sz="4" w:space="0" w:color="auto"/>
+              <w:left w:val="single" w:sz="4" w:space="0" w:color="auto"/>
+              <w:bottom w:val="single" w:sz="4" w:space="0" w:color="auto"/>
+              <w:right w:val="single" w:sz="4" w:space="0" w:color="auto"/>
+              <w:tl2br w:val="nil"/>
+              <w:tr2bl w:val="nil"/>
+            </w:tcBorders>
+            <w:shd w:val="clear" w:color="auto" w:fill="BCBCBC"/>
+          </w:tcPr>
+          <w:p>
+            <w:pPr>
+              <w:spacing w:line="240" w:lineRule="auto"/>
+              <w:rPr>
+                <w:b/>
+              </w:rPr>
+            </w:pPr>
+            <w:r>
+              <w:rPr>
+                <w:b/>
+              </w:rPr>
+              <w:t xml:space="preserve">Operazione 33 </w:t>
+            </w:r>
+            <w:r>
+              <w:rPr>
+                <w:b/>
+              </w:rPr>
+              <w:sym w:font="Wingdings" w:char="F0E0"/>
+            </w:r>
+            <w:r>
+              <w:rPr>
+                <w:b/>
+              </w:rPr>
+              <w:t xml:space="preserve"> costo 6</w:t>
+            </w:r>
+          </w:p>
+        </w:tc>
+      </w:tr>
+      <w:tr>
+        <w:trPr>
+          <w:gridAfter w:val="1"/>
+          <w:wAfter w:w="10" w:type="dxa"/>
+        </w:trPr>
+        <w:tc>
+          <w:tcPr>
+            <w:tcW w:w="1407" w:type="dxa"/>
+            <w:tcBorders>
+              <w:top w:val="single" w:sz="4" w:space="0" w:color="auto"/>
+              <w:left w:val="single" w:sz="4" w:space="0" w:color="auto"/>
+              <w:bottom w:val="single" w:sz="4" w:space="0" w:color="auto"/>
+              <w:right w:val="single" w:sz="4" w:space="0" w:color="auto"/>
+              <w:tl2br w:val="nil"/>
+              <w:tr2bl w:val="nil"/>
+            </w:tcBorders>
+          </w:tcPr>
+          <w:p>
+            <w:pPr>
+              <w:spacing w:line="240" w:lineRule="auto"/>
+              <w:jc w:val="center"/>
+              <w:rPr>
+                <w:b/>
+                <w:bCs/>
+              </w:rPr>
+            </w:pPr>
+            <w:r>
+              <w:rPr>
+                <w:b/>
+                <w:bCs/>
+              </w:rPr>
+              <w:t>Concetto</w:t>
+            </w:r>
+          </w:p>
+        </w:tc>
+        <w:tc>
+          <w:tcPr>
+            <w:tcW w:w="2904" w:type="dxa"/>
+            <w:tcBorders>
+              <w:top w:val="single" w:sz="4" w:space="0" w:color="auto"/>
+              <w:left w:val="single" w:sz="4" w:space="0" w:color="auto"/>
+              <w:bottom w:val="single" w:sz="4" w:space="0" w:color="auto"/>
+              <w:right w:val="single" w:sz="4" w:space="0" w:color="auto"/>
+              <w:tl2br w:val="nil"/>
+              <w:tr2bl w:val="nil"/>
+            </w:tcBorders>
+          </w:tcPr>
+          <w:p>
+            <w:pPr>
+              <w:spacing w:line="240" w:lineRule="auto"/>
+              <w:jc w:val="center"/>
+              <w:rPr>
+                <w:b/>
+                <w:bCs/>
+              </w:rPr>
+            </w:pPr>
+            <w:r>
+              <w:rPr>
+                <w:b/>
+                <w:bCs/>
+              </w:rPr>
+              <w:t>Costrutto</w:t>
+            </w:r>
+          </w:p>
+        </w:tc>
+        <w:tc>
+          <w:tcPr>
+            <w:tcW w:w="2394" w:type="dxa"/>
+            <w:tcBorders>
+              <w:top w:val="single" w:sz="4" w:space="0" w:color="auto"/>
+              <w:left w:val="single" w:sz="4" w:space="0" w:color="auto"/>
+              <w:bottom w:val="single" w:sz="4" w:space="0" w:color="auto"/>
+              <w:right w:val="single" w:sz="4" w:space="0" w:color="auto"/>
+              <w:tl2br w:val="nil"/>
+              <w:tr2bl w:val="nil"/>
+            </w:tcBorders>
+          </w:tcPr>
+          <w:p>
+            <w:pPr>
+              <w:spacing w:line="240" w:lineRule="auto"/>
+              <w:jc w:val="center"/>
+              <w:rPr>
+                <w:b/>
+                <w:bCs/>
+              </w:rPr>
+            </w:pPr>
+            <w:r>
+              <w:rPr>
+                <w:b/>
+                <w:bCs/>
+              </w:rPr>
+              <w:t>Accessi</w:t>
+            </w:r>
+          </w:p>
+        </w:tc>
+        <w:tc>
+          <w:tcPr>
+            <w:tcW w:w="2499" w:type="dxa"/>
+            <w:tcBorders>
+              <w:top w:val="single" w:sz="4" w:space="0" w:color="auto"/>
+              <w:left w:val="single" w:sz="4" w:space="0" w:color="auto"/>
+              <w:bottom w:val="single" w:sz="4" w:space="0" w:color="auto"/>
+              <w:right w:val="single" w:sz="4" w:space="0" w:color="auto"/>
+              <w:tl2br w:val="nil"/>
+              <w:tr2bl w:val="nil"/>
+            </w:tcBorders>
+          </w:tcPr>
+          <w:p>
+            <w:pPr>
+              <w:spacing w:line="240" w:lineRule="auto"/>
+              <w:jc w:val="center"/>
+              <w:rPr>
+                <w:b/>
+                <w:bCs/>
+              </w:rPr>
+            </w:pPr>
+            <w:r>
+              <w:rPr>
+                <w:b/>
+                <w:bCs/>
+              </w:rPr>
+              <w:t>Tipo</w:t>
+            </w:r>
+          </w:p>
+        </w:tc>
+      </w:tr>
+      <w:tr>
+        <w:trPr>
+          <w:gridAfter w:val="1"/>
+          <w:wAfter w:w="10" w:type="dxa"/>
+        </w:trPr>
+        <w:tc>
+          <w:tcPr>
+            <w:tcW w:w="1407" w:type="dxa"/>
+            <w:tcBorders>
+              <w:top w:val="single" w:sz="4" w:space="0" w:color="auto"/>
+              <w:left w:val="single" w:sz="4" w:space="0" w:color="auto"/>
+              <w:bottom w:val="single" w:sz="4" w:space="0" w:color="auto"/>
+              <w:right w:val="single" w:sz="4" w:space="0" w:color="auto"/>
+              <w:tl2br w:val="nil"/>
+              <w:tr2bl w:val="nil"/>
+            </w:tcBorders>
+          </w:tcPr>
+          <w:p>
+            <w:pPr>
+              <w:spacing w:line="240" w:lineRule="auto"/>
+              <w:jc w:val="center"/>
+            </w:pPr>
+            <w:r>
+              <w:t>Titolo</w:t>
+            </w:r>
+          </w:p>
+        </w:tc>
+        <w:tc>
+          <w:tcPr>
+            <w:tcW w:w="2904" w:type="dxa"/>
+            <w:tcBorders>
+              <w:top w:val="single" w:sz="4" w:space="0" w:color="auto"/>
+              <w:left w:val="single" w:sz="4" w:space="0" w:color="auto"/>
+              <w:bottom w:val="single" w:sz="4" w:space="0" w:color="auto"/>
+              <w:right w:val="single" w:sz="4" w:space="0" w:color="auto"/>
+              <w:tl2br w:val="nil"/>
+              <w:tr2bl w:val="nil"/>
+            </w:tcBorders>
+          </w:tcPr>
+          <w:p>
+            <w:pPr>
+              <w:spacing w:line="240" w:lineRule="auto"/>
+              <w:jc w:val="center"/>
+            </w:pPr>
+            <w:r>
+              <w:t>E</w:t>
+            </w:r>
+          </w:p>
+        </w:tc>
+        <w:tc>
+          <w:tcPr>
+            <w:tcW w:w="2394" w:type="dxa"/>
+            <w:tcBorders>
+              <w:top w:val="single" w:sz="4" w:space="0" w:color="auto"/>
+              <w:left w:val="single" w:sz="4" w:space="0" w:color="auto"/>
+              <w:bottom w:val="single" w:sz="4" w:space="0" w:color="auto"/>
+              <w:right w:val="single" w:sz="4" w:space="0" w:color="auto"/>
+              <w:tl2br w:val="nil"/>
+              <w:tr2bl w:val="nil"/>
+            </w:tcBorders>
+          </w:tcPr>
+          <w:p>
+            <w:pPr>
+              <w:spacing w:line="240" w:lineRule="auto"/>
+              <w:jc w:val="center"/>
+            </w:pPr>
+            <w:r>
+              <w:t>1</w:t>
+            </w:r>
+          </w:p>
+        </w:tc>
+        <w:tc>
+          <w:tcPr>
+            <w:tcW w:w="2499" w:type="dxa"/>
+            <w:tcBorders>
+              <w:top w:val="single" w:sz="4" w:space="0" w:color="auto"/>
+              <w:left w:val="single" w:sz="4" w:space="0" w:color="auto"/>
+              <w:bottom w:val="single" w:sz="4" w:space="0" w:color="auto"/>
+              <w:right w:val="single" w:sz="4" w:space="0" w:color="auto"/>
+              <w:tl2br w:val="nil"/>
+              <w:tr2bl w:val="nil"/>
+            </w:tcBorders>
+          </w:tcPr>
+          <w:p>
+            <w:pPr>
+              <w:spacing w:line="240" w:lineRule="auto"/>
+              <w:jc w:val="center"/>
+            </w:pPr>
+            <w:r>
+              <w:t>S</w:t>
+            </w:r>
+          </w:p>
+        </w:tc>
+      </w:tr>
+      <w:tr>
+        <w:trPr>
+          <w:gridAfter w:val="1"/>
+          <w:wAfter w:w="10" w:type="dxa"/>
+        </w:trPr>
+        <w:tc>
+          <w:tcPr>
+            <w:tcW w:w="1407" w:type="dxa"/>
+            <w:tcBorders>
+              <w:top w:val="single" w:sz="4" w:space="0" w:color="auto"/>
+              <w:left w:val="single" w:sz="4" w:space="0" w:color="auto"/>
+              <w:bottom w:val="single" w:sz="4" w:space="0" w:color="auto"/>
+              <w:right w:val="single" w:sz="4" w:space="0" w:color="auto"/>
+              <w:tl2br w:val="nil"/>
+              <w:tr2bl w:val="nil"/>
+            </w:tcBorders>
+          </w:tcPr>
+          <w:p>
+            <w:pPr>
+              <w:spacing w:line="240" w:lineRule="auto"/>
+              <w:jc w:val="center"/>
+            </w:pPr>
+            <w:r>
+              <w:t>Biglietto</w:t>
+            </w:r>
+          </w:p>
+        </w:tc>
+        <w:tc>
+          <w:tcPr>
+            <w:tcW w:w="2904" w:type="dxa"/>
+            <w:tcBorders>
+              <w:top w:val="single" w:sz="4" w:space="0" w:color="auto"/>
+              <w:left w:val="single" w:sz="4" w:space="0" w:color="auto"/>
+              <w:bottom w:val="single" w:sz="4" w:space="0" w:color="auto"/>
+              <w:right w:val="single" w:sz="4" w:space="0" w:color="auto"/>
+              <w:tl2br w:val="nil"/>
+              <w:tr2bl w:val="nil"/>
+            </w:tcBorders>
+          </w:tcPr>
+          <w:p>
+            <w:pPr>
+              <w:spacing w:line="240" w:lineRule="auto"/>
+              <w:jc w:val="center"/>
+            </w:pPr>
+            <w:r>
+              <w:t>E</w:t>
+            </w:r>
+          </w:p>
+        </w:tc>
+        <w:tc>
+          <w:tcPr>
+            <w:tcW w:w="2394" w:type="dxa"/>
+            <w:tcBorders>
+              <w:top w:val="single" w:sz="4" w:space="0" w:color="auto"/>
+              <w:left w:val="single" w:sz="4" w:space="0" w:color="auto"/>
+              <w:bottom w:val="single" w:sz="4" w:space="0" w:color="auto"/>
+              <w:right w:val="single" w:sz="4" w:space="0" w:color="auto"/>
+              <w:tl2br w:val="nil"/>
+              <w:tr2bl w:val="nil"/>
+            </w:tcBorders>
+          </w:tcPr>
+          <w:p>
+            <w:pPr>
+              <w:spacing w:line="240" w:lineRule="auto"/>
+              <w:jc w:val="center"/>
+            </w:pPr>
+            <w:r>
+              <w:t>1</w:t>
+            </w:r>
+          </w:p>
+        </w:tc>
+        <w:tc>
+          <w:tcPr>
+            <w:tcW w:w="2499" w:type="dxa"/>
+            <w:tcBorders>
+              <w:top w:val="single" w:sz="4" w:space="0" w:color="auto"/>
+              <w:left w:val="single" w:sz="4" w:space="0" w:color="auto"/>
+              <w:bottom w:val="single" w:sz="4" w:space="0" w:color="auto"/>
+              <w:right w:val="single" w:sz="4" w:space="0" w:color="auto"/>
+              <w:tl2br w:val="nil"/>
+              <w:tr2bl w:val="nil"/>
+            </w:tcBorders>
+          </w:tcPr>
+          <w:p>
+            <w:pPr>
+              <w:spacing w:line="240" w:lineRule="auto"/>
+              <w:jc w:val="center"/>
+            </w:pPr>
+            <w:r>
+              <w:t>S</w:t>
+            </w:r>
+          </w:p>
+        </w:tc>
+      </w:tr>
+      <w:tr>
+        <w:trPr>
+          <w:gridAfter w:val="1"/>
+          <w:wAfter w:w="10" w:type="dxa"/>
+        </w:trPr>
+        <w:tc>
+          <w:tcPr>
+            <w:tcW w:w="1407" w:type="dxa"/>
+            <w:tcBorders>
+              <w:top w:val="single" w:sz="4" w:space="0" w:color="auto"/>
+              <w:left w:val="single" w:sz="4" w:space="0" w:color="auto"/>
+              <w:bottom w:val="single" w:sz="4" w:space="0" w:color="auto"/>
+              <w:right w:val="single" w:sz="4" w:space="0" w:color="auto"/>
+              <w:tl2br w:val="nil"/>
+              <w:tr2bl w:val="nil"/>
+            </w:tcBorders>
+          </w:tcPr>
+          <w:p>
+            <w:pPr>
+              <w:spacing w:line="240" w:lineRule="auto"/>
+              <w:jc w:val="center"/>
+            </w:pPr>
+            <w:r>
+              <w:t>Nuovo</w:t>
+            </w:r>
+          </w:p>
+        </w:tc>
+        <w:tc>
+          <w:tcPr>
+            <w:tcW w:w="2904" w:type="dxa"/>
+            <w:tcBorders>
+              <w:top w:val="single" w:sz="4" w:space="0" w:color="auto"/>
+              <w:left w:val="single" w:sz="4" w:space="0" w:color="auto"/>
+              <w:bottom w:val="single" w:sz="4" w:space="0" w:color="auto"/>
+              <w:right w:val="single" w:sz="4" w:space="0" w:color="auto"/>
+              <w:tl2br w:val="nil"/>
+              <w:tr2bl w:val="nil"/>
+            </w:tcBorders>
+          </w:tcPr>
+          <w:p>
+            <w:pPr>
+              <w:spacing w:line="240" w:lineRule="auto"/>
+              <w:jc w:val="center"/>
+            </w:pPr>
+            <w:r>
+              <w:t>E</w:t>
+            </w:r>
+          </w:p>
+        </w:tc>
+        <w:tc>
+          <w:tcPr>
+            <w:tcW w:w="2394" w:type="dxa"/>
+            <w:tcBorders>
+              <w:top w:val="single" w:sz="4" w:space="0" w:color="auto"/>
+              <w:left w:val="single" w:sz="4" w:space="0" w:color="auto"/>
+              <w:bottom w:val="single" w:sz="4" w:space="0" w:color="auto"/>
+              <w:right w:val="single" w:sz="4" w:space="0" w:color="auto"/>
+              <w:tl2br w:val="nil"/>
+              <w:tr2bl w:val="nil"/>
+            </w:tcBorders>
+          </w:tcPr>
+          <w:p>
+            <w:pPr>
+              <w:spacing w:line="240" w:lineRule="auto"/>
+              <w:jc w:val="center"/>
+            </w:pPr>
+            <w:r>
+              <w:t>1</w:t>
+            </w:r>
+          </w:p>
+        </w:tc>
+        <w:tc>
+          <w:tcPr>
+            <w:tcW w:w="2499" w:type="dxa"/>
+            <w:tcBorders>
+              <w:top w:val="single" w:sz="4" w:space="0" w:color="auto"/>
+              <w:left w:val="single" w:sz="4" w:space="0" w:color="auto"/>
+              <w:bottom w:val="single" w:sz="4" w:space="0" w:color="auto"/>
+              <w:right w:val="single" w:sz="4" w:space="0" w:color="auto"/>
+              <w:tl2br w:val="nil"/>
+              <w:tr2bl w:val="nil"/>
+            </w:tcBorders>
+          </w:tcPr>
+          <w:p>
+            <w:pPr>
+              <w:spacing w:line="240" w:lineRule="auto"/>
+              <w:jc w:val="center"/>
+            </w:pPr>
+            <w:r>
+              <w:t>S</w:t>
+            </w:r>
+          </w:p>
+        </w:tc>
+      </w:tr>
     </w:tbl>
     <w:p>
       <w:pPr>
@@ -24926,8 +25151,6 @@
           <w:lang w:eastAsia="it-IT"/>
         </w:rPr>
       </w:pPr>
-      <w:bookmarkStart w:id="5" w:name="_GoBack"/>
-      <w:bookmarkEnd w:id="5"/>
     </w:p>
     <w:p>
       <w:pPr>
@@ -24980,6 +25203,930 @@
         </w:drawing>
       </w:r>
     </w:p>
+    <w:p>
+      <w:pPr>
+        <w:rPr>
+          <w:rFonts w:ascii="Times New Roman" w:eastAsia="Times New Roman" w:hAnsi="Times New Roman" w:cs="Times New Roman"/>
+          <w:sz w:val="24"/>
+          <w:szCs w:val="24"/>
+          <w:lang w:eastAsia="it-IT"/>
+        </w:rPr>
+      </w:pPr>
+    </w:p>
+    <w:p>
+      <w:pPr>
+        <w:rPr>
+          <w:rFonts w:ascii="Times New Roman" w:eastAsia="Times New Roman" w:hAnsi="Times New Roman" w:cs="Times New Roman"/>
+          <w:sz w:val="24"/>
+          <w:szCs w:val="24"/>
+          <w:lang w:eastAsia="it-IT"/>
+        </w:rPr>
+      </w:pPr>
+    </w:p>
+    <w:p>
+      <w:pPr>
+        <w:rPr>
+          <w:rFonts w:ascii="Times New Roman" w:eastAsia="Times New Roman" w:hAnsi="Times New Roman" w:cs="Times New Roman"/>
+          <w:sz w:val="24"/>
+          <w:szCs w:val="24"/>
+          <w:lang w:eastAsia="it-IT"/>
+        </w:rPr>
+      </w:pPr>
+    </w:p>
+    <w:p>
+      <w:pPr>
+        <w:rPr>
+          <w:rFonts w:ascii="Times New Roman" w:eastAsia="Times New Roman" w:hAnsi="Times New Roman" w:cs="Times New Roman"/>
+          <w:sz w:val="24"/>
+          <w:szCs w:val="24"/>
+          <w:lang w:eastAsia="it-IT"/>
+        </w:rPr>
+      </w:pPr>
+    </w:p>
+    <w:p>
+      <w:pPr>
+        <w:rPr>
+          <w:rFonts w:ascii="Times New Roman" w:eastAsia="Times New Roman" w:hAnsi="Times New Roman" w:cs="Times New Roman"/>
+          <w:sz w:val="24"/>
+          <w:szCs w:val="24"/>
+          <w:lang w:eastAsia="it-IT"/>
+        </w:rPr>
+      </w:pPr>
+    </w:p>
+    <w:p>
+      <w:pPr>
+        <w:rPr>
+          <w:rFonts w:ascii="Times New Roman" w:eastAsia="Times New Roman" w:hAnsi="Times New Roman" w:cs="Times New Roman"/>
+          <w:sz w:val="24"/>
+          <w:szCs w:val="24"/>
+          <w:lang w:eastAsia="it-IT"/>
+        </w:rPr>
+      </w:pPr>
+    </w:p>
+    <w:p>
+      <w:pPr>
+        <w:rPr>
+          <w:rFonts w:ascii="Times New Roman" w:eastAsia="Times New Roman" w:hAnsi="Times New Roman" w:cs="Times New Roman"/>
+          <w:sz w:val="24"/>
+          <w:szCs w:val="24"/>
+          <w:lang w:eastAsia="it-IT"/>
+        </w:rPr>
+      </w:pPr>
+    </w:p>
+    <w:p>
+      <w:pPr>
+        <w:rPr>
+          <w:rFonts w:ascii="Times New Roman" w:eastAsia="Times New Roman" w:hAnsi="Times New Roman" w:cs="Times New Roman"/>
+          <w:sz w:val="24"/>
+          <w:szCs w:val="24"/>
+          <w:lang w:eastAsia="it-IT"/>
+        </w:rPr>
+      </w:pPr>
+    </w:p>
+    <w:p>
+      <w:pPr>
+        <w:rPr>
+          <w:rFonts w:ascii="Times New Roman" w:eastAsia="Times New Roman" w:hAnsi="Times New Roman" w:cs="Times New Roman"/>
+          <w:sz w:val="24"/>
+          <w:szCs w:val="24"/>
+          <w:lang w:eastAsia="it-IT"/>
+        </w:rPr>
+      </w:pPr>
+    </w:p>
+    <w:p>
+      <w:pPr>
+        <w:rPr>
+          <w:rFonts w:ascii="Times New Roman" w:eastAsia="Times New Roman" w:hAnsi="Times New Roman" w:cs="Times New Roman"/>
+          <w:sz w:val="24"/>
+          <w:szCs w:val="24"/>
+          <w:lang w:eastAsia="it-IT"/>
+        </w:rPr>
+      </w:pPr>
+    </w:p>
+    <w:p>
+      <w:pPr>
+        <w:rPr>
+          <w:rFonts w:ascii="Times New Roman" w:eastAsia="Times New Roman" w:hAnsi="Times New Roman" w:cs="Times New Roman"/>
+          <w:b/>
+          <w:bCs/>
+          <w:sz w:val="36"/>
+          <w:szCs w:val="36"/>
+          <w:lang w:eastAsia="it-IT"/>
+        </w:rPr>
+      </w:pPr>
+      <w:r>
+        <w:rPr>
+          <w:rFonts w:ascii="Times New Roman" w:eastAsia="Times New Roman" w:hAnsi="Times New Roman" w:cs="Times New Roman"/>
+          <w:b/>
+          <w:bCs/>
+          <w:sz w:val="36"/>
+          <w:szCs w:val="36"/>
+          <w:lang w:eastAsia="it-IT"/>
+        </w:rPr>
+        <w:t>Prove di ristrutturazione modello ER</w:t>
+      </w:r>
+    </w:p>
+    <w:p>
+      <w:pPr>
+        <w:rPr>
+          <w:rFonts w:ascii="Times New Roman" w:eastAsia="Times New Roman" w:hAnsi="Times New Roman" w:cs="Times New Roman"/>
+          <w:sz w:val="24"/>
+          <w:szCs w:val="24"/>
+          <w:lang w:eastAsia="it-IT"/>
+        </w:rPr>
+      </w:pPr>
+      <w:r>
+        <w:rPr>
+          <w:noProof/>
+        </w:rPr>
+        <w:drawing>
+          <wp:inline distT="0" distB="0" distL="0" distR="0" wp14:anchorId="55C3B4AB" wp14:editId="0E45E060">
+            <wp:extent cx="6120130" cy="4187190"/>
+            <wp:effectExtent l="0" t="0" r="0" b="3810"/>
+            <wp:docPr id="3" name="Immagine 3"/>
+            <wp:cNvGraphicFramePr>
+              <a:graphicFrameLocks xmlns:a="http://schemas.openxmlformats.org/drawingml/2006/main" noChangeAspect="1"/>
+            </wp:cNvGraphicFramePr>
+            <a:graphic xmlns:a="http://schemas.openxmlformats.org/drawingml/2006/main">
+              <a:graphicData uri="http://schemas.openxmlformats.org/drawingml/2006/picture">
+                <pic:pic xmlns:pic="http://schemas.openxmlformats.org/drawingml/2006/picture">
+                  <pic:nvPicPr>
+                    <pic:cNvPr id="1" name=""/>
+                    <pic:cNvPicPr/>
+                  </pic:nvPicPr>
+                  <pic:blipFill>
+                    <a:blip r:embed="rId9"/>
+                    <a:stretch>
+                      <a:fillRect/>
+                    </a:stretch>
+                  </pic:blipFill>
+                  <pic:spPr>
+                    <a:xfrm>
+                      <a:off x="0" y="0"/>
+                      <a:ext cx="6120130" cy="4187190"/>
+                    </a:xfrm>
+                    <a:prstGeom prst="rect">
+                      <a:avLst/>
+                    </a:prstGeom>
+                  </pic:spPr>
+                </pic:pic>
+              </a:graphicData>
+            </a:graphic>
+          </wp:inline>
+        </w:drawing>
+      </w:r>
+    </w:p>
+    <w:p>
+      <w:pPr>
+        <w:pStyle w:val="Paragrafoelenco"/>
+        <w:numPr>
+          <w:ilvl w:val="0"/>
+          <w:numId w:val="29"/>
+        </w:numPr>
+        <w:rPr>
+          <w:rFonts w:ascii="Times New Roman" w:eastAsia="Times New Roman" w:hAnsi="Times New Roman" w:cs="Times New Roman"/>
+          <w:sz w:val="24"/>
+          <w:szCs w:val="24"/>
+          <w:lang w:eastAsia="it-IT"/>
+        </w:rPr>
+      </w:pPr>
+    </w:p>
+    <w:p>
+      <w:pPr>
+        <w:ind w:left="708"/>
+        <w:rPr>
+          <w:rFonts w:ascii="Times New Roman" w:eastAsia="Times New Roman" w:hAnsi="Times New Roman" w:cs="Times New Roman"/>
+          <w:sz w:val="24"/>
+          <w:szCs w:val="24"/>
+          <w:lang w:eastAsia="it-IT"/>
+        </w:rPr>
+      </w:pPr>
+      <w:r>
+        <w:rPr>
+          <w:rFonts w:ascii="Times New Roman" w:eastAsia="Times New Roman" w:hAnsi="Times New Roman" w:cs="Times New Roman"/>
+          <w:sz w:val="24"/>
+          <w:szCs w:val="24"/>
+          <w:lang w:eastAsia="it-IT"/>
+        </w:rPr>
+        <w:t>op. 22 (biglietto validato) --&gt; costo 3 (usato,timbrato,veicolo) per 208.000 volte al giorno : 624.000 accessi/giorno</w:t>
+      </w:r>
+    </w:p>
+    <w:p>
+      <w:pPr>
+        <w:ind w:left="708"/>
+        <w:rPr>
+          <w:rFonts w:ascii="Times New Roman" w:eastAsia="Times New Roman" w:hAnsi="Times New Roman" w:cs="Times New Roman"/>
+          <w:sz w:val="24"/>
+          <w:szCs w:val="24"/>
+          <w:lang w:eastAsia="it-IT"/>
+        </w:rPr>
+      </w:pPr>
+      <w:r>
+        <w:rPr>
+          <w:rFonts w:ascii="Times New Roman" w:eastAsia="Times New Roman" w:hAnsi="Times New Roman" w:cs="Times New Roman"/>
+          <w:sz w:val="24"/>
+          <w:szCs w:val="24"/>
+          <w:lang w:eastAsia="it-IT"/>
+        </w:rPr>
+        <w:t>op. 23 (abbonamento timbrato) --&gt; costo 1 per 700.000 volte al giorno : 700.000 accessi/giorno</w:t>
+      </w:r>
+    </w:p>
+    <w:p>
+      <w:pPr>
+        <w:ind w:left="708"/>
+        <w:rPr>
+          <w:rFonts w:ascii="Times New Roman" w:eastAsia="Times New Roman" w:hAnsi="Times New Roman" w:cs="Times New Roman"/>
+          <w:sz w:val="24"/>
+          <w:szCs w:val="24"/>
+          <w:lang w:eastAsia="it-IT"/>
+        </w:rPr>
+      </w:pPr>
+      <w:r>
+        <w:rPr>
+          <w:rFonts w:ascii="Times New Roman" w:eastAsia="Times New Roman" w:hAnsi="Times New Roman" w:cs="Times New Roman"/>
+          <w:sz w:val="24"/>
+          <w:szCs w:val="24"/>
+          <w:lang w:eastAsia="it-IT"/>
+        </w:rPr>
+        <w:t>624.000+</w:t>
+      </w:r>
+    </w:p>
+    <w:p>
+      <w:pPr>
+        <w:ind w:left="708"/>
+        <w:rPr>
+          <w:rFonts w:ascii="Times New Roman" w:eastAsia="Times New Roman" w:hAnsi="Times New Roman" w:cs="Times New Roman"/>
+          <w:sz w:val="24"/>
+          <w:szCs w:val="24"/>
+          <w:lang w:eastAsia="it-IT"/>
+        </w:rPr>
+      </w:pPr>
+      <w:r>
+        <w:rPr>
+          <w:rFonts w:ascii="Times New Roman" w:eastAsia="Times New Roman" w:hAnsi="Times New Roman" w:cs="Times New Roman"/>
+          <w:sz w:val="24"/>
+          <w:szCs w:val="24"/>
+          <w:lang w:eastAsia="it-IT"/>
+        </w:rPr>
+        <w:t>700.000=</w:t>
+      </w:r>
+    </w:p>
+    <w:p>
+      <w:pPr>
+        <w:ind w:left="708"/>
+        <w:rPr>
+          <w:rFonts w:ascii="Times New Roman" w:eastAsia="Times New Roman" w:hAnsi="Times New Roman" w:cs="Times New Roman"/>
+          <w:sz w:val="24"/>
+          <w:szCs w:val="24"/>
+          <w:lang w:eastAsia="it-IT"/>
+        </w:rPr>
+      </w:pPr>
+      <w:r>
+        <w:rPr>
+          <w:rFonts w:ascii="Times New Roman" w:eastAsia="Times New Roman" w:hAnsi="Times New Roman" w:cs="Times New Roman"/>
+          <w:sz w:val="24"/>
+          <w:szCs w:val="24"/>
+          <w:lang w:eastAsia="it-IT"/>
+        </w:rPr>
+        <w:t>--------</w:t>
+      </w:r>
+    </w:p>
+    <w:p>
+      <w:pPr>
+        <w:pStyle w:val="Paragrafoelenco"/>
+        <w:numPr>
+          <w:ilvl w:val="2"/>
+          <w:numId w:val="29"/>
+        </w:numPr>
+        <w:rPr>
+          <w:rFonts w:ascii="Times New Roman" w:eastAsia="Times New Roman" w:hAnsi="Times New Roman" w:cs="Times New Roman"/>
+          <w:sz w:val="24"/>
+          <w:szCs w:val="24"/>
+          <w:lang w:eastAsia="it-IT"/>
+        </w:rPr>
+      </w:pPr>
+      <w:r>
+        <w:rPr>
+          <w:rFonts w:ascii="Times New Roman" w:eastAsia="Times New Roman" w:hAnsi="Times New Roman" w:cs="Times New Roman"/>
+          <w:sz w:val="24"/>
+          <w:szCs w:val="24"/>
+          <w:lang w:eastAsia="it-IT"/>
+        </w:rPr>
+        <w:t>accessi/giorno</w:t>
+      </w:r>
+      <w:r>
+        <w:rPr>
+          <w:rFonts w:ascii="Times New Roman" w:eastAsia="Times New Roman" w:hAnsi="Times New Roman" w:cs="Times New Roman"/>
+          <w:sz w:val="24"/>
+          <w:szCs w:val="24"/>
+          <w:lang w:eastAsia="it-IT"/>
+        </w:rPr>
+        <w:t xml:space="preserve"> </w:t>
+      </w:r>
+      <w:r>
+        <w:rPr>
+          <w:rFonts w:ascii="Times New Roman" w:eastAsia="Times New Roman" w:hAnsi="Times New Roman" w:cs="Times New Roman"/>
+          <w:sz w:val="24"/>
+          <w:szCs w:val="24"/>
+          <w:lang w:eastAsia="it-IT"/>
+        </w:rPr>
+        <w:sym w:font="Wingdings" w:char="F0E0"/>
+      </w:r>
+      <w:r>
+        <w:rPr>
+          <w:rFonts w:ascii="Times New Roman" w:eastAsia="Times New Roman" w:hAnsi="Times New Roman" w:cs="Times New Roman"/>
+          <w:sz w:val="24"/>
+          <w:szCs w:val="24"/>
+          <w:lang w:eastAsia="it-IT"/>
+        </w:rPr>
+        <w:t xml:space="preserve"> con la modellazione rimane uguale</w:t>
+      </w:r>
+    </w:p>
+    <w:p>
+      <w:pPr>
+        <w:rPr>
+          <w:rFonts w:ascii="Times New Roman" w:eastAsia="Times New Roman" w:hAnsi="Times New Roman" w:cs="Times New Roman"/>
+          <w:sz w:val="24"/>
+          <w:szCs w:val="24"/>
+          <w:lang w:eastAsia="it-IT"/>
+        </w:rPr>
+      </w:pPr>
+    </w:p>
+    <w:p>
+      <w:pPr>
+        <w:pStyle w:val="Paragrafoelenco"/>
+        <w:numPr>
+          <w:ilvl w:val="0"/>
+          <w:numId w:val="29"/>
+        </w:numPr>
+        <w:rPr>
+          <w:rFonts w:ascii="Times New Roman" w:eastAsia="Times New Roman" w:hAnsi="Times New Roman" w:cs="Times New Roman"/>
+          <w:sz w:val="24"/>
+          <w:szCs w:val="24"/>
+          <w:lang w:eastAsia="it-IT"/>
+        </w:rPr>
+      </w:pPr>
+    </w:p>
+    <w:p>
+      <w:pPr>
+        <w:pStyle w:val="Paragrafoelenco"/>
+        <w:rPr>
+          <w:rFonts w:ascii="Times New Roman" w:eastAsia="Times New Roman" w:hAnsi="Times New Roman" w:cs="Times New Roman"/>
+          <w:sz w:val="24"/>
+          <w:szCs w:val="24"/>
+          <w:lang w:eastAsia="it-IT"/>
+        </w:rPr>
+      </w:pPr>
+      <w:r>
+        <w:rPr>
+          <w:rFonts w:ascii="Times New Roman" w:eastAsia="Times New Roman" w:hAnsi="Times New Roman" w:cs="Times New Roman"/>
+          <w:sz w:val="24"/>
+          <w:szCs w:val="24"/>
+          <w:lang w:eastAsia="it-IT"/>
+        </w:rPr>
+        <w:t xml:space="preserve">Op 32 (add abbonamento) </w:t>
+      </w:r>
+      <w:r>
+        <w:rPr>
+          <w:rFonts w:ascii="Times New Roman" w:eastAsia="Times New Roman" w:hAnsi="Times New Roman" w:cs="Times New Roman"/>
+          <w:sz w:val="24"/>
+          <w:szCs w:val="24"/>
+          <w:lang w:eastAsia="it-IT"/>
+        </w:rPr>
+        <w:sym w:font="Wingdings" w:char="F0E0"/>
+      </w:r>
+      <w:r>
+        <w:rPr>
+          <w:rFonts w:ascii="Times New Roman" w:eastAsia="Times New Roman" w:hAnsi="Times New Roman" w:cs="Times New Roman"/>
+          <w:sz w:val="24"/>
+          <w:szCs w:val="24"/>
+          <w:lang w:eastAsia="it-IT"/>
+        </w:rPr>
+        <w:t xml:space="preserve"> costo 4 per 26.000 volte al giorno: 104.000 accessi/giorno </w:t>
+      </w:r>
+    </w:p>
+    <w:p>
+      <w:pPr>
+        <w:pStyle w:val="Paragrafoelenco"/>
+        <w:rPr>
+          <w:rFonts w:ascii="Times New Roman" w:eastAsia="Times New Roman" w:hAnsi="Times New Roman" w:cs="Times New Roman"/>
+          <w:sz w:val="24"/>
+          <w:szCs w:val="24"/>
+          <w:lang w:eastAsia="it-IT"/>
+        </w:rPr>
+      </w:pPr>
+      <w:r>
+        <w:rPr>
+          <w:rFonts w:ascii="Times New Roman" w:eastAsia="Times New Roman" w:hAnsi="Times New Roman" w:cs="Times New Roman"/>
+          <w:sz w:val="24"/>
+          <w:szCs w:val="24"/>
+          <w:lang w:eastAsia="it-IT"/>
+        </w:rPr>
+        <w:t>Op 33(add biglietto)</w:t>
+      </w:r>
+      <w:r>
+        <w:rPr>
+          <w:rFonts w:ascii="Times New Roman" w:eastAsia="Times New Roman" w:hAnsi="Times New Roman" w:cs="Times New Roman"/>
+          <w:sz w:val="24"/>
+          <w:szCs w:val="24"/>
+          <w:lang w:eastAsia="it-IT"/>
+        </w:rPr>
+        <w:sym w:font="Wingdings" w:char="F0E0"/>
+      </w:r>
+      <w:r>
+        <w:rPr>
+          <w:rFonts w:ascii="Times New Roman" w:eastAsia="Times New Roman" w:hAnsi="Times New Roman" w:cs="Times New Roman"/>
+          <w:sz w:val="24"/>
+          <w:szCs w:val="24"/>
+          <w:lang w:eastAsia="it-IT"/>
+        </w:rPr>
+        <w:t xml:space="preserve">costo 5 per 17.500 volte al giorno: 87.500 </w:t>
+      </w:r>
+      <w:r>
+        <w:rPr>
+          <w:rFonts w:ascii="Times New Roman" w:eastAsia="Times New Roman" w:hAnsi="Times New Roman" w:cs="Times New Roman"/>
+          <w:sz w:val="24"/>
+          <w:szCs w:val="24"/>
+          <w:lang w:eastAsia="it-IT"/>
+        </w:rPr>
+        <w:t>accessi/giorno</w:t>
+      </w:r>
+    </w:p>
+    <w:p>
+      <w:pPr>
+        <w:pStyle w:val="Paragrafoelenco"/>
+        <w:rPr>
+          <w:rFonts w:ascii="Times New Roman" w:eastAsia="Times New Roman" w:hAnsi="Times New Roman" w:cs="Times New Roman"/>
+          <w:sz w:val="24"/>
+          <w:szCs w:val="24"/>
+          <w:lang w:eastAsia="it-IT"/>
+        </w:rPr>
+      </w:pPr>
+    </w:p>
+    <w:p>
+      <w:pPr>
+        <w:pStyle w:val="Paragrafoelenco"/>
+        <w:rPr>
+          <w:rFonts w:ascii="Times New Roman" w:eastAsia="Times New Roman" w:hAnsi="Times New Roman" w:cs="Times New Roman"/>
+          <w:sz w:val="24"/>
+          <w:szCs w:val="24"/>
+          <w:lang w:eastAsia="it-IT"/>
+        </w:rPr>
+      </w:pPr>
+      <w:r>
+        <w:rPr>
+          <w:rFonts w:ascii="Times New Roman" w:eastAsia="Times New Roman" w:hAnsi="Times New Roman" w:cs="Times New Roman"/>
+          <w:sz w:val="24"/>
+          <w:szCs w:val="24"/>
+          <w:lang w:eastAsia="it-IT"/>
+        </w:rPr>
+        <w:t>104.000+</w:t>
+      </w:r>
+    </w:p>
+    <w:p>
+      <w:pPr>
+        <w:pStyle w:val="Paragrafoelenco"/>
+        <w:rPr>
+          <w:rFonts w:ascii="Times New Roman" w:eastAsia="Times New Roman" w:hAnsi="Times New Roman" w:cs="Times New Roman"/>
+          <w:sz w:val="24"/>
+          <w:szCs w:val="24"/>
+          <w:lang w:eastAsia="it-IT"/>
+        </w:rPr>
+      </w:pPr>
+      <w:r>
+        <w:rPr>
+          <w:rFonts w:ascii="Times New Roman" w:eastAsia="Times New Roman" w:hAnsi="Times New Roman" w:cs="Times New Roman"/>
+          <w:sz w:val="24"/>
+          <w:szCs w:val="24"/>
+          <w:lang w:eastAsia="it-IT"/>
+        </w:rPr>
+        <w:lastRenderedPageBreak/>
+        <w:t>87.500=</w:t>
+      </w:r>
+    </w:p>
+    <w:p>
+      <w:pPr>
+        <w:pStyle w:val="Paragrafoelenco"/>
+        <w:rPr>
+          <w:rFonts w:ascii="Times New Roman" w:eastAsia="Times New Roman" w:hAnsi="Times New Roman" w:cs="Times New Roman"/>
+          <w:sz w:val="24"/>
+          <w:szCs w:val="24"/>
+          <w:lang w:eastAsia="it-IT"/>
+        </w:rPr>
+      </w:pPr>
+      <w:r>
+        <w:rPr>
+          <w:rFonts w:ascii="Times New Roman" w:eastAsia="Times New Roman" w:hAnsi="Times New Roman" w:cs="Times New Roman"/>
+          <w:sz w:val="24"/>
+          <w:szCs w:val="24"/>
+          <w:lang w:eastAsia="it-IT"/>
+        </w:rPr>
+        <w:t>------------</w:t>
+      </w:r>
+    </w:p>
+    <w:p>
+      <w:pPr>
+        <w:pStyle w:val="Paragrafoelenco"/>
+        <w:rPr>
+          <w:rFonts w:ascii="Times New Roman" w:eastAsia="Times New Roman" w:hAnsi="Times New Roman" w:cs="Times New Roman"/>
+          <w:sz w:val="24"/>
+          <w:szCs w:val="24"/>
+          <w:lang w:eastAsia="it-IT"/>
+        </w:rPr>
+      </w:pPr>
+      <w:r>
+        <w:rPr>
+          <w:rFonts w:ascii="Times New Roman" w:eastAsia="Times New Roman" w:hAnsi="Times New Roman" w:cs="Times New Roman"/>
+          <w:sz w:val="24"/>
+          <w:szCs w:val="24"/>
+          <w:lang w:eastAsia="it-IT"/>
+        </w:rPr>
+        <w:t xml:space="preserve">191.500 </w:t>
+      </w:r>
+      <w:r>
+        <w:rPr>
+          <w:rFonts w:ascii="Times New Roman" w:eastAsia="Times New Roman" w:hAnsi="Times New Roman" w:cs="Times New Roman"/>
+          <w:sz w:val="24"/>
+          <w:szCs w:val="24"/>
+          <w:lang w:eastAsia="it-IT"/>
+        </w:rPr>
+        <w:t>accessi/giorno</w:t>
+      </w:r>
+      <w:r>
+        <w:rPr>
+          <w:rFonts w:ascii="Times New Roman" w:eastAsia="Times New Roman" w:hAnsi="Times New Roman" w:cs="Times New Roman"/>
+          <w:sz w:val="24"/>
+          <w:szCs w:val="24"/>
+          <w:lang w:eastAsia="it-IT"/>
+        </w:rPr>
+        <w:t xml:space="preserve"> </w:t>
+      </w:r>
+      <w:r>
+        <w:rPr>
+          <w:rFonts w:ascii="Times New Roman" w:eastAsia="Times New Roman" w:hAnsi="Times New Roman" w:cs="Times New Roman"/>
+          <w:sz w:val="24"/>
+          <w:szCs w:val="24"/>
+          <w:lang w:eastAsia="it-IT"/>
+        </w:rPr>
+        <w:sym w:font="Wingdings" w:char="F0E0"/>
+      </w:r>
+      <w:r>
+        <w:rPr>
+          <w:rFonts w:ascii="Times New Roman" w:eastAsia="Times New Roman" w:hAnsi="Times New Roman" w:cs="Times New Roman"/>
+          <w:sz w:val="24"/>
+          <w:szCs w:val="24"/>
+          <w:lang w:eastAsia="it-IT"/>
+        </w:rPr>
+        <w:t xml:space="preserve"> se rimodello:</w:t>
+      </w:r>
+    </w:p>
+    <w:p>
+      <w:pPr>
+        <w:pStyle w:val="Paragrafoelenco"/>
+        <w:rPr>
+          <w:rFonts w:ascii="Times New Roman" w:eastAsia="Times New Roman" w:hAnsi="Times New Roman" w:cs="Times New Roman"/>
+          <w:sz w:val="24"/>
+          <w:szCs w:val="24"/>
+          <w:lang w:eastAsia="it-IT"/>
+        </w:rPr>
+      </w:pPr>
+      <w:r>
+        <w:rPr>
+          <w:rFonts w:ascii="Times New Roman" w:eastAsia="Times New Roman" w:hAnsi="Times New Roman" w:cs="Times New Roman"/>
+          <w:sz w:val="24"/>
+          <w:szCs w:val="24"/>
+          <w:lang w:eastAsia="it-IT"/>
+        </w:rPr>
+        <w:t xml:space="preserve">Op 32 (add abbonamento) </w:t>
+      </w:r>
+      <w:r>
+        <w:rPr>
+          <w:rFonts w:ascii="Times New Roman" w:eastAsia="Times New Roman" w:hAnsi="Times New Roman" w:cs="Times New Roman"/>
+          <w:sz w:val="24"/>
+          <w:szCs w:val="24"/>
+          <w:lang w:eastAsia="it-IT"/>
+        </w:rPr>
+        <w:sym w:font="Wingdings" w:char="F0E0"/>
+      </w:r>
+      <w:r>
+        <w:rPr>
+          <w:rFonts w:ascii="Times New Roman" w:eastAsia="Times New Roman" w:hAnsi="Times New Roman" w:cs="Times New Roman"/>
+          <w:sz w:val="24"/>
+          <w:szCs w:val="24"/>
+          <w:lang w:eastAsia="it-IT"/>
+        </w:rPr>
+        <w:t xml:space="preserve"> costo </w:t>
+      </w:r>
+      <w:r>
+        <w:rPr>
+          <w:rFonts w:ascii="Times New Roman" w:eastAsia="Times New Roman" w:hAnsi="Times New Roman" w:cs="Times New Roman"/>
+          <w:sz w:val="24"/>
+          <w:szCs w:val="24"/>
+          <w:lang w:eastAsia="it-IT"/>
+        </w:rPr>
+        <w:t>2</w:t>
+      </w:r>
+      <w:r>
+        <w:rPr>
+          <w:rFonts w:ascii="Times New Roman" w:eastAsia="Times New Roman" w:hAnsi="Times New Roman" w:cs="Times New Roman"/>
+          <w:sz w:val="24"/>
+          <w:szCs w:val="24"/>
+          <w:lang w:eastAsia="it-IT"/>
+        </w:rPr>
+        <w:t xml:space="preserve"> per 26.000 volte al giorno: </w:t>
+      </w:r>
+      <w:r>
+        <w:rPr>
+          <w:rFonts w:ascii="Times New Roman" w:eastAsia="Times New Roman" w:hAnsi="Times New Roman" w:cs="Times New Roman"/>
+          <w:sz w:val="24"/>
+          <w:szCs w:val="24"/>
+          <w:lang w:eastAsia="it-IT"/>
+        </w:rPr>
+        <w:t xml:space="preserve">52.000 </w:t>
+      </w:r>
+      <w:r>
+        <w:rPr>
+          <w:rFonts w:ascii="Times New Roman" w:eastAsia="Times New Roman" w:hAnsi="Times New Roman" w:cs="Times New Roman"/>
+          <w:sz w:val="24"/>
+          <w:szCs w:val="24"/>
+          <w:lang w:eastAsia="it-IT"/>
+        </w:rPr>
+        <w:t xml:space="preserve">accessi/giorno </w:t>
+      </w:r>
+    </w:p>
+    <w:p>
+      <w:pPr>
+        <w:pStyle w:val="Paragrafoelenco"/>
+        <w:rPr>
+          <w:rFonts w:ascii="Times New Roman" w:eastAsia="Times New Roman" w:hAnsi="Times New Roman" w:cs="Times New Roman"/>
+          <w:sz w:val="24"/>
+          <w:szCs w:val="24"/>
+          <w:lang w:eastAsia="it-IT"/>
+        </w:rPr>
+      </w:pPr>
+      <w:r>
+        <w:rPr>
+          <w:rFonts w:ascii="Times New Roman" w:eastAsia="Times New Roman" w:hAnsi="Times New Roman" w:cs="Times New Roman"/>
+          <w:sz w:val="24"/>
+          <w:szCs w:val="24"/>
+          <w:lang w:eastAsia="it-IT"/>
+        </w:rPr>
+        <w:t>Op 33(add biglietto)</w:t>
+      </w:r>
+      <w:r>
+        <w:rPr>
+          <w:rFonts w:ascii="Times New Roman" w:eastAsia="Times New Roman" w:hAnsi="Times New Roman" w:cs="Times New Roman"/>
+          <w:sz w:val="24"/>
+          <w:szCs w:val="24"/>
+          <w:lang w:eastAsia="it-IT"/>
+        </w:rPr>
+        <w:sym w:font="Wingdings" w:char="F0E0"/>
+      </w:r>
+      <w:r>
+        <w:rPr>
+          <w:rFonts w:ascii="Times New Roman" w:eastAsia="Times New Roman" w:hAnsi="Times New Roman" w:cs="Times New Roman"/>
+          <w:sz w:val="24"/>
+          <w:szCs w:val="24"/>
+          <w:lang w:eastAsia="it-IT"/>
+        </w:rPr>
+        <w:t xml:space="preserve">costo </w:t>
+      </w:r>
+      <w:r>
+        <w:rPr>
+          <w:rFonts w:ascii="Times New Roman" w:eastAsia="Times New Roman" w:hAnsi="Times New Roman" w:cs="Times New Roman"/>
+          <w:sz w:val="24"/>
+          <w:szCs w:val="24"/>
+          <w:lang w:eastAsia="it-IT"/>
+        </w:rPr>
+        <w:t>2</w:t>
+      </w:r>
+      <w:r>
+        <w:rPr>
+          <w:rFonts w:ascii="Times New Roman" w:eastAsia="Times New Roman" w:hAnsi="Times New Roman" w:cs="Times New Roman"/>
+          <w:sz w:val="24"/>
+          <w:szCs w:val="24"/>
+          <w:lang w:eastAsia="it-IT"/>
+        </w:rPr>
+        <w:t xml:space="preserve"> per 17.500 volte al giorno: </w:t>
+      </w:r>
+      <w:r>
+        <w:rPr>
+          <w:rFonts w:ascii="Times New Roman" w:eastAsia="Times New Roman" w:hAnsi="Times New Roman" w:cs="Times New Roman"/>
+          <w:sz w:val="24"/>
+          <w:szCs w:val="24"/>
+          <w:lang w:eastAsia="it-IT"/>
+        </w:rPr>
+        <w:t>35.000</w:t>
+      </w:r>
+      <w:r>
+        <w:rPr>
+          <w:rFonts w:ascii="Times New Roman" w:eastAsia="Times New Roman" w:hAnsi="Times New Roman" w:cs="Times New Roman"/>
+          <w:sz w:val="24"/>
+          <w:szCs w:val="24"/>
+          <w:lang w:eastAsia="it-IT"/>
+        </w:rPr>
+        <w:t xml:space="preserve"> accessi/giorno</w:t>
+      </w:r>
+    </w:p>
+    <w:p>
+      <w:pPr>
+        <w:pStyle w:val="Paragrafoelenco"/>
+        <w:rPr>
+          <w:rFonts w:ascii="Times New Roman" w:eastAsia="Times New Roman" w:hAnsi="Times New Roman" w:cs="Times New Roman"/>
+          <w:sz w:val="24"/>
+          <w:szCs w:val="24"/>
+          <w:lang w:eastAsia="it-IT"/>
+        </w:rPr>
+      </w:pPr>
+      <w:r>
+        <w:rPr>
+          <w:rFonts w:ascii="Times New Roman" w:eastAsia="Times New Roman" w:hAnsi="Times New Roman" w:cs="Times New Roman"/>
+          <w:sz w:val="24"/>
+          <w:szCs w:val="24"/>
+          <w:lang w:eastAsia="it-IT"/>
+        </w:rPr>
+        <w:t>52.000+</w:t>
+      </w:r>
+    </w:p>
+    <w:p>
+      <w:pPr>
+        <w:pStyle w:val="Paragrafoelenco"/>
+        <w:rPr>
+          <w:rFonts w:ascii="Times New Roman" w:eastAsia="Times New Roman" w:hAnsi="Times New Roman" w:cs="Times New Roman"/>
+          <w:sz w:val="24"/>
+          <w:szCs w:val="24"/>
+          <w:lang w:eastAsia="it-IT"/>
+        </w:rPr>
+      </w:pPr>
+      <w:r>
+        <w:rPr>
+          <w:rFonts w:ascii="Times New Roman" w:eastAsia="Times New Roman" w:hAnsi="Times New Roman" w:cs="Times New Roman"/>
+          <w:sz w:val="24"/>
+          <w:szCs w:val="24"/>
+          <w:lang w:eastAsia="it-IT"/>
+        </w:rPr>
+        <w:t>35.000=</w:t>
+      </w:r>
+    </w:p>
+    <w:p>
+      <w:pPr>
+        <w:pStyle w:val="Paragrafoelenco"/>
+        <w:rPr>
+          <w:rFonts w:ascii="Times New Roman" w:eastAsia="Times New Roman" w:hAnsi="Times New Roman" w:cs="Times New Roman"/>
+          <w:sz w:val="24"/>
+          <w:szCs w:val="24"/>
+          <w:lang w:eastAsia="it-IT"/>
+        </w:rPr>
+      </w:pPr>
+      <w:r>
+        <w:rPr>
+          <w:rFonts w:ascii="Times New Roman" w:eastAsia="Times New Roman" w:hAnsi="Times New Roman" w:cs="Times New Roman"/>
+          <w:sz w:val="24"/>
+          <w:szCs w:val="24"/>
+          <w:lang w:eastAsia="it-IT"/>
+        </w:rPr>
+        <w:t>---------</w:t>
+      </w:r>
+    </w:p>
+    <w:p>
+      <w:pPr>
+        <w:pStyle w:val="Paragrafoelenco"/>
+        <w:rPr>
+          <w:rFonts w:ascii="Times New Roman" w:eastAsia="Times New Roman" w:hAnsi="Times New Roman" w:cs="Times New Roman"/>
+          <w:sz w:val="24"/>
+          <w:szCs w:val="24"/>
+          <w:lang w:eastAsia="it-IT"/>
+        </w:rPr>
+      </w:pPr>
+      <w:r>
+        <w:rPr>
+          <w:rFonts w:ascii="Times New Roman" w:eastAsia="Times New Roman" w:hAnsi="Times New Roman" w:cs="Times New Roman"/>
+          <w:sz w:val="24"/>
+          <w:szCs w:val="24"/>
+          <w:lang w:eastAsia="it-IT"/>
+        </w:rPr>
+        <w:t>87.000</w:t>
+      </w:r>
+    </w:p>
+    <w:p>
+      <w:pPr>
+        <w:pStyle w:val="Paragrafoelenco"/>
+        <w:rPr>
+          <w:rFonts w:ascii="Times New Roman" w:eastAsia="Times New Roman" w:hAnsi="Times New Roman" w:cs="Times New Roman"/>
+          <w:sz w:val="24"/>
+          <w:szCs w:val="24"/>
+          <w:lang w:eastAsia="it-IT"/>
+        </w:rPr>
+      </w:pPr>
+    </w:p>
+    <w:p>
+      <w:pPr>
+        <w:pStyle w:val="Paragrafoelenco"/>
+        <w:rPr>
+          <w:rFonts w:ascii="Times New Roman" w:eastAsia="Times New Roman" w:hAnsi="Times New Roman" w:cs="Times New Roman"/>
+          <w:sz w:val="24"/>
+          <w:szCs w:val="24"/>
+          <w:lang w:eastAsia="it-IT"/>
+        </w:rPr>
+      </w:pPr>
+      <w:r>
+        <w:rPr>
+          <w:rFonts w:ascii="Times New Roman" w:eastAsia="Times New Roman" w:hAnsi="Times New Roman" w:cs="Times New Roman"/>
+          <w:sz w:val="24"/>
+          <w:szCs w:val="24"/>
+          <w:lang w:eastAsia="it-IT"/>
+        </w:rPr>
+        <w:t xml:space="preserve">Da 191.500 a 87.000 accessi/giorno riducento gli accessi </w:t>
+      </w:r>
+      <w:bookmarkStart w:id="5" w:name="_GoBack"/>
+      <w:bookmarkEnd w:id="5"/>
+      <w:r>
+        <w:rPr>
+          <w:rFonts w:ascii="Times New Roman" w:eastAsia="Times New Roman" w:hAnsi="Times New Roman" w:cs="Times New Roman"/>
+          <w:sz w:val="24"/>
+          <w:szCs w:val="24"/>
+          <w:lang w:eastAsia="it-IT"/>
+        </w:rPr>
+        <w:t>del 45%</w:t>
+      </w:r>
+    </w:p>
+    <w:p>
+      <w:pPr>
+        <w:pStyle w:val="Paragrafoelenco"/>
+        <w:rPr>
+          <w:rFonts w:ascii="Times New Roman" w:eastAsia="Times New Roman" w:hAnsi="Times New Roman" w:cs="Times New Roman"/>
+          <w:sz w:val="24"/>
+          <w:szCs w:val="24"/>
+          <w:lang w:eastAsia="it-IT"/>
+        </w:rPr>
+      </w:pPr>
+    </w:p>
+    <w:p>
+      <w:pPr>
+        <w:pStyle w:val="Paragrafoelenco"/>
+        <w:rPr>
+          <w:rFonts w:ascii="Times New Roman" w:eastAsia="Times New Roman" w:hAnsi="Times New Roman" w:cs="Times New Roman"/>
+          <w:sz w:val="24"/>
+          <w:szCs w:val="24"/>
+          <w:lang w:eastAsia="it-IT"/>
+        </w:rPr>
+      </w:pPr>
+    </w:p>
+    <w:p>
+      <w:pPr>
+        <w:rPr>
+          <w:rFonts w:ascii="Times New Roman" w:eastAsia="Times New Roman" w:hAnsi="Times New Roman" w:cs="Times New Roman"/>
+          <w:sz w:val="24"/>
+          <w:szCs w:val="24"/>
+          <w:lang w:eastAsia="it-IT"/>
+        </w:rPr>
+      </w:pPr>
+    </w:p>
+    <w:p>
+      <w:pPr>
+        <w:rPr>
+          <w:rFonts w:ascii="Times New Roman" w:eastAsia="Times New Roman" w:hAnsi="Times New Roman" w:cs="Times New Roman"/>
+          <w:sz w:val="24"/>
+          <w:szCs w:val="24"/>
+          <w:lang w:eastAsia="it-IT"/>
+        </w:rPr>
+      </w:pPr>
+    </w:p>
+    <w:p>
+      <w:pPr>
+        <w:rPr>
+          <w:rFonts w:ascii="Times New Roman" w:eastAsia="Times New Roman" w:hAnsi="Times New Roman" w:cs="Times New Roman"/>
+          <w:b/>
+          <w:bCs/>
+          <w:sz w:val="24"/>
+          <w:szCs w:val="24"/>
+          <w:lang w:eastAsia="it-IT"/>
+        </w:rPr>
+      </w:pPr>
+    </w:p>
+    <w:p>
+      <w:pPr>
+        <w:rPr>
+          <w:rFonts w:ascii="Times New Roman" w:eastAsia="Times New Roman" w:hAnsi="Times New Roman" w:cs="Times New Roman"/>
+          <w:b/>
+          <w:bCs/>
+          <w:sz w:val="24"/>
+          <w:szCs w:val="24"/>
+          <w:lang w:eastAsia="it-IT"/>
+        </w:rPr>
+      </w:pPr>
+      <w:r>
+        <w:rPr>
+          <w:rFonts w:ascii="Times New Roman" w:eastAsia="Times New Roman" w:hAnsi="Times New Roman" w:cs="Times New Roman"/>
+          <w:b/>
+          <w:bCs/>
+          <w:sz w:val="24"/>
+          <w:szCs w:val="24"/>
+          <w:lang w:eastAsia="it-IT"/>
+        </w:rPr>
+        <w:t>DEVO VEDERE SE LEGGENDO UNA RELAZIONE SO TUTTI I DATI DELLE ENTITA ASSOCIATE</w:t>
+      </w:r>
+    </w:p>
     <w:sectPr>
       <w:pgSz w:w="11906" w:h="16838"/>
       <w:pgMar w:top="1417" w:right="1134" w:bottom="1134" w:left="1134" w:header="708" w:footer="708" w:gutter="0"/>
@@ -26142,6 +27289,123 @@
     </w:lvl>
   </w:abstractNum>
   <w:abstractNum w:abstractNumId="11" w15:restartNumberingAfterBreak="0">
+    <w:nsid w:val="354B4D98"/>
+    <w:multiLevelType w:val="multilevel"/>
+    <w:tmpl w:val="9EF80A8A"/>
+    <w:lvl w:ilvl="0">
+      <w:start w:val="1"/>
+      <w:numFmt w:val="decimal"/>
+      <w:lvlText w:val="%1."/>
+      <w:lvlJc w:val="left"/>
+      <w:pPr>
+        <w:ind w:left="720" w:hanging="360"/>
+      </w:pPr>
+    </w:lvl>
+    <w:lvl w:ilvl="1">
+      <w:start w:val="324"/>
+      <w:numFmt w:val="decimal"/>
+      <w:isLgl/>
+      <w:lvlText w:val="%1.%2"/>
+      <w:lvlJc w:val="left"/>
+      <w:pPr>
+        <w:ind w:left="1554" w:hanging="1020"/>
+      </w:pPr>
+      <w:rPr>
+        <w:rFonts w:hint="default"/>
+      </w:rPr>
+    </w:lvl>
+    <w:lvl w:ilvl="2">
+      <w:numFmt w:val="decimalZero"/>
+      <w:isLgl/>
+      <w:lvlText w:val="%1.%2.%3"/>
+      <w:lvlJc w:val="left"/>
+      <w:pPr>
+        <w:ind w:left="1728" w:hanging="1020"/>
+      </w:pPr>
+      <w:rPr>
+        <w:rFonts w:hint="default"/>
+      </w:rPr>
+    </w:lvl>
+    <w:lvl w:ilvl="3">
+      <w:start w:val="1"/>
+      <w:numFmt w:val="decimal"/>
+      <w:isLgl/>
+      <w:lvlText w:val="%1.%2.%3.%4"/>
+      <w:lvlJc w:val="left"/>
+      <w:pPr>
+        <w:ind w:left="1902" w:hanging="1020"/>
+      </w:pPr>
+      <w:rPr>
+        <w:rFonts w:hint="default"/>
+      </w:rPr>
+    </w:lvl>
+    <w:lvl w:ilvl="4">
+      <w:start w:val="1"/>
+      <w:numFmt w:val="decimal"/>
+      <w:isLgl/>
+      <w:lvlText w:val="%1.%2.%3.%4.%5"/>
+      <w:lvlJc w:val="left"/>
+      <w:pPr>
+        <w:ind w:left="2136" w:hanging="1080"/>
+      </w:pPr>
+      <w:rPr>
+        <w:rFonts w:hint="default"/>
+      </w:rPr>
+    </w:lvl>
+    <w:lvl w:ilvl="5">
+      <w:start w:val="1"/>
+      <w:numFmt w:val="decimal"/>
+      <w:isLgl/>
+      <w:lvlText w:val="%1.%2.%3.%4.%5.%6"/>
+      <w:lvlJc w:val="left"/>
+      <w:pPr>
+        <w:ind w:left="2310" w:hanging="1080"/>
+      </w:pPr>
+      <w:rPr>
+        <w:rFonts w:hint="default"/>
+      </w:rPr>
+    </w:lvl>
+    <w:lvl w:ilvl="6">
+      <w:start w:val="1"/>
+      <w:numFmt w:val="decimal"/>
+      <w:isLgl/>
+      <w:lvlText w:val="%1.%2.%3.%4.%5.%6.%7"/>
+      <w:lvlJc w:val="left"/>
+      <w:pPr>
+        <w:ind w:left="2844" w:hanging="1440"/>
+      </w:pPr>
+      <w:rPr>
+        <w:rFonts w:hint="default"/>
+      </w:rPr>
+    </w:lvl>
+    <w:lvl w:ilvl="7">
+      <w:start w:val="1"/>
+      <w:numFmt w:val="decimal"/>
+      <w:isLgl/>
+      <w:lvlText w:val="%1.%2.%3.%4.%5.%6.%7.%8"/>
+      <w:lvlJc w:val="left"/>
+      <w:pPr>
+        <w:ind w:left="3018" w:hanging="1440"/>
+      </w:pPr>
+      <w:rPr>
+        <w:rFonts w:hint="default"/>
+      </w:rPr>
+    </w:lvl>
+    <w:lvl w:ilvl="8">
+      <w:start w:val="1"/>
+      <w:numFmt w:val="decimal"/>
+      <w:isLgl/>
+      <w:lvlText w:val="%1.%2.%3.%4.%5.%6.%7.%8.%9"/>
+      <w:lvlJc w:val="left"/>
+      <w:pPr>
+        <w:ind w:left="3552" w:hanging="1800"/>
+      </w:pPr>
+      <w:rPr>
+        <w:rFonts w:hint="default"/>
+      </w:rPr>
+    </w:lvl>
+  </w:abstractNum>
+  <w:abstractNum w:abstractNumId="12" w15:restartNumberingAfterBreak="0">
     <w:nsid w:val="35CB75FB"/>
     <w:multiLevelType w:val="hybridMultilevel"/>
     <w:tmpl w:val="52E0B5DC"/>
@@ -26230,7 +27494,7 @@
       </w:pPr>
     </w:lvl>
   </w:abstractNum>
-  <w:abstractNum w:abstractNumId="12" w15:restartNumberingAfterBreak="0">
+  <w:abstractNum w:abstractNumId="13" w15:restartNumberingAfterBreak="0">
     <w:nsid w:val="3D814AC9"/>
     <w:multiLevelType w:val="hybridMultilevel"/>
     <w:tmpl w:val="985C9A92"/>
@@ -26343,7 +27607,7 @@
       </w:rPr>
     </w:lvl>
   </w:abstractNum>
-  <w:abstractNum w:abstractNumId="13" w15:restartNumberingAfterBreak="0">
+  <w:abstractNum w:abstractNumId="14" w15:restartNumberingAfterBreak="0">
     <w:nsid w:val="3E115431"/>
     <w:multiLevelType w:val="hybridMultilevel"/>
     <w:tmpl w:val="3D10137E"/>
@@ -26456,7 +27720,7 @@
       </w:rPr>
     </w:lvl>
   </w:abstractNum>
-  <w:abstractNum w:abstractNumId="14" w15:restartNumberingAfterBreak="0">
+  <w:abstractNum w:abstractNumId="15" w15:restartNumberingAfterBreak="0">
     <w:nsid w:val="412E4E8E"/>
     <w:multiLevelType w:val="hybridMultilevel"/>
     <w:tmpl w:val="BF28FA46"/>
@@ -26545,7 +27809,7 @@
       </w:pPr>
     </w:lvl>
   </w:abstractNum>
-  <w:abstractNum w:abstractNumId="15" w15:restartNumberingAfterBreak="0">
+  <w:abstractNum w:abstractNumId="16" w15:restartNumberingAfterBreak="0">
     <w:nsid w:val="46766741"/>
     <w:multiLevelType w:val="hybridMultilevel"/>
     <w:tmpl w:val="1F182076"/>
@@ -26631,7 +27895,7 @@
       </w:pPr>
     </w:lvl>
   </w:abstractNum>
-  <w:abstractNum w:abstractNumId="16" w15:restartNumberingAfterBreak="0">
+  <w:abstractNum w:abstractNumId="17" w15:restartNumberingAfterBreak="0">
     <w:nsid w:val="4F390599"/>
     <w:multiLevelType w:val="hybridMultilevel"/>
     <w:tmpl w:val="C728F99C"/>
@@ -26720,7 +27984,7 @@
       </w:pPr>
     </w:lvl>
   </w:abstractNum>
-  <w:abstractNum w:abstractNumId="17" w15:restartNumberingAfterBreak="0">
+  <w:abstractNum w:abstractNumId="18" w15:restartNumberingAfterBreak="0">
     <w:nsid w:val="53FD4DB1"/>
     <w:multiLevelType w:val="hybridMultilevel"/>
     <w:tmpl w:val="791ED85A"/>
@@ -26833,7 +28097,7 @@
       </w:rPr>
     </w:lvl>
   </w:abstractNum>
-  <w:abstractNum w:abstractNumId="18" w15:restartNumberingAfterBreak="0">
+  <w:abstractNum w:abstractNumId="19" w15:restartNumberingAfterBreak="0">
     <w:nsid w:val="5B285E01"/>
     <w:multiLevelType w:val="hybridMultilevel"/>
     <w:tmpl w:val="E910A812"/>
@@ -26924,7 +28188,7 @@
       </w:pPr>
     </w:lvl>
   </w:abstractNum>
-  <w:abstractNum w:abstractNumId="19" w15:restartNumberingAfterBreak="0">
+  <w:abstractNum w:abstractNumId="20" w15:restartNumberingAfterBreak="0">
     <w:nsid w:val="63BD1049"/>
     <w:multiLevelType w:val="hybridMultilevel"/>
     <w:tmpl w:val="52E0B5DC"/>
@@ -27013,7 +28277,7 @@
       </w:pPr>
     </w:lvl>
   </w:abstractNum>
-  <w:abstractNum w:abstractNumId="20" w15:restartNumberingAfterBreak="0">
+  <w:abstractNum w:abstractNumId="21" w15:restartNumberingAfterBreak="0">
     <w:nsid w:val="652F1379"/>
     <w:multiLevelType w:val="hybridMultilevel"/>
     <w:tmpl w:val="A03215AA"/>
@@ -27099,7 +28363,7 @@
       </w:pPr>
     </w:lvl>
   </w:abstractNum>
-  <w:abstractNum w:abstractNumId="21" w15:restartNumberingAfterBreak="0">
+  <w:abstractNum w:abstractNumId="22" w15:restartNumberingAfterBreak="0">
     <w:nsid w:val="65FA798C"/>
     <w:multiLevelType w:val="hybridMultilevel"/>
     <w:tmpl w:val="52E0B5DC"/>
@@ -27188,7 +28452,7 @@
       </w:pPr>
     </w:lvl>
   </w:abstractNum>
-  <w:abstractNum w:abstractNumId="22" w15:restartNumberingAfterBreak="0">
+  <w:abstractNum w:abstractNumId="23" w15:restartNumberingAfterBreak="0">
     <w:nsid w:val="66093DE2"/>
     <w:multiLevelType w:val="hybridMultilevel"/>
     <w:tmpl w:val="614E485A"/>
@@ -27301,7 +28565,7 @@
       </w:rPr>
     </w:lvl>
   </w:abstractNum>
-  <w:abstractNum w:abstractNumId="23" w15:restartNumberingAfterBreak="0">
+  <w:abstractNum w:abstractNumId="24" w15:restartNumberingAfterBreak="0">
     <w:nsid w:val="690F3975"/>
     <w:multiLevelType w:val="hybridMultilevel"/>
     <w:tmpl w:val="52E0B5DC"/>
@@ -27390,7 +28654,7 @@
       </w:pPr>
     </w:lvl>
   </w:abstractNum>
-  <w:abstractNum w:abstractNumId="24" w15:restartNumberingAfterBreak="0">
+  <w:abstractNum w:abstractNumId="25" w15:restartNumberingAfterBreak="0">
     <w:nsid w:val="693C7010"/>
     <w:multiLevelType w:val="hybridMultilevel"/>
     <w:tmpl w:val="D36C6370"/>
@@ -27503,7 +28767,7 @@
       </w:rPr>
     </w:lvl>
   </w:abstractNum>
-  <w:abstractNum w:abstractNumId="25" w15:restartNumberingAfterBreak="0">
+  <w:abstractNum w:abstractNumId="26" w15:restartNumberingAfterBreak="0">
     <w:nsid w:val="6FB53CF3"/>
     <w:multiLevelType w:val="hybridMultilevel"/>
     <w:tmpl w:val="D1844C98"/>
@@ -27592,7 +28856,7 @@
       </w:pPr>
     </w:lvl>
   </w:abstractNum>
-  <w:abstractNum w:abstractNumId="26" w15:restartNumberingAfterBreak="0">
+  <w:abstractNum w:abstractNumId="27" w15:restartNumberingAfterBreak="0">
     <w:nsid w:val="7A5F4FF5"/>
     <w:multiLevelType w:val="hybridMultilevel"/>
     <w:tmpl w:val="0EDC68D0"/>
@@ -27707,7 +28971,7 @@
       </w:rPr>
     </w:lvl>
   </w:abstractNum>
-  <w:abstractNum w:abstractNumId="27" w15:restartNumberingAfterBreak="0">
+  <w:abstractNum w:abstractNumId="28" w15:restartNumberingAfterBreak="0">
     <w:nsid w:val="7EBB1D65"/>
     <w:multiLevelType w:val="hybridMultilevel"/>
     <w:tmpl w:val="B27E2CA6"/>
@@ -27797,16 +29061,16 @@
     </w:lvl>
   </w:abstractNum>
   <w:num w:numId="1">
-    <w:abstractNumId w:val="13"/>
+    <w:abstractNumId w:val="14"/>
   </w:num>
   <w:num w:numId="2">
-    <w:abstractNumId w:val="17"/>
+    <w:abstractNumId w:val="18"/>
   </w:num>
   <w:num w:numId="3">
-    <w:abstractNumId w:val="15"/>
+    <w:abstractNumId w:val="16"/>
   </w:num>
   <w:num w:numId="4">
-    <w:abstractNumId w:val="18"/>
+    <w:abstractNumId w:val="19"/>
   </w:num>
   <w:num w:numId="5">
     <w:abstractNumId w:val="8"/>
@@ -27815,31 +29079,31 @@
     <w:abstractNumId w:val="9"/>
   </w:num>
   <w:num w:numId="7">
-    <w:abstractNumId w:val="14"/>
+    <w:abstractNumId w:val="15"/>
   </w:num>
   <w:num w:numId="8">
-    <w:abstractNumId w:val="19"/>
+    <w:abstractNumId w:val="20"/>
   </w:num>
   <w:num w:numId="9">
-    <w:abstractNumId w:val="25"/>
+    <w:abstractNumId w:val="26"/>
   </w:num>
   <w:num w:numId="10">
-    <w:abstractNumId w:val="16"/>
+    <w:abstractNumId w:val="17"/>
   </w:num>
   <w:num w:numId="11">
-    <w:abstractNumId w:val="21"/>
+    <w:abstractNumId w:val="22"/>
   </w:num>
   <w:num w:numId="12">
     <w:abstractNumId w:val="1"/>
   </w:num>
   <w:num w:numId="13">
-    <w:abstractNumId w:val="23"/>
+    <w:abstractNumId w:val="24"/>
   </w:num>
   <w:num w:numId="14">
-    <w:abstractNumId w:val="11"/>
+    <w:abstractNumId w:val="12"/>
   </w:num>
   <w:num w:numId="15">
-    <w:abstractNumId w:val="27"/>
+    <w:abstractNumId w:val="28"/>
   </w:num>
   <w:num w:numId="16">
     <w:abstractNumId w:val="10"/>
@@ -27848,25 +29112,25 @@
     <w:abstractNumId w:val="4"/>
   </w:num>
   <w:num w:numId="18">
-    <w:abstractNumId w:val="22"/>
+    <w:abstractNumId w:val="23"/>
   </w:num>
   <w:num w:numId="19">
     <w:abstractNumId w:val="5"/>
   </w:num>
   <w:num w:numId="20">
-    <w:abstractNumId w:val="20"/>
+    <w:abstractNumId w:val="21"/>
   </w:num>
   <w:num w:numId="21">
     <w:abstractNumId w:val="0"/>
   </w:num>
   <w:num w:numId="22">
-    <w:abstractNumId w:val="24"/>
+    <w:abstractNumId w:val="25"/>
   </w:num>
   <w:num w:numId="23">
     <w:abstractNumId w:val="3"/>
   </w:num>
   <w:num w:numId="24">
-    <w:abstractNumId w:val="12"/>
+    <w:abstractNumId w:val="13"/>
   </w:num>
   <w:num w:numId="25">
     <w:abstractNumId w:val="7"/>
@@ -27878,7 +29142,10 @@
     <w:abstractNumId w:val="2"/>
   </w:num>
   <w:num w:numId="28">
-    <w:abstractNumId w:val="26"/>
+    <w:abstractNumId w:val="27"/>
+  </w:num>
+  <w:num w:numId="29">
+    <w:abstractNumId w:val="11"/>
   </w:num>
 </w:numbering>
 </file>

</xml_diff>

<commit_message>
Aggiornato: template-progetto.docx Traccia.docx ER_Ottimizzato.drawio
</commit_message>
<xml_diff>
--- a/Traccia.docx
+++ b/Traccia.docx
@@ -22839,7 +22839,7 @@
               <w:jc w:val="center"/>
             </w:pPr>
             <w:r>
-              <w:t>1</w:t>
+              <w:t>2</w:t>
             </w:r>
           </w:p>
         </w:tc>
@@ -22933,7 +22933,7 @@
               <w:jc w:val="center"/>
             </w:pPr>
             <w:r>
-              <w:t>1</w:t>
+              <w:t>2</w:t>
             </w:r>
           </w:p>
         </w:tc>
@@ -24008,7 +24008,13 @@
               <w:rPr>
                 <w:b/>
               </w:rPr>
-              <w:t xml:space="preserve"> costo 7</w:t>
+              <w:t xml:space="preserve"> costo </w:t>
+            </w:r>
+            <w:r>
+              <w:rPr>
+                <w:b/>
+              </w:rPr>
+              <w:t>3</w:t>
             </w:r>
           </w:p>
         </w:tc>
@@ -24396,288 +24402,6 @@
             </w:pPr>
             <w:r>
               <w:t>1</w:t>
-            </w:r>
-          </w:p>
-        </w:tc>
-        <w:tc>
-          <w:tcPr>
-            <w:tcW w:w="2499" w:type="dxa"/>
-            <w:tcBorders>
-              <w:top w:val="single" w:sz="4" w:space="0" w:color="auto"/>
-              <w:left w:val="single" w:sz="4" w:space="0" w:color="auto"/>
-              <w:bottom w:val="single" w:sz="4" w:space="0" w:color="auto"/>
-              <w:right w:val="single" w:sz="4" w:space="0" w:color="auto"/>
-              <w:tl2br w:val="nil"/>
-              <w:tr2bl w:val="nil"/>
-            </w:tcBorders>
-          </w:tcPr>
-          <w:p>
-            <w:pPr>
-              <w:spacing w:line="240" w:lineRule="auto"/>
-              <w:jc w:val="center"/>
-            </w:pPr>
-            <w:r>
-              <w:t>L</w:t>
-            </w:r>
-          </w:p>
-        </w:tc>
-      </w:tr>
-      <w:tr>
-        <w:trPr>
-          <w:gridAfter w:val="1"/>
-          <w:wAfter w:w="10" w:type="dxa"/>
-        </w:trPr>
-        <w:tc>
-          <w:tcPr>
-            <w:tcW w:w="1407" w:type="dxa"/>
-            <w:tcBorders>
-              <w:top w:val="single" w:sz="4" w:space="0" w:color="auto"/>
-              <w:left w:val="single" w:sz="4" w:space="0" w:color="auto"/>
-              <w:bottom w:val="single" w:sz="4" w:space="0" w:color="auto"/>
-              <w:right w:val="single" w:sz="4" w:space="0" w:color="auto"/>
-              <w:tl2br w:val="nil"/>
-              <w:tr2bl w:val="nil"/>
-            </w:tcBorders>
-          </w:tcPr>
-          <w:p>
-            <w:pPr>
-              <w:spacing w:line="240" w:lineRule="auto"/>
-              <w:jc w:val="center"/>
-            </w:pPr>
-            <w:r>
-              <w:t>Inzia</w:t>
-            </w:r>
-          </w:p>
-        </w:tc>
-        <w:tc>
-          <w:tcPr>
-            <w:tcW w:w="2904" w:type="dxa"/>
-            <w:tcBorders>
-              <w:top w:val="single" w:sz="4" w:space="0" w:color="auto"/>
-              <w:left w:val="single" w:sz="4" w:space="0" w:color="auto"/>
-              <w:bottom w:val="single" w:sz="4" w:space="0" w:color="auto"/>
-              <w:right w:val="single" w:sz="4" w:space="0" w:color="auto"/>
-              <w:tl2br w:val="nil"/>
-              <w:tr2bl w:val="nil"/>
-            </w:tcBorders>
-          </w:tcPr>
-          <w:p>
-            <w:pPr>
-              <w:spacing w:line="240" w:lineRule="auto"/>
-              <w:jc w:val="center"/>
-            </w:pPr>
-            <w:r>
-              <w:t>R</w:t>
-            </w:r>
-          </w:p>
-        </w:tc>
-        <w:tc>
-          <w:tcPr>
-            <w:tcW w:w="2394" w:type="dxa"/>
-            <w:tcBorders>
-              <w:top w:val="single" w:sz="4" w:space="0" w:color="auto"/>
-              <w:left w:val="single" w:sz="4" w:space="0" w:color="auto"/>
-              <w:bottom w:val="single" w:sz="4" w:space="0" w:color="auto"/>
-              <w:right w:val="single" w:sz="4" w:space="0" w:color="auto"/>
-              <w:tl2br w:val="nil"/>
-              <w:tr2bl w:val="nil"/>
-            </w:tcBorders>
-          </w:tcPr>
-          <w:p>
-            <w:pPr>
-              <w:spacing w:line="240" w:lineRule="auto"/>
-              <w:jc w:val="center"/>
-            </w:pPr>
-            <w:r>
-              <w:t>1</w:t>
-            </w:r>
-          </w:p>
-        </w:tc>
-        <w:tc>
-          <w:tcPr>
-            <w:tcW w:w="2499" w:type="dxa"/>
-            <w:tcBorders>
-              <w:top w:val="single" w:sz="4" w:space="0" w:color="auto"/>
-              <w:left w:val="single" w:sz="4" w:space="0" w:color="auto"/>
-              <w:bottom w:val="single" w:sz="4" w:space="0" w:color="auto"/>
-              <w:right w:val="single" w:sz="4" w:space="0" w:color="auto"/>
-              <w:tl2br w:val="nil"/>
-              <w:tr2bl w:val="nil"/>
-            </w:tcBorders>
-          </w:tcPr>
-          <w:p>
-            <w:pPr>
-              <w:spacing w:line="240" w:lineRule="auto"/>
-              <w:jc w:val="center"/>
-            </w:pPr>
-            <w:r>
-              <w:t>L</w:t>
-            </w:r>
-          </w:p>
-        </w:tc>
-      </w:tr>
-      <w:tr>
-        <w:trPr>
-          <w:gridAfter w:val="1"/>
-          <w:wAfter w:w="10" w:type="dxa"/>
-        </w:trPr>
-        <w:tc>
-          <w:tcPr>
-            <w:tcW w:w="1407" w:type="dxa"/>
-            <w:tcBorders>
-              <w:top w:val="single" w:sz="4" w:space="0" w:color="auto"/>
-              <w:left w:val="single" w:sz="4" w:space="0" w:color="auto"/>
-              <w:bottom w:val="single" w:sz="4" w:space="0" w:color="auto"/>
-              <w:right w:val="single" w:sz="4" w:space="0" w:color="auto"/>
-              <w:tl2br w:val="nil"/>
-              <w:tr2bl w:val="nil"/>
-            </w:tcBorders>
-          </w:tcPr>
-          <w:p>
-            <w:pPr>
-              <w:spacing w:line="240" w:lineRule="auto"/>
-              <w:jc w:val="center"/>
-            </w:pPr>
-            <w:r>
-              <w:t>Finsice</w:t>
-            </w:r>
-          </w:p>
-        </w:tc>
-        <w:tc>
-          <w:tcPr>
-            <w:tcW w:w="2904" w:type="dxa"/>
-            <w:tcBorders>
-              <w:top w:val="single" w:sz="4" w:space="0" w:color="auto"/>
-              <w:left w:val="single" w:sz="4" w:space="0" w:color="auto"/>
-              <w:bottom w:val="single" w:sz="4" w:space="0" w:color="auto"/>
-              <w:right w:val="single" w:sz="4" w:space="0" w:color="auto"/>
-              <w:tl2br w:val="nil"/>
-              <w:tr2bl w:val="nil"/>
-            </w:tcBorders>
-          </w:tcPr>
-          <w:p>
-            <w:pPr>
-              <w:spacing w:line="240" w:lineRule="auto"/>
-              <w:jc w:val="center"/>
-            </w:pPr>
-            <w:r>
-              <w:t>R</w:t>
-            </w:r>
-          </w:p>
-        </w:tc>
-        <w:tc>
-          <w:tcPr>
-            <w:tcW w:w="2394" w:type="dxa"/>
-            <w:tcBorders>
-              <w:top w:val="single" w:sz="4" w:space="0" w:color="auto"/>
-              <w:left w:val="single" w:sz="4" w:space="0" w:color="auto"/>
-              <w:bottom w:val="single" w:sz="4" w:space="0" w:color="auto"/>
-              <w:right w:val="single" w:sz="4" w:space="0" w:color="auto"/>
-              <w:tl2br w:val="nil"/>
-              <w:tr2bl w:val="nil"/>
-            </w:tcBorders>
-          </w:tcPr>
-          <w:p>
-            <w:pPr>
-              <w:spacing w:line="240" w:lineRule="auto"/>
-              <w:jc w:val="center"/>
-            </w:pPr>
-            <w:r>
-              <w:t>1</w:t>
-            </w:r>
-          </w:p>
-        </w:tc>
-        <w:tc>
-          <w:tcPr>
-            <w:tcW w:w="2499" w:type="dxa"/>
-            <w:tcBorders>
-              <w:top w:val="single" w:sz="4" w:space="0" w:color="auto"/>
-              <w:left w:val="single" w:sz="4" w:space="0" w:color="auto"/>
-              <w:bottom w:val="single" w:sz="4" w:space="0" w:color="auto"/>
-              <w:right w:val="single" w:sz="4" w:space="0" w:color="auto"/>
-              <w:tl2br w:val="nil"/>
-              <w:tr2bl w:val="nil"/>
-            </w:tcBorders>
-          </w:tcPr>
-          <w:p>
-            <w:pPr>
-              <w:spacing w:line="240" w:lineRule="auto"/>
-              <w:jc w:val="center"/>
-            </w:pPr>
-            <w:r>
-              <w:t>L</w:t>
-            </w:r>
-          </w:p>
-        </w:tc>
-      </w:tr>
-      <w:tr>
-        <w:trPr>
-          <w:gridAfter w:val="1"/>
-          <w:wAfter w:w="10" w:type="dxa"/>
-        </w:trPr>
-        <w:tc>
-          <w:tcPr>
-            <w:tcW w:w="1407" w:type="dxa"/>
-            <w:tcBorders>
-              <w:top w:val="single" w:sz="4" w:space="0" w:color="auto"/>
-              <w:left w:val="single" w:sz="4" w:space="0" w:color="auto"/>
-              <w:bottom w:val="single" w:sz="4" w:space="0" w:color="auto"/>
-              <w:right w:val="single" w:sz="4" w:space="0" w:color="auto"/>
-              <w:tl2br w:val="nil"/>
-              <w:tr2bl w:val="nil"/>
-            </w:tcBorders>
-          </w:tcPr>
-          <w:p>
-            <w:pPr>
-              <w:spacing w:line="240" w:lineRule="auto"/>
-              <w:jc w:val="center"/>
-            </w:pPr>
-            <w:r>
-              <w:t>Capolinea</w:t>
-            </w:r>
-          </w:p>
-        </w:tc>
-        <w:tc>
-          <w:tcPr>
-            <w:tcW w:w="2904" w:type="dxa"/>
-            <w:tcBorders>
-              <w:top w:val="single" w:sz="4" w:space="0" w:color="auto"/>
-              <w:left w:val="single" w:sz="4" w:space="0" w:color="auto"/>
-              <w:bottom w:val="single" w:sz="4" w:space="0" w:color="auto"/>
-              <w:right w:val="single" w:sz="4" w:space="0" w:color="auto"/>
-              <w:tl2br w:val="nil"/>
-              <w:tr2bl w:val="nil"/>
-            </w:tcBorders>
-          </w:tcPr>
-          <w:p>
-            <w:pPr>
-              <w:spacing w:line="240" w:lineRule="auto"/>
-              <w:jc w:val="center"/>
-            </w:pPr>
-            <w:r>
-              <w:t>E</w:t>
-            </w:r>
-          </w:p>
-        </w:tc>
-        <w:tc>
-          <w:tcPr>
-            <w:tcW w:w="2394" w:type="dxa"/>
-            <w:tcBorders>
-              <w:top w:val="single" w:sz="4" w:space="0" w:color="auto"/>
-              <w:left w:val="single" w:sz="4" w:space="0" w:color="auto"/>
-              <w:bottom w:val="single" w:sz="4" w:space="0" w:color="auto"/>
-              <w:right w:val="single" w:sz="4" w:space="0" w:color="auto"/>
-              <w:tl2br w:val="nil"/>
-              <w:tr2bl w:val="nil"/>
-            </w:tcBorders>
-          </w:tcPr>
-          <w:p>
-            <w:pPr>
-              <w:spacing w:line="240" w:lineRule="auto"/>
-              <w:jc w:val="center"/>
-            </w:pPr>
-            <w:r>
-              <w:t>2</w:t>
             </w:r>
           </w:p>
         </w:tc>
@@ -26764,7 +26488,6 @@
               <w:jc w:val="center"/>
             </w:pPr>
             <w:r>
-              <w:lastRenderedPageBreak/>
               <w:t>Tratta</w:t>
             </w:r>
           </w:p>
@@ -27073,6 +26796,7 @@
               <w:rPr>
                 <w:b/>
               </w:rPr>
+              <w:lastRenderedPageBreak/>
               <w:t xml:space="preserve">Operazione 26 </w:t>
             </w:r>
             <w:r>
@@ -27085,7 +26809,13 @@
               <w:rPr>
                 <w:b/>
               </w:rPr>
-              <w:t xml:space="preserve"> costo 47</w:t>
+              <w:t xml:space="preserve"> costo </w:t>
+            </w:r>
+            <w:r>
+              <w:rPr>
+                <w:b/>
+              </w:rPr>
+              <w:t>5802</w:t>
             </w:r>
           </w:p>
         </w:tc>
@@ -27377,7 +27107,7 @@
               <w:jc w:val="center"/>
             </w:pPr>
             <w:r>
-              <w:t>23</w:t>
+              <w:t>1</w:t>
             </w:r>
           </w:p>
         </w:tc>
@@ -27471,7 +27201,7 @@
               <w:jc w:val="center"/>
             </w:pPr>
             <w:r>
-              <w:t>23</w:t>
+              <w:t>5800</w:t>
             </w:r>
           </w:p>
         </w:tc>
@@ -29431,7 +29161,6 @@
               <w:jc w:val="center"/>
             </w:pPr>
             <w:r>
-              <w:lastRenderedPageBreak/>
               <w:t>Titolo</w:t>
             </w:r>
           </w:p>
@@ -29671,6 +29400,7 @@
                 <w:b/>
                 <w:bCs/>
               </w:rPr>
+              <w:lastRenderedPageBreak/>
               <w:t>Concetto</w:t>
             </w:r>
           </w:p>
@@ -30160,6 +29890,7 @@
           <w:szCs w:val="40"/>
           <w:lang w:eastAsia="it-IT"/>
         </w:rPr>
+        <w:lastRenderedPageBreak/>
         <w:t>1</w:t>
       </w:r>
       <w:r>
@@ -30661,6 +30392,7 @@
         <w:rPr>
           <w:noProof/>
         </w:rPr>
+        <w:lastRenderedPageBreak/>
         <w:drawing>
           <wp:inline distT="0" distB="0" distL="0" distR="0" wp14:anchorId="057F6E09" wp14:editId="04ACF437">
             <wp:extent cx="6105525" cy="4076700"/>
@@ -30864,8 +30596,6 @@
           <w:lang w:eastAsia="it-IT"/>
         </w:rPr>
       </w:pPr>
-      <w:bookmarkStart w:id="3" w:name="_GoBack"/>
-      <w:bookmarkEnd w:id="3"/>
     </w:p>
     <w:p>
       <w:pPr>
@@ -30899,7 +30629,6 @@
           <w:szCs w:val="40"/>
           <w:lang w:eastAsia="it-IT"/>
         </w:rPr>
-        <w:lastRenderedPageBreak/>
         <w:t>3</w:t>
       </w:r>
     </w:p>
@@ -30918,6 +30647,7 @@
         <w:rPr>
           <w:noProof/>
         </w:rPr>
+        <w:lastRenderedPageBreak/>
         <w:drawing>
           <wp:inline distT="0" distB="0" distL="0" distR="0" wp14:anchorId="188D51DD" wp14:editId="008A4030">
             <wp:extent cx="3867150" cy="2419350"/>
@@ -31427,6 +31157,7 @@
           <w:szCs w:val="40"/>
           <w:lang w:eastAsia="it-IT"/>
         </w:rPr>
+        <w:lastRenderedPageBreak/>
         <w:t>con 1,</w:t>
       </w:r>
       <w:r>
@@ -31468,10 +31199,10 @@
           <w:noProof/>
         </w:rPr>
         <w:drawing>
-          <wp:inline distT="0" distB="0" distL="0" distR="0" wp14:anchorId="2704CEB9" wp14:editId="7E7B575C">
-            <wp:extent cx="5457825" cy="6924675"/>
+          <wp:inline distT="0" distB="0" distL="0" distR="0" wp14:anchorId="04510736" wp14:editId="338E635B">
+            <wp:extent cx="5324475" cy="6696075"/>
             <wp:effectExtent l="0" t="0" r="9525" b="9525"/>
-            <wp:docPr id="7" name="Immagine 7"/>
+            <wp:docPr id="8" name="Immagine 8"/>
             <wp:cNvGraphicFramePr>
               <a:graphicFrameLocks xmlns:a="http://schemas.openxmlformats.org/drawingml/2006/main" noChangeAspect="1"/>
             </wp:cNvGraphicFramePr>
@@ -31491,7 +31222,7 @@
                   <pic:spPr>
                     <a:xfrm>
                       <a:off x="0" y="0"/>
-                      <a:ext cx="5457825" cy="6924675"/>
+                      <a:ext cx="5324475" cy="6696075"/>
                     </a:xfrm>
                     <a:prstGeom prst="rect">
                       <a:avLst/>
@@ -31503,6 +31234,8 @@
           </wp:inline>
         </w:drawing>
       </w:r>
+      <w:bookmarkStart w:id="3" w:name="_GoBack"/>
+      <w:bookmarkEnd w:id="3"/>
     </w:p>
     <w:p>
       <w:pPr>
@@ -31541,9 +31274,12 @@
         <w:rPr>
           <w:bCs/>
         </w:rPr>
-        <w:t xml:space="preserve">Operazione 17 </w:t>
-      </w:r>
-      <w:r>
+        <w:t xml:space="preserve">Operazione 27 </w:t>
+      </w:r>
+      <w:r>
+        <w:rPr>
+          <w:bCs/>
+        </w:rPr>
         <w:sym w:font="Wingdings" w:char="F0E0"/>
       </w:r>
       <w:r>
@@ -31556,42 +31292,111 @@
         <w:rPr>
           <w:bCs/>
         </w:rPr>
-        <w:t>da</w:t>
+        <w:t xml:space="preserve">da </w:t>
       </w:r>
       <w:r>
         <w:rPr>
           <w:bCs/>
         </w:rPr>
-        <w:t xml:space="preserve"> 40.000 accessi/</w:t>
-      </w:r>
-      <w:proofErr w:type="gramStart"/>
+        <w:t xml:space="preserve">91.700 accessi/giorno </w:t>
+      </w:r>
       <w:r>
         <w:rPr>
           <w:bCs/>
         </w:rPr>
-        <w:t xml:space="preserve">giorno </w:t>
-      </w:r>
+        <w:t xml:space="preserve">a </w:t>
+      </w:r>
+      <w:r>
+        <w:rPr>
+          <w:rFonts w:ascii="Times New Roman" w:eastAsia="Times New Roman" w:hAnsi="Times New Roman" w:cs="Times New Roman"/>
+          <w:sz w:val="24"/>
+          <w:szCs w:val="24"/>
+          <w:lang w:eastAsia="it-IT"/>
+        </w:rPr>
+        <w:t>350</w:t>
+      </w:r>
+      <w:r>
+        <w:rPr>
+          <w:rFonts w:ascii="Times New Roman" w:eastAsia="Times New Roman" w:hAnsi="Times New Roman" w:cs="Times New Roman"/>
+          <w:sz w:val="24"/>
+          <w:szCs w:val="24"/>
+          <w:lang w:eastAsia="it-IT"/>
+        </w:rPr>
+        <w:t xml:space="preserve"> </w:t>
+      </w:r>
+      <w:r>
+        <w:rPr>
+          <w:rFonts w:ascii="Times New Roman" w:eastAsia="Times New Roman" w:hAnsi="Times New Roman" w:cs="Times New Roman"/>
+          <w:sz w:val="24"/>
+          <w:szCs w:val="24"/>
+          <w:lang w:eastAsia="it-IT"/>
+        </w:rPr>
+        <w:t>accessi/giorno</w:t>
+      </w:r>
+    </w:p>
+    <w:p>
+      <w:pPr>
+        <w:shd w:val="clear" w:color="auto" w:fill="FFFFFF" w:themeFill="background1"/>
+        <w:rPr>
+          <w:rFonts w:ascii="Times New Roman" w:eastAsia="Times New Roman" w:hAnsi="Times New Roman" w:cs="Times New Roman"/>
+          <w:sz w:val="24"/>
+          <w:szCs w:val="24"/>
+          <w:lang w:eastAsia="it-IT"/>
+        </w:rPr>
+      </w:pPr>
       <w:r>
         <w:rPr>
           <w:bCs/>
         </w:rPr>
-        <w:t xml:space="preserve"> a</w:t>
-      </w:r>
-      <w:proofErr w:type="gramEnd"/>
+        <w:t xml:space="preserve">Operazione 28 </w:t>
+      </w:r>
       <w:r>
         <w:rPr>
           <w:bCs/>
         </w:rPr>
+        <w:sym w:font="Wingdings" w:char="F0E0"/>
+      </w:r>
+      <w:r>
+        <w:rPr>
+          <w:bCs/>
+        </w:rPr>
         <w:t xml:space="preserve"> </w:t>
       </w:r>
       <w:r>
         <w:rPr>
-          <w:rFonts w:ascii="Times New Roman" w:eastAsia="Times New Roman" w:hAnsi="Times New Roman" w:cs="Times New Roman"/>
-          <w:sz w:val="24"/>
-          <w:szCs w:val="24"/>
-          <w:lang w:eastAsia="it-IT"/>
-        </w:rPr>
-        <w:t>24.000 accessi/giorno</w:t>
+          <w:bCs/>
+        </w:rPr>
+        <w:t xml:space="preserve">da </w:t>
+      </w:r>
+      <w:r>
+        <w:rPr>
+          <w:bCs/>
+        </w:rPr>
+        <w:t xml:space="preserve">286.000 accessi/giorno </w:t>
+      </w:r>
+      <w:r>
+        <w:rPr>
+          <w:bCs/>
+        </w:rPr>
+        <w:t xml:space="preserve">a </w:t>
+      </w:r>
+      <w:r>
+        <w:rPr>
+          <w:rFonts w:ascii="Times New Roman" w:eastAsia="Times New Roman" w:hAnsi="Times New Roman" w:cs="Times New Roman"/>
+          <w:sz w:val="24"/>
+          <w:szCs w:val="24"/>
+          <w:lang w:eastAsia="it-IT"/>
+        </w:rPr>
+        <w:t xml:space="preserve">11.000 </w:t>
+      </w:r>
+      <w:r>
+        <w:rPr>
+          <w:rFonts w:ascii="Times New Roman" w:eastAsia="Times New Roman" w:hAnsi="Times New Roman" w:cs="Times New Roman"/>
+          <w:sz w:val="24"/>
+          <w:szCs w:val="24"/>
+          <w:lang w:eastAsia="it-IT"/>
+        </w:rPr>
+        <w:t>accessi/giorno</w:t>
       </w:r>
     </w:p>
     <w:p>
@@ -31608,7 +31413,7 @@
         <w:rPr>
           <w:bCs/>
         </w:rPr>
-        <w:t xml:space="preserve">Operazione 27 </w:t>
+        <w:t xml:space="preserve">Operazione 32 </w:t>
       </w:r>
       <w:r>
         <w:rPr>
@@ -31632,7 +31437,7 @@
         <w:rPr>
           <w:bCs/>
         </w:rPr>
-        <w:t xml:space="preserve">91.700 accessi/giorno </w:t>
+        <w:t xml:space="preserve">104.000 accessi/giorno </w:t>
       </w:r>
       <w:r>
         <w:rPr>
@@ -31647,47 +31452,136 @@
           <w:szCs w:val="24"/>
           <w:lang w:eastAsia="it-IT"/>
         </w:rPr>
-        <w:t>350</w:t>
-      </w:r>
-      <w:r>
-        <w:rPr>
-          <w:rFonts w:ascii="Times New Roman" w:eastAsia="Times New Roman" w:hAnsi="Times New Roman" w:cs="Times New Roman"/>
-          <w:sz w:val="24"/>
-          <w:szCs w:val="24"/>
-          <w:lang w:eastAsia="it-IT"/>
+        <w:t>26</w:t>
+      </w:r>
+      <w:r>
+        <w:rPr>
+          <w:rFonts w:ascii="Times New Roman" w:eastAsia="Times New Roman" w:hAnsi="Times New Roman" w:cs="Times New Roman"/>
+          <w:sz w:val="24"/>
+          <w:szCs w:val="24"/>
+          <w:lang w:eastAsia="it-IT"/>
+        </w:rPr>
+        <w:t>.000</w:t>
+      </w:r>
+      <w:r>
+        <w:rPr>
+          <w:rFonts w:ascii="Times New Roman" w:eastAsia="Times New Roman" w:hAnsi="Times New Roman" w:cs="Times New Roman"/>
+          <w:sz w:val="24"/>
+          <w:szCs w:val="24"/>
+          <w:lang w:eastAsia="it-IT"/>
+        </w:rPr>
+        <w:t xml:space="preserve"> accessi/giorno</w:t>
+      </w:r>
+    </w:p>
+    <w:p>
+      <w:pPr>
+        <w:shd w:val="clear" w:color="auto" w:fill="FFFFFF" w:themeFill="background1"/>
+        <w:rPr>
+          <w:rFonts w:ascii="Times New Roman" w:eastAsia="Times New Roman" w:hAnsi="Times New Roman" w:cs="Times New Roman"/>
+          <w:sz w:val="24"/>
+          <w:szCs w:val="24"/>
+          <w:lang w:eastAsia="it-IT"/>
+        </w:rPr>
+      </w:pPr>
+      <w:r>
+        <w:rPr>
+          <w:bCs/>
+        </w:rPr>
+        <w:t xml:space="preserve">Operazione 33 </w:t>
+      </w:r>
+      <w:r>
+        <w:rPr>
+          <w:bCs/>
+        </w:rPr>
+        <w:sym w:font="Wingdings" w:char="F0E0"/>
+      </w:r>
+      <w:r>
+        <w:rPr>
+          <w:bCs/>
         </w:rPr>
         <w:t xml:space="preserve"> </w:t>
       </w:r>
       <w:r>
         <w:rPr>
-          <w:rFonts w:ascii="Times New Roman" w:eastAsia="Times New Roman" w:hAnsi="Times New Roman" w:cs="Times New Roman"/>
-          <w:sz w:val="24"/>
-          <w:szCs w:val="24"/>
-          <w:lang w:eastAsia="it-IT"/>
-        </w:rPr>
-        <w:t>accessi/giorno</w:t>
-      </w:r>
-    </w:p>
-    <w:p>
-      <w:pPr>
-        <w:shd w:val="clear" w:color="auto" w:fill="FFFFFF" w:themeFill="background1"/>
-        <w:rPr>
-          <w:rFonts w:ascii="Times New Roman" w:eastAsia="Times New Roman" w:hAnsi="Times New Roman" w:cs="Times New Roman"/>
-          <w:sz w:val="24"/>
-          <w:szCs w:val="24"/>
-          <w:lang w:eastAsia="it-IT"/>
-        </w:rPr>
-      </w:pPr>
-      <w:r>
-        <w:rPr>
           <w:bCs/>
         </w:rPr>
-        <w:t xml:space="preserve">Operazione 28 </w:t>
+        <w:t xml:space="preserve">da </w:t>
       </w:r>
       <w:r>
         <w:rPr>
           <w:bCs/>
         </w:rPr>
+        <w:t xml:space="preserve">105.000 accessi/giorno </w:t>
+      </w:r>
+      <w:r>
+        <w:rPr>
+          <w:bCs/>
+        </w:rPr>
+        <w:t xml:space="preserve">a </w:t>
+      </w:r>
+      <w:r>
+        <w:rPr>
+          <w:rFonts w:ascii="Times New Roman" w:eastAsia="Times New Roman" w:hAnsi="Times New Roman" w:cs="Times New Roman"/>
+          <w:sz w:val="24"/>
+          <w:szCs w:val="24"/>
+          <w:lang w:eastAsia="it-IT"/>
+        </w:rPr>
+        <w:t>17</w:t>
+      </w:r>
+      <w:r>
+        <w:rPr>
+          <w:rFonts w:ascii="Times New Roman" w:eastAsia="Times New Roman" w:hAnsi="Times New Roman" w:cs="Times New Roman"/>
+          <w:sz w:val="24"/>
+          <w:szCs w:val="24"/>
+          <w:lang w:eastAsia="it-IT"/>
+        </w:rPr>
+        <w:t>.</w:t>
+      </w:r>
+      <w:r>
+        <w:rPr>
+          <w:rFonts w:ascii="Times New Roman" w:eastAsia="Times New Roman" w:hAnsi="Times New Roman" w:cs="Times New Roman"/>
+          <w:sz w:val="24"/>
+          <w:szCs w:val="24"/>
+          <w:lang w:eastAsia="it-IT"/>
+        </w:rPr>
+        <w:t>5</w:t>
+      </w:r>
+      <w:r>
+        <w:rPr>
+          <w:rFonts w:ascii="Times New Roman" w:eastAsia="Times New Roman" w:hAnsi="Times New Roman" w:cs="Times New Roman"/>
+          <w:sz w:val="24"/>
+          <w:szCs w:val="24"/>
+          <w:lang w:eastAsia="it-IT"/>
+        </w:rPr>
+        <w:t>00</w:t>
+      </w:r>
+      <w:r>
+        <w:rPr>
+          <w:rFonts w:ascii="Times New Roman" w:eastAsia="Times New Roman" w:hAnsi="Times New Roman" w:cs="Times New Roman"/>
+          <w:sz w:val="24"/>
+          <w:szCs w:val="24"/>
+          <w:lang w:eastAsia="it-IT"/>
+        </w:rPr>
+        <w:t xml:space="preserve"> accessi/giorno</w:t>
+      </w:r>
+    </w:p>
+    <w:p>
+      <w:pPr>
+        <w:spacing w:line="240" w:lineRule="auto"/>
+        <w:rPr>
+          <w:bCs/>
+        </w:rPr>
+      </w:pPr>
+      <w:r>
+        <w:rPr>
+          <w:bCs/>
+        </w:rPr>
+        <w:t xml:space="preserve">Operazione 31 </w:t>
+      </w:r>
+      <w:r>
+        <w:rPr>
+          <w:bCs/>
+        </w:rPr>
         <w:sym w:font="Wingdings" w:char="F0E0"/>
       </w:r>
       <w:r>
@@ -31706,202 +31600,14 @@
         <w:rPr>
           <w:bCs/>
         </w:rPr>
-        <w:t xml:space="preserve">286.000 accessi/giorno </w:t>
+        <w:t>260 (costi giornalieri) 260 accessi/giorno</w:t>
       </w:r>
       <w:r>
         <w:rPr>
           <w:bCs/>
         </w:rPr>
-        <w:t xml:space="preserve">a </w:t>
-      </w:r>
-      <w:r>
-        <w:rPr>
-          <w:rFonts w:ascii="Times New Roman" w:eastAsia="Times New Roman" w:hAnsi="Times New Roman" w:cs="Times New Roman"/>
-          <w:sz w:val="24"/>
-          <w:szCs w:val="24"/>
-          <w:lang w:eastAsia="it-IT"/>
-        </w:rPr>
-        <w:t>11.000</w:t>
-      </w:r>
-      <w:r>
-        <w:rPr>
-          <w:rFonts w:ascii="Times New Roman" w:eastAsia="Times New Roman" w:hAnsi="Times New Roman" w:cs="Times New Roman"/>
-          <w:sz w:val="24"/>
-          <w:szCs w:val="24"/>
-          <w:lang w:eastAsia="it-IT"/>
-        </w:rPr>
         <w:t xml:space="preserve"> </w:t>
       </w:r>
-      <w:r>
-        <w:rPr>
-          <w:rFonts w:ascii="Times New Roman" w:eastAsia="Times New Roman" w:hAnsi="Times New Roman" w:cs="Times New Roman"/>
-          <w:sz w:val="24"/>
-          <w:szCs w:val="24"/>
-          <w:lang w:eastAsia="it-IT"/>
-        </w:rPr>
-        <w:t>accessi/giorno</w:t>
-      </w:r>
-    </w:p>
-    <w:p>
-      <w:pPr>
-        <w:shd w:val="clear" w:color="auto" w:fill="FFFFFF" w:themeFill="background1"/>
-        <w:rPr>
-          <w:rFonts w:ascii="Times New Roman" w:eastAsia="Times New Roman" w:hAnsi="Times New Roman" w:cs="Times New Roman"/>
-          <w:sz w:val="24"/>
-          <w:szCs w:val="24"/>
-          <w:lang w:eastAsia="it-IT"/>
-        </w:rPr>
-      </w:pPr>
-      <w:r>
-        <w:rPr>
-          <w:bCs/>
-        </w:rPr>
-        <w:lastRenderedPageBreak/>
-        <w:t xml:space="preserve">Operazione 32 </w:t>
-      </w:r>
-      <w:r>
-        <w:rPr>
-          <w:bCs/>
-        </w:rPr>
-        <w:sym w:font="Wingdings" w:char="F0E0"/>
-      </w:r>
-      <w:r>
-        <w:rPr>
-          <w:bCs/>
-        </w:rPr>
-        <w:t xml:space="preserve"> </w:t>
-      </w:r>
-      <w:r>
-        <w:rPr>
-          <w:bCs/>
-        </w:rPr>
-        <w:t xml:space="preserve">da </w:t>
-      </w:r>
-      <w:r>
-        <w:rPr>
-          <w:bCs/>
-        </w:rPr>
-        <w:t xml:space="preserve">104.000 accessi/giorno </w:t>
-      </w:r>
-      <w:r>
-        <w:rPr>
-          <w:bCs/>
-        </w:rPr>
-        <w:t xml:space="preserve">a </w:t>
-      </w:r>
-      <w:r>
-        <w:rPr>
-          <w:rFonts w:ascii="Times New Roman" w:eastAsia="Times New Roman" w:hAnsi="Times New Roman" w:cs="Times New Roman"/>
-          <w:sz w:val="24"/>
-          <w:szCs w:val="24"/>
-          <w:lang w:eastAsia="it-IT"/>
-        </w:rPr>
-        <w:t>52.000</w:t>
-      </w:r>
-      <w:r>
-        <w:rPr>
-          <w:rFonts w:ascii="Times New Roman" w:eastAsia="Times New Roman" w:hAnsi="Times New Roman" w:cs="Times New Roman"/>
-          <w:sz w:val="24"/>
-          <w:szCs w:val="24"/>
-          <w:lang w:eastAsia="it-IT"/>
-        </w:rPr>
-        <w:t xml:space="preserve"> </w:t>
-      </w:r>
-      <w:r>
-        <w:rPr>
-          <w:rFonts w:ascii="Times New Roman" w:eastAsia="Times New Roman" w:hAnsi="Times New Roman" w:cs="Times New Roman"/>
-          <w:sz w:val="24"/>
-          <w:szCs w:val="24"/>
-          <w:lang w:eastAsia="it-IT"/>
-        </w:rPr>
-        <w:t>accessi/giorno</w:t>
-      </w:r>
-    </w:p>
-    <w:p>
-      <w:pPr>
-        <w:shd w:val="clear" w:color="auto" w:fill="FFFFFF" w:themeFill="background1"/>
-        <w:rPr>
-          <w:rFonts w:ascii="Times New Roman" w:eastAsia="Times New Roman" w:hAnsi="Times New Roman" w:cs="Times New Roman"/>
-          <w:sz w:val="24"/>
-          <w:szCs w:val="24"/>
-          <w:lang w:eastAsia="it-IT"/>
-        </w:rPr>
-      </w:pPr>
-      <w:r>
-        <w:rPr>
-          <w:bCs/>
-        </w:rPr>
-        <w:t xml:space="preserve">Operazione 33 </w:t>
-      </w:r>
-      <w:r>
-        <w:rPr>
-          <w:bCs/>
-        </w:rPr>
-        <w:sym w:font="Wingdings" w:char="F0E0"/>
-      </w:r>
-      <w:r>
-        <w:rPr>
-          <w:bCs/>
-        </w:rPr>
-        <w:t xml:space="preserve"> </w:t>
-      </w:r>
-      <w:r>
-        <w:rPr>
-          <w:bCs/>
-        </w:rPr>
-        <w:t xml:space="preserve">da </w:t>
-      </w:r>
-      <w:r>
-        <w:rPr>
-          <w:bCs/>
-        </w:rPr>
-        <w:t xml:space="preserve">105.000 accessi/giorno </w:t>
-      </w:r>
-      <w:r>
-        <w:rPr>
-          <w:bCs/>
-        </w:rPr>
-        <w:t xml:space="preserve">a </w:t>
-      </w:r>
-      <w:r>
-        <w:rPr>
-          <w:rFonts w:ascii="Times New Roman" w:eastAsia="Times New Roman" w:hAnsi="Times New Roman" w:cs="Times New Roman"/>
-          <w:sz w:val="24"/>
-          <w:szCs w:val="24"/>
-          <w:lang w:eastAsia="it-IT"/>
-        </w:rPr>
-        <w:t>35.000</w:t>
-      </w:r>
-      <w:r>
-        <w:rPr>
-          <w:rFonts w:ascii="Times New Roman" w:eastAsia="Times New Roman" w:hAnsi="Times New Roman" w:cs="Times New Roman"/>
-          <w:sz w:val="24"/>
-          <w:szCs w:val="24"/>
-          <w:lang w:eastAsia="it-IT"/>
-        </w:rPr>
-        <w:t xml:space="preserve"> </w:t>
-      </w:r>
-      <w:r>
-        <w:rPr>
-          <w:rFonts w:ascii="Times New Roman" w:eastAsia="Times New Roman" w:hAnsi="Times New Roman" w:cs="Times New Roman"/>
-          <w:sz w:val="24"/>
-          <w:szCs w:val="24"/>
-          <w:lang w:eastAsia="it-IT"/>
-        </w:rPr>
-        <w:t>accessi/giorno</w:t>
-      </w:r>
-    </w:p>
-    <w:p>
-      <w:pPr>
-        <w:rPr>
-          <w:rFonts w:ascii="Times New Roman" w:eastAsia="Times New Roman" w:hAnsi="Times New Roman" w:cs="Times New Roman"/>
-          <w:b/>
-          <w:bCs/>
-          <w:sz w:val="24"/>
-          <w:szCs w:val="24"/>
-          <w:lang w:eastAsia="it-IT"/>
-        </w:rPr>
-      </w:pPr>
     </w:p>
     <w:sectPr>
       <w:pgSz w:w="11906" w:h="16838"/>
@@ -35975,7 +35681,7 @@
 </file>
 
 <file path=customXml/itemProps1.xml><?xml version="1.0" encoding="utf-8"?>
-<ds:datastoreItem xmlns:ds="http://schemas.openxmlformats.org/officeDocument/2006/customXml" ds:itemID="{2E9A214A-8A47-4C07-855D-39EB6E49903B}">
+<ds:datastoreItem xmlns:ds="http://schemas.openxmlformats.org/officeDocument/2006/customXml" ds:itemID="{334EC3F5-5F5E-4DF4-938C-C117220A8D72}">
   <ds:schemaRefs>
     <ds:schemaRef ds:uri="http://schemas.openxmlformats.org/officeDocument/2006/bibliography"/>
   </ds:schemaRefs>

</xml_diff>

<commit_message>
Aggiunti: Primo ER ottimizzato.drawio Primo ER.drawio Secondo ER ottimizzato.drawio Secondo ER.drawio Modelli ER.docx
Aggiornato
Traccia.docx
template-progetto.docx
</commit_message>
<xml_diff>
--- a/Traccia.docx
+++ b/Traccia.docx
@@ -840,27 +840,7 @@
           <w:szCs w:val="24"/>
           <w:lang w:eastAsia="it-IT"/>
         </w:rPr>
-        <w:t xml:space="preserve"> deve effettuare </w:t>
-      </w:r>
-      <w:proofErr w:type="gramStart"/>
-      <w:r>
-        <w:rPr>
-          <w:rFonts w:ascii="Times New Roman" w:eastAsia="Times New Roman" w:hAnsi="Times New Roman" w:cs="Times New Roman"/>
-          <w:sz w:val="24"/>
-          <w:szCs w:val="24"/>
-          <w:lang w:eastAsia="it-IT"/>
-        </w:rPr>
-        <w:t>5</w:t>
-      </w:r>
-      <w:proofErr w:type="gramEnd"/>
-      <w:r>
-        <w:rPr>
-          <w:rFonts w:ascii="Times New Roman" w:eastAsia="Times New Roman" w:hAnsi="Times New Roman" w:cs="Times New Roman"/>
-          <w:sz w:val="24"/>
-          <w:szCs w:val="24"/>
-          <w:lang w:eastAsia="it-IT"/>
-        </w:rPr>
-        <w:t xml:space="preserve"> </w:t>
+        <w:t xml:space="preserve"> deve effettuare 5 </w:t>
       </w:r>
       <w:r>
         <w:rPr>
@@ -1147,27 +1127,7 @@
           <w:szCs w:val="24"/>
           <w:lang w:eastAsia="it-IT"/>
         </w:rPr>
-        <w:t xml:space="preserve"> è equipaggiato di un dispositivo GPS che, ogni </w:t>
-      </w:r>
-      <w:proofErr w:type="gramStart"/>
-      <w:r>
-        <w:rPr>
-          <w:rFonts w:ascii="Times New Roman" w:eastAsia="Times New Roman" w:hAnsi="Times New Roman" w:cs="Times New Roman"/>
-          <w:sz w:val="24"/>
-          <w:szCs w:val="24"/>
-          <w:lang w:eastAsia="it-IT"/>
-        </w:rPr>
-        <w:t>5</w:t>
-      </w:r>
-      <w:proofErr w:type="gramEnd"/>
-      <w:r>
-        <w:rPr>
-          <w:rFonts w:ascii="Times New Roman" w:eastAsia="Times New Roman" w:hAnsi="Times New Roman" w:cs="Times New Roman"/>
-          <w:sz w:val="24"/>
-          <w:szCs w:val="24"/>
-          <w:lang w:eastAsia="it-IT"/>
-        </w:rPr>
-        <w:t xml:space="preserve"> secondi, comunica le </w:t>
+        <w:t xml:space="preserve"> è equipaggiato di un dispositivo GPS che, ogni 5 secondi, comunica le </w:t>
       </w:r>
     </w:p>
     <w:p>
@@ -2307,27 +2267,7 @@
           <w:szCs w:val="24"/>
           <w:lang w:eastAsia="it-IT"/>
         </w:rPr>
-        <w:t xml:space="preserve"> </w:t>
-      </w:r>
-      <w:proofErr w:type="gramStart"/>
-      <w:r>
-        <w:rPr>
-          <w:rFonts w:ascii="Times New Roman" w:eastAsia="Times New Roman" w:hAnsi="Times New Roman" w:cs="Times New Roman"/>
-          <w:sz w:val="24"/>
-          <w:szCs w:val="24"/>
-          <w:lang w:eastAsia="it-IT"/>
-        </w:rPr>
-        <w:t>viene amministrata</w:t>
-      </w:r>
-      <w:proofErr w:type="gramEnd"/>
-      <w:r>
-        <w:rPr>
-          <w:rFonts w:ascii="Times New Roman" w:eastAsia="Times New Roman" w:hAnsi="Times New Roman" w:cs="Times New Roman"/>
-          <w:sz w:val="24"/>
-          <w:szCs w:val="24"/>
-          <w:lang w:eastAsia="it-IT"/>
-        </w:rPr>
-        <w:t xml:space="preserve"> dai </w:t>
+        <w:t xml:space="preserve"> viene amministrata dai </w:t>
       </w:r>
       <w:r>
         <w:rPr>
@@ -2521,25 +2461,7 @@
           <w:b/>
           <w:bCs/>
         </w:rPr>
-        <w:t xml:space="preserve">GESTORI DEL </w:t>
-      </w:r>
-      <w:proofErr w:type="gramStart"/>
-      <w:r>
-        <w:rPr>
-          <w:rFonts w:ascii="Times New Roman" w:hAnsi="Times New Roman" w:cs="Times New Roman"/>
-          <w:b/>
-          <w:bCs/>
-        </w:rPr>
-        <w:t>SERVIZIO,AMMINISTRATORI</w:t>
-      </w:r>
-      <w:proofErr w:type="gramEnd"/>
-      <w:r>
-        <w:rPr>
-          <w:rFonts w:ascii="Times New Roman" w:hAnsi="Times New Roman" w:cs="Times New Roman"/>
-          <w:b/>
-          <w:bCs/>
-        </w:rPr>
-        <w:t xml:space="preserve"> DEL SERVIZIO,UTENTI SONO PERSONE CHE UTILIZZANO IL SISTEMA E QUINDI NON RAPPRESENTABILI NEL MODELLO E/R</w:t>
+        <w:t>GESTORI DEL SERVIZIO,AMMINISTRATORI DEL SERVIZIO,UTENTI SONO PERSONE CHE UTILIZZANO IL SISTEMA E QUINDI NON RAPPRESENTABILI NEL MODELLO E/R</w:t>
       </w:r>
     </w:p>
     <w:p>
@@ -3614,27 +3536,7 @@
           <w:szCs w:val="24"/>
           <w:lang w:eastAsia="it-IT"/>
         </w:rPr>
-        <w:t xml:space="preserve"> deve effettuare </w:t>
-      </w:r>
-      <w:proofErr w:type="gramStart"/>
-      <w:r>
-        <w:rPr>
-          <w:rFonts w:ascii="Times New Roman" w:eastAsia="Times New Roman" w:hAnsi="Times New Roman" w:cs="Times New Roman"/>
-          <w:sz w:val="24"/>
-          <w:szCs w:val="24"/>
-          <w:lang w:eastAsia="it-IT"/>
-        </w:rPr>
-        <w:t>5</w:t>
-      </w:r>
-      <w:proofErr w:type="gramEnd"/>
-      <w:r>
-        <w:rPr>
-          <w:rFonts w:ascii="Times New Roman" w:eastAsia="Times New Roman" w:hAnsi="Times New Roman" w:cs="Times New Roman"/>
-          <w:sz w:val="24"/>
-          <w:szCs w:val="24"/>
-          <w:lang w:eastAsia="it-IT"/>
-        </w:rPr>
-        <w:t xml:space="preserve"> </w:t>
+        <w:t xml:space="preserve"> deve effettuare 5 </w:t>
       </w:r>
       <w:r>
         <w:rPr>
@@ -4004,27 +3906,7 @@
           <w:szCs w:val="24"/>
           <w:lang w:eastAsia="it-IT"/>
         </w:rPr>
-        <w:t xml:space="preserve"> è equipaggiato di un dispositivo GPS che, ogni </w:t>
-      </w:r>
-      <w:proofErr w:type="gramStart"/>
-      <w:r>
-        <w:rPr>
-          <w:rFonts w:ascii="Times New Roman" w:eastAsia="Times New Roman" w:hAnsi="Times New Roman" w:cs="Times New Roman"/>
-          <w:sz w:val="24"/>
-          <w:szCs w:val="24"/>
-          <w:lang w:eastAsia="it-IT"/>
-        </w:rPr>
-        <w:t>5</w:t>
-      </w:r>
-      <w:proofErr w:type="gramEnd"/>
-      <w:r>
-        <w:rPr>
-          <w:rFonts w:ascii="Times New Roman" w:eastAsia="Times New Roman" w:hAnsi="Times New Roman" w:cs="Times New Roman"/>
-          <w:sz w:val="24"/>
-          <w:szCs w:val="24"/>
-          <w:lang w:eastAsia="it-IT"/>
-        </w:rPr>
-        <w:t xml:space="preserve"> secondi, comunica le </w:t>
+        <w:t xml:space="preserve"> è equipaggiato di un dispositivo GPS che, ogni 5 secondi, comunica le </w:t>
       </w:r>
     </w:p>
     <w:p>
@@ -4051,7 +3933,6 @@
         </w:rPr>
         <w:t xml:space="preserve">coordinate geografiche in cui si trova il </w:t>
       </w:r>
-      <w:proofErr w:type="gramStart"/>
       <w:r>
         <w:rPr>
           <w:rFonts w:ascii="Times New Roman" w:eastAsia="Times New Roman" w:hAnsi="Times New Roman" w:cs="Times New Roman"/>
@@ -4081,7 +3962,6 @@
         </w:rPr>
         <w:t>I</w:t>
       </w:r>
-      <w:proofErr w:type="gramEnd"/>
       <w:r>
         <w:rPr>
           <w:rFonts w:ascii="Times New Roman" w:eastAsia="Times New Roman" w:hAnsi="Times New Roman" w:cs="Times New Roman"/>
@@ -5294,7 +5174,6 @@
         </w:rPr>
         <w:t xml:space="preserve"> </w:t>
       </w:r>
-      <w:proofErr w:type="gramStart"/>
       <w:r>
         <w:rPr>
           <w:rFonts w:ascii="Times New Roman" w:eastAsia="Times New Roman" w:hAnsi="Times New Roman" w:cs="Times New Roman"/>
@@ -5320,17 +5199,7 @@
           <w:szCs w:val="24"/>
           <w:lang w:eastAsia="it-IT"/>
         </w:rPr>
-        <w:t>amministrata</w:t>
-      </w:r>
-      <w:proofErr w:type="gramEnd"/>
-      <w:r>
-        <w:rPr>
-          <w:rFonts w:ascii="Times New Roman" w:eastAsia="Times New Roman" w:hAnsi="Times New Roman" w:cs="Times New Roman"/>
-          <w:sz w:val="24"/>
-          <w:szCs w:val="24"/>
-          <w:lang w:eastAsia="it-IT"/>
-        </w:rPr>
-        <w:t xml:space="preserve"> dagli </w:t>
+        <w:t xml:space="preserve">amministrata dagli </w:t>
       </w:r>
       <w:r>
         <w:rPr>
@@ -6052,27 +5921,7 @@
           <w:szCs w:val="24"/>
           <w:lang w:eastAsia="it-IT"/>
         </w:rPr>
-        <w:t xml:space="preserve"> è equipaggiato di un dispositivo GPS che, ogni </w:t>
-      </w:r>
-      <w:proofErr w:type="gramStart"/>
-      <w:r>
-        <w:rPr>
-          <w:rFonts w:ascii="Times New Roman" w:eastAsia="Times New Roman" w:hAnsi="Times New Roman" w:cs="Times New Roman"/>
-          <w:sz w:val="24"/>
-          <w:szCs w:val="24"/>
-          <w:lang w:eastAsia="it-IT"/>
-        </w:rPr>
-        <w:t>5</w:t>
-      </w:r>
-      <w:proofErr w:type="gramEnd"/>
-      <w:r>
-        <w:rPr>
-          <w:rFonts w:ascii="Times New Roman" w:eastAsia="Times New Roman" w:hAnsi="Times New Roman" w:cs="Times New Roman"/>
-          <w:sz w:val="24"/>
-          <w:szCs w:val="24"/>
-          <w:lang w:eastAsia="it-IT"/>
-        </w:rPr>
-        <w:t xml:space="preserve"> secondi, comunica le </w:t>
+        <w:t xml:space="preserve"> è equipaggiato di un dispositivo GPS che, ogni 5 secondi, comunica le </w:t>
       </w:r>
     </w:p>
     <w:p>
@@ -6222,20 +6071,8 @@
           <w:szCs w:val="24"/>
           <w:lang w:eastAsia="it-IT"/>
         </w:rPr>
-        <w:t xml:space="preserve">, la cui associazione viene gestita dagli </w:t>
-      </w:r>
-      <w:proofErr w:type="gramStart"/>
-      <w:r>
-        <w:rPr>
-          <w:rFonts w:ascii="Times New Roman" w:eastAsia="Times New Roman" w:hAnsi="Times New Roman" w:cs="Times New Roman"/>
-          <w:color w:val="E7E6E6" w:themeColor="background2"/>
-          <w:sz w:val="24"/>
-          <w:szCs w:val="24"/>
-          <w:lang w:eastAsia="it-IT"/>
-        </w:rPr>
-        <w:t>amministratori .</w:t>
-      </w:r>
-      <w:proofErr w:type="gramEnd"/>
+        <w:t>, la cui associazione viene gestita dagli amministratori .</w:t>
+      </w:r>
     </w:p>
     <w:p>
       <w:pPr>
@@ -6594,27 +6431,7 @@
           <w:szCs w:val="24"/>
           <w:lang w:eastAsia="it-IT"/>
         </w:rPr>
-        <w:t xml:space="preserve">, identificati da un codice </w:t>
-      </w:r>
-      <w:proofErr w:type="gramStart"/>
-      <w:r>
-        <w:rPr>
-          <w:rFonts w:ascii="Times New Roman" w:eastAsia="Times New Roman" w:hAnsi="Times New Roman" w:cs="Times New Roman"/>
-          <w:sz w:val="24"/>
-          <w:szCs w:val="24"/>
-          <w:lang w:eastAsia="it-IT"/>
-        </w:rPr>
-        <w:t>fiscale,un</w:t>
-      </w:r>
-      <w:proofErr w:type="gramEnd"/>
-      <w:r>
-        <w:rPr>
-          <w:rFonts w:ascii="Times New Roman" w:eastAsia="Times New Roman" w:hAnsi="Times New Roman" w:cs="Times New Roman"/>
-          <w:sz w:val="24"/>
-          <w:szCs w:val="24"/>
-          <w:lang w:eastAsia="it-IT"/>
-        </w:rPr>
-        <w:t xml:space="preserve"> nome, un cognome, una data di nascita ed un luogo di nascita. Di ogni </w:t>
+        <w:t xml:space="preserve">, identificati da un codice fiscale,un nome, un cognome, una data di nascita ed un luogo di nascita. Di ogni </w:t>
       </w:r>
       <w:r>
         <w:rPr>
@@ -6732,27 +6549,7 @@
           <w:szCs w:val="24"/>
           <w:lang w:eastAsia="it-IT"/>
         </w:rPr>
-        <w:t xml:space="preserve"> deve effettuare </w:t>
-      </w:r>
-      <w:proofErr w:type="gramStart"/>
-      <w:r>
-        <w:rPr>
-          <w:rFonts w:ascii="Times New Roman" w:eastAsia="Times New Roman" w:hAnsi="Times New Roman" w:cs="Times New Roman"/>
-          <w:sz w:val="24"/>
-          <w:szCs w:val="24"/>
-          <w:lang w:eastAsia="it-IT"/>
-        </w:rPr>
-        <w:t>5</w:t>
-      </w:r>
-      <w:proofErr w:type="gramEnd"/>
-      <w:r>
-        <w:rPr>
-          <w:rFonts w:ascii="Times New Roman" w:eastAsia="Times New Roman" w:hAnsi="Times New Roman" w:cs="Times New Roman"/>
-          <w:sz w:val="24"/>
-          <w:szCs w:val="24"/>
-          <w:lang w:eastAsia="it-IT"/>
-        </w:rPr>
-        <w:t xml:space="preserve"> </w:t>
+        <w:t xml:space="preserve"> deve effettuare 5 </w:t>
       </w:r>
       <w:r>
         <w:rPr>
@@ -7034,27 +6831,7 @@
           <w:szCs w:val="24"/>
           <w:lang w:eastAsia="it-IT"/>
         </w:rPr>
-        <w:t xml:space="preserve"> deve effettuare </w:t>
-      </w:r>
-      <w:proofErr w:type="gramStart"/>
-      <w:r>
-        <w:rPr>
-          <w:rFonts w:ascii="Times New Roman" w:eastAsia="Times New Roman" w:hAnsi="Times New Roman" w:cs="Times New Roman"/>
-          <w:sz w:val="24"/>
-          <w:szCs w:val="24"/>
-          <w:lang w:eastAsia="it-IT"/>
-        </w:rPr>
-        <w:t>5</w:t>
-      </w:r>
-      <w:proofErr w:type="gramEnd"/>
-      <w:r>
-        <w:rPr>
-          <w:rFonts w:ascii="Times New Roman" w:eastAsia="Times New Roman" w:hAnsi="Times New Roman" w:cs="Times New Roman"/>
-          <w:sz w:val="24"/>
-          <w:szCs w:val="24"/>
-          <w:lang w:eastAsia="it-IT"/>
-        </w:rPr>
-        <w:t xml:space="preserve"> </w:t>
+        <w:t xml:space="preserve"> deve effettuare 5 </w:t>
       </w:r>
       <w:r>
         <w:rPr>
@@ -8036,17 +7813,7 @@
           <w:szCs w:val="24"/>
           <w:lang w:eastAsia="it-IT"/>
         </w:rPr>
-        <w:t xml:space="preserve"> viene amministrata dagli amministratori. Nel caso dell’utilizzo di </w:t>
-      </w:r>
-      <w:proofErr w:type="gramStart"/>
-      <w:r>
-        <w:rPr>
-          <w:rFonts w:ascii="Times New Roman" w:eastAsia="Times New Roman" w:hAnsi="Times New Roman" w:cs="Times New Roman"/>
-          <w:sz w:val="24"/>
-          <w:szCs w:val="24"/>
-          <w:lang w:eastAsia="it-IT"/>
-        </w:rPr>
-        <w:t xml:space="preserve">un </w:t>
+        <w:t xml:space="preserve"> viene amministrata dagli amministratori. Nel caso dell’utilizzo di un </w:t>
       </w:r>
       <w:r>
         <w:rPr>
@@ -8067,7 +7834,6 @@
         </w:rPr>
         <w:t>abbonamento</w:t>
       </w:r>
-      <w:proofErr w:type="gramEnd"/>
       <w:r>
         <w:rPr>
           <w:rFonts w:ascii="Times New Roman" w:eastAsia="Times New Roman" w:hAnsi="Times New Roman" w:cs="Times New Roman"/>
@@ -8497,27 +8263,7 @@
           <w:szCs w:val="24"/>
           <w:lang w:eastAsia="it-IT"/>
         </w:rPr>
-        <w:t xml:space="preserve">Il GPS deve cominicare ogni </w:t>
-      </w:r>
-      <w:proofErr w:type="gramStart"/>
-      <w:r>
-        <w:rPr>
-          <w:rFonts w:ascii="Times New Roman" w:eastAsia="Times New Roman" w:hAnsi="Times New Roman" w:cs="Times New Roman"/>
-          <w:sz w:val="24"/>
-          <w:szCs w:val="24"/>
-          <w:lang w:eastAsia="it-IT"/>
-        </w:rPr>
-        <w:t>5</w:t>
-      </w:r>
-      <w:proofErr w:type="gramEnd"/>
-      <w:r>
-        <w:rPr>
-          <w:rFonts w:ascii="Times New Roman" w:eastAsia="Times New Roman" w:hAnsi="Times New Roman" w:cs="Times New Roman"/>
-          <w:sz w:val="24"/>
-          <w:szCs w:val="24"/>
-          <w:lang w:eastAsia="it-IT"/>
-        </w:rPr>
-        <w:t xml:space="preserve"> secondi la sua posizone</w:t>
+        <w:t>Il GPS deve cominicare ogni 5 secondi la sua posizone</w:t>
       </w:r>
     </w:p>
     <w:p>
@@ -8541,27 +8287,7 @@
           <w:szCs w:val="24"/>
           <w:lang w:eastAsia="it-IT"/>
         </w:rPr>
-        <w:t xml:space="preserve">Ogni conducente deve effettuare </w:t>
-      </w:r>
-      <w:proofErr w:type="gramStart"/>
-      <w:r>
-        <w:rPr>
-          <w:rFonts w:ascii="Times New Roman" w:eastAsia="Times New Roman" w:hAnsi="Times New Roman" w:cs="Times New Roman"/>
-          <w:sz w:val="24"/>
-          <w:szCs w:val="24"/>
-          <w:lang w:eastAsia="it-IT"/>
-        </w:rPr>
-        <w:t>5</w:t>
-      </w:r>
-      <w:proofErr w:type="gramEnd"/>
-      <w:r>
-        <w:rPr>
-          <w:rFonts w:ascii="Times New Roman" w:eastAsia="Times New Roman" w:hAnsi="Times New Roman" w:cs="Times New Roman"/>
-          <w:sz w:val="24"/>
-          <w:szCs w:val="24"/>
-          <w:lang w:eastAsia="it-IT"/>
-        </w:rPr>
-        <w:t xml:space="preserve"> turni a settimana</w:t>
+        <w:t>Ogni conducente deve effettuare 5 turni a settimana</w:t>
       </w:r>
     </w:p>
     <w:p>
@@ -8585,27 +8311,7 @@
           <w:szCs w:val="24"/>
           <w:lang w:eastAsia="it-IT"/>
         </w:rPr>
-        <w:t xml:space="preserve">Ogni turno deve essere di </w:t>
-      </w:r>
-      <w:proofErr w:type="gramStart"/>
-      <w:r>
-        <w:rPr>
-          <w:rFonts w:ascii="Times New Roman" w:eastAsia="Times New Roman" w:hAnsi="Times New Roman" w:cs="Times New Roman"/>
-          <w:sz w:val="24"/>
-          <w:szCs w:val="24"/>
-          <w:lang w:eastAsia="it-IT"/>
-        </w:rPr>
-        <w:t>8</w:t>
-      </w:r>
-      <w:proofErr w:type="gramEnd"/>
-      <w:r>
-        <w:rPr>
-          <w:rFonts w:ascii="Times New Roman" w:eastAsia="Times New Roman" w:hAnsi="Times New Roman" w:cs="Times New Roman"/>
-          <w:sz w:val="24"/>
-          <w:szCs w:val="24"/>
-          <w:lang w:eastAsia="it-IT"/>
-        </w:rPr>
-        <w:t xml:space="preserve"> ore</w:t>
+        <w:t>Ogni turno deve essere di 8 ore</w:t>
       </w:r>
     </w:p>
     <w:p>
@@ -8941,27 +8647,7 @@
           <w:szCs w:val="24"/>
           <w:lang w:eastAsia="it-IT"/>
         </w:rPr>
-        <w:t xml:space="preserve">Il sistema </w:t>
-      </w:r>
-      <w:proofErr w:type="gramStart"/>
-      <w:r>
-        <w:rPr>
-          <w:rFonts w:ascii="Times New Roman" w:eastAsia="Times New Roman" w:hAnsi="Times New Roman" w:cs="Times New Roman"/>
-          <w:sz w:val="24"/>
-          <w:szCs w:val="24"/>
-          <w:lang w:eastAsia="it-IT"/>
-        </w:rPr>
-        <w:t>deve,dato</w:t>
-      </w:r>
-      <w:proofErr w:type="gramEnd"/>
-      <w:r>
-        <w:rPr>
-          <w:rFonts w:ascii="Times New Roman" w:eastAsia="Times New Roman" w:hAnsi="Times New Roman" w:cs="Times New Roman"/>
-          <w:sz w:val="24"/>
-          <w:szCs w:val="24"/>
-          <w:lang w:eastAsia="it-IT"/>
-        </w:rPr>
-        <w:t xml:space="preserve"> un abbonamento,tenere traccia dell’ultimo utilizzo</w:t>
+        <w:t>Il sistema deve,dato un abbonamento,tenere traccia dell’ultimo utilizzo</w:t>
       </w:r>
     </w:p>
     <w:p>
@@ -8985,27 +8671,7 @@
           <w:szCs w:val="24"/>
           <w:lang w:eastAsia="it-IT"/>
         </w:rPr>
-        <w:t xml:space="preserve">Il sistema </w:t>
-      </w:r>
-      <w:proofErr w:type="gramStart"/>
-      <w:r>
-        <w:rPr>
-          <w:rFonts w:ascii="Times New Roman" w:eastAsia="Times New Roman" w:hAnsi="Times New Roman" w:cs="Times New Roman"/>
-          <w:sz w:val="24"/>
-          <w:szCs w:val="24"/>
-          <w:lang w:eastAsia="it-IT"/>
-        </w:rPr>
-        <w:t>deve,una</w:t>
-      </w:r>
-      <w:proofErr w:type="gramEnd"/>
-      <w:r>
-        <w:rPr>
-          <w:rFonts w:ascii="Times New Roman" w:eastAsia="Times New Roman" w:hAnsi="Times New Roman" w:cs="Times New Roman"/>
-          <w:sz w:val="24"/>
-          <w:szCs w:val="24"/>
-          <w:lang w:eastAsia="it-IT"/>
-        </w:rPr>
-        <w:t xml:space="preserve"> volta arrivati al capolinea,forneire al conducente la prossima partenza del veicolo che guida</w:t>
+        <w:t>Il sistema deve,una volta arrivati al capolinea,forneire al conducente la prossima partenza del veicolo che guida</w:t>
       </w:r>
     </w:p>
     <w:p>
@@ -9325,25 +8991,7 @@
           <w:sz w:val="24"/>
           <w:szCs w:val="24"/>
         </w:rPr>
-        <w:t xml:space="preserve"> comunica ogni </w:t>
-      </w:r>
-      <w:proofErr w:type="gramStart"/>
-      <w:r>
-        <w:rPr>
-          <w:rFonts w:ascii="Times New Roman" w:hAnsi="Times New Roman" w:cs="Times New Roman"/>
-          <w:sz w:val="24"/>
-          <w:szCs w:val="24"/>
-        </w:rPr>
-        <w:t>5</w:t>
-      </w:r>
-      <w:proofErr w:type="gramEnd"/>
-      <w:r>
-        <w:rPr>
-          <w:rFonts w:ascii="Times New Roman" w:hAnsi="Times New Roman" w:cs="Times New Roman"/>
-          <w:sz w:val="24"/>
-          <w:szCs w:val="24"/>
-        </w:rPr>
-        <w:t xml:space="preserve"> secondi le coordinate del veicolo</w:t>
+        <w:t xml:space="preserve"> comunica ogni 5 secondi le coordinate del veicolo</w:t>
       </w:r>
     </w:p>
     <w:p>
@@ -9428,25 +9076,7 @@
           <w:sz w:val="24"/>
           <w:szCs w:val="24"/>
         </w:rPr>
-        <w:t xml:space="preserve">Ogni conducente deve effettuare </w:t>
-      </w:r>
-      <w:proofErr w:type="gramStart"/>
-      <w:r>
-        <w:rPr>
-          <w:rFonts w:ascii="Times New Roman" w:hAnsi="Times New Roman" w:cs="Times New Roman"/>
-          <w:sz w:val="24"/>
-          <w:szCs w:val="24"/>
-        </w:rPr>
-        <w:t>5</w:t>
-      </w:r>
-      <w:proofErr w:type="gramEnd"/>
-      <w:r>
-        <w:rPr>
-          <w:rFonts w:ascii="Times New Roman" w:hAnsi="Times New Roman" w:cs="Times New Roman"/>
-          <w:sz w:val="24"/>
-          <w:szCs w:val="24"/>
-        </w:rPr>
-        <w:t xml:space="preserve"> turni a settimana</w:t>
+        <w:t>Ogni conducente deve effettuare 5 turni a settimana</w:t>
       </w:r>
     </w:p>
     <w:p>
@@ -9484,25 +9114,7 @@
           <w:sz w:val="24"/>
           <w:szCs w:val="24"/>
         </w:rPr>
-        <w:t xml:space="preserve"> </w:t>
-      </w:r>
-      <w:proofErr w:type="gramStart"/>
-      <w:r>
-        <w:rPr>
-          <w:rFonts w:ascii="Times New Roman" w:hAnsi="Times New Roman" w:cs="Times New Roman"/>
-          <w:sz w:val="24"/>
-          <w:szCs w:val="24"/>
-        </w:rPr>
-        <w:t>e’</w:t>
-      </w:r>
-      <w:proofErr w:type="gramEnd"/>
-      <w:r>
-        <w:rPr>
-          <w:rFonts w:ascii="Times New Roman" w:hAnsi="Times New Roman" w:cs="Times New Roman"/>
-          <w:sz w:val="24"/>
-          <w:szCs w:val="24"/>
-        </w:rPr>
-        <w:t xml:space="preserve"> </w:t>
+        <w:t xml:space="preserve"> e’ </w:t>
       </w:r>
       <w:r>
         <w:rPr>
@@ -10179,27 +9791,7 @@
           <w:szCs w:val="24"/>
           <w:lang w:eastAsia="it-IT"/>
         </w:rPr>
-        <w:t xml:space="preserve">Il GPS deve cominicare ogni </w:t>
-      </w:r>
-      <w:proofErr w:type="gramStart"/>
-      <w:r>
-        <w:rPr>
-          <w:rFonts w:ascii="Times New Roman" w:eastAsia="Times New Roman" w:hAnsi="Times New Roman" w:cs="Times New Roman"/>
-          <w:sz w:val="24"/>
-          <w:szCs w:val="24"/>
-          <w:lang w:eastAsia="it-IT"/>
-        </w:rPr>
-        <w:t>5</w:t>
-      </w:r>
-      <w:proofErr w:type="gramEnd"/>
-      <w:r>
-        <w:rPr>
-          <w:rFonts w:ascii="Times New Roman" w:eastAsia="Times New Roman" w:hAnsi="Times New Roman" w:cs="Times New Roman"/>
-          <w:sz w:val="24"/>
-          <w:szCs w:val="24"/>
-          <w:lang w:eastAsia="it-IT"/>
-        </w:rPr>
-        <w:t xml:space="preserve"> secondi la sua posizone</w:t>
+        <w:t>Il GPS deve cominicare ogni 5 secondi la sua posizone</w:t>
       </w:r>
     </w:p>
     <w:p>
@@ -10223,27 +9815,7 @@
           <w:szCs w:val="24"/>
           <w:lang w:eastAsia="it-IT"/>
         </w:rPr>
-        <w:t xml:space="preserve">Ogni conducente deve effettuare </w:t>
-      </w:r>
-      <w:proofErr w:type="gramStart"/>
-      <w:r>
-        <w:rPr>
-          <w:rFonts w:ascii="Times New Roman" w:eastAsia="Times New Roman" w:hAnsi="Times New Roman" w:cs="Times New Roman"/>
-          <w:sz w:val="24"/>
-          <w:szCs w:val="24"/>
-          <w:lang w:eastAsia="it-IT"/>
-        </w:rPr>
-        <w:t>5</w:t>
-      </w:r>
-      <w:proofErr w:type="gramEnd"/>
-      <w:r>
-        <w:rPr>
-          <w:rFonts w:ascii="Times New Roman" w:eastAsia="Times New Roman" w:hAnsi="Times New Roman" w:cs="Times New Roman"/>
-          <w:sz w:val="24"/>
-          <w:szCs w:val="24"/>
-          <w:lang w:eastAsia="it-IT"/>
-        </w:rPr>
-        <w:t xml:space="preserve"> turni a settimana</w:t>
+        <w:t>Ogni conducente deve effettuare 5 turni a settimana</w:t>
       </w:r>
     </w:p>
     <w:p>
@@ -10267,27 +9839,7 @@
           <w:szCs w:val="24"/>
           <w:lang w:eastAsia="it-IT"/>
         </w:rPr>
-        <w:t xml:space="preserve">Ogni turno deve essere di </w:t>
-      </w:r>
-      <w:proofErr w:type="gramStart"/>
-      <w:r>
-        <w:rPr>
-          <w:rFonts w:ascii="Times New Roman" w:eastAsia="Times New Roman" w:hAnsi="Times New Roman" w:cs="Times New Roman"/>
-          <w:sz w:val="24"/>
-          <w:szCs w:val="24"/>
-          <w:lang w:eastAsia="it-IT"/>
-        </w:rPr>
-        <w:t>8</w:t>
-      </w:r>
-      <w:proofErr w:type="gramEnd"/>
-      <w:r>
-        <w:rPr>
-          <w:rFonts w:ascii="Times New Roman" w:eastAsia="Times New Roman" w:hAnsi="Times New Roman" w:cs="Times New Roman"/>
-          <w:sz w:val="24"/>
-          <w:szCs w:val="24"/>
-          <w:lang w:eastAsia="it-IT"/>
-        </w:rPr>
-        <w:t xml:space="preserve"> ore</w:t>
+        <w:t>Ogni turno deve essere di 8 ore</w:t>
       </w:r>
     </w:p>
     <w:p>
@@ -10698,27 +10250,7 @@
           <w:szCs w:val="24"/>
           <w:lang w:eastAsia="it-IT"/>
         </w:rPr>
-        <w:t xml:space="preserve">Il prossimo turno del conducente </w:t>
-      </w:r>
-      <w:proofErr w:type="gramStart"/>
-      <w:r>
-        <w:rPr>
-          <w:rFonts w:ascii="Times New Roman" w:eastAsia="Times New Roman" w:hAnsi="Times New Roman" w:cs="Times New Roman"/>
-          <w:sz w:val="24"/>
-          <w:szCs w:val="24"/>
-          <w:lang w:eastAsia="it-IT"/>
-        </w:rPr>
-        <w:t>e’</w:t>
-      </w:r>
-      <w:proofErr w:type="gramEnd"/>
-      <w:r>
-        <w:rPr>
-          <w:rFonts w:ascii="Times New Roman" w:eastAsia="Times New Roman" w:hAnsi="Times New Roman" w:cs="Times New Roman"/>
-          <w:sz w:val="24"/>
-          <w:szCs w:val="24"/>
-          <w:lang w:eastAsia="it-IT"/>
-        </w:rPr>
-        <w:t xml:space="preserve"> ottenuto andando a vedere la prossima tratta relativa al veicolo che sta guidando</w:t>
+        <w:t>Il prossimo turno del conducente e’ ottenuto andando a vedere la prossima tratta relativa al veicolo che sta guidando</w:t>
       </w:r>
     </w:p>
     <w:p>
@@ -11051,7 +10583,6 @@
           <w:lang w:eastAsia="it-IT"/>
         </w:rPr>
       </w:pPr>
-      <w:proofErr w:type="gramStart"/>
       <w:r>
         <w:rPr>
           <w:rFonts w:ascii="Times New Roman" w:eastAsia="Times New Roman" w:hAnsi="Times New Roman" w:cs="Times New Roman"/>
@@ -11063,7 +10594,6 @@
         </w:rPr>
         <w:t>Relazioni :</w:t>
       </w:r>
-      <w:proofErr w:type="gramEnd"/>
     </w:p>
     <w:p>
       <w:pPr>
@@ -30789,27 +30319,7 @@
           <w:szCs w:val="24"/>
           <w:lang w:eastAsia="it-IT"/>
         </w:rPr>
-        <w:t>scrivo solo su abbonamento ottenendo costo parti a 2 --</w:t>
-      </w:r>
-      <w:proofErr w:type="gramStart"/>
-      <w:r>
-        <w:rPr>
-          <w:rFonts w:ascii="Times New Roman" w:eastAsia="Times New Roman" w:hAnsi="Times New Roman" w:cs="Times New Roman"/>
-          <w:sz w:val="24"/>
-          <w:szCs w:val="24"/>
-          <w:lang w:eastAsia="it-IT"/>
-        </w:rPr>
-        <w:t>&gt;  52.000</w:t>
-      </w:r>
-      <w:proofErr w:type="gramEnd"/>
-      <w:r>
-        <w:rPr>
-          <w:rFonts w:ascii="Times New Roman" w:eastAsia="Times New Roman" w:hAnsi="Times New Roman" w:cs="Times New Roman"/>
-          <w:sz w:val="24"/>
-          <w:szCs w:val="24"/>
-          <w:lang w:eastAsia="it-IT"/>
-        </w:rPr>
-        <w:t xml:space="preserve"> accessi giorno</w:t>
+        <w:t>scrivo solo su abbonamento ottenendo costo parti a 2 --&gt;  52.000 accessi giorno</w:t>
       </w:r>
     </w:p>
     <w:p>
@@ -31361,36 +30871,16 @@
           <w:szCs w:val="24"/>
           <w:lang w:eastAsia="it-IT"/>
         </w:rPr>
-        <w:t xml:space="preserve">da </w:t>
-      </w:r>
-      <w:proofErr w:type="gramStart"/>
-      <w:r>
-        <w:rPr>
-          <w:rFonts w:ascii="Times New Roman" w:eastAsia="Times New Roman" w:hAnsi="Times New Roman" w:cs="Times New Roman"/>
-          <w:sz w:val="24"/>
-          <w:szCs w:val="24"/>
-          <w:lang w:eastAsia="it-IT"/>
-        </w:rPr>
-        <w:t>18</w:t>
-      </w:r>
-      <w:r>
-        <w:rPr>
-          <w:rFonts w:ascii="Times New Roman" w:eastAsia="Times New Roman" w:hAnsi="Times New Roman" w:cs="Times New Roman"/>
-          <w:sz w:val="24"/>
-          <w:szCs w:val="24"/>
-          <w:lang w:eastAsia="it-IT"/>
-        </w:rPr>
-        <w:t>2.350  a</w:t>
-      </w:r>
-      <w:proofErr w:type="gramEnd"/>
-      <w:r>
-        <w:rPr>
-          <w:rFonts w:ascii="Times New Roman" w:eastAsia="Times New Roman" w:hAnsi="Times New Roman" w:cs="Times New Roman"/>
-          <w:sz w:val="24"/>
-          <w:szCs w:val="24"/>
-          <w:lang w:eastAsia="it-IT"/>
-        </w:rPr>
-        <w:t xml:space="preserve"> 350 accessi/giorno</w:t>
+        <w:t>da 18</w:t>
+      </w:r>
+      <w:r>
+        <w:rPr>
+          <w:rFonts w:ascii="Times New Roman" w:eastAsia="Times New Roman" w:hAnsi="Times New Roman" w:cs="Times New Roman"/>
+          <w:sz w:val="24"/>
+          <w:szCs w:val="24"/>
+          <w:lang w:eastAsia="it-IT"/>
+        </w:rPr>
+        <w:t>2.350  a 350 accessi/giorno</w:t>
       </w:r>
     </w:p>
     <w:p>
@@ -31627,7 +31117,6 @@
         </w:rPr>
         <w:t xml:space="preserve">da </w:t>
       </w:r>
-      <w:proofErr w:type="gramStart"/>
       <w:r>
         <w:rPr>
           <w:rFonts w:ascii="Times New Roman" w:eastAsia="Times New Roman" w:hAnsi="Times New Roman" w:cs="Times New Roman"/>
@@ -31662,17 +31151,7 @@
           <w:szCs w:val="24"/>
           <w:lang w:eastAsia="it-IT"/>
         </w:rPr>
-        <w:t xml:space="preserve">  a</w:t>
-      </w:r>
-      <w:proofErr w:type="gramEnd"/>
-      <w:r>
-        <w:rPr>
-          <w:rFonts w:ascii="Times New Roman" w:eastAsia="Times New Roman" w:hAnsi="Times New Roman" w:cs="Times New Roman"/>
-          <w:sz w:val="24"/>
-          <w:szCs w:val="24"/>
-          <w:lang w:eastAsia="it-IT"/>
-        </w:rPr>
-        <w:t xml:space="preserve"> </w:t>
+        <w:t xml:space="preserve">  a </w:t>
       </w:r>
       <w:r>
         <w:rPr>
@@ -35692,15 +35171,7 @@
     </w:p>
     <w:p>
       <w:r>
-        <w:t xml:space="preserve">Posso fare una lettura in </w:t>
-      </w:r>
-      <w:proofErr w:type="gramStart"/>
-      <w:r>
-        <w:t>un entità</w:t>
-      </w:r>
-      <w:proofErr w:type="gramEnd"/>
-      <w:r>
-        <w:t xml:space="preserve"> debole senza accedere alle etntià che la identificano?</w:t>
+        <w:t>Posso fare una lettura in un entità debole senza accedere alle etntià che la identificano?</w:t>
       </w:r>
     </w:p>
     <w:p>
@@ -39415,21 +38886,7 @@
               <w:rPr>
                 <w:b/>
               </w:rPr>
-              <w:t xml:space="preserve"> </w:t>
-            </w:r>
-            <w:proofErr w:type="gramStart"/>
-            <w:r>
-              <w:rPr>
-                <w:b/>
-              </w:rPr>
-              <w:t>costo ?</w:t>
-            </w:r>
-            <w:proofErr w:type="gramEnd"/>
-            <w:r>
-              <w:rPr>
-                <w:b/>
-              </w:rPr>
-              <w:t xml:space="preserve"> </w:t>
+              <w:t xml:space="preserve"> costo ? </w:t>
             </w:r>
             <w:r>
               <w:rPr>
@@ -40501,16 +39958,8 @@
               <w:rPr>
                 <w:b/>
               </w:rPr>
-              <w:t xml:space="preserve"> </w:t>
-            </w:r>
-            <w:proofErr w:type="gramStart"/>
-            <w:r>
-              <w:rPr>
-                <w:b/>
-              </w:rPr>
-              <w:t>costo ?</w:t>
-            </w:r>
-            <w:proofErr w:type="gramEnd"/>
+              <w:t xml:space="preserve"> costo ?</w:t>
+            </w:r>
             <w:r>
               <w:rPr>
                 <w:b/>
@@ -41607,23 +41056,7 @@
                 <w:i/>
                 <w:iCs/>
               </w:rPr>
-              <w:t>Forse dovrei aggiungere la relazione (</w:t>
-            </w:r>
-            <w:r>
-              <w:rPr>
-                <w:bCs/>
-                <w:i/>
-                <w:iCs/>
-              </w:rPr>
-              <w:t xml:space="preserve">IN </w:t>
-            </w:r>
-            <w:r>
-              <w:rPr>
-                <w:bCs/>
-                <w:i/>
-                <w:iCs/>
-              </w:rPr>
-              <w:t>Programma) tra veicolo e tratta</w:t>
+              <w:t>Forse dovrei aggiungere la relazione (IN Programma) tra veicolo e tratta</w:t>
             </w:r>
           </w:p>
         </w:tc>
@@ -42023,6 +41456,17 @@
         </w:rPr>
         <w:t>Costi finali</w:t>
       </w:r>
+      <w:r>
+        <w:rPr>
+          <w:b/>
+          <w:bCs/>
+          <w:sz w:val="50"/>
+          <w:szCs w:val="50"/>
+        </w:rPr>
+        <w:t xml:space="preserve"> non ottimizzati</w:t>
+      </w:r>
+      <w:bookmarkStart w:id="20" w:name="_GoBack"/>
+      <w:bookmarkEnd w:id="20"/>
     </w:p>
     <w:p>
       <w:pPr>
@@ -42538,7 +41982,6 @@
           <w:szCs w:val="28"/>
         </w:rPr>
       </w:pPr>
-      <w:proofErr w:type="gramStart"/>
       <w:r>
         <w:rPr>
           <w:sz w:val="28"/>
@@ -42553,7 +41996,6 @@
         </w:rPr>
         <w:t>?</w:t>
       </w:r>
-      <w:proofErr w:type="gramEnd"/>
       <w:r>
         <w:rPr>
           <w:sz w:val="28"/>
@@ -42651,7 +42093,6 @@
           <w:szCs w:val="28"/>
         </w:rPr>
       </w:pPr>
-      <w:proofErr w:type="gramStart"/>
       <w:r>
         <w:rPr>
           <w:sz w:val="28"/>
@@ -42666,7 +42107,6 @@
         </w:rPr>
         <w:t>?</w:t>
       </w:r>
-      <w:proofErr w:type="gramEnd"/>
       <w:r>
         <w:rPr>
           <w:sz w:val="28"/>
@@ -42738,21 +42178,12 @@
           <w:szCs w:val="28"/>
         </w:rPr>
       </w:pPr>
-      <w:proofErr w:type="gramStart"/>
       <w:r>
         <w:rPr>
           <w:sz w:val="28"/>
           <w:szCs w:val="28"/>
         </w:rPr>
-        <w:t>Costo ?</w:t>
-      </w:r>
-      <w:proofErr w:type="gramEnd"/>
-      <w:r>
-        <w:rPr>
-          <w:sz w:val="28"/>
-          <w:szCs w:val="28"/>
-        </w:rPr>
-        <w:t>, Al giorno 480</w:t>
+        <w:t>Costo ?, Al giorno 480</w:t>
       </w:r>
     </w:p>
     <w:p>
@@ -42796,21 +42227,7 @@
       </w:pPr>
       <w:r>
         <w:lastRenderedPageBreak/>
-        <w:t xml:space="preserve">Posso fare una lettura in </w:t>
-      </w:r>
-      <w:proofErr w:type="gramStart"/>
-      <w:r>
-        <w:t>un entità</w:t>
-      </w:r>
-      <w:proofErr w:type="gramEnd"/>
-      <w:r>
-        <w:t xml:space="preserve"> debole senza accedere alle etntià che la identificano</w:t>
-      </w:r>
-      <w:r>
-        <w:t xml:space="preserve"> PER SAPERE I LORO DATI</w:t>
-      </w:r>
-      <w:r>
-        <w:t>?</w:t>
+        <w:t>Posso fare una lettura in un entità debole senza accedere alle etntià che la identificano PER SAPERE I LORO DATI?</w:t>
       </w:r>
     </w:p>
     <w:p>
@@ -42899,17 +42316,89 @@
           <w:i/>
           <w:iCs/>
         </w:rPr>
-        <w:t>Forse dovrei aggiungere la relazi</w:t>
-      </w:r>
-      <w:bookmarkStart w:id="20" w:name="_GoBack"/>
-      <w:bookmarkEnd w:id="20"/>
-      <w:r>
+        <w:t>Forse dovrei aggiungere la relazione (IN Programma) tra veicolo e tratta</w:t>
+      </w:r>
+    </w:p>
+    <w:p>
+      <w:pPr>
+        <w:spacing w:line="240" w:lineRule="auto"/>
         <w:rPr>
           <w:bCs/>
-          <w:i/>
-          <w:iCs/>
-        </w:rPr>
-        <w:t>one (IN Programma) tra veicolo e tratta</w:t>
+        </w:rPr>
+      </w:pPr>
+    </w:p>
+    <w:p>
+      <w:pPr>
+        <w:spacing w:line="240" w:lineRule="auto"/>
+        <w:rPr>
+          <w:b/>
+        </w:rPr>
+      </w:pPr>
+      <w:r>
+        <w:rPr>
+          <w:bCs/>
+        </w:rPr>
+        <w:t>Dalla domanda 4,5,6 ottengo</w:t>
+      </w:r>
+      <w:r>
+        <w:rPr>
+          <w:bCs/>
+        </w:rPr>
+        <w:t xml:space="preserve"> </w:t>
+      </w:r>
+      <w:r>
+        <w:rPr>
+          <w:b/>
+        </w:rPr>
+        <w:t>NON MIGLIORATO</w:t>
+      </w:r>
+    </w:p>
+    <w:p>
+      <w:pPr>
+        <w:spacing w:line="240" w:lineRule="auto"/>
+        <w:rPr>
+          <w:bCs/>
+        </w:rPr>
+      </w:pPr>
+      <w:r>
+        <w:rPr>
+          <w:noProof/>
+        </w:rPr>
+        <w:drawing>
+          <wp:inline distT="0" distB="0" distL="0" distR="0" wp14:anchorId="20EB1524" wp14:editId="1C3DB667">
+            <wp:extent cx="4580627" cy="5934899"/>
+            <wp:effectExtent l="0" t="0" r="0" b="8890"/>
+            <wp:docPr id="5" name="Immagine 5"/>
+            <wp:cNvGraphicFramePr>
+              <a:graphicFrameLocks xmlns:a="http://schemas.openxmlformats.org/drawingml/2006/main" noChangeAspect="1"/>
+            </wp:cNvGraphicFramePr>
+            <a:graphic xmlns:a="http://schemas.openxmlformats.org/drawingml/2006/main">
+              <a:graphicData uri="http://schemas.openxmlformats.org/drawingml/2006/picture">
+                <pic:pic xmlns:pic="http://schemas.openxmlformats.org/drawingml/2006/picture">
+                  <pic:nvPicPr>
+                    <pic:cNvPr id="1" name=""/>
+                    <pic:cNvPicPr/>
+                  </pic:nvPicPr>
+                  <pic:blipFill>
+                    <a:blip r:embed="rId14"/>
+                    <a:stretch>
+                      <a:fillRect/>
+                    </a:stretch>
+                  </pic:blipFill>
+                  <pic:spPr>
+                    <a:xfrm>
+                      <a:off x="0" y="0"/>
+                      <a:ext cx="4587691" cy="5944051"/>
+                    </a:xfrm>
+                    <a:prstGeom prst="rect">
+                      <a:avLst/>
+                    </a:prstGeom>
+                  </pic:spPr>
+                </pic:pic>
+              </a:graphicData>
+            </a:graphic>
+          </wp:inline>
+        </w:drawing>
       </w:r>
     </w:p>
     <w:sectPr>
@@ -47377,7 +46866,7 @@
 </file>
 
 <file path=customXml/itemProps1.xml><?xml version="1.0" encoding="utf-8"?>
-<ds:datastoreItem xmlns:ds="http://schemas.openxmlformats.org/officeDocument/2006/customXml" ds:itemID="{768BFB23-78D5-43E9-A3A9-AC48785BDE29}">
+<ds:datastoreItem xmlns:ds="http://schemas.openxmlformats.org/officeDocument/2006/customXml" ds:itemID="{062C30DE-45DD-4433-AB08-1809626F8C19}">
   <ds:schemaRefs>
     <ds:schemaRef ds:uri="http://schemas.openxmlformats.org/officeDocument/2006/bibliography"/>
   </ds:schemaRefs>

</xml_diff>

<commit_message>
Aggiornato: SistemaTrasportoPubblico.mwb SistemaTrasportoPubblico.mwb.bak template-progetto.docx Traccia.docx
Aggiunto:
domande.txt
</commit_message>
<xml_diff>
--- a/Traccia.docx
+++ b/Traccia.docx
@@ -1492,605 +1492,8 @@
             <w:szCs w:val="24"/>
             <w:lang w:eastAsia="it-IT"/>
           </w:rPr>
-          <m:t>d= 2r</m:t>
+          <m:t>d=2r*sin^(-1)(sqrt(sin^(2)((phi_{2}-phi_{1})/(2))+cos(phi_{1})cos(phi_{2})sin^(2)((lambda_{2}-lambda_{1})/(2))))</m:t>
         </m:r>
-        <m:func>
-          <m:funcPr>
-            <m:ctrlPr>
-              <w:rPr>
-                <w:rFonts w:ascii="Cambria Math" w:eastAsia="Times New Roman" w:hAnsi="Cambria Math" w:cs="Times New Roman"/>
-                <w:i/>
-                <w:sz w:val="24"/>
-                <w:szCs w:val="24"/>
-                <w:lang w:eastAsia="it-IT"/>
-              </w:rPr>
-            </m:ctrlPr>
-          </m:funcPr>
-          <m:fName>
-            <m:r>
-              <m:rPr>
-                <m:sty m:val="p"/>
-              </m:rPr>
-              <w:rPr>
-                <w:rFonts w:ascii="Cambria Math" w:eastAsia="Times New Roman" w:hAnsi="Cambria Math" w:cs="Times New Roman"/>
-                <w:sz w:val="24"/>
-                <w:szCs w:val="24"/>
-                <w:lang w:eastAsia="it-IT"/>
-              </w:rPr>
-              <m:t>arcsin</m:t>
-            </m:r>
-          </m:fName>
-          <m:e>
-            <m:rad>
-              <m:radPr>
-                <m:degHide m:val="1"/>
-                <m:ctrlPr>
-                  <w:rPr>
-                    <w:rFonts w:ascii="Cambria Math" w:eastAsia="Times New Roman" w:hAnsi="Cambria Math" w:cs="Times New Roman"/>
-                    <w:i/>
-                    <w:sz w:val="24"/>
-                    <w:szCs w:val="24"/>
-                    <w:lang w:eastAsia="it-IT"/>
-                  </w:rPr>
-                </m:ctrlPr>
-              </m:radPr>
-              <m:deg/>
-              <m:e>
-                <m:func>
-                  <m:funcPr>
-                    <m:ctrlPr>
-                      <w:rPr>
-                        <w:rFonts w:ascii="Cambria Math" w:eastAsia="Times New Roman" w:hAnsi="Cambria Math" w:cs="Times New Roman"/>
-                        <w:i/>
-                        <w:sz w:val="24"/>
-                        <w:szCs w:val="24"/>
-                        <w:lang w:eastAsia="it-IT"/>
-                      </w:rPr>
-                    </m:ctrlPr>
-                  </m:funcPr>
-                  <m:fName>
-                    <m:sSup>
-                      <m:sSupPr>
-                        <m:ctrlPr>
-                          <w:rPr>
-                            <w:rFonts w:ascii="Cambria Math" w:eastAsia="Times New Roman" w:hAnsi="Cambria Math" w:cs="Times New Roman"/>
-                            <w:i/>
-                            <w:sz w:val="24"/>
-                            <w:szCs w:val="24"/>
-                            <w:lang w:eastAsia="it-IT"/>
-                          </w:rPr>
-                        </m:ctrlPr>
-                      </m:sSupPr>
-                      <m:e>
-                        <m:r>
-                          <m:rPr>
-                            <m:sty m:val="p"/>
-                          </m:rPr>
-                          <w:rPr>
-                            <w:rFonts w:ascii="Cambria Math" w:eastAsia="Times New Roman" w:hAnsi="Cambria Math" w:cs="Times New Roman"/>
-                            <w:sz w:val="24"/>
-                            <w:szCs w:val="24"/>
-                            <w:lang w:eastAsia="it-IT"/>
-                          </w:rPr>
-                          <m:t>sin</m:t>
-                        </m:r>
-                        <m:ctrlPr>
-                          <w:rPr>
-                            <w:rFonts w:ascii="Cambria Math" w:eastAsia="Times New Roman" w:hAnsi="Cambria Math" w:cs="Times New Roman"/>
-                            <w:sz w:val="24"/>
-                            <w:szCs w:val="24"/>
-                            <w:lang w:eastAsia="it-IT"/>
-                          </w:rPr>
-                        </m:ctrlPr>
-                      </m:e>
-                      <m:sup>
-                        <m:r>
-                          <w:rPr>
-                            <w:rFonts w:ascii="Cambria Math" w:eastAsia="Times New Roman" w:hAnsi="Cambria Math" w:cs="Times New Roman"/>
-                            <w:sz w:val="24"/>
-                            <w:szCs w:val="24"/>
-                            <w:lang w:eastAsia="it-IT"/>
-                          </w:rPr>
-                          <m:t>2</m:t>
-                        </m:r>
-                        <m:ctrlPr>
-                          <w:rPr>
-                            <w:rFonts w:ascii="Cambria Math" w:eastAsia="Times New Roman" w:hAnsi="Cambria Math" w:cs="Times New Roman"/>
-                            <w:sz w:val="24"/>
-                            <w:szCs w:val="24"/>
-                            <w:lang w:eastAsia="it-IT"/>
-                          </w:rPr>
-                        </m:ctrlPr>
-                      </m:sup>
-                    </m:sSup>
-                  </m:fName>
-                  <m:e>
-                    <m:d>
-                      <m:dPr>
-                        <m:ctrlPr>
-                          <w:rPr>
-                            <w:rFonts w:ascii="Cambria Math" w:eastAsia="Times New Roman" w:hAnsi="Cambria Math" w:cs="Times New Roman"/>
-                            <w:i/>
-                            <w:sz w:val="24"/>
-                            <w:szCs w:val="24"/>
-                            <w:lang w:eastAsia="it-IT"/>
-                          </w:rPr>
-                        </m:ctrlPr>
-                      </m:dPr>
-                      <m:e>
-                        <m:f>
-                          <m:fPr>
-                            <m:ctrlPr>
-                              <w:rPr>
-                                <w:rFonts w:ascii="Cambria Math" w:eastAsia="Times New Roman" w:hAnsi="Cambria Math" w:cs="Times New Roman"/>
-                                <w:i/>
-                                <w:sz w:val="24"/>
-                                <w:szCs w:val="24"/>
-                                <w:lang w:eastAsia="it-IT"/>
-                              </w:rPr>
-                            </m:ctrlPr>
-                          </m:fPr>
-                          <m:num>
-                            <m:sSub>
-                              <m:sSubPr>
-                                <m:ctrlPr>
-                                  <w:rPr>
-                                    <w:rFonts w:ascii="Cambria Math" w:eastAsia="Times New Roman" w:hAnsi="Cambria Math" w:cs="Times New Roman"/>
-                                    <w:i/>
-                                    <w:sz w:val="24"/>
-                                    <w:szCs w:val="24"/>
-                                    <w:lang w:eastAsia="it-IT"/>
-                                  </w:rPr>
-                                </m:ctrlPr>
-                              </m:sSubPr>
-                              <m:e>
-                                <m:r>
-                                  <w:rPr>
-                                    <w:rFonts w:ascii="Cambria Math" w:eastAsia="Times New Roman" w:hAnsi="Cambria Math" w:cs="Times New Roman"/>
-                                    <w:sz w:val="24"/>
-                                    <w:szCs w:val="24"/>
-                                    <w:lang w:eastAsia="it-IT"/>
-                                  </w:rPr>
-                                  <m:t>φ</m:t>
-                                </m:r>
-                              </m:e>
-                              <m:sub>
-                                <m:r>
-                                  <w:rPr>
-                                    <w:rFonts w:ascii="Cambria Math" w:eastAsia="Times New Roman" w:hAnsi="Cambria Math" w:cs="Times New Roman"/>
-                                    <w:sz w:val="24"/>
-                                    <w:szCs w:val="24"/>
-                                    <w:lang w:eastAsia="it-IT"/>
-                                  </w:rPr>
-                                  <m:t>2</m:t>
-                                </m:r>
-                              </m:sub>
-                            </m:sSub>
-                            <m:r>
-                              <w:rPr>
-                                <w:rFonts w:ascii="Cambria Math" w:eastAsia="Times New Roman" w:hAnsi="Cambria Math" w:cs="Times New Roman"/>
-                                <w:sz w:val="24"/>
-                                <w:szCs w:val="24"/>
-                                <w:lang w:eastAsia="it-IT"/>
-                              </w:rPr>
-                              <m:t>-</m:t>
-                            </m:r>
-                            <m:sSub>
-                              <m:sSubPr>
-                                <m:ctrlPr>
-                                  <w:rPr>
-                                    <w:rFonts w:ascii="Cambria Math" w:eastAsia="Times New Roman" w:hAnsi="Cambria Math" w:cs="Times New Roman"/>
-                                    <w:i/>
-                                    <w:sz w:val="24"/>
-                                    <w:szCs w:val="24"/>
-                                    <w:lang w:eastAsia="it-IT"/>
-                                  </w:rPr>
-                                </m:ctrlPr>
-                              </m:sSubPr>
-                              <m:e>
-                                <m:r>
-                                  <w:rPr>
-                                    <w:rFonts w:ascii="Cambria Math" w:eastAsia="Times New Roman" w:hAnsi="Cambria Math" w:cs="Times New Roman"/>
-                                    <w:sz w:val="24"/>
-                                    <w:szCs w:val="24"/>
-                                    <w:lang w:eastAsia="it-IT"/>
-                                  </w:rPr>
-                                  <m:t>φ</m:t>
-                                </m:r>
-                              </m:e>
-                              <m:sub>
-                                <m:r>
-                                  <w:rPr>
-                                    <w:rFonts w:ascii="Cambria Math" w:eastAsia="Times New Roman" w:hAnsi="Cambria Math" w:cs="Times New Roman"/>
-                                    <w:sz w:val="24"/>
-                                    <w:szCs w:val="24"/>
-                                    <w:lang w:eastAsia="it-IT"/>
-                                  </w:rPr>
-                                  <m:t>1</m:t>
-                                </m:r>
-                              </m:sub>
-                            </m:sSub>
-                          </m:num>
-                          <m:den>
-                            <m:r>
-                              <w:rPr>
-                                <w:rFonts w:ascii="Cambria Math" w:eastAsia="Times New Roman" w:hAnsi="Cambria Math" w:cs="Times New Roman"/>
-                                <w:sz w:val="24"/>
-                                <w:szCs w:val="24"/>
-                                <w:lang w:eastAsia="it-IT"/>
-                              </w:rPr>
-                              <m:t>2</m:t>
-                            </m:r>
-                          </m:den>
-                        </m:f>
-                      </m:e>
-                    </m:d>
-                  </m:e>
-                </m:func>
-                <m:r>
-                  <w:rPr>
-                    <w:rFonts w:ascii="Cambria Math" w:eastAsia="Times New Roman" w:hAnsi="Cambria Math" w:cs="Times New Roman"/>
-                    <w:sz w:val="24"/>
-                    <w:szCs w:val="24"/>
-                    <w:lang w:eastAsia="it-IT"/>
-                  </w:rPr>
-                  <m:t>+</m:t>
-                </m:r>
-                <w:bookmarkStart w:id="0" w:name="_Hlk24723003"/>
-                <m:func>
-                  <m:funcPr>
-                    <m:ctrlPr>
-                      <w:rPr>
-                        <w:rFonts w:ascii="Cambria Math" w:eastAsia="Times New Roman" w:hAnsi="Cambria Math" w:cs="Times New Roman"/>
-                        <w:i/>
-                        <w:sz w:val="24"/>
-                        <w:szCs w:val="24"/>
-                        <w:lang w:eastAsia="it-IT"/>
-                      </w:rPr>
-                    </m:ctrlPr>
-                  </m:funcPr>
-                  <m:fName>
-                    <m:r>
-                      <m:rPr>
-                        <m:sty m:val="p"/>
-                      </m:rPr>
-                      <w:rPr>
-                        <w:rFonts w:ascii="Cambria Math" w:eastAsia="Times New Roman" w:hAnsi="Cambria Math" w:cs="Times New Roman"/>
-                        <w:sz w:val="24"/>
-                        <w:szCs w:val="24"/>
-                        <w:lang w:eastAsia="it-IT"/>
-                      </w:rPr>
-                      <m:t>cos</m:t>
-                    </m:r>
-                  </m:fName>
-                  <m:e>
-                    <m:d>
-                      <m:dPr>
-                        <m:ctrlPr>
-                          <w:rPr>
-                            <w:rFonts w:ascii="Cambria Math" w:eastAsia="Times New Roman" w:hAnsi="Cambria Math" w:cs="Times New Roman"/>
-                            <w:i/>
-                            <w:sz w:val="24"/>
-                            <w:szCs w:val="24"/>
-                            <w:lang w:eastAsia="it-IT"/>
-                          </w:rPr>
-                        </m:ctrlPr>
-                      </m:dPr>
-                      <m:e>
-                        <m:sSub>
-                          <m:sSubPr>
-                            <m:ctrlPr>
-                              <w:rPr>
-                                <w:rFonts w:ascii="Cambria Math" w:eastAsia="Times New Roman" w:hAnsi="Cambria Math" w:cs="Times New Roman"/>
-                                <w:i/>
-                                <w:sz w:val="24"/>
-                                <w:szCs w:val="24"/>
-                                <w:lang w:eastAsia="it-IT"/>
-                              </w:rPr>
-                            </m:ctrlPr>
-                          </m:sSubPr>
-                          <m:e>
-                            <m:r>
-                              <w:rPr>
-                                <w:rFonts w:ascii="Cambria Math" w:eastAsia="Times New Roman" w:hAnsi="Cambria Math" w:cs="Times New Roman"/>
-                                <w:sz w:val="24"/>
-                                <w:szCs w:val="24"/>
-                                <w:lang w:eastAsia="it-IT"/>
-                              </w:rPr>
-                              <m:t>φ</m:t>
-                            </m:r>
-                          </m:e>
-                          <m:sub>
-                            <m:r>
-                              <w:rPr>
-                                <w:rFonts w:ascii="Cambria Math" w:eastAsia="Times New Roman" w:hAnsi="Cambria Math" w:cs="Times New Roman"/>
-                                <w:sz w:val="24"/>
-                                <w:szCs w:val="24"/>
-                                <w:lang w:eastAsia="it-IT"/>
-                              </w:rPr>
-                              <m:t>1</m:t>
-                            </m:r>
-                          </m:sub>
-                        </m:sSub>
-                      </m:e>
-                    </m:d>
-                  </m:e>
-                </m:func>
-                <w:bookmarkEnd w:id="0"/>
-                <m:func>
-                  <m:funcPr>
-                    <m:ctrlPr>
-                      <w:rPr>
-                        <w:rFonts w:ascii="Cambria Math" w:eastAsia="Times New Roman" w:hAnsi="Cambria Math" w:cs="Times New Roman"/>
-                        <w:i/>
-                        <w:sz w:val="24"/>
-                        <w:szCs w:val="24"/>
-                        <w:lang w:eastAsia="it-IT"/>
-                      </w:rPr>
-                    </m:ctrlPr>
-                  </m:funcPr>
-                  <m:fName>
-                    <m:r>
-                      <m:rPr>
-                        <m:sty m:val="p"/>
-                      </m:rPr>
-                      <w:rPr>
-                        <w:rFonts w:ascii="Cambria Math" w:eastAsia="Times New Roman" w:hAnsi="Cambria Math" w:cs="Times New Roman"/>
-                        <w:sz w:val="24"/>
-                        <w:szCs w:val="24"/>
-                        <w:lang w:eastAsia="it-IT"/>
-                      </w:rPr>
-                      <m:t>cos</m:t>
-                    </m:r>
-                  </m:fName>
-                  <m:e>
-                    <m:d>
-                      <m:dPr>
-                        <m:ctrlPr>
-                          <w:rPr>
-                            <w:rFonts w:ascii="Cambria Math" w:eastAsia="Times New Roman" w:hAnsi="Cambria Math" w:cs="Times New Roman"/>
-                            <w:i/>
-                            <w:sz w:val="24"/>
-                            <w:szCs w:val="24"/>
-                            <w:lang w:eastAsia="it-IT"/>
-                          </w:rPr>
-                        </m:ctrlPr>
-                      </m:dPr>
-                      <m:e>
-                        <m:sSub>
-                          <m:sSubPr>
-                            <m:ctrlPr>
-                              <w:rPr>
-                                <w:rFonts w:ascii="Cambria Math" w:eastAsia="Times New Roman" w:hAnsi="Cambria Math" w:cs="Times New Roman"/>
-                                <w:i/>
-                                <w:sz w:val="24"/>
-                                <w:szCs w:val="24"/>
-                                <w:lang w:eastAsia="it-IT"/>
-                              </w:rPr>
-                            </m:ctrlPr>
-                          </m:sSubPr>
-                          <m:e>
-                            <m:r>
-                              <w:rPr>
-                                <w:rFonts w:ascii="Cambria Math" w:eastAsia="Times New Roman" w:hAnsi="Cambria Math" w:cs="Times New Roman"/>
-                                <w:sz w:val="24"/>
-                                <w:szCs w:val="24"/>
-                                <w:lang w:eastAsia="it-IT"/>
-                              </w:rPr>
-                              <m:t>φ</m:t>
-                            </m:r>
-                          </m:e>
-                          <m:sub>
-                            <m:r>
-                              <w:rPr>
-                                <w:rFonts w:ascii="Cambria Math" w:eastAsia="Times New Roman" w:hAnsi="Cambria Math" w:cs="Times New Roman"/>
-                                <w:sz w:val="24"/>
-                                <w:szCs w:val="24"/>
-                                <w:lang w:eastAsia="it-IT"/>
-                              </w:rPr>
-                              <m:t>2</m:t>
-                            </m:r>
-                          </m:sub>
-                        </m:sSub>
-                      </m:e>
-                    </m:d>
-                  </m:e>
-                </m:func>
-                <m:func>
-                  <m:funcPr>
-                    <m:ctrlPr>
-                      <w:rPr>
-                        <w:rFonts w:ascii="Cambria Math" w:eastAsia="Times New Roman" w:hAnsi="Cambria Math" w:cs="Times New Roman"/>
-                        <w:i/>
-                        <w:sz w:val="24"/>
-                        <w:szCs w:val="24"/>
-                        <w:lang w:eastAsia="it-IT"/>
-                      </w:rPr>
-                    </m:ctrlPr>
-                  </m:funcPr>
-                  <m:fName>
-                    <m:sSup>
-                      <m:sSupPr>
-                        <m:ctrlPr>
-                          <w:rPr>
-                            <w:rFonts w:ascii="Cambria Math" w:eastAsia="Times New Roman" w:hAnsi="Cambria Math" w:cs="Times New Roman"/>
-                            <w:i/>
-                            <w:sz w:val="24"/>
-                            <w:szCs w:val="24"/>
-                            <w:lang w:eastAsia="it-IT"/>
-                          </w:rPr>
-                        </m:ctrlPr>
-                      </m:sSupPr>
-                      <m:e>
-                        <m:r>
-                          <m:rPr>
-                            <m:sty m:val="p"/>
-                          </m:rPr>
-                          <w:rPr>
-                            <w:rFonts w:ascii="Cambria Math" w:eastAsia="Times New Roman" w:hAnsi="Cambria Math" w:cs="Times New Roman"/>
-                            <w:sz w:val="24"/>
-                            <w:szCs w:val="24"/>
-                            <w:lang w:eastAsia="it-IT"/>
-                          </w:rPr>
-                          <m:t>sin</m:t>
-                        </m:r>
-                        <m:ctrlPr>
-                          <w:rPr>
-                            <w:rFonts w:ascii="Cambria Math" w:eastAsia="Times New Roman" w:hAnsi="Cambria Math" w:cs="Times New Roman"/>
-                            <w:sz w:val="24"/>
-                            <w:szCs w:val="24"/>
-                            <w:lang w:eastAsia="it-IT"/>
-                          </w:rPr>
-                        </m:ctrlPr>
-                      </m:e>
-                      <m:sup>
-                        <m:r>
-                          <w:rPr>
-                            <w:rFonts w:ascii="Cambria Math" w:eastAsia="Times New Roman" w:hAnsi="Cambria Math" w:cs="Times New Roman"/>
-                            <w:sz w:val="24"/>
-                            <w:szCs w:val="24"/>
-                            <w:lang w:eastAsia="it-IT"/>
-                          </w:rPr>
-                          <m:t>2</m:t>
-                        </m:r>
-                        <m:ctrlPr>
-                          <w:rPr>
-                            <w:rFonts w:ascii="Cambria Math" w:eastAsia="Times New Roman" w:hAnsi="Cambria Math" w:cs="Times New Roman"/>
-                            <w:sz w:val="24"/>
-                            <w:szCs w:val="24"/>
-                            <w:lang w:eastAsia="it-IT"/>
-                          </w:rPr>
-                        </m:ctrlPr>
-                      </m:sup>
-                    </m:sSup>
-                  </m:fName>
-                  <m:e>
-                    <m:d>
-                      <m:dPr>
-                        <m:ctrlPr>
-                          <w:rPr>
-                            <w:rFonts w:ascii="Cambria Math" w:eastAsia="Times New Roman" w:hAnsi="Cambria Math" w:cs="Times New Roman"/>
-                            <w:i/>
-                            <w:sz w:val="24"/>
-                            <w:szCs w:val="24"/>
-                            <w:lang w:eastAsia="it-IT"/>
-                          </w:rPr>
-                        </m:ctrlPr>
-                      </m:dPr>
-                      <m:e>
-                        <m:f>
-                          <m:fPr>
-                            <m:ctrlPr>
-                              <w:rPr>
-                                <w:rFonts w:ascii="Cambria Math" w:eastAsia="Times New Roman" w:hAnsi="Cambria Math" w:cs="Times New Roman"/>
-                                <w:i/>
-                                <w:sz w:val="24"/>
-                                <w:szCs w:val="24"/>
-                                <w:lang w:eastAsia="it-IT"/>
-                              </w:rPr>
-                            </m:ctrlPr>
-                          </m:fPr>
-                          <m:num>
-                            <m:sSub>
-                              <m:sSubPr>
-                                <m:ctrlPr>
-                                  <w:rPr>
-                                    <w:rFonts w:ascii="Cambria Math" w:eastAsia="Times New Roman" w:hAnsi="Cambria Math" w:cs="Times New Roman"/>
-                                    <w:i/>
-                                    <w:sz w:val="24"/>
-                                    <w:szCs w:val="24"/>
-                                    <w:lang w:eastAsia="it-IT"/>
-                                  </w:rPr>
-                                </m:ctrlPr>
-                              </m:sSubPr>
-                              <m:e>
-                                <m:r>
-                                  <w:rPr>
-                                    <w:rFonts w:ascii="Cambria Math" w:eastAsia="Times New Roman" w:hAnsi="Cambria Math" w:cs="Times New Roman"/>
-                                    <w:sz w:val="24"/>
-                                    <w:szCs w:val="24"/>
-                                    <w:lang w:eastAsia="it-IT"/>
-                                  </w:rPr>
-                                  <m:t>λ</m:t>
-                                </m:r>
-                              </m:e>
-                              <m:sub>
-                                <m:r>
-                                  <w:rPr>
-                                    <w:rFonts w:ascii="Cambria Math" w:eastAsia="Times New Roman" w:hAnsi="Cambria Math" w:cs="Times New Roman"/>
-                                    <w:sz w:val="24"/>
-                                    <w:szCs w:val="24"/>
-                                    <w:lang w:eastAsia="it-IT"/>
-                                  </w:rPr>
-                                  <m:t>2</m:t>
-                                </m:r>
-                              </m:sub>
-                            </m:sSub>
-                            <m:r>
-                              <w:rPr>
-                                <w:rFonts w:ascii="Cambria Math" w:eastAsia="Times New Roman" w:hAnsi="Cambria Math" w:cs="Times New Roman"/>
-                                <w:sz w:val="24"/>
-                                <w:szCs w:val="24"/>
-                                <w:lang w:eastAsia="it-IT"/>
-                              </w:rPr>
-                              <m:t>-</m:t>
-                            </m:r>
-                            <m:sSub>
-                              <m:sSubPr>
-                                <m:ctrlPr>
-                                  <w:rPr>
-                                    <w:rFonts w:ascii="Cambria Math" w:eastAsia="Times New Roman" w:hAnsi="Cambria Math" w:cs="Times New Roman"/>
-                                    <w:i/>
-                                    <w:sz w:val="24"/>
-                                    <w:szCs w:val="24"/>
-                                    <w:lang w:eastAsia="it-IT"/>
-                                  </w:rPr>
-                                </m:ctrlPr>
-                              </m:sSubPr>
-                              <m:e>
-                                <m:r>
-                                  <w:rPr>
-                                    <w:rFonts w:ascii="Cambria Math" w:eastAsia="Times New Roman" w:hAnsi="Cambria Math" w:cs="Times New Roman"/>
-                                    <w:sz w:val="24"/>
-                                    <w:szCs w:val="24"/>
-                                    <w:lang w:eastAsia="it-IT"/>
-                                  </w:rPr>
-                                  <m:t>λ</m:t>
-                                </m:r>
-                              </m:e>
-                              <m:sub>
-                                <m:r>
-                                  <w:rPr>
-                                    <w:rFonts w:ascii="Cambria Math" w:eastAsia="Times New Roman" w:hAnsi="Cambria Math" w:cs="Times New Roman"/>
-                                    <w:sz w:val="24"/>
-                                    <w:szCs w:val="24"/>
-                                    <w:lang w:eastAsia="it-IT"/>
-                                  </w:rPr>
-                                  <m:t>1</m:t>
-                                </m:r>
-                              </m:sub>
-                            </m:sSub>
-                          </m:num>
-                          <m:den>
-                            <m:r>
-                              <w:rPr>
-                                <w:rFonts w:ascii="Cambria Math" w:eastAsia="Times New Roman" w:hAnsi="Cambria Math" w:cs="Times New Roman"/>
-                                <w:sz w:val="24"/>
-                                <w:szCs w:val="24"/>
-                                <w:lang w:eastAsia="it-IT"/>
-                              </w:rPr>
-                              <m:t>2</m:t>
-                            </m:r>
-                          </m:den>
-                        </m:f>
-                      </m:e>
-                    </m:d>
-                  </m:e>
-                </m:func>
-              </m:e>
-            </m:rad>
-          </m:e>
-        </m:func>
       </m:oMath>
       <w:r>
         <w:rPr>
@@ -3205,7 +2608,7 @@
           <w:lang w:eastAsia="it-IT"/>
         </w:rPr>
       </w:pPr>
-      <w:bookmarkStart w:id="1" w:name="_Hlk29738222"/>
+      <w:bookmarkStart w:id="0" w:name="_Hlk29738222"/>
       <w:r>
         <w:rPr>
           <w:rFonts w:ascii="Times New Roman" w:eastAsia="Times New Roman" w:hAnsi="Times New Roman" w:cs="Times New Roman"/>
@@ -3296,7 +2699,7 @@
         </w:rPr>
         <w:t>amministratori</w:t>
       </w:r>
-      <w:bookmarkEnd w:id="1"/>
+      <w:bookmarkEnd w:id="0"/>
       <w:r>
         <w:rPr>
           <w:rFonts w:ascii="Times New Roman" w:eastAsia="Times New Roman" w:hAnsi="Times New Roman" w:cs="Times New Roman"/>
@@ -3335,7 +2738,7 @@
         </w:rPr>
         <w:t xml:space="preserve"> ha un orario di partenze prestabilito. </w:t>
       </w:r>
-      <w:bookmarkStart w:id="2" w:name="_Hlk29738244"/>
+      <w:bookmarkStart w:id="1" w:name="_Hlk29738244"/>
       <w:r>
         <w:rPr>
           <w:rFonts w:ascii="Times New Roman" w:eastAsia="Times New Roman" w:hAnsi="Times New Roman" w:cs="Times New Roman"/>
@@ -3398,7 +2801,7 @@
         </w:rPr>
         <w:t>,</w:t>
       </w:r>
-      <w:bookmarkEnd w:id="2"/>
+      <w:bookmarkEnd w:id="1"/>
       <w:r>
         <w:rPr>
           <w:rFonts w:ascii="Times New Roman" w:eastAsia="Times New Roman" w:hAnsi="Times New Roman" w:cs="Times New Roman"/>
@@ -3505,7 +2908,7 @@
           <w:lang w:eastAsia="it-IT"/>
         </w:rPr>
       </w:pPr>
-      <w:bookmarkStart w:id="3" w:name="_Hlk29738265"/>
+      <w:bookmarkStart w:id="2" w:name="_Hlk29738265"/>
       <w:r>
         <w:rPr>
           <w:rFonts w:ascii="Times New Roman" w:eastAsia="Times New Roman" w:hAnsi="Times New Roman" w:cs="Times New Roman"/>
@@ -3552,7 +2955,7 @@
         </w:rPr>
         <w:t>conducenti</w:t>
       </w:r>
-      <w:bookmarkEnd w:id="3"/>
+      <w:bookmarkEnd w:id="2"/>
       <w:r>
         <w:rPr>
           <w:rFonts w:ascii="Times New Roman" w:eastAsia="Times New Roman" w:hAnsi="Times New Roman" w:cs="Times New Roman"/>
@@ -3655,7 +3058,7 @@
         </w:rPr>
         <w:t xml:space="preserve"> a settimana. </w:t>
       </w:r>
-      <w:bookmarkStart w:id="4" w:name="_Hlk29738280"/>
+      <w:bookmarkStart w:id="3" w:name="_Hlk29738280"/>
       <w:r>
         <w:rPr>
           <w:rFonts w:ascii="Times New Roman" w:eastAsia="Times New Roman" w:hAnsi="Times New Roman" w:cs="Times New Roman"/>
@@ -3754,7 +3157,7 @@
         </w:rPr>
         <w:t>su base mensile</w:t>
       </w:r>
-      <w:bookmarkEnd w:id="4"/>
+      <w:bookmarkEnd w:id="3"/>
       <w:r>
         <w:rPr>
           <w:rFonts w:ascii="Times New Roman" w:eastAsia="Times New Roman" w:hAnsi="Times New Roman" w:cs="Times New Roman"/>
@@ -3764,7 +3167,7 @@
         </w:rPr>
         <w:t xml:space="preserve">. </w:t>
       </w:r>
-      <w:bookmarkStart w:id="5" w:name="_Hlk29738298"/>
+      <w:bookmarkStart w:id="4" w:name="_Hlk29738298"/>
       <w:r>
         <w:rPr>
           <w:rFonts w:ascii="Times New Roman" w:eastAsia="Times New Roman" w:hAnsi="Times New Roman" w:cs="Times New Roman"/>
@@ -3961,7 +3364,7 @@
         </w:rPr>
         <w:br/>
       </w:r>
-      <w:bookmarkEnd w:id="5"/>
+      <w:bookmarkEnd w:id="4"/>
     </w:p>
     <w:p>
       <w:pPr>
@@ -4071,7 +3474,7 @@
         </w:rPr>
         <w:t>.</w:t>
       </w:r>
-      <w:bookmarkStart w:id="6" w:name="_Hlk29738338"/>
+      <w:bookmarkStart w:id="5" w:name="_Hlk29738338"/>
       <w:r>
         <w:rPr>
           <w:rFonts w:ascii="Times New Roman" w:eastAsia="Times New Roman" w:hAnsi="Times New Roman" w:cs="Times New Roman"/>
@@ -4188,8 +3591,8 @@
           <w:lang w:eastAsia="it-IT"/>
         </w:rPr>
       </w:pPr>
-      <w:bookmarkStart w:id="7" w:name="_Hlk29741252"/>
-      <w:bookmarkEnd w:id="6"/>
+      <w:bookmarkStart w:id="6" w:name="_Hlk29741252"/>
+      <w:bookmarkEnd w:id="5"/>
       <w:r>
         <w:rPr>
           <w:rFonts w:ascii="Times New Roman" w:eastAsia="Times New Roman" w:hAnsi="Times New Roman" w:cs="Times New Roman"/>
@@ -4281,7 +3684,7 @@
         </w:rPr>
         <w:t xml:space="preserve"> di interesse</w:t>
       </w:r>
-      <w:bookmarkEnd w:id="7"/>
+      <w:bookmarkEnd w:id="6"/>
       <w:r>
         <w:rPr>
           <w:rFonts w:ascii="Times New Roman" w:eastAsia="Times New Roman" w:hAnsi="Times New Roman" w:cs="Times New Roman"/>
@@ -4291,7 +3694,7 @@
         </w:rPr>
         <w:t>.</w:t>
       </w:r>
-      <w:bookmarkStart w:id="8" w:name="_Hlk29741283"/>
+      <w:bookmarkStart w:id="7" w:name="_Hlk29741283"/>
       <w:r>
         <w:rPr>
           <w:rFonts w:ascii="Times New Roman" w:eastAsia="Times New Roman" w:hAnsi="Times New Roman" w:cs="Times New Roman"/>
@@ -4368,6 +3771,7 @@
         </w:rPr>
       </w:pPr>
     </w:p>
+    <w:bookmarkEnd w:id="7"/>
     <w:p>
       <w:pPr>
         <w:pStyle w:val="Paragrafoelenco"/>
@@ -4391,604 +3795,10 @@
             <w:szCs w:val="24"/>
             <w:lang w:eastAsia="it-IT"/>
           </w:rPr>
-          <m:t>d= 2r</m:t>
+          <m:t>d=2r*sin^(-1)(sqrt(sin^(2)((phi_{2}-phi_{1})/(2))+cos(phi_{1})cos(phi_{2})sin^(2)((lambda_{2}-lambda_{1})/(2))))</m:t>
         </m:r>
-        <m:func>
-          <m:funcPr>
-            <m:ctrlPr>
-              <w:rPr>
-                <w:rFonts w:ascii="Cambria Math" w:eastAsia="Times New Roman" w:hAnsi="Cambria Math" w:cs="Times New Roman"/>
-                <w:i/>
-                <w:sz w:val="24"/>
-                <w:szCs w:val="24"/>
-                <w:lang w:eastAsia="it-IT"/>
-              </w:rPr>
-            </m:ctrlPr>
-          </m:funcPr>
-          <m:fName>
-            <m:r>
-              <m:rPr>
-                <m:sty m:val="p"/>
-              </m:rPr>
-              <w:rPr>
-                <w:rFonts w:ascii="Cambria Math" w:eastAsia="Times New Roman" w:hAnsi="Cambria Math" w:cs="Times New Roman"/>
-                <w:sz w:val="24"/>
-                <w:szCs w:val="24"/>
-                <w:lang w:eastAsia="it-IT"/>
-              </w:rPr>
-              <m:t>arcsin</m:t>
-            </m:r>
-          </m:fName>
-          <m:e>
-            <m:rad>
-              <m:radPr>
-                <m:degHide m:val="1"/>
-                <m:ctrlPr>
-                  <w:rPr>
-                    <w:rFonts w:ascii="Cambria Math" w:eastAsia="Times New Roman" w:hAnsi="Cambria Math" w:cs="Times New Roman"/>
-                    <w:i/>
-                    <w:sz w:val="24"/>
-                    <w:szCs w:val="24"/>
-                    <w:lang w:eastAsia="it-IT"/>
-                  </w:rPr>
-                </m:ctrlPr>
-              </m:radPr>
-              <m:deg/>
-              <m:e>
-                <m:func>
-                  <m:funcPr>
-                    <m:ctrlPr>
-                      <w:rPr>
-                        <w:rFonts w:ascii="Cambria Math" w:eastAsia="Times New Roman" w:hAnsi="Cambria Math" w:cs="Times New Roman"/>
-                        <w:i/>
-                        <w:sz w:val="24"/>
-                        <w:szCs w:val="24"/>
-                        <w:lang w:eastAsia="it-IT"/>
-                      </w:rPr>
-                    </m:ctrlPr>
-                  </m:funcPr>
-                  <m:fName>
-                    <m:sSup>
-                      <m:sSupPr>
-                        <m:ctrlPr>
-                          <w:rPr>
-                            <w:rFonts w:ascii="Cambria Math" w:eastAsia="Times New Roman" w:hAnsi="Cambria Math" w:cs="Times New Roman"/>
-                            <w:i/>
-                            <w:sz w:val="24"/>
-                            <w:szCs w:val="24"/>
-                            <w:lang w:eastAsia="it-IT"/>
-                          </w:rPr>
-                        </m:ctrlPr>
-                      </m:sSupPr>
-                      <m:e>
-                        <m:r>
-                          <m:rPr>
-                            <m:sty m:val="p"/>
-                          </m:rPr>
-                          <w:rPr>
-                            <w:rFonts w:ascii="Cambria Math" w:eastAsia="Times New Roman" w:hAnsi="Cambria Math" w:cs="Times New Roman"/>
-                            <w:sz w:val="24"/>
-                            <w:szCs w:val="24"/>
-                            <w:lang w:eastAsia="it-IT"/>
-                          </w:rPr>
-                          <m:t>sin</m:t>
-                        </m:r>
-                        <m:ctrlPr>
-                          <w:rPr>
-                            <w:rFonts w:ascii="Cambria Math" w:eastAsia="Times New Roman" w:hAnsi="Cambria Math" w:cs="Times New Roman"/>
-                            <w:sz w:val="24"/>
-                            <w:szCs w:val="24"/>
-                            <w:lang w:eastAsia="it-IT"/>
-                          </w:rPr>
-                        </m:ctrlPr>
-                      </m:e>
-                      <m:sup>
-                        <m:r>
-                          <w:rPr>
-                            <w:rFonts w:ascii="Cambria Math" w:eastAsia="Times New Roman" w:hAnsi="Cambria Math" w:cs="Times New Roman"/>
-                            <w:sz w:val="24"/>
-                            <w:szCs w:val="24"/>
-                            <w:lang w:eastAsia="it-IT"/>
-                          </w:rPr>
-                          <m:t>2</m:t>
-                        </m:r>
-                        <m:ctrlPr>
-                          <w:rPr>
-                            <w:rFonts w:ascii="Cambria Math" w:eastAsia="Times New Roman" w:hAnsi="Cambria Math" w:cs="Times New Roman"/>
-                            <w:sz w:val="24"/>
-                            <w:szCs w:val="24"/>
-                            <w:lang w:eastAsia="it-IT"/>
-                          </w:rPr>
-                        </m:ctrlPr>
-                      </m:sup>
-                    </m:sSup>
-                  </m:fName>
-                  <m:e>
-                    <m:d>
-                      <m:dPr>
-                        <m:ctrlPr>
-                          <w:rPr>
-                            <w:rFonts w:ascii="Cambria Math" w:eastAsia="Times New Roman" w:hAnsi="Cambria Math" w:cs="Times New Roman"/>
-                            <w:i/>
-                            <w:sz w:val="24"/>
-                            <w:szCs w:val="24"/>
-                            <w:lang w:eastAsia="it-IT"/>
-                          </w:rPr>
-                        </m:ctrlPr>
-                      </m:dPr>
-                      <m:e>
-                        <m:f>
-                          <m:fPr>
-                            <m:ctrlPr>
-                              <w:rPr>
-                                <w:rFonts w:ascii="Cambria Math" w:eastAsia="Times New Roman" w:hAnsi="Cambria Math" w:cs="Times New Roman"/>
-                                <w:i/>
-                                <w:sz w:val="24"/>
-                                <w:szCs w:val="24"/>
-                                <w:lang w:eastAsia="it-IT"/>
-                              </w:rPr>
-                            </m:ctrlPr>
-                          </m:fPr>
-                          <m:num>
-                            <m:sSub>
-                              <m:sSubPr>
-                                <m:ctrlPr>
-                                  <w:rPr>
-                                    <w:rFonts w:ascii="Cambria Math" w:eastAsia="Times New Roman" w:hAnsi="Cambria Math" w:cs="Times New Roman"/>
-                                    <w:i/>
-                                    <w:sz w:val="24"/>
-                                    <w:szCs w:val="24"/>
-                                    <w:lang w:eastAsia="it-IT"/>
-                                  </w:rPr>
-                                </m:ctrlPr>
-                              </m:sSubPr>
-                              <m:e>
-                                <m:r>
-                                  <w:rPr>
-                                    <w:rFonts w:ascii="Cambria Math" w:eastAsia="Times New Roman" w:hAnsi="Cambria Math" w:cs="Times New Roman"/>
-                                    <w:sz w:val="24"/>
-                                    <w:szCs w:val="24"/>
-                                    <w:lang w:eastAsia="it-IT"/>
-                                  </w:rPr>
-                                  <m:t>φ</m:t>
-                                </m:r>
-                              </m:e>
-                              <m:sub>
-                                <m:r>
-                                  <w:rPr>
-                                    <w:rFonts w:ascii="Cambria Math" w:eastAsia="Times New Roman" w:hAnsi="Cambria Math" w:cs="Times New Roman"/>
-                                    <w:sz w:val="24"/>
-                                    <w:szCs w:val="24"/>
-                                    <w:lang w:eastAsia="it-IT"/>
-                                  </w:rPr>
-                                  <m:t>2</m:t>
-                                </m:r>
-                              </m:sub>
-                            </m:sSub>
-                            <m:r>
-                              <w:rPr>
-                                <w:rFonts w:ascii="Cambria Math" w:eastAsia="Times New Roman" w:hAnsi="Cambria Math" w:cs="Times New Roman"/>
-                                <w:sz w:val="24"/>
-                                <w:szCs w:val="24"/>
-                                <w:lang w:eastAsia="it-IT"/>
-                              </w:rPr>
-                              <m:t>-</m:t>
-                            </m:r>
-                            <m:sSub>
-                              <m:sSubPr>
-                                <m:ctrlPr>
-                                  <w:rPr>
-                                    <w:rFonts w:ascii="Cambria Math" w:eastAsia="Times New Roman" w:hAnsi="Cambria Math" w:cs="Times New Roman"/>
-                                    <w:i/>
-                                    <w:sz w:val="24"/>
-                                    <w:szCs w:val="24"/>
-                                    <w:lang w:eastAsia="it-IT"/>
-                                  </w:rPr>
-                                </m:ctrlPr>
-                              </m:sSubPr>
-                              <m:e>
-                                <m:r>
-                                  <w:rPr>
-                                    <w:rFonts w:ascii="Cambria Math" w:eastAsia="Times New Roman" w:hAnsi="Cambria Math" w:cs="Times New Roman"/>
-                                    <w:sz w:val="24"/>
-                                    <w:szCs w:val="24"/>
-                                    <w:lang w:eastAsia="it-IT"/>
-                                  </w:rPr>
-                                  <m:t>φ</m:t>
-                                </m:r>
-                              </m:e>
-                              <m:sub>
-                                <m:r>
-                                  <w:rPr>
-                                    <w:rFonts w:ascii="Cambria Math" w:eastAsia="Times New Roman" w:hAnsi="Cambria Math" w:cs="Times New Roman"/>
-                                    <w:sz w:val="24"/>
-                                    <w:szCs w:val="24"/>
-                                    <w:lang w:eastAsia="it-IT"/>
-                                  </w:rPr>
-                                  <m:t>1</m:t>
-                                </m:r>
-                              </m:sub>
-                            </m:sSub>
-                          </m:num>
-                          <m:den>
-                            <m:r>
-                              <w:rPr>
-                                <w:rFonts w:ascii="Cambria Math" w:eastAsia="Times New Roman" w:hAnsi="Cambria Math" w:cs="Times New Roman"/>
-                                <w:sz w:val="24"/>
-                                <w:szCs w:val="24"/>
-                                <w:lang w:eastAsia="it-IT"/>
-                              </w:rPr>
-                              <m:t>2</m:t>
-                            </m:r>
-                          </m:den>
-                        </m:f>
-                      </m:e>
-                    </m:d>
-                  </m:e>
-                </m:func>
-                <m:r>
-                  <w:rPr>
-                    <w:rFonts w:ascii="Cambria Math" w:eastAsia="Times New Roman" w:hAnsi="Cambria Math" w:cs="Times New Roman"/>
-                    <w:sz w:val="24"/>
-                    <w:szCs w:val="24"/>
-                    <w:lang w:eastAsia="it-IT"/>
-                  </w:rPr>
-                  <m:t>+</m:t>
-                </m:r>
-                <m:func>
-                  <m:funcPr>
-                    <m:ctrlPr>
-                      <w:rPr>
-                        <w:rFonts w:ascii="Cambria Math" w:eastAsia="Times New Roman" w:hAnsi="Cambria Math" w:cs="Times New Roman"/>
-                        <w:i/>
-                        <w:sz w:val="24"/>
-                        <w:szCs w:val="24"/>
-                        <w:lang w:eastAsia="it-IT"/>
-                      </w:rPr>
-                    </m:ctrlPr>
-                  </m:funcPr>
-                  <m:fName>
-                    <m:r>
-                      <m:rPr>
-                        <m:sty m:val="p"/>
-                      </m:rPr>
-                      <w:rPr>
-                        <w:rFonts w:ascii="Cambria Math" w:eastAsia="Times New Roman" w:hAnsi="Cambria Math" w:cs="Times New Roman"/>
-                        <w:sz w:val="24"/>
-                        <w:szCs w:val="24"/>
-                        <w:lang w:eastAsia="it-IT"/>
-                      </w:rPr>
-                      <m:t>cos</m:t>
-                    </m:r>
-                  </m:fName>
-                  <m:e>
-                    <m:d>
-                      <m:dPr>
-                        <m:ctrlPr>
-                          <w:rPr>
-                            <w:rFonts w:ascii="Cambria Math" w:eastAsia="Times New Roman" w:hAnsi="Cambria Math" w:cs="Times New Roman"/>
-                            <w:i/>
-                            <w:sz w:val="24"/>
-                            <w:szCs w:val="24"/>
-                            <w:lang w:eastAsia="it-IT"/>
-                          </w:rPr>
-                        </m:ctrlPr>
-                      </m:dPr>
-                      <m:e>
-                        <m:sSub>
-                          <m:sSubPr>
-                            <m:ctrlPr>
-                              <w:rPr>
-                                <w:rFonts w:ascii="Cambria Math" w:eastAsia="Times New Roman" w:hAnsi="Cambria Math" w:cs="Times New Roman"/>
-                                <w:i/>
-                                <w:sz w:val="24"/>
-                                <w:szCs w:val="24"/>
-                                <w:lang w:eastAsia="it-IT"/>
-                              </w:rPr>
-                            </m:ctrlPr>
-                          </m:sSubPr>
-                          <m:e>
-                            <m:r>
-                              <w:rPr>
-                                <w:rFonts w:ascii="Cambria Math" w:eastAsia="Times New Roman" w:hAnsi="Cambria Math" w:cs="Times New Roman"/>
-                                <w:sz w:val="24"/>
-                                <w:szCs w:val="24"/>
-                                <w:lang w:eastAsia="it-IT"/>
-                              </w:rPr>
-                              <m:t>φ</m:t>
-                            </m:r>
-                          </m:e>
-                          <m:sub>
-                            <m:r>
-                              <w:rPr>
-                                <w:rFonts w:ascii="Cambria Math" w:eastAsia="Times New Roman" w:hAnsi="Cambria Math" w:cs="Times New Roman"/>
-                                <w:sz w:val="24"/>
-                                <w:szCs w:val="24"/>
-                                <w:lang w:eastAsia="it-IT"/>
-                              </w:rPr>
-                              <m:t>1</m:t>
-                            </m:r>
-                          </m:sub>
-                        </m:sSub>
-                      </m:e>
-                    </m:d>
-                  </m:e>
-                </m:func>
-                <m:func>
-                  <m:funcPr>
-                    <m:ctrlPr>
-                      <w:rPr>
-                        <w:rFonts w:ascii="Cambria Math" w:eastAsia="Times New Roman" w:hAnsi="Cambria Math" w:cs="Times New Roman"/>
-                        <w:i/>
-                        <w:sz w:val="24"/>
-                        <w:szCs w:val="24"/>
-                        <w:lang w:eastAsia="it-IT"/>
-                      </w:rPr>
-                    </m:ctrlPr>
-                  </m:funcPr>
-                  <m:fName>
-                    <m:r>
-                      <m:rPr>
-                        <m:sty m:val="p"/>
-                      </m:rPr>
-                      <w:rPr>
-                        <w:rFonts w:ascii="Cambria Math" w:eastAsia="Times New Roman" w:hAnsi="Cambria Math" w:cs="Times New Roman"/>
-                        <w:sz w:val="24"/>
-                        <w:szCs w:val="24"/>
-                        <w:lang w:eastAsia="it-IT"/>
-                      </w:rPr>
-                      <m:t>cos</m:t>
-                    </m:r>
-                  </m:fName>
-                  <m:e>
-                    <m:d>
-                      <m:dPr>
-                        <m:ctrlPr>
-                          <w:rPr>
-                            <w:rFonts w:ascii="Cambria Math" w:eastAsia="Times New Roman" w:hAnsi="Cambria Math" w:cs="Times New Roman"/>
-                            <w:i/>
-                            <w:sz w:val="24"/>
-                            <w:szCs w:val="24"/>
-                            <w:lang w:eastAsia="it-IT"/>
-                          </w:rPr>
-                        </m:ctrlPr>
-                      </m:dPr>
-                      <m:e>
-                        <m:sSub>
-                          <m:sSubPr>
-                            <m:ctrlPr>
-                              <w:rPr>
-                                <w:rFonts w:ascii="Cambria Math" w:eastAsia="Times New Roman" w:hAnsi="Cambria Math" w:cs="Times New Roman"/>
-                                <w:i/>
-                                <w:sz w:val="24"/>
-                                <w:szCs w:val="24"/>
-                                <w:lang w:eastAsia="it-IT"/>
-                              </w:rPr>
-                            </m:ctrlPr>
-                          </m:sSubPr>
-                          <m:e>
-                            <m:r>
-                              <w:rPr>
-                                <w:rFonts w:ascii="Cambria Math" w:eastAsia="Times New Roman" w:hAnsi="Cambria Math" w:cs="Times New Roman"/>
-                                <w:sz w:val="24"/>
-                                <w:szCs w:val="24"/>
-                                <w:lang w:eastAsia="it-IT"/>
-                              </w:rPr>
-                              <m:t>φ</m:t>
-                            </m:r>
-                          </m:e>
-                          <m:sub>
-                            <m:r>
-                              <w:rPr>
-                                <w:rFonts w:ascii="Cambria Math" w:eastAsia="Times New Roman" w:hAnsi="Cambria Math" w:cs="Times New Roman"/>
-                                <w:sz w:val="24"/>
-                                <w:szCs w:val="24"/>
-                                <w:lang w:eastAsia="it-IT"/>
-                              </w:rPr>
-                              <m:t>2</m:t>
-                            </m:r>
-                          </m:sub>
-                        </m:sSub>
-                      </m:e>
-                    </m:d>
-                  </m:e>
-                </m:func>
-                <m:func>
-                  <m:funcPr>
-                    <m:ctrlPr>
-                      <w:rPr>
-                        <w:rFonts w:ascii="Cambria Math" w:eastAsia="Times New Roman" w:hAnsi="Cambria Math" w:cs="Times New Roman"/>
-                        <w:i/>
-                        <w:sz w:val="24"/>
-                        <w:szCs w:val="24"/>
-                        <w:lang w:eastAsia="it-IT"/>
-                      </w:rPr>
-                    </m:ctrlPr>
-                  </m:funcPr>
-                  <m:fName>
-                    <m:sSup>
-                      <m:sSupPr>
-                        <m:ctrlPr>
-                          <w:rPr>
-                            <w:rFonts w:ascii="Cambria Math" w:eastAsia="Times New Roman" w:hAnsi="Cambria Math" w:cs="Times New Roman"/>
-                            <w:i/>
-                            <w:sz w:val="24"/>
-                            <w:szCs w:val="24"/>
-                            <w:lang w:eastAsia="it-IT"/>
-                          </w:rPr>
-                        </m:ctrlPr>
-                      </m:sSupPr>
-                      <m:e>
-                        <m:r>
-                          <m:rPr>
-                            <m:sty m:val="p"/>
-                          </m:rPr>
-                          <w:rPr>
-                            <w:rFonts w:ascii="Cambria Math" w:eastAsia="Times New Roman" w:hAnsi="Cambria Math" w:cs="Times New Roman"/>
-                            <w:sz w:val="24"/>
-                            <w:szCs w:val="24"/>
-                            <w:lang w:eastAsia="it-IT"/>
-                          </w:rPr>
-                          <m:t>sin</m:t>
-                        </m:r>
-                        <m:ctrlPr>
-                          <w:rPr>
-                            <w:rFonts w:ascii="Cambria Math" w:eastAsia="Times New Roman" w:hAnsi="Cambria Math" w:cs="Times New Roman"/>
-                            <w:sz w:val="24"/>
-                            <w:szCs w:val="24"/>
-                            <w:lang w:eastAsia="it-IT"/>
-                          </w:rPr>
-                        </m:ctrlPr>
-                      </m:e>
-                      <m:sup>
-                        <m:r>
-                          <w:rPr>
-                            <w:rFonts w:ascii="Cambria Math" w:eastAsia="Times New Roman" w:hAnsi="Cambria Math" w:cs="Times New Roman"/>
-                            <w:sz w:val="24"/>
-                            <w:szCs w:val="24"/>
-                            <w:lang w:eastAsia="it-IT"/>
-                          </w:rPr>
-                          <m:t>2</m:t>
-                        </m:r>
-                        <m:ctrlPr>
-                          <w:rPr>
-                            <w:rFonts w:ascii="Cambria Math" w:eastAsia="Times New Roman" w:hAnsi="Cambria Math" w:cs="Times New Roman"/>
-                            <w:sz w:val="24"/>
-                            <w:szCs w:val="24"/>
-                            <w:lang w:eastAsia="it-IT"/>
-                          </w:rPr>
-                        </m:ctrlPr>
-                      </m:sup>
-                    </m:sSup>
-                  </m:fName>
-                  <m:e>
-                    <m:d>
-                      <m:dPr>
-                        <m:ctrlPr>
-                          <w:rPr>
-                            <w:rFonts w:ascii="Cambria Math" w:eastAsia="Times New Roman" w:hAnsi="Cambria Math" w:cs="Times New Roman"/>
-                            <w:i/>
-                            <w:sz w:val="24"/>
-                            <w:szCs w:val="24"/>
-                            <w:lang w:eastAsia="it-IT"/>
-                          </w:rPr>
-                        </m:ctrlPr>
-                      </m:dPr>
-                      <m:e>
-                        <m:f>
-                          <m:fPr>
-                            <m:ctrlPr>
-                              <w:rPr>
-                                <w:rFonts w:ascii="Cambria Math" w:eastAsia="Times New Roman" w:hAnsi="Cambria Math" w:cs="Times New Roman"/>
-                                <w:i/>
-                                <w:sz w:val="24"/>
-                                <w:szCs w:val="24"/>
-                                <w:lang w:eastAsia="it-IT"/>
-                              </w:rPr>
-                            </m:ctrlPr>
-                          </m:fPr>
-                          <m:num>
-                            <m:sSub>
-                              <m:sSubPr>
-                                <m:ctrlPr>
-                                  <w:rPr>
-                                    <w:rFonts w:ascii="Cambria Math" w:eastAsia="Times New Roman" w:hAnsi="Cambria Math" w:cs="Times New Roman"/>
-                                    <w:i/>
-                                    <w:sz w:val="24"/>
-                                    <w:szCs w:val="24"/>
-                                    <w:lang w:eastAsia="it-IT"/>
-                                  </w:rPr>
-                                </m:ctrlPr>
-                              </m:sSubPr>
-                              <m:e>
-                                <m:r>
-                                  <w:rPr>
-                                    <w:rFonts w:ascii="Cambria Math" w:eastAsia="Times New Roman" w:hAnsi="Cambria Math" w:cs="Times New Roman"/>
-                                    <w:sz w:val="24"/>
-                                    <w:szCs w:val="24"/>
-                                    <w:lang w:eastAsia="it-IT"/>
-                                  </w:rPr>
-                                  <m:t>λ</m:t>
-                                </m:r>
-                              </m:e>
-                              <m:sub>
-                                <m:r>
-                                  <w:rPr>
-                                    <w:rFonts w:ascii="Cambria Math" w:eastAsia="Times New Roman" w:hAnsi="Cambria Math" w:cs="Times New Roman"/>
-                                    <w:sz w:val="24"/>
-                                    <w:szCs w:val="24"/>
-                                    <w:lang w:eastAsia="it-IT"/>
-                                  </w:rPr>
-                                  <m:t>2</m:t>
-                                </m:r>
-                              </m:sub>
-                            </m:sSub>
-                            <m:r>
-                              <w:rPr>
-                                <w:rFonts w:ascii="Cambria Math" w:eastAsia="Times New Roman" w:hAnsi="Cambria Math" w:cs="Times New Roman"/>
-                                <w:sz w:val="24"/>
-                                <w:szCs w:val="24"/>
-                                <w:lang w:eastAsia="it-IT"/>
-                              </w:rPr>
-                              <m:t>-</m:t>
-                            </m:r>
-                            <m:sSub>
-                              <m:sSubPr>
-                                <m:ctrlPr>
-                                  <w:rPr>
-                                    <w:rFonts w:ascii="Cambria Math" w:eastAsia="Times New Roman" w:hAnsi="Cambria Math" w:cs="Times New Roman"/>
-                                    <w:i/>
-                                    <w:sz w:val="24"/>
-                                    <w:szCs w:val="24"/>
-                                    <w:lang w:eastAsia="it-IT"/>
-                                  </w:rPr>
-                                </m:ctrlPr>
-                              </m:sSubPr>
-                              <m:e>
-                                <m:r>
-                                  <w:rPr>
-                                    <w:rFonts w:ascii="Cambria Math" w:eastAsia="Times New Roman" w:hAnsi="Cambria Math" w:cs="Times New Roman"/>
-                                    <w:sz w:val="24"/>
-                                    <w:szCs w:val="24"/>
-                                    <w:lang w:eastAsia="it-IT"/>
-                                  </w:rPr>
-                                  <m:t>λ</m:t>
-                                </m:r>
-                              </m:e>
-                              <m:sub>
-                                <m:r>
-                                  <w:rPr>
-                                    <w:rFonts w:ascii="Cambria Math" w:eastAsia="Times New Roman" w:hAnsi="Cambria Math" w:cs="Times New Roman"/>
-                                    <w:sz w:val="24"/>
-                                    <w:szCs w:val="24"/>
-                                    <w:lang w:eastAsia="it-IT"/>
-                                  </w:rPr>
-                                  <m:t>1</m:t>
-                                </m:r>
-                              </m:sub>
-                            </m:sSub>
-                          </m:num>
-                          <m:den>
-                            <m:r>
-                              <w:rPr>
-                                <w:rFonts w:ascii="Cambria Math" w:eastAsia="Times New Roman" w:hAnsi="Cambria Math" w:cs="Times New Roman"/>
-                                <w:sz w:val="24"/>
-                                <w:szCs w:val="24"/>
-                                <w:lang w:eastAsia="it-IT"/>
-                              </w:rPr>
-                              <m:t>2</m:t>
-                            </m:r>
-                          </m:den>
-                        </m:f>
-                      </m:e>
-                    </m:d>
-                  </m:e>
-                </m:func>
-              </m:e>
-            </m:rad>
-          </m:e>
-        </m:func>
       </m:oMath>
+      <w:bookmarkStart w:id="8" w:name="_GoBack"/>
       <w:bookmarkEnd w:id="8"/>
       <w:r>
         <w:rPr>
@@ -43288,8 +42098,6 @@
           <w:bCs/>
         </w:rPr>
       </w:pPr>
-      <w:bookmarkStart w:id="22" w:name="_GoBack"/>
-      <w:bookmarkEnd w:id="22"/>
     </w:p>
     <w:p>
       <w:pPr>
@@ -43567,12 +42375,6 @@
           <w:highlight w:val="red"/>
         </w:rPr>
         <w:tab/>
-      </w:r>
-      <w:r>
-        <w:rPr>
-          <w:rFonts w:ascii="Times New Roman" w:hAnsi="Times New Roman" w:cs="Times New Roman"/>
-          <w:highlight w:val="red"/>
-        </w:rPr>
         <w:t>Costi al giorno 1.500</w:t>
       </w:r>
     </w:p>
@@ -43914,12 +42716,6 @@
           <w:highlight w:val="red"/>
         </w:rPr>
         <w:tab/>
-      </w:r>
-      <w:r>
-        <w:rPr>
-          <w:rFonts w:ascii="Times New Roman" w:hAnsi="Times New Roman" w:cs="Times New Roman"/>
-          <w:highlight w:val="red"/>
-        </w:rPr>
         <w:t>Costi al giorno 70</w:t>
       </w:r>
     </w:p>
@@ -43962,12 +42758,6 @@
           <w:highlight w:val="red"/>
         </w:rPr>
         <w:tab/>
-      </w:r>
-      <w:r>
-        <w:rPr>
-          <w:rFonts w:ascii="Times New Roman" w:hAnsi="Times New Roman" w:cs="Times New Roman"/>
-          <w:highlight w:val="red"/>
-        </w:rPr>
         <w:t>Costi al giorno 460</w:t>
       </w:r>
     </w:p>
@@ -44010,12 +42800,6 @@
           <w:highlight w:val="red"/>
         </w:rPr>
         <w:tab/>
-      </w:r>
-      <w:r>
-        <w:rPr>
-          <w:rFonts w:ascii="Times New Roman" w:hAnsi="Times New Roman" w:cs="Times New Roman"/>
-          <w:highlight w:val="red"/>
-        </w:rPr>
         <w:t>Costi al giorno 460</w:t>
       </w:r>
     </w:p>
@@ -44104,12 +42888,6 @@
           <w:highlight w:val="red"/>
         </w:rPr>
         <w:tab/>
-      </w:r>
-      <w:r>
-        <w:rPr>
-          <w:rFonts w:ascii="Times New Roman" w:hAnsi="Times New Roman" w:cs="Times New Roman"/>
-          <w:highlight w:val="red"/>
-        </w:rPr>
         <w:t>Costi al giorno 1.200.000</w:t>
       </w:r>
     </w:p>
@@ -44488,13 +43266,7 @@
               <w:rPr>
                 <w:b/>
               </w:rPr>
-              <w:t xml:space="preserve"> costo </w:t>
-            </w:r>
-            <w:r>
-              <w:rPr>
-                <w:b/>
-              </w:rPr>
-              <w:t>350</w:t>
+              <w:t xml:space="preserve"> costo 350</w:t>
             </w:r>
           </w:p>
         </w:tc>
@@ -44795,13 +43567,7 @@
               <w:rPr>
                 <w:b/>
               </w:rPr>
-              <w:t xml:space="preserve"> costo </w:t>
-            </w:r>
-            <w:r>
-              <w:rPr>
-                <w:b/>
-              </w:rPr>
-              <w:t>350</w:t>
+              <w:t xml:space="preserve"> costo 350</w:t>
             </w:r>
           </w:p>
         </w:tc>
@@ -50868,7 +49634,7 @@
 </file>
 
 <file path=customXml/itemProps1.xml><?xml version="1.0" encoding="utf-8"?>
-<ds:datastoreItem xmlns:ds="http://schemas.openxmlformats.org/officeDocument/2006/customXml" ds:itemID="{75DCBFA9-7C6D-4CAD-95BC-0ABD0A4B5898}">
+<ds:datastoreItem xmlns:ds="http://schemas.openxmlformats.org/officeDocument/2006/customXml" ds:itemID="{664785CA-E557-406C-B990-8FC2DD1E0B5B}">
   <ds:schemaRefs>
     <ds:schemaRef ds:uri="http://schemas.openxmlformats.org/officeDocument/2006/bibliography"/>
   </ds:schemaRefs>

</xml_diff>

<commit_message>
Aggiornato: Secondo ER ottimizzato.drawio Secondo ER.drawio template-progetto.docx Traccia.docx
</commit_message>
<xml_diff>
--- a/Traccia.docx
+++ b/Traccia.docx
@@ -1,6 +1,6 @@
 
 <file path=word/document.xml><?xml version="1.0" encoding="utf-8"?>
-<w:document xmlns:wpc="http://schemas.microsoft.com/office/word/2010/wordprocessingCanvas" xmlns:cx="http://schemas.microsoft.com/office/drawing/2014/chartex" xmlns:cx1="http://schemas.microsoft.com/office/drawing/2015/9/8/chartex" xmlns:cx2="http://schemas.microsoft.com/office/drawing/2015/10/21/chartex" xmlns:cx3="http://schemas.microsoft.com/office/drawing/2016/5/9/chartex" xmlns:cx4="http://schemas.microsoft.com/office/drawing/2016/5/10/chartex" xmlns:cx5="http://schemas.microsoft.com/office/drawing/2016/5/11/chartex" xmlns:cx6="http://schemas.microsoft.com/office/drawing/2016/5/12/chartex" xmlns:cx7="http://schemas.microsoft.com/office/drawing/2016/5/13/chartex" xmlns:cx8="http://schemas.microsoft.com/office/drawing/2016/5/14/chartex" xmlns:mc="http://schemas.openxmlformats.org/markup-compatibility/2006" xmlns:aink="http://schemas.microsoft.com/office/drawing/2016/ink" xmlns:am3d="http://schemas.microsoft.com/office/drawing/2017/model3d" xmlns:o="urn:schemas-microsoft-com:office:office" xmlns:r="http://schemas.openxmlformats.org/officeDocument/2006/relationships" xmlns:m="http://schemas.openxmlformats.org/officeDocument/2006/math" xmlns:v="urn:schemas-microsoft-com:vml" xmlns:wp14="http://schemas.microsoft.com/office/word/2010/wordprocessingDrawing" xmlns:wp="http://schemas.openxmlformats.org/drawingml/2006/wordprocessingDrawing" xmlns:w10="urn:schemas-microsoft-com:office:word" xmlns:w="http://schemas.openxmlformats.org/wordprocessingml/2006/main" xmlns:w14="http://schemas.microsoft.com/office/word/2010/wordml" xmlns:w15="http://schemas.microsoft.com/office/word/2012/wordml" xmlns:w16cid="http://schemas.microsoft.com/office/word/2016/wordml/cid" xmlns:w16se="http://schemas.microsoft.com/office/word/2015/wordml/symex" xmlns:wpg="http://schemas.microsoft.com/office/word/2010/wordprocessingGroup" xmlns:wpi="http://schemas.microsoft.com/office/word/2010/wordprocessingInk" xmlns:wne="http://schemas.microsoft.com/office/word/2006/wordml" xmlns:wps="http://schemas.microsoft.com/office/word/2010/wordprocessingShape" mc:Ignorable="w14 w15 w16se w16cid wp14">
+<w:document xmlns:wpc="http://schemas.microsoft.com/office/word/2010/wordprocessingCanvas" xmlns:cx="http://schemas.microsoft.com/office/drawing/2014/chartex" xmlns:cx1="http://schemas.microsoft.com/office/drawing/2015/9/8/chartex" xmlns:cx2="http://schemas.microsoft.com/office/drawing/2015/10/21/chartex" xmlns:cx3="http://schemas.microsoft.com/office/drawing/2016/5/9/chartex" xmlns:cx4="http://schemas.microsoft.com/office/drawing/2016/5/10/chartex" xmlns:cx5="http://schemas.microsoft.com/office/drawing/2016/5/11/chartex" xmlns:cx6="http://schemas.microsoft.com/office/drawing/2016/5/12/chartex" xmlns:cx7="http://schemas.microsoft.com/office/drawing/2016/5/13/chartex" xmlns:cx8="http://schemas.microsoft.com/office/drawing/2016/5/14/chartex" xmlns:mc="http://schemas.openxmlformats.org/markup-compatibility/2006" xmlns:aink="http://schemas.microsoft.com/office/drawing/2016/ink" xmlns:am3d="http://schemas.microsoft.com/office/drawing/2017/model3d" xmlns:o="urn:schemas-microsoft-com:office:office" xmlns:r="http://schemas.openxmlformats.org/officeDocument/2006/relationships" xmlns:m="http://schemas.openxmlformats.org/officeDocument/2006/math" xmlns:v="urn:schemas-microsoft-com:vml" xmlns:wp14="http://schemas.microsoft.com/office/word/2010/wordprocessingDrawing" xmlns:wp="http://schemas.openxmlformats.org/drawingml/2006/wordprocessingDrawing" xmlns:w10="urn:schemas-microsoft-com:office:word" xmlns:w="http://schemas.openxmlformats.org/wordprocessingml/2006/main" xmlns:w14="http://schemas.microsoft.com/office/word/2010/wordml" xmlns:w15="http://schemas.microsoft.com/office/word/2012/wordml" xmlns:w16cex="http://schemas.microsoft.com/office/word/2018/wordml/cex" xmlns:w16cid="http://schemas.microsoft.com/office/word/2016/wordml/cid" xmlns:w16="http://schemas.microsoft.com/office/word/2018/wordml" xmlns:w16se="http://schemas.microsoft.com/office/word/2015/wordml/symex" xmlns:wpg="http://schemas.microsoft.com/office/word/2010/wordprocessingGroup" xmlns:wpi="http://schemas.microsoft.com/office/word/2010/wordprocessingInk" xmlns:wne="http://schemas.microsoft.com/office/word/2006/wordml" xmlns:wps="http://schemas.microsoft.com/office/word/2010/wordprocessingShape" mc:Ignorable="w14 w15 w16se w16cid w16 w16cex wp14">
   <w:body>
     <w:p>
       <w:pPr>
@@ -3798,8 +3798,6 @@
           <m:t>d=2r*sin^(-1)(sqrt(sin^(2)((phi_{2}-phi_{1})/(2))+cos(phi_{1})cos(phi_{2})sin^(2)((lambda_{2}-lambda_{1})/(2))))</m:t>
         </m:r>
       </m:oMath>
-      <w:bookmarkStart w:id="8" w:name="_GoBack"/>
-      <w:bookmarkEnd w:id="8"/>
       <w:r>
         <w:rPr>
           <w:rFonts w:ascii="Times New Roman" w:eastAsia="Times New Roman" w:hAnsi="Times New Roman" w:cs="Times New Roman"/>
@@ -3863,7 +3861,7 @@
         </w:rPr>
         <w:t xml:space="preserve"> del servizio </w:t>
       </w:r>
-      <w:bookmarkStart w:id="9" w:name="_Hlk29741316"/>
+      <w:bookmarkStart w:id="8" w:name="_Hlk29741316"/>
       <w:r>
         <w:rPr>
           <w:rFonts w:ascii="Times New Roman" w:eastAsia="Times New Roman" w:hAnsi="Times New Roman" w:cs="Times New Roman"/>
@@ -3937,8 +3935,8 @@
         </w:rPr>
         <w:t xml:space="preserve"> sul “validatore intelligente” installato sui veicoli</w:t>
       </w:r>
-      <w:bookmarkStart w:id="10" w:name="_Hlk29741376"/>
-      <w:bookmarkEnd w:id="9"/>
+      <w:bookmarkStart w:id="9" w:name="_Hlk29741376"/>
+      <w:bookmarkEnd w:id="8"/>
       <w:r>
         <w:rPr>
           <w:rFonts w:ascii="Times New Roman" w:eastAsia="Times New Roman" w:hAnsi="Times New Roman" w:cs="Times New Roman"/>
@@ -4021,7 +4019,7 @@
         </w:rPr>
         <w:t xml:space="preserve">questo viene marcato come “utilizzato” all’interno del sistema. </w:t>
       </w:r>
-      <w:bookmarkStart w:id="11" w:name="_Hlk29741336"/>
+      <w:bookmarkStart w:id="10" w:name="_Hlk29741336"/>
       <w:r>
         <w:rPr>
           <w:rFonts w:ascii="Times New Roman" w:eastAsia="Times New Roman" w:hAnsi="Times New Roman" w:cs="Times New Roman"/>
@@ -4151,7 +4149,7 @@
         </w:rPr>
         <w:t>amministratori</w:t>
       </w:r>
-      <w:bookmarkEnd w:id="11"/>
+      <w:bookmarkEnd w:id="10"/>
       <w:r>
         <w:rPr>
           <w:rFonts w:ascii="Times New Roman" w:eastAsia="Times New Roman" w:hAnsi="Times New Roman" w:cs="Times New Roman"/>
@@ -4221,8 +4219,8 @@
           <w:lang w:eastAsia="it-IT"/>
         </w:rPr>
       </w:pPr>
-      <w:bookmarkStart w:id="12" w:name="_Hlk29741352"/>
-      <w:bookmarkEnd w:id="10"/>
+      <w:bookmarkStart w:id="11" w:name="_Hlk29741352"/>
+      <w:bookmarkEnd w:id="9"/>
       <w:r>
         <w:rPr>
           <w:rFonts w:ascii="Times New Roman" w:eastAsia="Times New Roman" w:hAnsi="Times New Roman" w:cs="Times New Roman"/>
@@ -4315,7 +4313,7 @@
         <w:t xml:space="preserve"> che sta guidando.</w:t>
       </w:r>
     </w:p>
-    <w:bookmarkEnd w:id="12"/>
+    <w:bookmarkEnd w:id="11"/>
     <w:p>
       <w:pPr>
         <w:spacing w:after="0" w:line="240" w:lineRule="auto"/>
@@ -7275,7 +7273,7 @@
           <w:lang w:eastAsia="it-IT"/>
         </w:rPr>
       </w:pPr>
-      <w:bookmarkStart w:id="13" w:name="_Hlk24899323"/>
+      <w:bookmarkStart w:id="12" w:name="_Hlk24899323"/>
       <w:r>
         <w:rPr>
           <w:rFonts w:ascii="Times New Roman" w:eastAsia="Times New Roman" w:hAnsi="Times New Roman" w:cs="Times New Roman"/>
@@ -7842,7 +7840,7 @@
         <w:t>Il veicolo che percorre una tratta non deve risultare disponibile fino a quando non completa la tua tratta</w:t>
       </w:r>
     </w:p>
-    <w:bookmarkEnd w:id="13"/>
+    <w:bookmarkEnd w:id="12"/>
     <w:p>
       <w:pPr>
         <w:rPr>
@@ -7876,7 +7874,7 @@
           <w:lang w:eastAsia="it-IT"/>
         </w:rPr>
       </w:pPr>
-      <w:bookmarkStart w:id="14" w:name="_Hlk24899399"/>
+      <w:bookmarkStart w:id="13" w:name="_Hlk24899399"/>
       <w:r>
         <w:rPr>
           <w:rFonts w:ascii="Times New Roman" w:eastAsia="Times New Roman" w:hAnsi="Times New Roman" w:cs="Times New Roman"/>
@@ -7962,7 +7960,7 @@
         <w:t>l’ultimo waypoint passato</w:t>
       </w:r>
     </w:p>
-    <w:bookmarkEnd w:id="14"/>
+    <w:bookmarkEnd w:id="13"/>
     <w:p>
       <w:pPr>
         <w:rPr>
@@ -13594,7 +13592,7 @@
                 <w:b/>
               </w:rPr>
             </w:pPr>
-            <w:bookmarkStart w:id="15" w:name="_Hlk30004067"/>
+            <w:bookmarkStart w:id="14" w:name="_Hlk30004067"/>
             <w:r>
               <w:rPr>
                 <w:b/>
@@ -13662,7 +13660,7 @@
           </w:p>
         </w:tc>
       </w:tr>
-      <w:bookmarkEnd w:id="15"/>
+      <w:bookmarkEnd w:id="14"/>
       <w:tr>
         <w:tc>
           <w:tcPr>
@@ -18930,7 +18928,7 @@
                 <w:b/>
               </w:rPr>
             </w:pPr>
-            <w:bookmarkStart w:id="16" w:name="_Hlk30004022"/>
+            <w:bookmarkStart w:id="15" w:name="_Hlk30004022"/>
             <w:r>
               <w:rPr>
                 <w:b/>
@@ -19090,7 +19088,7 @@
           </w:p>
         </w:tc>
       </w:tr>
-      <w:bookmarkEnd w:id="16"/>
+      <w:bookmarkEnd w:id="15"/>
       <w:tr>
         <w:trPr>
           <w:gridAfter w:val="1"/>
@@ -24300,7 +24298,7 @@
                 <w:b/>
               </w:rPr>
             </w:pPr>
-            <w:bookmarkStart w:id="17" w:name="_Hlk30006210"/>
+            <w:bookmarkStart w:id="16" w:name="_Hlk30006210"/>
             <w:r>
               <w:rPr>
                 <w:b/>
@@ -24448,7 +24446,7 @@
           </w:p>
         </w:tc>
       </w:tr>
-      <w:bookmarkEnd w:id="17"/>
+      <w:bookmarkEnd w:id="16"/>
       <w:tr>
         <w:trPr>
           <w:gridAfter w:val="1"/>
@@ -31073,7 +31071,7 @@
                 <w:b/>
               </w:rPr>
             </w:pPr>
-            <w:bookmarkStart w:id="18" w:name="_Hlk27758693"/>
+            <w:bookmarkStart w:id="17" w:name="_Hlk27758693"/>
             <w:r>
               <w:rPr>
                 <w:b/>
@@ -31159,7 +31157,7 @@
             <w:pPr>
               <w:spacing w:line="240" w:lineRule="auto"/>
             </w:pPr>
-            <w:bookmarkStart w:id="19" w:name="_Hlk28450177"/>
+            <w:bookmarkStart w:id="18" w:name="_Hlk28450177"/>
             <w:r>
               <w:t>11</w:t>
             </w:r>
@@ -31290,7 +31288,7 @@
           </w:p>
         </w:tc>
       </w:tr>
-      <w:bookmarkEnd w:id="19"/>
+      <w:bookmarkEnd w:id="18"/>
       <w:tr>
         <w:tc>
           <w:tcPr>
@@ -32790,7 +32788,7 @@
           </w:p>
         </w:tc>
       </w:tr>
-      <w:bookmarkEnd w:id="18"/>
+      <w:bookmarkEnd w:id="17"/>
     </w:tbl>
     <w:p>
       <w:pPr>
@@ -38281,7 +38279,7 @@
                 <w:iCs/>
               </w:rPr>
             </w:pPr>
-            <w:bookmarkStart w:id="20" w:name="_Hlk30498896"/>
+            <w:bookmarkStart w:id="19" w:name="_Hlk30498896"/>
             <w:r>
               <w:rPr>
                 <w:b/>
@@ -39076,7 +39074,7 @@
           </w:p>
         </w:tc>
       </w:tr>
-      <w:bookmarkEnd w:id="20"/>
+      <w:bookmarkEnd w:id="19"/>
       <w:tr>
         <w:tc>
           <w:tcPr>
@@ -39464,7 +39462,7 @@
                 <w:iCs/>
               </w:rPr>
             </w:pPr>
-            <w:bookmarkStart w:id="21" w:name="_Hlk30499024"/>
+            <w:bookmarkStart w:id="20" w:name="_Hlk30499024"/>
             <w:r>
               <w:rPr>
                 <w:b/>
@@ -39824,7 +39822,7 @@
           </w:p>
         </w:tc>
       </w:tr>
-      <w:bookmarkEnd w:id="21"/>
+      <w:bookmarkEnd w:id="20"/>
       <w:tr>
         <w:tc>
           <w:tcPr>
@@ -44915,6 +44913,1055 @@
           <w:bCs/>
         </w:rPr>
       </w:pPr>
+      <w:r>
+        <w:rPr>
+          <w:bCs/>
+        </w:rPr>
+        <w:lastRenderedPageBreak/>
+        <w:t>RAGIONAMENTO 14/02/2020</w:t>
+      </w:r>
+    </w:p>
+    <w:p>
+      <w:r>
+        <w:t xml:space="preserve">In programma (Veicolo, </w:t>
+      </w:r>
+      <w:proofErr w:type="gramStart"/>
+      <w:r>
+        <w:t>Tratta ,</w:t>
+      </w:r>
+      <w:proofErr w:type="gramEnd"/>
+      <w:r>
+        <w:t xml:space="preserve"> 25/10/20 , 1)</w:t>
+      </w:r>
+    </w:p>
+    <w:p>
+      <w:proofErr w:type="gramStart"/>
+      <w:r>
+        <w:t>Convalidato(</w:t>
+      </w:r>
+      <w:proofErr w:type="gramEnd"/>
+      <w:r>
+        <w:t>Veicolo, Data, Biglietto)</w:t>
+      </w:r>
+    </w:p>
+    <w:p/>
+    <w:p>
+      <w:r>
+        <w:t>VEDERE SE RIESCO A RICAVARE L'ULTIMO UTILIZZO DI UN ABBONAMENTO DWENTRO L'ENTITà CONVALIDATO</w:t>
+      </w:r>
+    </w:p>
+    <w:p/>
+    <w:p/>
+    <w:p/>
+    <w:p/>
+    <w:p>
+      <w:pPr>
+        <w:rPr>
+          <w:sz w:val="48"/>
+          <w:szCs w:val="48"/>
+        </w:rPr>
+      </w:pPr>
+      <w:r>
+        <w:rPr>
+          <w:sz w:val="48"/>
+          <w:szCs w:val="48"/>
+        </w:rPr>
+        <w:t xml:space="preserve">Tratta </w:t>
+      </w:r>
+      <w:proofErr w:type="gramStart"/>
+      <w:r>
+        <w:rPr>
+          <w:sz w:val="48"/>
+          <w:szCs w:val="48"/>
+        </w:rPr>
+        <w:t>effettiva(</w:t>
+      </w:r>
+      <w:proofErr w:type="gramEnd"/>
+      <w:r>
+        <w:rPr>
+          <w:sz w:val="48"/>
+          <w:szCs w:val="48"/>
+          <w:u w:val="single"/>
+        </w:rPr>
+        <w:t>Conducente</w:t>
+      </w:r>
+      <w:r>
+        <w:rPr>
+          <w:sz w:val="48"/>
+          <w:szCs w:val="48"/>
+          <w:u w:val="single"/>
+        </w:rPr>
+        <w:t>,</w:t>
+      </w:r>
+      <w:r>
+        <w:rPr>
+          <w:sz w:val="48"/>
+          <w:szCs w:val="48"/>
+        </w:rPr>
+        <w:t>Veicolo</w:t>
+      </w:r>
+      <w:r>
+        <w:rPr>
+          <w:sz w:val="48"/>
+          <w:szCs w:val="48"/>
+          <w:u w:val="single"/>
+        </w:rPr>
+        <w:t>,Tratta,</w:t>
+      </w:r>
+      <w:r>
+        <w:rPr>
+          <w:sz w:val="48"/>
+          <w:szCs w:val="48"/>
+          <w:u w:val="single"/>
+        </w:rPr>
+        <w:t>giorno</w:t>
+      </w:r>
+      <w:r>
+        <w:rPr>
+          <w:sz w:val="48"/>
+          <w:szCs w:val="48"/>
+          <w:u w:val="single"/>
+        </w:rPr>
+        <w:t>)</w:t>
+      </w:r>
+    </w:p>
+    <w:p>
+      <w:pPr>
+        <w:rPr>
+          <w:sz w:val="48"/>
+          <w:szCs w:val="48"/>
+        </w:rPr>
+      </w:pPr>
+      <w:r>
+        <w:rPr>
+          <w:sz w:val="48"/>
+          <w:szCs w:val="48"/>
+        </w:rPr>
+        <w:t xml:space="preserve">Marco </w:t>
+      </w:r>
+      <w:r>
+        <w:rPr>
+          <w:sz w:val="48"/>
+          <w:szCs w:val="48"/>
+        </w:rPr>
+        <w:tab/>
+      </w:r>
+      <w:r>
+        <w:rPr>
+          <w:sz w:val="48"/>
+          <w:szCs w:val="48"/>
+        </w:rPr>
+        <w:tab/>
+      </w:r>
+      <w:proofErr w:type="gramStart"/>
+      <w:r>
+        <w:rPr>
+          <w:sz w:val="48"/>
+          <w:szCs w:val="48"/>
+        </w:rPr>
+        <w:t>v.T</w:t>
+      </w:r>
+      <w:proofErr w:type="gramEnd"/>
+      <w:r>
+        <w:rPr>
+          <w:sz w:val="48"/>
+          <w:szCs w:val="48"/>
+        </w:rPr>
+        <w:t xml:space="preserve">563  </w:t>
+      </w:r>
+      <w:r>
+        <w:rPr>
+          <w:sz w:val="48"/>
+          <w:szCs w:val="48"/>
+        </w:rPr>
+        <w:tab/>
+        <w:t xml:space="preserve"> t.11</w:t>
+      </w:r>
+      <w:r>
+        <w:rPr>
+          <w:sz w:val="48"/>
+          <w:szCs w:val="48"/>
+        </w:rPr>
+        <w:tab/>
+        <w:t>28/10/98</w:t>
+      </w:r>
+    </w:p>
+    <w:p>
+      <w:pPr>
+        <w:rPr>
+          <w:sz w:val="48"/>
+          <w:szCs w:val="48"/>
+        </w:rPr>
+      </w:pPr>
+      <w:r>
+        <w:rPr>
+          <w:sz w:val="48"/>
+          <w:szCs w:val="48"/>
+        </w:rPr>
+        <w:t>Ivan</w:t>
+      </w:r>
+      <w:r>
+        <w:rPr>
+          <w:sz w:val="48"/>
+          <w:szCs w:val="48"/>
+        </w:rPr>
+        <w:tab/>
+      </w:r>
+      <w:r>
+        <w:rPr>
+          <w:sz w:val="48"/>
+          <w:szCs w:val="48"/>
+        </w:rPr>
+        <w:tab/>
+        <w:t>v.t563</w:t>
+      </w:r>
+      <w:r>
+        <w:rPr>
+          <w:sz w:val="48"/>
+          <w:szCs w:val="48"/>
+        </w:rPr>
+        <w:tab/>
+      </w:r>
+      <w:r>
+        <w:rPr>
+          <w:sz w:val="48"/>
+          <w:szCs w:val="48"/>
+        </w:rPr>
+        <w:tab/>
+        <w:t>t.12</w:t>
+      </w:r>
+      <w:r>
+        <w:rPr>
+          <w:sz w:val="48"/>
+          <w:szCs w:val="48"/>
+        </w:rPr>
+        <w:tab/>
+        <w:t>28/10/98</w:t>
+      </w:r>
+    </w:p>
+    <w:p>
+      <w:pPr>
+        <w:rPr>
+          <w:sz w:val="48"/>
+          <w:szCs w:val="48"/>
+        </w:rPr>
+      </w:pPr>
+      <w:r>
+        <w:rPr>
+          <w:sz w:val="48"/>
+          <w:szCs w:val="48"/>
+        </w:rPr>
+        <w:t>Se avessi sottolineato veicolo, potrrei indicare che marco potrebbe fare la stessa tratta nella stessa giornata con veicoli differenti, ma da come ho detto:</w:t>
+      </w:r>
+    </w:p>
+    <w:p>
+      <w:pPr>
+        <w:rPr>
+          <w:sz w:val="48"/>
+          <w:szCs w:val="48"/>
+        </w:rPr>
+      </w:pPr>
+      <w:r>
+        <w:rPr>
+          <w:sz w:val="48"/>
+          <w:szCs w:val="48"/>
+        </w:rPr>
+        <w:t>Ho assunto che un conducente non può fare la stessa tratta per più di una volta nello stesso giorno.</w:t>
+      </w:r>
+    </w:p>
+    <w:p>
+      <w:pPr>
+        <w:rPr>
+          <w:sz w:val="48"/>
+          <w:szCs w:val="48"/>
+        </w:rPr>
+      </w:pPr>
+      <w:r>
+        <w:rPr>
+          <w:sz w:val="48"/>
+          <w:szCs w:val="48"/>
+        </w:rPr>
+        <w:t>Quindi anche quella viene negata</w:t>
+      </w:r>
+    </w:p>
+    <w:p>
+      <w:pPr>
+        <w:rPr>
+          <w:sz w:val="48"/>
+          <w:szCs w:val="48"/>
+        </w:rPr>
+      </w:pPr>
+    </w:p>
+    <w:p>
+      <w:pPr>
+        <w:rPr>
+          <w:sz w:val="48"/>
+          <w:szCs w:val="48"/>
+        </w:rPr>
+      </w:pPr>
+    </w:p>
+    <w:p>
+      <w:pPr>
+        <w:rPr>
+          <w:sz w:val="48"/>
+          <w:szCs w:val="48"/>
+        </w:rPr>
+      </w:pPr>
+    </w:p>
+    <w:p>
+      <w:pPr>
+        <w:rPr>
+          <w:sz w:val="48"/>
+          <w:szCs w:val="48"/>
+        </w:rPr>
+      </w:pPr>
+      <w:r>
+        <w:rPr>
+          <w:sz w:val="48"/>
+          <w:szCs w:val="48"/>
+        </w:rPr>
+        <w:t xml:space="preserve">Tratta </w:t>
+      </w:r>
+      <w:proofErr w:type="gramStart"/>
+      <w:r>
+        <w:rPr>
+          <w:sz w:val="48"/>
+          <w:szCs w:val="48"/>
+        </w:rPr>
+        <w:t>effettiva(</w:t>
+      </w:r>
+      <w:proofErr w:type="gramEnd"/>
+      <w:r>
+        <w:rPr>
+          <w:sz w:val="48"/>
+          <w:szCs w:val="48"/>
+        </w:rPr>
+        <w:t>Conducente</w:t>
+      </w:r>
+      <w:r>
+        <w:rPr>
+          <w:sz w:val="48"/>
+          <w:szCs w:val="48"/>
+          <w:u w:val="single"/>
+        </w:rPr>
+        <w:t>,</w:t>
+      </w:r>
+      <w:r>
+        <w:rPr>
+          <w:sz w:val="48"/>
+          <w:szCs w:val="48"/>
+          <w:u w:val="single"/>
+        </w:rPr>
+        <w:t>Veicolo</w:t>
+      </w:r>
+      <w:r>
+        <w:rPr>
+          <w:sz w:val="48"/>
+          <w:szCs w:val="48"/>
+          <w:u w:val="single"/>
+        </w:rPr>
+        <w:t>,Tratta,</w:t>
+      </w:r>
+      <w:r>
+        <w:rPr>
+          <w:sz w:val="48"/>
+          <w:szCs w:val="48"/>
+          <w:u w:val="single"/>
+        </w:rPr>
+        <w:t>giorno</w:t>
+      </w:r>
+      <w:r>
+        <w:rPr>
+          <w:sz w:val="48"/>
+          <w:szCs w:val="48"/>
+          <w:u w:val="single"/>
+        </w:rPr>
+        <w:t>)</w:t>
+      </w:r>
+    </w:p>
+    <w:p>
+      <w:pPr>
+        <w:rPr>
+          <w:sz w:val="48"/>
+          <w:szCs w:val="48"/>
+        </w:rPr>
+      </w:pPr>
+      <w:r>
+        <w:rPr>
+          <w:sz w:val="48"/>
+          <w:szCs w:val="48"/>
+        </w:rPr>
+        <w:t xml:space="preserve">Marco </w:t>
+      </w:r>
+      <w:r>
+        <w:rPr>
+          <w:sz w:val="48"/>
+          <w:szCs w:val="48"/>
+        </w:rPr>
+        <w:tab/>
+      </w:r>
+      <w:r>
+        <w:rPr>
+          <w:sz w:val="48"/>
+          <w:szCs w:val="48"/>
+        </w:rPr>
+        <w:tab/>
+      </w:r>
+      <w:proofErr w:type="gramStart"/>
+      <w:r>
+        <w:rPr>
+          <w:sz w:val="48"/>
+          <w:szCs w:val="48"/>
+        </w:rPr>
+        <w:t>v.T</w:t>
+      </w:r>
+      <w:proofErr w:type="gramEnd"/>
+      <w:r>
+        <w:rPr>
+          <w:sz w:val="48"/>
+          <w:szCs w:val="48"/>
+        </w:rPr>
+        <w:t xml:space="preserve">563  </w:t>
+      </w:r>
+      <w:r>
+        <w:rPr>
+          <w:sz w:val="48"/>
+          <w:szCs w:val="48"/>
+        </w:rPr>
+        <w:tab/>
+        <w:t xml:space="preserve"> t.11</w:t>
+      </w:r>
+      <w:r>
+        <w:rPr>
+          <w:sz w:val="48"/>
+          <w:szCs w:val="48"/>
+        </w:rPr>
+        <w:tab/>
+        <w:t>28/10/98</w:t>
+      </w:r>
+    </w:p>
+    <w:p>
+      <w:pPr>
+        <w:rPr>
+          <w:sz w:val="48"/>
+          <w:szCs w:val="48"/>
+        </w:rPr>
+      </w:pPr>
+      <w:r>
+        <w:rPr>
+          <w:sz w:val="48"/>
+          <w:szCs w:val="48"/>
+        </w:rPr>
+        <w:t>Ivan</w:t>
+      </w:r>
+      <w:r>
+        <w:rPr>
+          <w:sz w:val="48"/>
+          <w:szCs w:val="48"/>
+        </w:rPr>
+        <w:tab/>
+      </w:r>
+      <w:r>
+        <w:rPr>
+          <w:sz w:val="48"/>
+          <w:szCs w:val="48"/>
+        </w:rPr>
+        <w:tab/>
+        <w:t>v.t563</w:t>
+      </w:r>
+      <w:r>
+        <w:rPr>
+          <w:sz w:val="48"/>
+          <w:szCs w:val="48"/>
+        </w:rPr>
+        <w:tab/>
+      </w:r>
+      <w:r>
+        <w:rPr>
+          <w:sz w:val="48"/>
+          <w:szCs w:val="48"/>
+        </w:rPr>
+        <w:tab/>
+        <w:t>t.12</w:t>
+      </w:r>
+      <w:r>
+        <w:rPr>
+          <w:sz w:val="48"/>
+          <w:szCs w:val="48"/>
+        </w:rPr>
+        <w:tab/>
+        <w:t>28/10/98</w:t>
+      </w:r>
+    </w:p>
+    <w:p>
+      <w:pPr>
+        <w:rPr>
+          <w:sz w:val="48"/>
+          <w:szCs w:val="48"/>
+        </w:rPr>
+      </w:pPr>
+      <w:r>
+        <w:rPr>
+          <w:sz w:val="48"/>
+          <w:szCs w:val="48"/>
+        </w:rPr>
+        <w:t xml:space="preserve">Marco   </w:t>
+      </w:r>
+      <w:r>
+        <w:rPr>
+          <w:sz w:val="48"/>
+          <w:szCs w:val="48"/>
+        </w:rPr>
+        <w:tab/>
+      </w:r>
+      <w:proofErr w:type="gramStart"/>
+      <w:r>
+        <w:rPr>
+          <w:sz w:val="48"/>
+          <w:szCs w:val="48"/>
+        </w:rPr>
+        <w:t>v.T</w:t>
+      </w:r>
+      <w:proofErr w:type="gramEnd"/>
+      <w:r>
+        <w:rPr>
+          <w:sz w:val="48"/>
+          <w:szCs w:val="48"/>
+        </w:rPr>
+        <w:t xml:space="preserve">666 </w:t>
+      </w:r>
+      <w:r>
+        <w:rPr>
+          <w:sz w:val="48"/>
+          <w:szCs w:val="48"/>
+        </w:rPr>
+        <w:tab/>
+      </w:r>
+      <w:r>
+        <w:rPr>
+          <w:sz w:val="48"/>
+          <w:szCs w:val="48"/>
+        </w:rPr>
+        <w:tab/>
+        <w:t xml:space="preserve">t.11 </w:t>
+      </w:r>
+      <w:r>
+        <w:rPr>
+          <w:sz w:val="48"/>
+          <w:szCs w:val="48"/>
+        </w:rPr>
+        <w:tab/>
+        <w:t>28/10/98</w:t>
+      </w:r>
+    </w:p>
+    <w:p>
+      <w:pPr>
+        <w:rPr>
+          <w:sz w:val="48"/>
+          <w:szCs w:val="48"/>
+        </w:rPr>
+      </w:pPr>
+      <w:r>
+        <w:rPr>
+          <w:sz w:val="48"/>
+          <w:szCs w:val="48"/>
+        </w:rPr>
+        <w:t>Ho assunto che un veicolo non può essere usato per la stessa tratta in un giorno.</w:t>
+      </w:r>
+    </w:p>
+    <w:p>
+      <w:pPr>
+        <w:rPr>
+          <w:sz w:val="48"/>
+          <w:szCs w:val="48"/>
+        </w:rPr>
+      </w:pPr>
+    </w:p>
+    <w:p>
+      <w:pPr>
+        <w:rPr>
+          <w:sz w:val="48"/>
+          <w:szCs w:val="48"/>
+        </w:rPr>
+      </w:pPr>
+    </w:p>
+    <w:p>
+      <w:pPr>
+        <w:rPr>
+          <w:sz w:val="48"/>
+          <w:szCs w:val="48"/>
+        </w:rPr>
+      </w:pPr>
+    </w:p>
+    <w:p>
+      <w:pPr>
+        <w:rPr>
+          <w:sz w:val="48"/>
+          <w:szCs w:val="48"/>
+        </w:rPr>
+      </w:pPr>
+    </w:p>
+    <w:p>
+      <w:pPr>
+        <w:rPr>
+          <w:sz w:val="24"/>
+          <w:szCs w:val="24"/>
+        </w:rPr>
+      </w:pPr>
+      <w:proofErr w:type="gramStart"/>
+      <w:r>
+        <w:rPr>
+          <w:sz w:val="24"/>
+          <w:szCs w:val="24"/>
+        </w:rPr>
+        <w:t>Passato(</w:t>
+      </w:r>
+      <w:proofErr w:type="gramEnd"/>
+      <w:r>
+        <w:rPr>
+          <w:sz w:val="24"/>
+          <w:szCs w:val="24"/>
+          <w:u w:val="single"/>
+        </w:rPr>
+        <w:t>Data,</w:t>
+      </w:r>
+      <w:r>
+        <w:rPr>
+          <w:sz w:val="24"/>
+          <w:szCs w:val="24"/>
+          <w:u w:val="single"/>
+        </w:rPr>
+        <w:t>Orario</w:t>
+      </w:r>
+      <w:r>
+        <w:rPr>
+          <w:sz w:val="24"/>
+          <w:szCs w:val="24"/>
+          <w:u w:val="single"/>
+        </w:rPr>
+        <w:t>,Latitudine,Longitudine ,</w:t>
+      </w:r>
+      <w:r>
+        <w:rPr>
+          <w:sz w:val="24"/>
+          <w:szCs w:val="24"/>
+        </w:rPr>
+        <w:t>Conducente,Tratta,Veicolo,Data)</w:t>
+      </w:r>
+    </w:p>
+    <w:p>
+      <w:pPr>
+        <w:rPr>
+          <w:sz w:val="24"/>
+          <w:szCs w:val="24"/>
+        </w:rPr>
+      </w:pPr>
+    </w:p>
+    <w:p>
+      <w:pPr>
+        <w:rPr>
+          <w:sz w:val="24"/>
+          <w:szCs w:val="24"/>
+        </w:rPr>
+      </w:pPr>
+      <w:r>
+        <w:rPr>
+          <w:sz w:val="24"/>
+          <w:szCs w:val="24"/>
+        </w:rPr>
+        <w:t>1)</w:t>
+      </w:r>
+    </w:p>
+    <w:p>
+      <w:pPr>
+        <w:rPr>
+          <w:b/>
+          <w:bCs/>
+          <w:sz w:val="24"/>
+          <w:szCs w:val="24"/>
+        </w:rPr>
+      </w:pPr>
+      <w:r>
+        <w:rPr>
+          <w:b/>
+          <w:bCs/>
+          <w:sz w:val="24"/>
+          <w:szCs w:val="24"/>
+        </w:rPr>
+        <w:tab/>
+      </w:r>
+      <w:r>
+        <w:rPr>
+          <w:b/>
+          <w:bCs/>
+          <w:sz w:val="24"/>
+          <w:szCs w:val="24"/>
+          <w:u w:val="single"/>
+        </w:rPr>
+        <w:t>ORARIO</w:t>
+      </w:r>
+      <w:r>
+        <w:rPr>
+          <w:b/>
+          <w:bCs/>
+          <w:sz w:val="24"/>
+          <w:szCs w:val="24"/>
+        </w:rPr>
+        <w:tab/>
+        <w:t>LAT</w:t>
+      </w:r>
+      <w:r>
+        <w:rPr>
+          <w:b/>
+          <w:bCs/>
+          <w:sz w:val="24"/>
+          <w:szCs w:val="24"/>
+        </w:rPr>
+        <w:tab/>
+        <w:t>LONG</w:t>
+      </w:r>
+      <w:r>
+        <w:rPr>
+          <w:b/>
+          <w:bCs/>
+          <w:sz w:val="24"/>
+          <w:szCs w:val="24"/>
+        </w:rPr>
+        <w:tab/>
+      </w:r>
+      <w:r>
+        <w:rPr>
+          <w:b/>
+          <w:bCs/>
+          <w:sz w:val="24"/>
+          <w:szCs w:val="24"/>
+          <w:u w:val="single"/>
+        </w:rPr>
+        <w:t>VEICOLO</w:t>
+      </w:r>
+      <w:r>
+        <w:rPr>
+          <w:b/>
+          <w:bCs/>
+          <w:sz w:val="24"/>
+          <w:szCs w:val="24"/>
+        </w:rPr>
+        <w:t xml:space="preserve">   </w:t>
+      </w:r>
+      <w:r>
+        <w:rPr>
+          <w:b/>
+          <w:bCs/>
+          <w:sz w:val="24"/>
+          <w:szCs w:val="24"/>
+          <w:u w:val="single"/>
+        </w:rPr>
+        <w:t>TRATTA</w:t>
+      </w:r>
+      <w:r>
+        <w:rPr>
+          <w:b/>
+          <w:bCs/>
+          <w:sz w:val="24"/>
+          <w:szCs w:val="24"/>
+        </w:rPr>
+        <w:t xml:space="preserve">    </w:t>
+      </w:r>
+      <w:r>
+        <w:rPr>
+          <w:b/>
+          <w:bCs/>
+          <w:sz w:val="24"/>
+          <w:szCs w:val="24"/>
+        </w:rPr>
+        <w:t xml:space="preserve"> </w:t>
+      </w:r>
+      <w:r>
+        <w:rPr>
+          <w:b/>
+          <w:bCs/>
+          <w:sz w:val="24"/>
+          <w:szCs w:val="24"/>
+          <w:u w:val="single"/>
+        </w:rPr>
+        <w:t>DATA</w:t>
+      </w:r>
+    </w:p>
+    <w:p>
+      <w:pPr>
+        <w:rPr>
+          <w:sz w:val="24"/>
+          <w:szCs w:val="24"/>
+        </w:rPr>
+      </w:pPr>
+      <w:r>
+        <w:rPr>
+          <w:sz w:val="24"/>
+          <w:szCs w:val="24"/>
+        </w:rPr>
+        <w:tab/>
+        <w:t>16</w:t>
+      </w:r>
+      <w:r>
+        <w:rPr>
+          <w:sz w:val="24"/>
+          <w:szCs w:val="24"/>
+        </w:rPr>
+        <w:t>:30</w:t>
+      </w:r>
+      <w:r>
+        <w:rPr>
+          <w:sz w:val="24"/>
+          <w:szCs w:val="24"/>
+        </w:rPr>
+        <w:tab/>
+      </w:r>
+      <w:r>
+        <w:rPr>
+          <w:sz w:val="24"/>
+          <w:szCs w:val="24"/>
+        </w:rPr>
+        <w:tab/>
+        <w:t>15</w:t>
+      </w:r>
+      <w:r>
+        <w:rPr>
+          <w:sz w:val="24"/>
+          <w:szCs w:val="24"/>
+        </w:rPr>
+        <w:tab/>
+        <w:t>16</w:t>
+      </w:r>
+      <w:r>
+        <w:rPr>
+          <w:sz w:val="24"/>
+          <w:szCs w:val="24"/>
+        </w:rPr>
+        <w:tab/>
+        <w:t>T12</w:t>
+      </w:r>
+      <w:r>
+        <w:rPr>
+          <w:sz w:val="24"/>
+          <w:szCs w:val="24"/>
+        </w:rPr>
+        <w:tab/>
+      </w:r>
+      <w:r>
+        <w:rPr>
+          <w:sz w:val="24"/>
+          <w:szCs w:val="24"/>
+        </w:rPr>
+        <w:tab/>
+        <w:t>0111</w:t>
+      </w:r>
+      <w:r>
+        <w:rPr>
+          <w:sz w:val="24"/>
+          <w:szCs w:val="24"/>
+        </w:rPr>
+        <w:tab/>
+      </w:r>
+      <w:r>
+        <w:rPr>
+          <w:sz w:val="24"/>
+          <w:szCs w:val="24"/>
+        </w:rPr>
+        <w:tab/>
+        <w:t>28/10/98</w:t>
+      </w:r>
+    </w:p>
+    <w:p>
+      <w:pPr>
+        <w:rPr>
+          <w:sz w:val="24"/>
+          <w:szCs w:val="24"/>
+        </w:rPr>
+      </w:pPr>
+      <w:r>
+        <w:rPr>
+          <w:sz w:val="24"/>
+          <w:szCs w:val="24"/>
+        </w:rPr>
+        <w:tab/>
+        <w:t>16</w:t>
+      </w:r>
+      <w:r>
+        <w:rPr>
+          <w:sz w:val="24"/>
+          <w:szCs w:val="24"/>
+        </w:rPr>
+        <w:t>:30</w:t>
+      </w:r>
+      <w:r>
+        <w:rPr>
+          <w:sz w:val="24"/>
+          <w:szCs w:val="24"/>
+        </w:rPr>
+        <w:tab/>
+      </w:r>
+      <w:r>
+        <w:rPr>
+          <w:sz w:val="24"/>
+          <w:szCs w:val="24"/>
+        </w:rPr>
+        <w:tab/>
+        <w:t>15</w:t>
+      </w:r>
+      <w:r>
+        <w:rPr>
+          <w:sz w:val="24"/>
+          <w:szCs w:val="24"/>
+        </w:rPr>
+        <w:tab/>
+        <w:t>16</w:t>
+      </w:r>
+      <w:r>
+        <w:rPr>
+          <w:sz w:val="24"/>
+          <w:szCs w:val="24"/>
+        </w:rPr>
+        <w:tab/>
+        <w:t>T11</w:t>
+      </w:r>
+      <w:r>
+        <w:rPr>
+          <w:sz w:val="24"/>
+          <w:szCs w:val="24"/>
+        </w:rPr>
+        <w:tab/>
+      </w:r>
+      <w:r>
+        <w:rPr>
+          <w:sz w:val="24"/>
+          <w:szCs w:val="24"/>
+        </w:rPr>
+        <w:tab/>
+        <w:t>0111</w:t>
+      </w:r>
+      <w:r>
+        <w:rPr>
+          <w:sz w:val="24"/>
+          <w:szCs w:val="24"/>
+        </w:rPr>
+        <w:tab/>
+      </w:r>
+      <w:r>
+        <w:rPr>
+          <w:sz w:val="24"/>
+          <w:szCs w:val="24"/>
+        </w:rPr>
+        <w:tab/>
+        <w:t>28/10/98</w:t>
+      </w:r>
+    </w:p>
+    <w:p>
+      <w:pPr>
+        <w:rPr>
+          <w:sz w:val="24"/>
+          <w:szCs w:val="24"/>
+        </w:rPr>
+      </w:pPr>
+      <w:r>
+        <w:rPr>
+          <w:sz w:val="24"/>
+          <w:szCs w:val="24"/>
+        </w:rPr>
+        <w:tab/>
+        <w:t>16:30</w:t>
+      </w:r>
+      <w:r>
+        <w:rPr>
+          <w:sz w:val="24"/>
+          <w:szCs w:val="24"/>
+        </w:rPr>
+        <w:tab/>
+      </w:r>
+      <w:r>
+        <w:rPr>
+          <w:sz w:val="24"/>
+          <w:szCs w:val="24"/>
+        </w:rPr>
+        <w:tab/>
+        <w:t>15</w:t>
+      </w:r>
+      <w:r>
+        <w:rPr>
+          <w:sz w:val="24"/>
+          <w:szCs w:val="24"/>
+        </w:rPr>
+        <w:tab/>
+        <w:t>16</w:t>
+      </w:r>
+      <w:r>
+        <w:rPr>
+          <w:sz w:val="24"/>
+          <w:szCs w:val="24"/>
+        </w:rPr>
+        <w:tab/>
+        <w:t>T.11</w:t>
+      </w:r>
+      <w:r>
+        <w:rPr>
+          <w:sz w:val="24"/>
+          <w:szCs w:val="24"/>
+        </w:rPr>
+        <w:tab/>
+      </w:r>
+      <w:r>
+        <w:rPr>
+          <w:sz w:val="24"/>
+          <w:szCs w:val="24"/>
+        </w:rPr>
+        <w:tab/>
+        <w:t>01111</w:t>
+      </w:r>
+      <w:r>
+        <w:rPr>
+          <w:sz w:val="24"/>
+          <w:szCs w:val="24"/>
+        </w:rPr>
+        <w:tab/>
+      </w:r>
+      <w:r>
+        <w:rPr>
+          <w:sz w:val="24"/>
+          <w:szCs w:val="24"/>
+        </w:rPr>
+        <w:tab/>
+      </w:r>
+    </w:p>
+    <w:p>
+      <w:pPr>
+        <w:rPr>
+          <w:sz w:val="24"/>
+          <w:szCs w:val="24"/>
+        </w:rPr>
+      </w:pPr>
+    </w:p>
+    <w:p>
+      <w:pPr>
+        <w:rPr>
+          <w:sz w:val="24"/>
+          <w:szCs w:val="24"/>
+        </w:rPr>
+      </w:pPr>
+    </w:p>
+    <w:p>
+      <w:pPr>
+        <w:spacing w:line="240" w:lineRule="auto"/>
+        <w:rPr>
+          <w:bCs/>
+        </w:rPr>
+      </w:pPr>
+      <w:r>
+        <w:rPr>
+          <w:bCs/>
+        </w:rPr>
+        <w:t>HO ASSUNTO CHE UN VEICOLO Può FARE AL PIU UNA VOLTA LA STESSA MANUTENZIONE</w:t>
+      </w:r>
+      <w:bookmarkStart w:id="21" w:name="_GoBack"/>
+      <w:bookmarkEnd w:id="21"/>
     </w:p>
     <w:sectPr>
       <w:pgSz w:w="11906" w:h="16838"/>
@@ -44927,7 +45974,7 @@
 </file>
 
 <file path=word/endnotes.xml><?xml version="1.0" encoding="utf-8"?>
-<w:endnotes xmlns:wpc="http://schemas.microsoft.com/office/word/2010/wordprocessingCanvas" xmlns:cx="http://schemas.microsoft.com/office/drawing/2014/chartex" xmlns:cx1="http://schemas.microsoft.com/office/drawing/2015/9/8/chartex" xmlns:cx2="http://schemas.microsoft.com/office/drawing/2015/10/21/chartex" xmlns:cx3="http://schemas.microsoft.com/office/drawing/2016/5/9/chartex" xmlns:cx4="http://schemas.microsoft.com/office/drawing/2016/5/10/chartex" xmlns:cx5="http://schemas.microsoft.com/office/drawing/2016/5/11/chartex" xmlns:cx6="http://schemas.microsoft.com/office/drawing/2016/5/12/chartex" xmlns:cx7="http://schemas.microsoft.com/office/drawing/2016/5/13/chartex" xmlns:cx8="http://schemas.microsoft.com/office/drawing/2016/5/14/chartex" xmlns:mc="http://schemas.openxmlformats.org/markup-compatibility/2006" xmlns:aink="http://schemas.microsoft.com/office/drawing/2016/ink" xmlns:am3d="http://schemas.microsoft.com/office/drawing/2017/model3d" xmlns:o="urn:schemas-microsoft-com:office:office" xmlns:r="http://schemas.openxmlformats.org/officeDocument/2006/relationships" xmlns:m="http://schemas.openxmlformats.org/officeDocument/2006/math" xmlns:v="urn:schemas-microsoft-com:vml" xmlns:wp14="http://schemas.microsoft.com/office/word/2010/wordprocessingDrawing" xmlns:wp="http://schemas.openxmlformats.org/drawingml/2006/wordprocessingDrawing" xmlns:w10="urn:schemas-microsoft-com:office:word" xmlns:w="http://schemas.openxmlformats.org/wordprocessingml/2006/main" xmlns:w14="http://schemas.microsoft.com/office/word/2010/wordml" xmlns:w15="http://schemas.microsoft.com/office/word/2012/wordml" xmlns:w16cid="http://schemas.microsoft.com/office/word/2016/wordml/cid" xmlns:w16se="http://schemas.microsoft.com/office/word/2015/wordml/symex" xmlns:wpg="http://schemas.microsoft.com/office/word/2010/wordprocessingGroup" xmlns:wpi="http://schemas.microsoft.com/office/word/2010/wordprocessingInk" xmlns:wne="http://schemas.microsoft.com/office/word/2006/wordml" xmlns:wps="http://schemas.microsoft.com/office/word/2010/wordprocessingShape" mc:Ignorable="w14 w15 w16se w16cid wp14">
+<w:endnotes xmlns:wpc="http://schemas.microsoft.com/office/word/2010/wordprocessingCanvas" xmlns:cx="http://schemas.microsoft.com/office/drawing/2014/chartex" xmlns:cx1="http://schemas.microsoft.com/office/drawing/2015/9/8/chartex" xmlns:cx2="http://schemas.microsoft.com/office/drawing/2015/10/21/chartex" xmlns:cx3="http://schemas.microsoft.com/office/drawing/2016/5/9/chartex" xmlns:cx4="http://schemas.microsoft.com/office/drawing/2016/5/10/chartex" xmlns:cx5="http://schemas.microsoft.com/office/drawing/2016/5/11/chartex" xmlns:cx6="http://schemas.microsoft.com/office/drawing/2016/5/12/chartex" xmlns:cx7="http://schemas.microsoft.com/office/drawing/2016/5/13/chartex" xmlns:cx8="http://schemas.microsoft.com/office/drawing/2016/5/14/chartex" xmlns:mc="http://schemas.openxmlformats.org/markup-compatibility/2006" xmlns:aink="http://schemas.microsoft.com/office/drawing/2016/ink" xmlns:am3d="http://schemas.microsoft.com/office/drawing/2017/model3d" xmlns:o="urn:schemas-microsoft-com:office:office" xmlns:r="http://schemas.openxmlformats.org/officeDocument/2006/relationships" xmlns:m="http://schemas.openxmlformats.org/officeDocument/2006/math" xmlns:v="urn:schemas-microsoft-com:vml" xmlns:wp14="http://schemas.microsoft.com/office/word/2010/wordprocessingDrawing" xmlns:wp="http://schemas.openxmlformats.org/drawingml/2006/wordprocessingDrawing" xmlns:w10="urn:schemas-microsoft-com:office:word" xmlns:w="http://schemas.openxmlformats.org/wordprocessingml/2006/main" xmlns:w14="http://schemas.microsoft.com/office/word/2010/wordml" xmlns:w15="http://schemas.microsoft.com/office/word/2012/wordml" xmlns:w16cex="http://schemas.microsoft.com/office/word/2018/wordml/cex" xmlns:w16cid="http://schemas.microsoft.com/office/word/2016/wordml/cid" xmlns:w16="http://schemas.microsoft.com/office/word/2018/wordml" xmlns:w16se="http://schemas.microsoft.com/office/word/2015/wordml/symex" xmlns:wpg="http://schemas.microsoft.com/office/word/2010/wordprocessingGroup" xmlns:wpi="http://schemas.microsoft.com/office/word/2010/wordprocessingInk" xmlns:wne="http://schemas.microsoft.com/office/word/2006/wordml" xmlns:wps="http://schemas.microsoft.com/office/word/2010/wordprocessingShape" mc:Ignorable="w14 w15 w16se w16cid w16 w16cex wp14">
   <w:endnote w:type="separator" w:id="-1">
     <w:p>
       <w:pPr>
@@ -44952,7 +45999,7 @@
 </file>
 
 <file path=word/footnotes.xml><?xml version="1.0" encoding="utf-8"?>
-<w:footnotes xmlns:wpc="http://schemas.microsoft.com/office/word/2010/wordprocessingCanvas" xmlns:cx="http://schemas.microsoft.com/office/drawing/2014/chartex" xmlns:cx1="http://schemas.microsoft.com/office/drawing/2015/9/8/chartex" xmlns:cx2="http://schemas.microsoft.com/office/drawing/2015/10/21/chartex" xmlns:cx3="http://schemas.microsoft.com/office/drawing/2016/5/9/chartex" xmlns:cx4="http://schemas.microsoft.com/office/drawing/2016/5/10/chartex" xmlns:cx5="http://schemas.microsoft.com/office/drawing/2016/5/11/chartex" xmlns:cx6="http://schemas.microsoft.com/office/drawing/2016/5/12/chartex" xmlns:cx7="http://schemas.microsoft.com/office/drawing/2016/5/13/chartex" xmlns:cx8="http://schemas.microsoft.com/office/drawing/2016/5/14/chartex" xmlns:mc="http://schemas.openxmlformats.org/markup-compatibility/2006" xmlns:aink="http://schemas.microsoft.com/office/drawing/2016/ink" xmlns:am3d="http://schemas.microsoft.com/office/drawing/2017/model3d" xmlns:o="urn:schemas-microsoft-com:office:office" xmlns:r="http://schemas.openxmlformats.org/officeDocument/2006/relationships" xmlns:m="http://schemas.openxmlformats.org/officeDocument/2006/math" xmlns:v="urn:schemas-microsoft-com:vml" xmlns:wp14="http://schemas.microsoft.com/office/word/2010/wordprocessingDrawing" xmlns:wp="http://schemas.openxmlformats.org/drawingml/2006/wordprocessingDrawing" xmlns:w10="urn:schemas-microsoft-com:office:word" xmlns:w="http://schemas.openxmlformats.org/wordprocessingml/2006/main" xmlns:w14="http://schemas.microsoft.com/office/word/2010/wordml" xmlns:w15="http://schemas.microsoft.com/office/word/2012/wordml" xmlns:w16cid="http://schemas.microsoft.com/office/word/2016/wordml/cid" xmlns:w16se="http://schemas.microsoft.com/office/word/2015/wordml/symex" xmlns:wpg="http://schemas.microsoft.com/office/word/2010/wordprocessingGroup" xmlns:wpi="http://schemas.microsoft.com/office/word/2010/wordprocessingInk" xmlns:wne="http://schemas.microsoft.com/office/word/2006/wordml" xmlns:wps="http://schemas.microsoft.com/office/word/2010/wordprocessingShape" mc:Ignorable="w14 w15 w16se w16cid wp14">
+<w:footnotes xmlns:wpc="http://schemas.microsoft.com/office/word/2010/wordprocessingCanvas" xmlns:cx="http://schemas.microsoft.com/office/drawing/2014/chartex" xmlns:cx1="http://schemas.microsoft.com/office/drawing/2015/9/8/chartex" xmlns:cx2="http://schemas.microsoft.com/office/drawing/2015/10/21/chartex" xmlns:cx3="http://schemas.microsoft.com/office/drawing/2016/5/9/chartex" xmlns:cx4="http://schemas.microsoft.com/office/drawing/2016/5/10/chartex" xmlns:cx5="http://schemas.microsoft.com/office/drawing/2016/5/11/chartex" xmlns:cx6="http://schemas.microsoft.com/office/drawing/2016/5/12/chartex" xmlns:cx7="http://schemas.microsoft.com/office/drawing/2016/5/13/chartex" xmlns:cx8="http://schemas.microsoft.com/office/drawing/2016/5/14/chartex" xmlns:mc="http://schemas.openxmlformats.org/markup-compatibility/2006" xmlns:aink="http://schemas.microsoft.com/office/drawing/2016/ink" xmlns:am3d="http://schemas.microsoft.com/office/drawing/2017/model3d" xmlns:o="urn:schemas-microsoft-com:office:office" xmlns:r="http://schemas.openxmlformats.org/officeDocument/2006/relationships" xmlns:m="http://schemas.openxmlformats.org/officeDocument/2006/math" xmlns:v="urn:schemas-microsoft-com:vml" xmlns:wp14="http://schemas.microsoft.com/office/word/2010/wordprocessingDrawing" xmlns:wp="http://schemas.openxmlformats.org/drawingml/2006/wordprocessingDrawing" xmlns:w10="urn:schemas-microsoft-com:office:word" xmlns:w="http://schemas.openxmlformats.org/wordprocessingml/2006/main" xmlns:w14="http://schemas.microsoft.com/office/word/2010/wordml" xmlns:w15="http://schemas.microsoft.com/office/word/2012/wordml" xmlns:w16cex="http://schemas.microsoft.com/office/word/2018/wordml/cex" xmlns:w16cid="http://schemas.microsoft.com/office/word/2016/wordml/cid" xmlns:w16="http://schemas.microsoft.com/office/word/2018/wordml" xmlns:w16se="http://schemas.microsoft.com/office/word/2015/wordml/symex" xmlns:wpg="http://schemas.microsoft.com/office/word/2010/wordprocessingGroup" xmlns:wpi="http://schemas.microsoft.com/office/word/2010/wordprocessingInk" xmlns:wne="http://schemas.microsoft.com/office/word/2006/wordml" xmlns:wps="http://schemas.microsoft.com/office/word/2010/wordprocessingShape" mc:Ignorable="w14 w15 w16se w16cid w16 w16cex wp14">
   <w:footnote w:type="separator" w:id="-1">
     <w:p>
       <w:pPr>
@@ -45000,7 +46047,7 @@
 </file>
 
 <file path=word/numbering.xml><?xml version="1.0" encoding="utf-8"?>
-<w:numbering xmlns:wpc="http://schemas.microsoft.com/office/word/2010/wordprocessingCanvas" xmlns:cx="http://schemas.microsoft.com/office/drawing/2014/chartex" xmlns:cx1="http://schemas.microsoft.com/office/drawing/2015/9/8/chartex" xmlns:cx2="http://schemas.microsoft.com/office/drawing/2015/10/21/chartex" xmlns:cx3="http://schemas.microsoft.com/office/drawing/2016/5/9/chartex" xmlns:cx4="http://schemas.microsoft.com/office/drawing/2016/5/10/chartex" xmlns:cx5="http://schemas.microsoft.com/office/drawing/2016/5/11/chartex" xmlns:cx6="http://schemas.microsoft.com/office/drawing/2016/5/12/chartex" xmlns:cx7="http://schemas.microsoft.com/office/drawing/2016/5/13/chartex" xmlns:cx8="http://schemas.microsoft.com/office/drawing/2016/5/14/chartex" xmlns:mc="http://schemas.openxmlformats.org/markup-compatibility/2006" xmlns:aink="http://schemas.microsoft.com/office/drawing/2016/ink" xmlns:am3d="http://schemas.microsoft.com/office/drawing/2017/model3d" xmlns:o="urn:schemas-microsoft-com:office:office" xmlns:r="http://schemas.openxmlformats.org/officeDocument/2006/relationships" xmlns:m="http://schemas.openxmlformats.org/officeDocument/2006/math" xmlns:v="urn:schemas-microsoft-com:vml" xmlns:wp14="http://schemas.microsoft.com/office/word/2010/wordprocessingDrawing" xmlns:wp="http://schemas.openxmlformats.org/drawingml/2006/wordprocessingDrawing" xmlns:w10="urn:schemas-microsoft-com:office:word" xmlns:w="http://schemas.openxmlformats.org/wordprocessingml/2006/main" xmlns:w14="http://schemas.microsoft.com/office/word/2010/wordml" xmlns:w15="http://schemas.microsoft.com/office/word/2012/wordml" xmlns:w16cid="http://schemas.microsoft.com/office/word/2016/wordml/cid" xmlns:w16se="http://schemas.microsoft.com/office/word/2015/wordml/symex" xmlns:wpg="http://schemas.microsoft.com/office/word/2010/wordprocessingGroup" xmlns:wpi="http://schemas.microsoft.com/office/word/2010/wordprocessingInk" xmlns:wne="http://schemas.microsoft.com/office/word/2006/wordml" xmlns:wps="http://schemas.microsoft.com/office/word/2010/wordprocessingShape" mc:Ignorable="w14 w15 w16se w16cid wp14">
+<w:numbering xmlns:wpc="http://schemas.microsoft.com/office/word/2010/wordprocessingCanvas" xmlns:cx="http://schemas.microsoft.com/office/drawing/2014/chartex" xmlns:cx1="http://schemas.microsoft.com/office/drawing/2015/9/8/chartex" xmlns:cx2="http://schemas.microsoft.com/office/drawing/2015/10/21/chartex" xmlns:cx3="http://schemas.microsoft.com/office/drawing/2016/5/9/chartex" xmlns:cx4="http://schemas.microsoft.com/office/drawing/2016/5/10/chartex" xmlns:cx5="http://schemas.microsoft.com/office/drawing/2016/5/11/chartex" xmlns:cx6="http://schemas.microsoft.com/office/drawing/2016/5/12/chartex" xmlns:cx7="http://schemas.microsoft.com/office/drawing/2016/5/13/chartex" xmlns:cx8="http://schemas.microsoft.com/office/drawing/2016/5/14/chartex" xmlns:mc="http://schemas.openxmlformats.org/markup-compatibility/2006" xmlns:aink="http://schemas.microsoft.com/office/drawing/2016/ink" xmlns:am3d="http://schemas.microsoft.com/office/drawing/2017/model3d" xmlns:o="urn:schemas-microsoft-com:office:office" xmlns:r="http://schemas.openxmlformats.org/officeDocument/2006/relationships" xmlns:m="http://schemas.openxmlformats.org/officeDocument/2006/math" xmlns:v="urn:schemas-microsoft-com:vml" xmlns:wp14="http://schemas.microsoft.com/office/word/2010/wordprocessingDrawing" xmlns:wp="http://schemas.openxmlformats.org/drawingml/2006/wordprocessingDrawing" xmlns:w10="urn:schemas-microsoft-com:office:word" xmlns:w="http://schemas.openxmlformats.org/wordprocessingml/2006/main" xmlns:w14="http://schemas.microsoft.com/office/word/2010/wordml" xmlns:w15="http://schemas.microsoft.com/office/word/2012/wordml" xmlns:w16cex="http://schemas.microsoft.com/office/word/2018/wordml/cex" xmlns:w16cid="http://schemas.microsoft.com/office/word/2016/wordml/cid" xmlns:w16="http://schemas.microsoft.com/office/word/2018/wordml" xmlns:w16se="http://schemas.microsoft.com/office/word/2015/wordml/symex" xmlns:wpg="http://schemas.microsoft.com/office/word/2010/wordprocessingGroup" xmlns:wpi="http://schemas.microsoft.com/office/word/2010/wordprocessingInk" xmlns:wne="http://schemas.microsoft.com/office/word/2006/wordml" xmlns:wps="http://schemas.microsoft.com/office/word/2010/wordprocessingShape" mc:Ignorable="w14 w15 w16se w16cid w16 w16cex wp14">
   <w:abstractNum w:abstractNumId="0" w15:restartNumberingAfterBreak="0">
     <w:nsid w:val="055E2622"/>
     <w:multiLevelType w:val="hybridMultilevel"/>
@@ -48631,7 +49678,7 @@
 </file>
 
 <file path=word/styles.xml><?xml version="1.0" encoding="utf-8"?>
-<w:styles xmlns:mc="http://schemas.openxmlformats.org/markup-compatibility/2006" xmlns:r="http://schemas.openxmlformats.org/officeDocument/2006/relationships" xmlns:w="http://schemas.openxmlformats.org/wordprocessingml/2006/main" xmlns:w14="http://schemas.microsoft.com/office/word/2010/wordml" xmlns:w15="http://schemas.microsoft.com/office/word/2012/wordml" xmlns:w16cid="http://schemas.microsoft.com/office/word/2016/wordml/cid" xmlns:w16se="http://schemas.microsoft.com/office/word/2015/wordml/symex" mc:Ignorable="w14 w15 w16se w16cid">
+<w:styles xmlns:mc="http://schemas.openxmlformats.org/markup-compatibility/2006" xmlns:r="http://schemas.openxmlformats.org/officeDocument/2006/relationships" xmlns:w="http://schemas.openxmlformats.org/wordprocessingml/2006/main" xmlns:w14="http://schemas.microsoft.com/office/word/2010/wordml" xmlns:w15="http://schemas.microsoft.com/office/word/2012/wordml" xmlns:w16cex="http://schemas.microsoft.com/office/word/2018/wordml/cex" xmlns:w16cid="http://schemas.microsoft.com/office/word/2016/wordml/cid" xmlns:w16="http://schemas.microsoft.com/office/word/2018/wordml" xmlns:w16se="http://schemas.microsoft.com/office/word/2015/wordml/symex" mc:Ignorable="w14 w15 w16se w16cid w16 w16cex">
   <w:docDefaults>
     <w:rPrDefault>
       <w:rPr>
@@ -49634,7 +50681,7 @@
 </file>
 
 <file path=customXml/itemProps1.xml><?xml version="1.0" encoding="utf-8"?>
-<ds:datastoreItem xmlns:ds="http://schemas.openxmlformats.org/officeDocument/2006/customXml" ds:itemID="{664785CA-E557-406C-B990-8FC2DD1E0B5B}">
+<ds:datastoreItem xmlns:ds="http://schemas.openxmlformats.org/officeDocument/2006/customXml" ds:itemID="{D9996373-722C-4489-9709-CEF7383AC227}">
   <ds:schemaRefs>
     <ds:schemaRef ds:uri="http://schemas.openxmlformats.org/officeDocument/2006/bibliography"/>
   </ds:schemaRefs>

</xml_diff>